<commit_message>
Haben die ersten zwei Aufgaben gemacht.
</commit_message>
<xml_diff>
--- a/dossier.docx
+++ b/dossier.docx
@@ -1600,8 +1600,18 @@
           <w:sz w:val="24"/>
           <w:szCs w:val="24"/>
         </w:rPr>
-        <w:t>HTTP/1.1 404 Not Found</w:t>
-      </w:r>
+        <w:t xml:space="preserve">HTTP/1.1 404 Not </w:t>
+      </w:r>
+      <w:proofErr w:type="spellStart"/>
+      <w:r>
+        <w:rPr>
+          <w:rFonts w:ascii="Times New Roman" w:hAnsi="Times New Roman" w:cs="Times New Roman"/>
+          <w:sz w:val="24"/>
+          <w:szCs w:val="24"/>
+        </w:rPr>
+        <w:t>Found</w:t>
+      </w:r>
+      <w:proofErr w:type="spellEnd"/>
     </w:p>
     <w:p>
       <w:pPr>
@@ -1622,7 +1632,25 @@
           <w:sz w:val="24"/>
           <w:szCs w:val="24"/>
         </w:rPr>
-        <w:t>Da die Seite nicht existiert, kommt der http response code 404</w:t>
+        <w:t xml:space="preserve">Da die Seite nicht existiert, kommt der http </w:t>
+      </w:r>
+      <w:proofErr w:type="spellStart"/>
+      <w:r>
+        <w:rPr>
+          <w:rFonts w:ascii="Times New Roman" w:hAnsi="Times New Roman" w:cs="Times New Roman"/>
+          <w:sz w:val="24"/>
+          <w:szCs w:val="24"/>
+        </w:rPr>
+        <w:t>response</w:t>
+      </w:r>
+      <w:proofErr w:type="spellEnd"/>
+      <w:r>
+        <w:rPr>
+          <w:rFonts w:ascii="Times New Roman" w:hAnsi="Times New Roman" w:cs="Times New Roman"/>
+          <w:sz w:val="24"/>
+          <w:szCs w:val="24"/>
+        </w:rPr>
+        <w:t xml:space="preserve"> code 404</w:t>
       </w:r>
     </w:p>
     <w:p>
@@ -1638,14 +1666,52 @@
           <w:szCs w:val="24"/>
         </w:rPr>
       </w:pPr>
-      <w:r>
-        <w:rPr>
-          <w:rFonts w:ascii="Times New Roman" w:hAnsi="Times New Roman" w:cs="Times New Roman"/>
-          <w:sz w:val="24"/>
-          <w:szCs w:val="24"/>
-        </w:rPr>
-        <w:t>content-type: text/html</w:t>
-      </w:r>
+      <w:proofErr w:type="spellStart"/>
+      <w:r>
+        <w:rPr>
+          <w:rFonts w:ascii="Times New Roman" w:hAnsi="Times New Roman" w:cs="Times New Roman"/>
+          <w:sz w:val="24"/>
+          <w:szCs w:val="24"/>
+        </w:rPr>
+        <w:t>content</w:t>
+      </w:r>
+      <w:proofErr w:type="spellEnd"/>
+      <w:r>
+        <w:rPr>
+          <w:rFonts w:ascii="Times New Roman" w:hAnsi="Times New Roman" w:cs="Times New Roman"/>
+          <w:sz w:val="24"/>
+          <w:szCs w:val="24"/>
+        </w:rPr>
+        <w:t xml:space="preserve">-type: </w:t>
+      </w:r>
+      <w:proofErr w:type="spellStart"/>
+      <w:r>
+        <w:rPr>
+          <w:rFonts w:ascii="Times New Roman" w:hAnsi="Times New Roman" w:cs="Times New Roman"/>
+          <w:sz w:val="24"/>
+          <w:szCs w:val="24"/>
+        </w:rPr>
+        <w:t>text</w:t>
+      </w:r>
+      <w:proofErr w:type="spellEnd"/>
+      <w:r>
+        <w:rPr>
+          <w:rFonts w:ascii="Times New Roman" w:hAnsi="Times New Roman" w:cs="Times New Roman"/>
+          <w:sz w:val="24"/>
+          <w:szCs w:val="24"/>
+        </w:rPr>
+        <w:t>/</w:t>
+      </w:r>
+      <w:proofErr w:type="spellStart"/>
+      <w:r>
+        <w:rPr>
+          <w:rFonts w:ascii="Times New Roman" w:hAnsi="Times New Roman" w:cs="Times New Roman"/>
+          <w:sz w:val="24"/>
+          <w:szCs w:val="24"/>
+        </w:rPr>
+        <w:t>html</w:t>
+      </w:r>
+      <w:proofErr w:type="spellEnd"/>
     </w:p>
     <w:p>
       <w:pPr>
@@ -1682,13 +1748,23 @@
           <w:szCs w:val="24"/>
         </w:rPr>
       </w:pPr>
-      <w:r>
-        <w:rPr>
-          <w:rFonts w:ascii="Times New Roman" w:hAnsi="Times New Roman" w:cs="Times New Roman"/>
-          <w:sz w:val="24"/>
-          <w:szCs w:val="24"/>
-        </w:rPr>
-        <w:t>content-length: 92</w:t>
+      <w:proofErr w:type="spellStart"/>
+      <w:r>
+        <w:rPr>
+          <w:rFonts w:ascii="Times New Roman" w:hAnsi="Times New Roman" w:cs="Times New Roman"/>
+          <w:sz w:val="24"/>
+          <w:szCs w:val="24"/>
+        </w:rPr>
+        <w:t>content-length</w:t>
+      </w:r>
+      <w:proofErr w:type="spellEnd"/>
+      <w:r>
+        <w:rPr>
+          <w:rFonts w:ascii="Times New Roman" w:hAnsi="Times New Roman" w:cs="Times New Roman"/>
+          <w:sz w:val="24"/>
+          <w:szCs w:val="24"/>
+        </w:rPr>
+        <w:t>: 92</w:t>
       </w:r>
     </w:p>
     <w:p>
@@ -1710,8 +1786,18 @@
           <w:sz w:val="24"/>
           <w:szCs w:val="24"/>
         </w:rPr>
-        <w:t>Länge des Headers in byte</w:t>
-      </w:r>
+        <w:t xml:space="preserve">Länge des Headers in </w:t>
+      </w:r>
+      <w:proofErr w:type="spellStart"/>
+      <w:r>
+        <w:rPr>
+          <w:rFonts w:ascii="Times New Roman" w:hAnsi="Times New Roman" w:cs="Times New Roman"/>
+          <w:sz w:val="24"/>
+          <w:szCs w:val="24"/>
+        </w:rPr>
+        <w:t>byte</w:t>
+      </w:r>
+      <w:proofErr w:type="spellEnd"/>
     </w:p>
     <w:p>
       <w:pPr>
@@ -1726,13 +1812,41 @@
           <w:szCs w:val="24"/>
         </w:rPr>
       </w:pPr>
-      <w:r>
-        <w:rPr>
-          <w:rFonts w:ascii="Times New Roman" w:hAnsi="Times New Roman" w:cs="Times New Roman"/>
-          <w:sz w:val="24"/>
-          <w:szCs w:val="24"/>
-        </w:rPr>
-        <w:t>server: PhpStorm 2022.2.2</w:t>
+      <w:proofErr w:type="spellStart"/>
+      <w:r>
+        <w:rPr>
+          <w:rFonts w:ascii="Times New Roman" w:hAnsi="Times New Roman" w:cs="Times New Roman"/>
+          <w:sz w:val="24"/>
+          <w:szCs w:val="24"/>
+        </w:rPr>
+        <w:t>server</w:t>
+      </w:r>
+      <w:proofErr w:type="spellEnd"/>
+      <w:r>
+        <w:rPr>
+          <w:rFonts w:ascii="Times New Roman" w:hAnsi="Times New Roman" w:cs="Times New Roman"/>
+          <w:sz w:val="24"/>
+          <w:szCs w:val="24"/>
+        </w:rPr>
+        <w:t xml:space="preserve">: </w:t>
+      </w:r>
+      <w:proofErr w:type="spellStart"/>
+      <w:r>
+        <w:rPr>
+          <w:rFonts w:ascii="Times New Roman" w:hAnsi="Times New Roman" w:cs="Times New Roman"/>
+          <w:sz w:val="24"/>
+          <w:szCs w:val="24"/>
+        </w:rPr>
+        <w:t>PhpStorm</w:t>
+      </w:r>
+      <w:proofErr w:type="spellEnd"/>
+      <w:r>
+        <w:rPr>
+          <w:rFonts w:ascii="Times New Roman" w:hAnsi="Times New Roman" w:cs="Times New Roman"/>
+          <w:sz w:val="24"/>
+          <w:szCs w:val="24"/>
+        </w:rPr>
+        <w:t xml:space="preserve"> 2022.2.2</w:t>
       </w:r>
     </w:p>
     <w:p>
@@ -1784,7 +1898,25 @@
           <w:sz w:val="24"/>
           <w:szCs w:val="24"/>
         </w:rPr>
-        <w:t>date: Tue, 04 Oct 2022 13:38:48 GMT</w:t>
+        <w:t xml:space="preserve">date: Tue, 04 </w:t>
+      </w:r>
+      <w:proofErr w:type="spellStart"/>
+      <w:r>
+        <w:rPr>
+          <w:rFonts w:ascii="Times New Roman" w:hAnsi="Times New Roman" w:cs="Times New Roman"/>
+          <w:sz w:val="24"/>
+          <w:szCs w:val="24"/>
+        </w:rPr>
+        <w:t>Oct</w:t>
+      </w:r>
+      <w:proofErr w:type="spellEnd"/>
+      <w:r>
+        <w:rPr>
+          <w:rFonts w:ascii="Times New Roman" w:hAnsi="Times New Roman" w:cs="Times New Roman"/>
+          <w:sz w:val="24"/>
+          <w:szCs w:val="24"/>
+        </w:rPr>
+        <w:t xml:space="preserve"> 2022 13:38:48 GMT</w:t>
       </w:r>
     </w:p>
     <w:p>
@@ -1828,8 +1960,18 @@
           <w:sz w:val="24"/>
           <w:szCs w:val="24"/>
         </w:rPr>
-        <w:t>x-frame-options: SameOrigin</w:t>
-      </w:r>
+        <w:t xml:space="preserve">x-frame-options: </w:t>
+      </w:r>
+      <w:proofErr w:type="spellStart"/>
+      <w:r>
+        <w:rPr>
+          <w:rFonts w:ascii="Times New Roman" w:hAnsi="Times New Roman" w:cs="Times New Roman"/>
+          <w:sz w:val="24"/>
+          <w:szCs w:val="24"/>
+        </w:rPr>
+        <w:t>SameOrigin</w:t>
+      </w:r>
+      <w:proofErr w:type="spellEnd"/>
     </w:p>
     <w:p>
       <w:pPr>
@@ -1850,8 +1992,36 @@
           <w:sz w:val="24"/>
           <w:szCs w:val="24"/>
         </w:rPr>
-        <w:t>ob man die seite rendern können soll oder nciht</w:t>
-      </w:r>
+        <w:t xml:space="preserve">ob man die </w:t>
+      </w:r>
+      <w:proofErr w:type="spellStart"/>
+      <w:r>
+        <w:rPr>
+          <w:rFonts w:ascii="Times New Roman" w:hAnsi="Times New Roman" w:cs="Times New Roman"/>
+          <w:sz w:val="24"/>
+          <w:szCs w:val="24"/>
+        </w:rPr>
+        <w:t>seite</w:t>
+      </w:r>
+      <w:proofErr w:type="spellEnd"/>
+      <w:r>
+        <w:rPr>
+          <w:rFonts w:ascii="Times New Roman" w:hAnsi="Times New Roman" w:cs="Times New Roman"/>
+          <w:sz w:val="24"/>
+          <w:szCs w:val="24"/>
+        </w:rPr>
+        <w:t xml:space="preserve"> rendern können soll oder </w:t>
+      </w:r>
+      <w:proofErr w:type="spellStart"/>
+      <w:r>
+        <w:rPr>
+          <w:rFonts w:ascii="Times New Roman" w:hAnsi="Times New Roman" w:cs="Times New Roman"/>
+          <w:sz w:val="24"/>
+          <w:szCs w:val="24"/>
+        </w:rPr>
+        <w:t>nciht</w:t>
+      </w:r>
+      <w:proofErr w:type="spellEnd"/>
     </w:p>
     <w:p>
       <w:pPr>
@@ -1874,8 +2044,19 @@
           <w:szCs w:val="24"/>
           <w:lang w:val="en-US"/>
         </w:rPr>
-        <w:t>X-Content-Type-Options: nosniff</w:t>
-      </w:r>
+        <w:t xml:space="preserve">X-Content-Type-Options: </w:t>
+      </w:r>
+      <w:proofErr w:type="spellStart"/>
+      <w:r>
+        <w:rPr>
+          <w:rFonts w:ascii="Times New Roman" w:hAnsi="Times New Roman" w:cs="Times New Roman"/>
+          <w:sz w:val="24"/>
+          <w:szCs w:val="24"/>
+          <w:lang w:val="en-US"/>
+        </w:rPr>
+        <w:t>nosniff</w:t>
+      </w:r>
+      <w:proofErr w:type="spellEnd"/>
     </w:p>
     <w:p>
       <w:pPr>
@@ -1896,15 +2077,33 @@
           <w:sz w:val="24"/>
           <w:szCs w:val="24"/>
         </w:rPr>
-        <w:t>Sagt, ob die MIME-T</w:t>
-      </w:r>
-      <w:r>
-        <w:rPr>
-          <w:rFonts w:ascii="Times New Roman" w:hAnsi="Times New Roman" w:cs="Times New Roman"/>
-          <w:sz w:val="24"/>
-          <w:szCs w:val="24"/>
-        </w:rPr>
-        <w:t>ypes befolgt werden müssen</w:t>
+        <w:t>Sagt, ob die MIME-</w:t>
+      </w:r>
+      <w:proofErr w:type="spellStart"/>
+      <w:r>
+        <w:rPr>
+          <w:rFonts w:ascii="Times New Roman" w:hAnsi="Times New Roman" w:cs="Times New Roman"/>
+          <w:sz w:val="24"/>
+          <w:szCs w:val="24"/>
+        </w:rPr>
+        <w:t>T</w:t>
+      </w:r>
+      <w:r>
+        <w:rPr>
+          <w:rFonts w:ascii="Times New Roman" w:hAnsi="Times New Roman" w:cs="Times New Roman"/>
+          <w:sz w:val="24"/>
+          <w:szCs w:val="24"/>
+        </w:rPr>
+        <w:t>ypes</w:t>
+      </w:r>
+      <w:proofErr w:type="spellEnd"/>
+      <w:r>
+        <w:rPr>
+          <w:rFonts w:ascii="Times New Roman" w:hAnsi="Times New Roman" w:cs="Times New Roman"/>
+          <w:sz w:val="24"/>
+          <w:szCs w:val="24"/>
+        </w:rPr>
+        <w:t xml:space="preserve"> befolgt werden müssen</w:t>
       </w:r>
     </w:p>
     <w:p>
@@ -1928,7 +2127,27 @@
           <w:szCs w:val="24"/>
           <w:lang w:val="en-US"/>
         </w:rPr>
-        <w:t>x-xss-protection: 1; mode=block</w:t>
+        <w:t>x-</w:t>
+      </w:r>
+      <w:proofErr w:type="spellStart"/>
+      <w:r>
+        <w:rPr>
+          <w:rFonts w:ascii="Times New Roman" w:hAnsi="Times New Roman" w:cs="Times New Roman"/>
+          <w:sz w:val="24"/>
+          <w:szCs w:val="24"/>
+          <w:lang w:val="en-US"/>
+        </w:rPr>
+        <w:t>xss</w:t>
+      </w:r>
+      <w:proofErr w:type="spellEnd"/>
+      <w:r>
+        <w:rPr>
+          <w:rFonts w:ascii="Times New Roman" w:hAnsi="Times New Roman" w:cs="Times New Roman"/>
+          <w:sz w:val="24"/>
+          <w:szCs w:val="24"/>
+          <w:lang w:val="en-US"/>
+        </w:rPr>
+        <w:t>-protection: 1; mode=block</w:t>
       </w:r>
     </w:p>
     <w:p>
@@ -1950,7 +2169,27 @@
           <w:sz w:val="24"/>
           <w:szCs w:val="24"/>
         </w:rPr>
-        <w:t>stoppt laden einer seite wenn nötig</w:t>
+        <w:t xml:space="preserve">stoppt laden einer </w:t>
+      </w:r>
+      <w:proofErr w:type="spellStart"/>
+      <w:proofErr w:type="gramStart"/>
+      <w:r>
+        <w:rPr>
+          <w:rFonts w:ascii="Times New Roman" w:hAnsi="Times New Roman" w:cs="Times New Roman"/>
+          <w:sz w:val="24"/>
+          <w:szCs w:val="24"/>
+        </w:rPr>
+        <w:t>seite</w:t>
+      </w:r>
+      <w:proofErr w:type="spellEnd"/>
+      <w:proofErr w:type="gramEnd"/>
+      <w:r>
+        <w:rPr>
+          <w:rFonts w:ascii="Times New Roman" w:hAnsi="Times New Roman" w:cs="Times New Roman"/>
+          <w:sz w:val="24"/>
+          <w:szCs w:val="24"/>
+        </w:rPr>
+        <w:t xml:space="preserve"> wenn nötig</w:t>
       </w:r>
     </w:p>
     <w:p>
@@ -2032,14 +2271,34 @@
           <w:szCs w:val="24"/>
         </w:rPr>
       </w:pPr>
-      <w:r>
-        <w:rPr>
-          <w:rFonts w:ascii="Times New Roman" w:hAnsi="Times New Roman" w:cs="Times New Roman"/>
-          <w:sz w:val="24"/>
-          <w:szCs w:val="24"/>
-        </w:rPr>
-        <w:t>vary: origin</w:t>
-      </w:r>
+      <w:proofErr w:type="spellStart"/>
+      <w:r>
+        <w:rPr>
+          <w:rFonts w:ascii="Times New Roman" w:hAnsi="Times New Roman" w:cs="Times New Roman"/>
+          <w:sz w:val="24"/>
+          <w:szCs w:val="24"/>
+        </w:rPr>
+        <w:t>vary</w:t>
+      </w:r>
+      <w:proofErr w:type="spellEnd"/>
+      <w:r>
+        <w:rPr>
+          <w:rFonts w:ascii="Times New Roman" w:hAnsi="Times New Roman" w:cs="Times New Roman"/>
+          <w:sz w:val="24"/>
+          <w:szCs w:val="24"/>
+        </w:rPr>
+        <w:t xml:space="preserve">: </w:t>
+      </w:r>
+      <w:proofErr w:type="spellStart"/>
+      <w:r>
+        <w:rPr>
+          <w:rFonts w:ascii="Times New Roman" w:hAnsi="Times New Roman" w:cs="Times New Roman"/>
+          <w:sz w:val="24"/>
+          <w:szCs w:val="24"/>
+        </w:rPr>
+        <w:t>origin</w:t>
+      </w:r>
+      <w:proofErr w:type="spellEnd"/>
     </w:p>
     <w:p>
       <w:pPr>
@@ -2060,7 +2319,25 @@
           <w:sz w:val="24"/>
           <w:szCs w:val="24"/>
         </w:rPr>
-        <w:t>Zeigt an ob eine Komprimierung der Seite vorliegt</w:t>
+        <w:t xml:space="preserve">Zeigt </w:t>
+      </w:r>
+      <w:proofErr w:type="gramStart"/>
+      <w:r>
+        <w:rPr>
+          <w:rFonts w:ascii="Times New Roman" w:hAnsi="Times New Roman" w:cs="Times New Roman"/>
+          <w:sz w:val="24"/>
+          <w:szCs w:val="24"/>
+        </w:rPr>
+        <w:t>an</w:t>
+      </w:r>
+      <w:proofErr w:type="gramEnd"/>
+      <w:r>
+        <w:rPr>
+          <w:rFonts w:ascii="Times New Roman" w:hAnsi="Times New Roman" w:cs="Times New Roman"/>
+          <w:sz w:val="24"/>
+          <w:szCs w:val="24"/>
+        </w:rPr>
+        <w:t xml:space="preserve"> ob eine Komprimierung der Seite vorliegt</w:t>
       </w:r>
     </w:p>
     <w:p>
@@ -2082,8 +2359,54 @@
           <w:sz w:val="24"/>
           <w:szCs w:val="24"/>
         </w:rPr>
-        <w:t>access-control-allow-credentials: true</w:t>
-      </w:r>
+        <w:t>access-</w:t>
+      </w:r>
+      <w:proofErr w:type="spellStart"/>
+      <w:r>
+        <w:rPr>
+          <w:rFonts w:ascii="Times New Roman" w:hAnsi="Times New Roman" w:cs="Times New Roman"/>
+          <w:sz w:val="24"/>
+          <w:szCs w:val="24"/>
+        </w:rPr>
+        <w:t>control</w:t>
+      </w:r>
+      <w:proofErr w:type="spellEnd"/>
+      <w:r>
+        <w:rPr>
+          <w:rFonts w:ascii="Times New Roman" w:hAnsi="Times New Roman" w:cs="Times New Roman"/>
+          <w:sz w:val="24"/>
+          <w:szCs w:val="24"/>
+        </w:rPr>
+        <w:t>-</w:t>
+      </w:r>
+      <w:proofErr w:type="spellStart"/>
+      <w:r>
+        <w:rPr>
+          <w:rFonts w:ascii="Times New Roman" w:hAnsi="Times New Roman" w:cs="Times New Roman"/>
+          <w:sz w:val="24"/>
+          <w:szCs w:val="24"/>
+        </w:rPr>
+        <w:t>allow-credentials</w:t>
+      </w:r>
+      <w:proofErr w:type="spellEnd"/>
+      <w:r>
+        <w:rPr>
+          <w:rFonts w:ascii="Times New Roman" w:hAnsi="Times New Roman" w:cs="Times New Roman"/>
+          <w:sz w:val="24"/>
+          <w:szCs w:val="24"/>
+        </w:rPr>
+        <w:t xml:space="preserve">: </w:t>
+      </w:r>
+      <w:proofErr w:type="spellStart"/>
+      <w:r>
+        <w:rPr>
+          <w:rFonts w:ascii="Times New Roman" w:hAnsi="Times New Roman" w:cs="Times New Roman"/>
+          <w:sz w:val="24"/>
+          <w:szCs w:val="24"/>
+        </w:rPr>
+        <w:t>true</w:t>
+      </w:r>
+      <w:proofErr w:type="spellEnd"/>
     </w:p>
     <w:p>
       <w:pPr>
@@ -2224,8 +2547,18 @@
           <w:sz w:val="24"/>
           <w:szCs w:val="24"/>
         </w:rPr>
-        <w:t>-in Zeile 59 fehlte function</w:t>
-      </w:r>
+        <w:t xml:space="preserve">-in Zeile 59 fehlte </w:t>
+      </w:r>
+      <w:proofErr w:type="spellStart"/>
+      <w:r>
+        <w:rPr>
+          <w:rFonts w:ascii="Times New Roman" w:hAnsi="Times New Roman" w:cs="Times New Roman"/>
+          <w:sz w:val="24"/>
+          <w:szCs w:val="24"/>
+        </w:rPr>
+        <w:t>function</w:t>
+      </w:r>
+      <w:proofErr w:type="spellEnd"/>
     </w:p>
     <w:p>
       <w:pPr>
@@ -2266,7 +2599,43 @@
           <w:sz w:val="24"/>
           <w:szCs w:val="24"/>
         </w:rPr>
-        <w:t>44 str_pos zu str_contains geändert</w:t>
+        <w:t xml:space="preserve">44 </w:t>
+      </w:r>
+      <w:proofErr w:type="spellStart"/>
+      <w:r>
+        <w:rPr>
+          <w:rFonts w:ascii="Times New Roman" w:hAnsi="Times New Roman" w:cs="Times New Roman"/>
+          <w:sz w:val="24"/>
+          <w:szCs w:val="24"/>
+        </w:rPr>
+        <w:t>str_pos</w:t>
+      </w:r>
+      <w:proofErr w:type="spellEnd"/>
+      <w:r>
+        <w:rPr>
+          <w:rFonts w:ascii="Times New Roman" w:hAnsi="Times New Roman" w:cs="Times New Roman"/>
+          <w:sz w:val="24"/>
+          <w:szCs w:val="24"/>
+        </w:rPr>
+        <w:t xml:space="preserve"> zu </w:t>
+      </w:r>
+      <w:proofErr w:type="spellStart"/>
+      <w:r>
+        <w:rPr>
+          <w:rFonts w:ascii="Times New Roman" w:hAnsi="Times New Roman" w:cs="Times New Roman"/>
+          <w:sz w:val="24"/>
+          <w:szCs w:val="24"/>
+        </w:rPr>
+        <w:t>str_contains</w:t>
+      </w:r>
+      <w:proofErr w:type="spellEnd"/>
+      <w:r>
+        <w:rPr>
+          <w:rFonts w:ascii="Times New Roman" w:hAnsi="Times New Roman" w:cs="Times New Roman"/>
+          <w:sz w:val="24"/>
+          <w:szCs w:val="24"/>
+        </w:rPr>
+        <w:t xml:space="preserve"> geändert</w:t>
       </w:r>
     </w:p>
     <w:p>
@@ -2413,31 +2782,87 @@
           <w:szCs w:val="24"/>
         </w:rPr>
       </w:pPr>
-      <w:r>
-        <w:rPr>
-          <w:rFonts w:ascii="Times New Roman" w:hAnsi="Times New Roman" w:cs="Times New Roman"/>
-          <w:sz w:val="24"/>
-          <w:szCs w:val="24"/>
-        </w:rPr>
-        <w:t>Empty() -&gt;checkt ob Variable leer ist</w:t>
-      </w:r>
-    </w:p>
-    <w:p>
-      <w:pPr>
-        <w:rPr>
-          <w:rFonts w:ascii="Times New Roman" w:hAnsi="Times New Roman" w:cs="Times New Roman"/>
-          <w:sz w:val="24"/>
-          <w:szCs w:val="24"/>
-        </w:rPr>
-      </w:pPr>
-      <w:r>
-        <w:rPr>
-          <w:rFonts w:ascii="Times New Roman" w:hAnsi="Times New Roman" w:cs="Times New Roman"/>
-          <w:sz w:val="24"/>
-          <w:szCs w:val="24"/>
-        </w:rPr>
-        <w:t>: float bei funktionen setzt den Rückgabewert auf float</w:t>
-      </w:r>
+      <w:proofErr w:type="gramStart"/>
+      <w:r>
+        <w:rPr>
+          <w:rFonts w:ascii="Times New Roman" w:hAnsi="Times New Roman" w:cs="Times New Roman"/>
+          <w:sz w:val="24"/>
+          <w:szCs w:val="24"/>
+        </w:rPr>
+        <w:t>Empty(</w:t>
+      </w:r>
+      <w:proofErr w:type="gramEnd"/>
+      <w:r>
+        <w:rPr>
+          <w:rFonts w:ascii="Times New Roman" w:hAnsi="Times New Roman" w:cs="Times New Roman"/>
+          <w:sz w:val="24"/>
+          <w:szCs w:val="24"/>
+        </w:rPr>
+        <w:t>) -&gt;checkt ob Variable leer ist</w:t>
+      </w:r>
+    </w:p>
+    <w:p>
+      <w:pPr>
+        <w:rPr>
+          <w:rFonts w:ascii="Times New Roman" w:hAnsi="Times New Roman" w:cs="Times New Roman"/>
+          <w:sz w:val="24"/>
+          <w:szCs w:val="24"/>
+        </w:rPr>
+      </w:pPr>
+      <w:r>
+        <w:rPr>
+          <w:rFonts w:ascii="Times New Roman" w:hAnsi="Times New Roman" w:cs="Times New Roman"/>
+          <w:sz w:val="24"/>
+          <w:szCs w:val="24"/>
+        </w:rPr>
+        <w:t xml:space="preserve">: </w:t>
+      </w:r>
+      <w:proofErr w:type="spellStart"/>
+      <w:r>
+        <w:rPr>
+          <w:rFonts w:ascii="Times New Roman" w:hAnsi="Times New Roman" w:cs="Times New Roman"/>
+          <w:sz w:val="24"/>
+          <w:szCs w:val="24"/>
+        </w:rPr>
+        <w:t>float</w:t>
+      </w:r>
+      <w:proofErr w:type="spellEnd"/>
+      <w:r>
+        <w:rPr>
+          <w:rFonts w:ascii="Times New Roman" w:hAnsi="Times New Roman" w:cs="Times New Roman"/>
+          <w:sz w:val="24"/>
+          <w:szCs w:val="24"/>
+        </w:rPr>
+        <w:t xml:space="preserve"> bei </w:t>
+      </w:r>
+      <w:proofErr w:type="spellStart"/>
+      <w:r>
+        <w:rPr>
+          <w:rFonts w:ascii="Times New Roman" w:hAnsi="Times New Roman" w:cs="Times New Roman"/>
+          <w:sz w:val="24"/>
+          <w:szCs w:val="24"/>
+        </w:rPr>
+        <w:t>funktionen</w:t>
+      </w:r>
+      <w:proofErr w:type="spellEnd"/>
+      <w:r>
+        <w:rPr>
+          <w:rFonts w:ascii="Times New Roman" w:hAnsi="Times New Roman" w:cs="Times New Roman"/>
+          <w:sz w:val="24"/>
+          <w:szCs w:val="24"/>
+        </w:rPr>
+        <w:t xml:space="preserve"> setzt den Rückgabewert auf </w:t>
+      </w:r>
+      <w:proofErr w:type="spellStart"/>
+      <w:r>
+        <w:rPr>
+          <w:rFonts w:ascii="Times New Roman" w:hAnsi="Times New Roman" w:cs="Times New Roman"/>
+          <w:sz w:val="24"/>
+          <w:szCs w:val="24"/>
+        </w:rPr>
+        <w:t>float</w:t>
+      </w:r>
+      <w:proofErr w:type="spellEnd"/>
     </w:p>
     <w:p>
       <w:pPr>
@@ -2678,15 +3103,7 @@
                 <w:sz w:val="24"/>
                 <w:szCs w:val="24"/>
               </w:rPr>
-              <w:t>10</w:t>
-            </w:r>
-            <w:r>
-              <w:rPr>
-                <w:rFonts w:ascii="Times New Roman" w:hAnsi="Times New Roman" w:cs="Times New Roman"/>
-                <w:sz w:val="24"/>
-                <w:szCs w:val="24"/>
-              </w:rPr>
-              <w:t xml:space="preserve"> min</w:t>
+              <w:t>10 min</w:t>
             </w:r>
           </w:p>
         </w:tc>
@@ -2708,15 +3125,7 @@
                 <w:sz w:val="24"/>
                 <w:szCs w:val="24"/>
               </w:rPr>
-              <w:t>10</w:t>
-            </w:r>
-            <w:r>
-              <w:rPr>
-                <w:rFonts w:ascii="Times New Roman" w:hAnsi="Times New Roman" w:cs="Times New Roman"/>
-                <w:sz w:val="24"/>
-                <w:szCs w:val="24"/>
-              </w:rPr>
-              <w:t xml:space="preserve"> min</w:t>
+              <w:t>10 min</w:t>
             </w:r>
           </w:p>
         </w:tc>
@@ -2779,15 +3188,7 @@
                 <w:sz w:val="24"/>
                 <w:szCs w:val="24"/>
               </w:rPr>
-              <w:t>15</w:t>
-            </w:r>
-            <w:r>
-              <w:rPr>
-                <w:rFonts w:ascii="Times New Roman" w:hAnsi="Times New Roman" w:cs="Times New Roman"/>
-                <w:sz w:val="24"/>
-                <w:szCs w:val="24"/>
-              </w:rPr>
-              <w:t xml:space="preserve"> min</w:t>
+              <w:t>15 min</w:t>
             </w:r>
           </w:p>
         </w:tc>
@@ -2809,15 +3210,7 @@
                 <w:sz w:val="24"/>
                 <w:szCs w:val="24"/>
               </w:rPr>
-              <w:t>20</w:t>
-            </w:r>
-            <w:r>
-              <w:rPr>
-                <w:rFonts w:ascii="Times New Roman" w:hAnsi="Times New Roman" w:cs="Times New Roman"/>
-                <w:sz w:val="24"/>
-                <w:szCs w:val="24"/>
-              </w:rPr>
-              <w:t xml:space="preserve"> min</w:t>
+              <w:t>20 min</w:t>
             </w:r>
           </w:p>
         </w:tc>
@@ -2839,8 +3232,18 @@
                 <w:sz w:val="24"/>
                 <w:szCs w:val="24"/>
               </w:rPr>
-              <w:t>Dauer des quizzes</w:t>
-            </w:r>
+              <w:t xml:space="preserve">Dauer des </w:t>
+            </w:r>
+            <w:proofErr w:type="spellStart"/>
+            <w:r>
+              <w:rPr>
+                <w:rFonts w:ascii="Times New Roman" w:hAnsi="Times New Roman" w:cs="Times New Roman"/>
+                <w:sz w:val="24"/>
+                <w:szCs w:val="24"/>
+              </w:rPr>
+              <w:t>quizzes</w:t>
+            </w:r>
+            <w:proofErr w:type="spellEnd"/>
           </w:p>
         </w:tc>
       </w:tr>
@@ -3261,15 +3664,7 @@
                 <w:sz w:val="24"/>
                 <w:szCs w:val="24"/>
               </w:rPr>
-              <w:t>1</w:t>
-            </w:r>
-            <w:r>
-              <w:rPr>
-                <w:rFonts w:ascii="Times New Roman" w:hAnsi="Times New Roman" w:cs="Times New Roman"/>
-                <w:sz w:val="24"/>
-                <w:szCs w:val="24"/>
-              </w:rPr>
-              <w:t>,5 h</w:t>
+              <w:t>1,5 h</w:t>
             </w:r>
           </w:p>
         </w:tc>
@@ -3386,6 +3781,559 @@
               </w:rPr>
               <w:t>Zusätzliches ausprobiert</w:t>
             </w:r>
+          </w:p>
+        </w:tc>
+      </w:tr>
+    </w:tbl>
+    <w:p>
+      <w:pPr>
+        <w:rPr>
+          <w:rFonts w:ascii="Times New Roman" w:hAnsi="Times New Roman" w:cs="Times New Roman"/>
+          <w:sz w:val="24"/>
+          <w:szCs w:val="24"/>
+        </w:rPr>
+      </w:pPr>
+    </w:p>
+    <w:p>
+      <w:pPr>
+        <w:rPr>
+          <w:rFonts w:ascii="Times New Roman" w:hAnsi="Times New Roman" w:cs="Times New Roman"/>
+          <w:sz w:val="24"/>
+          <w:szCs w:val="24"/>
+        </w:rPr>
+      </w:pPr>
+    </w:p>
+    <w:p>
+      <w:pPr>
+        <w:rPr>
+          <w:rFonts w:ascii="Times New Roman" w:hAnsi="Times New Roman" w:cs="Times New Roman"/>
+          <w:sz w:val="24"/>
+          <w:szCs w:val="24"/>
+        </w:rPr>
+      </w:pPr>
+      <w:r>
+        <w:rPr>
+          <w:rFonts w:ascii="Times New Roman" w:hAnsi="Times New Roman" w:cs="Times New Roman"/>
+          <w:sz w:val="24"/>
+          <w:szCs w:val="24"/>
+        </w:rPr>
+        <w:lastRenderedPageBreak/>
+        <w:t>Meilenstein 3:</w:t>
+      </w:r>
+    </w:p>
+    <w:p>
+      <w:pPr>
+        <w:rPr>
+          <w:rFonts w:ascii="Times New Roman" w:hAnsi="Times New Roman" w:cs="Times New Roman"/>
+          <w:sz w:val="24"/>
+          <w:szCs w:val="24"/>
+        </w:rPr>
+      </w:pPr>
+      <w:r>
+        <w:rPr>
+          <w:rFonts w:ascii="Times New Roman" w:hAnsi="Times New Roman" w:cs="Times New Roman"/>
+          <w:sz w:val="24"/>
+          <w:szCs w:val="24"/>
+        </w:rPr>
+        <w:t xml:space="preserve">Aufgabe 2.4) </w:t>
+      </w:r>
+    </w:p>
+    <w:p>
+      <w:pPr>
+        <w:rPr>
+          <w:rFonts w:ascii="Times New Roman" w:hAnsi="Times New Roman" w:cs="Times New Roman"/>
+          <w:sz w:val="24"/>
+          <w:szCs w:val="24"/>
+        </w:rPr>
+      </w:pPr>
+      <w:r>
+        <w:rPr>
+          <w:rFonts w:ascii="Times New Roman" w:hAnsi="Times New Roman" w:cs="Times New Roman"/>
+          <w:sz w:val="24"/>
+          <w:szCs w:val="24"/>
+        </w:rPr>
+        <w:t xml:space="preserve">SELECT </w:t>
+      </w:r>
+      <w:proofErr w:type="gramStart"/>
+      <w:r>
+        <w:rPr>
+          <w:rFonts w:ascii="Times New Roman" w:hAnsi="Times New Roman" w:cs="Times New Roman"/>
+          <w:sz w:val="24"/>
+          <w:szCs w:val="24"/>
+        </w:rPr>
+        <w:t>COUNT(</w:t>
+      </w:r>
+      <w:proofErr w:type="gramEnd"/>
+      <w:r>
+        <w:rPr>
+          <w:rFonts w:ascii="Times New Roman" w:hAnsi="Times New Roman" w:cs="Times New Roman"/>
+          <w:sz w:val="24"/>
+          <w:szCs w:val="24"/>
+        </w:rPr>
+        <w:t>code) FROM allergen</w:t>
+      </w:r>
+      <w:r>
+        <w:rPr>
+          <w:rFonts w:ascii="Times New Roman" w:hAnsi="Times New Roman" w:cs="Times New Roman"/>
+          <w:sz w:val="24"/>
+          <w:szCs w:val="24"/>
+        </w:rPr>
+        <w:t xml:space="preserve"> -&gt; gibt die Anzahl der E</w:t>
+      </w:r>
+      <w:r>
+        <w:rPr>
+          <w:rFonts w:ascii="Times New Roman" w:hAnsi="Times New Roman" w:cs="Times New Roman"/>
+          <w:sz w:val="24"/>
+          <w:szCs w:val="24"/>
+        </w:rPr>
+        <w:t xml:space="preserve">inträge </w:t>
+      </w:r>
+      <w:r>
+        <w:rPr>
+          <w:rFonts w:ascii="Times New Roman" w:hAnsi="Times New Roman" w:cs="Times New Roman"/>
+          <w:sz w:val="24"/>
+          <w:szCs w:val="24"/>
+        </w:rPr>
+        <w:t xml:space="preserve">in </w:t>
+      </w:r>
+      <w:proofErr w:type="spellStart"/>
+      <w:r>
+        <w:rPr>
+          <w:rFonts w:ascii="Times New Roman" w:hAnsi="Times New Roman" w:cs="Times New Roman"/>
+          <w:sz w:val="24"/>
+          <w:szCs w:val="24"/>
+        </w:rPr>
+        <w:t>Column</w:t>
+      </w:r>
+      <w:proofErr w:type="spellEnd"/>
+      <w:r>
+        <w:rPr>
+          <w:rFonts w:ascii="Times New Roman" w:hAnsi="Times New Roman" w:cs="Times New Roman"/>
+          <w:sz w:val="24"/>
+          <w:szCs w:val="24"/>
+        </w:rPr>
+        <w:t xml:space="preserve"> „</w:t>
+      </w:r>
+      <w:r>
+        <w:rPr>
+          <w:rFonts w:ascii="Times New Roman" w:hAnsi="Times New Roman" w:cs="Times New Roman"/>
+          <w:sz w:val="24"/>
+          <w:szCs w:val="24"/>
+        </w:rPr>
+        <w:t>zurück</w:t>
+      </w:r>
+      <w:r>
+        <w:rPr>
+          <w:rFonts w:ascii="Times New Roman" w:hAnsi="Times New Roman" w:cs="Times New Roman"/>
+          <w:sz w:val="24"/>
+          <w:szCs w:val="24"/>
+        </w:rPr>
+        <w:t>“</w:t>
+      </w:r>
+      <w:r>
+        <w:rPr>
+          <w:rFonts w:ascii="Times New Roman" w:hAnsi="Times New Roman" w:cs="Times New Roman"/>
+          <w:sz w:val="24"/>
+          <w:szCs w:val="24"/>
+        </w:rPr>
+        <w:t>.</w:t>
+      </w:r>
+    </w:p>
+    <w:p>
+      <w:pPr>
+        <w:rPr>
+          <w:rFonts w:ascii="Times New Roman" w:hAnsi="Times New Roman" w:cs="Times New Roman"/>
+          <w:sz w:val="24"/>
+          <w:szCs w:val="24"/>
+        </w:rPr>
+      </w:pPr>
+    </w:p>
+    <w:p>
+      <w:pPr>
+        <w:rPr>
+          <w:rFonts w:ascii="Times New Roman" w:hAnsi="Times New Roman" w:cs="Times New Roman"/>
+          <w:sz w:val="28"/>
+          <w:szCs w:val="28"/>
+          <w:u w:val="single"/>
+        </w:rPr>
+      </w:pPr>
+      <w:r>
+        <w:rPr>
+          <w:rFonts w:ascii="Times New Roman" w:hAnsi="Times New Roman" w:cs="Times New Roman"/>
+          <w:sz w:val="28"/>
+          <w:szCs w:val="28"/>
+          <w:u w:val="single"/>
+        </w:rPr>
+        <w:t xml:space="preserve">Zeitaufwand Meilenstein </w:t>
+      </w:r>
+      <w:r>
+        <w:rPr>
+          <w:rFonts w:ascii="Times New Roman" w:hAnsi="Times New Roman" w:cs="Times New Roman"/>
+          <w:sz w:val="28"/>
+          <w:szCs w:val="28"/>
+          <w:u w:val="single"/>
+        </w:rPr>
+        <w:t>3</w:t>
+      </w:r>
+      <w:r>
+        <w:rPr>
+          <w:rFonts w:ascii="Times New Roman" w:hAnsi="Times New Roman" w:cs="Times New Roman"/>
+          <w:sz w:val="28"/>
+          <w:szCs w:val="28"/>
+          <w:u w:val="single"/>
+        </w:rPr>
+        <w:t>:</w:t>
+      </w:r>
+    </w:p>
+    <w:tbl>
+      <w:tblPr>
+        <w:tblStyle w:val="Tabellenraster"/>
+        <w:tblW w:w="0" w:type="auto"/>
+        <w:tblLook w:val="04A0" w:firstRow="1" w:lastRow="0" w:firstColumn="1" w:lastColumn="0" w:noHBand="0" w:noVBand="1"/>
+      </w:tblPr>
+      <w:tblGrid>
+        <w:gridCol w:w="1123"/>
+        <w:gridCol w:w="1551"/>
+        <w:gridCol w:w="1550"/>
+        <w:gridCol w:w="4788"/>
+      </w:tblGrid>
+      <w:tr>
+        <w:trPr>
+          <w:trHeight w:val="608"/>
+        </w:trPr>
+        <w:tc>
+          <w:tcPr>
+            <w:tcW w:w="1123" w:type="dxa"/>
+          </w:tcPr>
+          <w:p>
+            <w:pPr>
+              <w:rPr>
+                <w:rFonts w:ascii="Times New Roman" w:hAnsi="Times New Roman" w:cs="Times New Roman"/>
+                <w:sz w:val="24"/>
+                <w:szCs w:val="24"/>
+              </w:rPr>
+            </w:pPr>
+            <w:r>
+              <w:rPr>
+                <w:rFonts w:ascii="Times New Roman" w:hAnsi="Times New Roman" w:cs="Times New Roman"/>
+                <w:sz w:val="24"/>
+                <w:szCs w:val="24"/>
+              </w:rPr>
+              <w:t>Aufgabe</w:t>
+            </w:r>
+          </w:p>
+        </w:tc>
+        <w:tc>
+          <w:tcPr>
+            <w:tcW w:w="1551" w:type="dxa"/>
+          </w:tcPr>
+          <w:p>
+            <w:pPr>
+              <w:rPr>
+                <w:rFonts w:ascii="Times New Roman" w:hAnsi="Times New Roman" w:cs="Times New Roman"/>
+                <w:sz w:val="24"/>
+                <w:szCs w:val="24"/>
+              </w:rPr>
+            </w:pPr>
+            <w:r>
+              <w:rPr>
+                <w:rFonts w:ascii="Times New Roman" w:hAnsi="Times New Roman" w:cs="Times New Roman"/>
+                <w:sz w:val="24"/>
+                <w:szCs w:val="24"/>
+              </w:rPr>
+              <w:t>Zeitaufwand geplant</w:t>
+            </w:r>
+          </w:p>
+        </w:tc>
+        <w:tc>
+          <w:tcPr>
+            <w:tcW w:w="1550" w:type="dxa"/>
+          </w:tcPr>
+          <w:p>
+            <w:pPr>
+              <w:rPr>
+                <w:rFonts w:ascii="Times New Roman" w:hAnsi="Times New Roman" w:cs="Times New Roman"/>
+                <w:sz w:val="24"/>
+                <w:szCs w:val="24"/>
+              </w:rPr>
+            </w:pPr>
+            <w:r>
+              <w:rPr>
+                <w:rFonts w:ascii="Times New Roman" w:hAnsi="Times New Roman" w:cs="Times New Roman"/>
+                <w:sz w:val="24"/>
+                <w:szCs w:val="24"/>
+              </w:rPr>
+              <w:t>Zeitaufwand tatsächlich</w:t>
+            </w:r>
+          </w:p>
+        </w:tc>
+        <w:tc>
+          <w:tcPr>
+            <w:tcW w:w="4788" w:type="dxa"/>
+          </w:tcPr>
+          <w:p>
+            <w:pPr>
+              <w:rPr>
+                <w:rFonts w:ascii="Times New Roman" w:hAnsi="Times New Roman" w:cs="Times New Roman"/>
+                <w:sz w:val="24"/>
+                <w:szCs w:val="24"/>
+              </w:rPr>
+            </w:pPr>
+            <w:r>
+              <w:rPr>
+                <w:rFonts w:ascii="Times New Roman" w:hAnsi="Times New Roman" w:cs="Times New Roman"/>
+                <w:sz w:val="24"/>
+                <w:szCs w:val="24"/>
+              </w:rPr>
+              <w:t>Grund für Abweichung</w:t>
+            </w:r>
+          </w:p>
+        </w:tc>
+      </w:tr>
+      <w:tr>
+        <w:trPr>
+          <w:trHeight w:val="304"/>
+        </w:trPr>
+        <w:tc>
+          <w:tcPr>
+            <w:tcW w:w="1123" w:type="dxa"/>
+          </w:tcPr>
+          <w:p>
+            <w:pPr>
+              <w:rPr>
+                <w:rFonts w:ascii="Times New Roman" w:hAnsi="Times New Roman" w:cs="Times New Roman"/>
+                <w:sz w:val="24"/>
+                <w:szCs w:val="24"/>
+              </w:rPr>
+            </w:pPr>
+            <w:r>
+              <w:rPr>
+                <w:rFonts w:ascii="Times New Roman" w:hAnsi="Times New Roman" w:cs="Times New Roman"/>
+                <w:sz w:val="24"/>
+                <w:szCs w:val="24"/>
+              </w:rPr>
+              <w:t>1</w:t>
+            </w:r>
+          </w:p>
+        </w:tc>
+        <w:tc>
+          <w:tcPr>
+            <w:tcW w:w="1551" w:type="dxa"/>
+          </w:tcPr>
+          <w:p>
+            <w:pPr>
+              <w:rPr>
+                <w:rFonts w:ascii="Times New Roman" w:hAnsi="Times New Roman" w:cs="Times New Roman"/>
+                <w:sz w:val="24"/>
+                <w:szCs w:val="24"/>
+              </w:rPr>
+            </w:pPr>
+            <w:r>
+              <w:rPr>
+                <w:rFonts w:ascii="Times New Roman" w:hAnsi="Times New Roman" w:cs="Times New Roman"/>
+                <w:sz w:val="24"/>
+                <w:szCs w:val="24"/>
+              </w:rPr>
+              <w:t>30 min</w:t>
+            </w:r>
+          </w:p>
+        </w:tc>
+        <w:tc>
+          <w:tcPr>
+            <w:tcW w:w="1550" w:type="dxa"/>
+          </w:tcPr>
+          <w:p>
+            <w:pPr>
+              <w:rPr>
+                <w:rFonts w:ascii="Times New Roman" w:hAnsi="Times New Roman" w:cs="Times New Roman"/>
+                <w:sz w:val="24"/>
+                <w:szCs w:val="24"/>
+              </w:rPr>
+            </w:pPr>
+            <w:r>
+              <w:rPr>
+                <w:rFonts w:ascii="Times New Roman" w:hAnsi="Times New Roman" w:cs="Times New Roman"/>
+                <w:sz w:val="24"/>
+                <w:szCs w:val="24"/>
+              </w:rPr>
+              <w:t>1,5h</w:t>
+            </w:r>
+          </w:p>
+        </w:tc>
+        <w:tc>
+          <w:tcPr>
+            <w:tcW w:w="4788" w:type="dxa"/>
+          </w:tcPr>
+          <w:p>
+            <w:pPr>
+              <w:rPr>
+                <w:rFonts w:ascii="Times New Roman" w:hAnsi="Times New Roman" w:cs="Times New Roman"/>
+                <w:sz w:val="24"/>
+                <w:szCs w:val="24"/>
+              </w:rPr>
+            </w:pPr>
+            <w:r>
+              <w:rPr>
+                <w:rFonts w:ascii="Times New Roman" w:hAnsi="Times New Roman" w:cs="Times New Roman"/>
+                <w:sz w:val="24"/>
+                <w:szCs w:val="24"/>
+              </w:rPr>
+              <w:t>Gab ein paar Probleme bei der Verbindung</w:t>
+            </w:r>
+          </w:p>
+        </w:tc>
+      </w:tr>
+      <w:tr>
+        <w:trPr>
+          <w:trHeight w:val="304"/>
+        </w:trPr>
+        <w:tc>
+          <w:tcPr>
+            <w:tcW w:w="1123" w:type="dxa"/>
+          </w:tcPr>
+          <w:p>
+            <w:pPr>
+              <w:rPr>
+                <w:rFonts w:ascii="Times New Roman" w:hAnsi="Times New Roman" w:cs="Times New Roman"/>
+                <w:sz w:val="24"/>
+                <w:szCs w:val="24"/>
+              </w:rPr>
+            </w:pPr>
+            <w:r>
+              <w:rPr>
+                <w:rFonts w:ascii="Times New Roman" w:hAnsi="Times New Roman" w:cs="Times New Roman"/>
+                <w:sz w:val="24"/>
+                <w:szCs w:val="24"/>
+              </w:rPr>
+              <w:t>2</w:t>
+            </w:r>
+          </w:p>
+        </w:tc>
+        <w:tc>
+          <w:tcPr>
+            <w:tcW w:w="1551" w:type="dxa"/>
+          </w:tcPr>
+          <w:p>
+            <w:pPr>
+              <w:rPr>
+                <w:rFonts w:ascii="Times New Roman" w:hAnsi="Times New Roman" w:cs="Times New Roman"/>
+                <w:sz w:val="24"/>
+                <w:szCs w:val="24"/>
+              </w:rPr>
+            </w:pPr>
+            <w:r>
+              <w:rPr>
+                <w:rFonts w:ascii="Times New Roman" w:hAnsi="Times New Roman" w:cs="Times New Roman"/>
+                <w:sz w:val="24"/>
+                <w:szCs w:val="24"/>
+              </w:rPr>
+              <w:t>2h</w:t>
+            </w:r>
+          </w:p>
+        </w:tc>
+        <w:tc>
+          <w:tcPr>
+            <w:tcW w:w="1550" w:type="dxa"/>
+          </w:tcPr>
+          <w:p>
+            <w:pPr>
+              <w:rPr>
+                <w:rFonts w:ascii="Times New Roman" w:hAnsi="Times New Roman" w:cs="Times New Roman"/>
+                <w:sz w:val="24"/>
+                <w:szCs w:val="24"/>
+              </w:rPr>
+            </w:pPr>
+            <w:r>
+              <w:rPr>
+                <w:rFonts w:ascii="Times New Roman" w:hAnsi="Times New Roman" w:cs="Times New Roman"/>
+                <w:sz w:val="24"/>
+                <w:szCs w:val="24"/>
+              </w:rPr>
+              <w:t>2h</w:t>
+            </w:r>
+          </w:p>
+        </w:tc>
+        <w:tc>
+          <w:tcPr>
+            <w:tcW w:w="4788" w:type="dxa"/>
+          </w:tcPr>
+          <w:p>
+            <w:pPr>
+              <w:rPr>
+                <w:rFonts w:ascii="Times New Roman" w:hAnsi="Times New Roman" w:cs="Times New Roman"/>
+                <w:sz w:val="24"/>
+                <w:szCs w:val="24"/>
+              </w:rPr>
+            </w:pPr>
+          </w:p>
+        </w:tc>
+      </w:tr>
+      <w:tr>
+        <w:trPr>
+          <w:trHeight w:val="304"/>
+        </w:trPr>
+        <w:tc>
+          <w:tcPr>
+            <w:tcW w:w="1123" w:type="dxa"/>
+          </w:tcPr>
+          <w:p>
+            <w:pPr>
+              <w:rPr>
+                <w:rFonts w:ascii="Times New Roman" w:hAnsi="Times New Roman" w:cs="Times New Roman"/>
+                <w:sz w:val="24"/>
+                <w:szCs w:val="24"/>
+              </w:rPr>
+            </w:pPr>
+            <w:r>
+              <w:rPr>
+                <w:rFonts w:ascii="Times New Roman" w:hAnsi="Times New Roman" w:cs="Times New Roman"/>
+                <w:sz w:val="24"/>
+                <w:szCs w:val="24"/>
+              </w:rPr>
+              <w:t>3</w:t>
+            </w:r>
+          </w:p>
+        </w:tc>
+        <w:tc>
+          <w:tcPr>
+            <w:tcW w:w="1551" w:type="dxa"/>
+          </w:tcPr>
+          <w:p>
+            <w:pPr>
+              <w:rPr>
+                <w:rFonts w:ascii="Times New Roman" w:hAnsi="Times New Roman" w:cs="Times New Roman"/>
+                <w:sz w:val="24"/>
+                <w:szCs w:val="24"/>
+              </w:rPr>
+            </w:pPr>
+          </w:p>
+        </w:tc>
+        <w:tc>
+          <w:tcPr>
+            <w:tcW w:w="1550" w:type="dxa"/>
+          </w:tcPr>
+          <w:p>
+            <w:pPr>
+              <w:rPr>
+                <w:rFonts w:ascii="Times New Roman" w:hAnsi="Times New Roman" w:cs="Times New Roman"/>
+                <w:sz w:val="24"/>
+                <w:szCs w:val="24"/>
+              </w:rPr>
+            </w:pPr>
+          </w:p>
+        </w:tc>
+        <w:tc>
+          <w:tcPr>
+            <w:tcW w:w="4788" w:type="dxa"/>
+          </w:tcPr>
+          <w:p>
+            <w:pPr>
+              <w:rPr>
+                <w:rFonts w:ascii="Times New Roman" w:hAnsi="Times New Roman" w:cs="Times New Roman"/>
+                <w:sz w:val="24"/>
+                <w:szCs w:val="24"/>
+              </w:rPr>
+            </w:pPr>
           </w:p>
         </w:tc>
       </w:tr>

</xml_diff>

<commit_message>
Aufgabe 3 und 4 gemacht.
</commit_message>
<xml_diff>
--- a/dossier.docx
+++ b/dossier.docx
@@ -3870,15 +3870,7 @@
           <w:sz w:val="24"/>
           <w:szCs w:val="24"/>
         </w:rPr>
-        <w:t>code) FROM allergen</w:t>
-      </w:r>
-      <w:r>
-        <w:rPr>
-          <w:rFonts w:ascii="Times New Roman" w:hAnsi="Times New Roman" w:cs="Times New Roman"/>
-          <w:sz w:val="24"/>
-          <w:szCs w:val="24"/>
-        </w:rPr>
-        <w:t xml:space="preserve"> -&gt; gibt die Anzahl der E</w:t>
+        <w:t>code) FROM allergen -&gt; gibt die Anzahl der E</w:t>
       </w:r>
       <w:r>
         <w:rPr>
@@ -4306,6 +4298,14 @@
                 <w:szCs w:val="24"/>
               </w:rPr>
             </w:pPr>
+            <w:r>
+              <w:rPr>
+                <w:rFonts w:ascii="Times New Roman" w:hAnsi="Times New Roman" w:cs="Times New Roman"/>
+                <w:sz w:val="24"/>
+                <w:szCs w:val="24"/>
+              </w:rPr>
+              <w:t>2h</w:t>
+            </w:r>
           </w:p>
         </w:tc>
         <w:tc>
@@ -4320,6 +4320,14 @@
                 <w:szCs w:val="24"/>
               </w:rPr>
             </w:pPr>
+            <w:r>
+              <w:rPr>
+                <w:rFonts w:ascii="Times New Roman" w:hAnsi="Times New Roman" w:cs="Times New Roman"/>
+                <w:sz w:val="24"/>
+                <w:szCs w:val="24"/>
+              </w:rPr>
+              <w:t>2h</w:t>
+            </w:r>
           </w:p>
         </w:tc>
         <w:tc>
@@ -4334,6 +4342,99 @@
                 <w:szCs w:val="24"/>
               </w:rPr>
             </w:pPr>
+          </w:p>
+        </w:tc>
+      </w:tr>
+      <w:tr>
+        <w:trPr>
+          <w:trHeight w:val="304"/>
+        </w:trPr>
+        <w:tc>
+          <w:tcPr>
+            <w:tcW w:w="1123" w:type="dxa"/>
+          </w:tcPr>
+          <w:p>
+            <w:pPr>
+              <w:rPr>
+                <w:rFonts w:ascii="Times New Roman" w:hAnsi="Times New Roman" w:cs="Times New Roman"/>
+                <w:sz w:val="24"/>
+                <w:szCs w:val="24"/>
+              </w:rPr>
+            </w:pPr>
+            <w:r>
+              <w:rPr>
+                <w:rFonts w:ascii="Times New Roman" w:hAnsi="Times New Roman" w:cs="Times New Roman"/>
+                <w:sz w:val="24"/>
+                <w:szCs w:val="24"/>
+              </w:rPr>
+              <w:t>4</w:t>
+            </w:r>
+          </w:p>
+        </w:tc>
+        <w:tc>
+          <w:tcPr>
+            <w:tcW w:w="1551" w:type="dxa"/>
+          </w:tcPr>
+          <w:p>
+            <w:pPr>
+              <w:rPr>
+                <w:rFonts w:ascii="Times New Roman" w:hAnsi="Times New Roman" w:cs="Times New Roman"/>
+                <w:sz w:val="24"/>
+                <w:szCs w:val="24"/>
+              </w:rPr>
+            </w:pPr>
+            <w:r>
+              <w:rPr>
+                <w:rFonts w:ascii="Times New Roman" w:hAnsi="Times New Roman" w:cs="Times New Roman"/>
+                <w:sz w:val="24"/>
+                <w:szCs w:val="24"/>
+              </w:rPr>
+              <w:t>1h</w:t>
+            </w:r>
+          </w:p>
+        </w:tc>
+        <w:tc>
+          <w:tcPr>
+            <w:tcW w:w="1550" w:type="dxa"/>
+          </w:tcPr>
+          <w:p>
+            <w:pPr>
+              <w:rPr>
+                <w:rFonts w:ascii="Times New Roman" w:hAnsi="Times New Roman" w:cs="Times New Roman"/>
+                <w:sz w:val="24"/>
+                <w:szCs w:val="24"/>
+              </w:rPr>
+            </w:pPr>
+            <w:r>
+              <w:rPr>
+                <w:rFonts w:ascii="Times New Roman" w:hAnsi="Times New Roman" w:cs="Times New Roman"/>
+                <w:sz w:val="24"/>
+                <w:szCs w:val="24"/>
+              </w:rPr>
+              <w:t>1,5h</w:t>
+            </w:r>
+          </w:p>
+        </w:tc>
+        <w:tc>
+          <w:tcPr>
+            <w:tcW w:w="4788" w:type="dxa"/>
+          </w:tcPr>
+          <w:p>
+            <w:pPr>
+              <w:rPr>
+                <w:rFonts w:ascii="Times New Roman" w:hAnsi="Times New Roman" w:cs="Times New Roman"/>
+                <w:sz w:val="24"/>
+                <w:szCs w:val="24"/>
+              </w:rPr>
+            </w:pPr>
+            <w:r>
+              <w:rPr>
+                <w:rFonts w:ascii="Times New Roman" w:hAnsi="Times New Roman" w:cs="Times New Roman"/>
+                <w:sz w:val="24"/>
+                <w:szCs w:val="24"/>
+              </w:rPr>
+              <w:t>verschätzt</w:t>
+            </w:r>
           </w:p>
         </w:tc>
       </w:tr>
@@ -4346,6 +4447,1926 @@
           <w:szCs w:val="24"/>
         </w:rPr>
       </w:pPr>
+    </w:p>
+    <w:p>
+      <w:pPr>
+        <w:rPr>
+          <w:rFonts w:ascii="Times New Roman" w:hAnsi="Times New Roman" w:cs="Times New Roman"/>
+          <w:sz w:val="24"/>
+          <w:szCs w:val="24"/>
+        </w:rPr>
+      </w:pPr>
+      <w:r>
+        <w:rPr>
+          <w:rFonts w:ascii="Times New Roman" w:hAnsi="Times New Roman" w:cs="Times New Roman"/>
+          <w:sz w:val="24"/>
+          <w:szCs w:val="24"/>
+        </w:rPr>
+        <w:t>Aufgabe 3:</w:t>
+      </w:r>
+    </w:p>
+    <w:p>
+      <w:pPr>
+        <w:shd w:val="clear" w:color="auto" w:fill="2B2B2B"/>
+        <w:tabs>
+          <w:tab w:val="left" w:pos="916"/>
+          <w:tab w:val="left" w:pos="1832"/>
+          <w:tab w:val="left" w:pos="2748"/>
+          <w:tab w:val="left" w:pos="3664"/>
+          <w:tab w:val="left" w:pos="4580"/>
+          <w:tab w:val="left" w:pos="5496"/>
+          <w:tab w:val="left" w:pos="6412"/>
+          <w:tab w:val="left" w:pos="7328"/>
+          <w:tab w:val="left" w:pos="8244"/>
+          <w:tab w:val="left" w:pos="9160"/>
+          <w:tab w:val="left" w:pos="10076"/>
+          <w:tab w:val="left" w:pos="10992"/>
+          <w:tab w:val="left" w:pos="11908"/>
+          <w:tab w:val="left" w:pos="12824"/>
+          <w:tab w:val="left" w:pos="13740"/>
+          <w:tab w:val="left" w:pos="14656"/>
+        </w:tabs>
+        <w:spacing w:after="0" w:line="240" w:lineRule="auto"/>
+        <w:rPr>
+          <w:color w:val="CC7832"/>
+        </w:rPr>
+      </w:pPr>
+      <w:r>
+        <w:rPr>
+          <w:rFonts w:ascii="Courier New" w:eastAsia="Times New Roman" w:hAnsi="Courier New" w:cs="Courier New"/>
+          <w:color w:val="CC7832"/>
+          <w:sz w:val="20"/>
+          <w:szCs w:val="20"/>
+          <w:lang w:eastAsia="de-DE"/>
+        </w:rPr>
+        <w:t xml:space="preserve">SELECT </w:t>
+      </w:r>
+      <w:r>
+        <w:rPr>
+          <w:rFonts w:ascii="Courier New" w:eastAsia="Times New Roman" w:hAnsi="Courier New" w:cs="Courier New"/>
+          <w:color w:val="FFC66D"/>
+          <w:sz w:val="20"/>
+          <w:szCs w:val="20"/>
+          <w:lang w:eastAsia="de-DE"/>
+        </w:rPr>
+        <w:t xml:space="preserve">* </w:t>
+      </w:r>
+      <w:r>
+        <w:rPr>
+          <w:rFonts w:ascii="Courier New" w:eastAsia="Times New Roman" w:hAnsi="Courier New" w:cs="Courier New"/>
+          <w:color w:val="CC7832"/>
+          <w:sz w:val="20"/>
+          <w:szCs w:val="20"/>
+          <w:lang w:eastAsia="de-DE"/>
+        </w:rPr>
+        <w:t xml:space="preserve">FROM </w:t>
+      </w:r>
+      <w:proofErr w:type="spellStart"/>
+      <w:r>
+        <w:rPr>
+          <w:rFonts w:ascii="Courier New" w:eastAsia="Times New Roman" w:hAnsi="Courier New" w:cs="Courier New"/>
+          <w:color w:val="A9B7C6"/>
+          <w:sz w:val="20"/>
+          <w:szCs w:val="20"/>
+          <w:lang w:eastAsia="de-DE"/>
+        </w:rPr>
+        <w:t>gericht</w:t>
+      </w:r>
+      <w:proofErr w:type="spellEnd"/>
+      <w:r>
+        <w:rPr>
+          <w:rFonts w:ascii="Courier New" w:eastAsia="Times New Roman" w:hAnsi="Courier New" w:cs="Courier New"/>
+          <w:color w:val="CC7832"/>
+          <w:sz w:val="20"/>
+          <w:szCs w:val="20"/>
+          <w:lang w:eastAsia="de-DE"/>
+        </w:rPr>
+        <w:t>;</w:t>
+      </w:r>
+      <w:r>
+        <w:rPr>
+          <w:rFonts w:ascii="Courier New" w:eastAsia="Times New Roman" w:hAnsi="Courier New" w:cs="Courier New"/>
+          <w:noProof/>
+          <w:color w:val="A9B7C6"/>
+          <w:sz w:val="20"/>
+          <w:szCs w:val="20"/>
+          <w:lang w:eastAsia="de-DE"/>
+        </w:rPr>
+        <w:t xml:space="preserve"> </w:t>
+      </w:r>
+      <w:r>
+        <w:rPr>
+          <w:rFonts w:ascii="Courier New" w:eastAsia="Times New Roman" w:hAnsi="Courier New" w:cs="Courier New"/>
+          <w:noProof/>
+          <w:color w:val="A9B7C6"/>
+          <w:sz w:val="20"/>
+          <w:szCs w:val="20"/>
+          <w:lang w:eastAsia="de-DE"/>
+        </w:rPr>
+        <w:drawing>
+          <wp:inline distT="0" distB="0" distL="0" distR="0" wp14:anchorId="368440AB" wp14:editId="76654DF6">
+            <wp:extent cx="5760720" cy="2195830"/>
+            <wp:effectExtent l="0" t="0" r="5080" b="1270"/>
+            <wp:docPr id="5" name="Grafik 5" descr="Ein Bild, das Text enthält.&#10;&#10;Automatisch generierte Beschreibung"/>
+            <wp:cNvGraphicFramePr>
+              <a:graphicFrameLocks xmlns:a="http://schemas.openxmlformats.org/drawingml/2006/main" noChangeAspect="1"/>
+            </wp:cNvGraphicFramePr>
+            <a:graphic xmlns:a="http://schemas.openxmlformats.org/drawingml/2006/main">
+              <a:graphicData uri="http://schemas.openxmlformats.org/drawingml/2006/picture">
+                <pic:pic xmlns:pic="http://schemas.openxmlformats.org/drawingml/2006/picture">
+                  <pic:nvPicPr>
+                    <pic:cNvPr id="5" name="Grafik 5" descr="Ein Bild, das Text enthält.&#10;&#10;Automatisch generierte Beschreibung"/>
+                    <pic:cNvPicPr/>
+                  </pic:nvPicPr>
+                  <pic:blipFill>
+                    <a:blip r:embed="rId11" cstate="print">
+                      <a:extLst>
+                        <a:ext uri="{28A0092B-C50C-407E-A947-70E740481C1C}">
+                          <a14:useLocalDpi xmlns:a14="http://schemas.microsoft.com/office/drawing/2010/main" val="0"/>
+                        </a:ext>
+                      </a:extLst>
+                    </a:blip>
+                    <a:stretch>
+                      <a:fillRect/>
+                    </a:stretch>
+                  </pic:blipFill>
+                  <pic:spPr>
+                    <a:xfrm>
+                      <a:off x="0" y="0"/>
+                      <a:ext cx="5841985" cy="2226806"/>
+                    </a:xfrm>
+                    <a:prstGeom prst="rect">
+                      <a:avLst/>
+                    </a:prstGeom>
+                  </pic:spPr>
+                </pic:pic>
+              </a:graphicData>
+            </a:graphic>
+          </wp:inline>
+        </w:drawing>
+      </w:r>
+      <w:r>
+        <w:rPr>
+          <w:color w:val="CC7832"/>
+        </w:rPr>
+        <w:t xml:space="preserve">SELECT </w:t>
+      </w:r>
+      <w:proofErr w:type="spellStart"/>
+      <w:r>
+        <w:rPr>
+          <w:color w:val="9876AA"/>
+        </w:rPr>
+        <w:t>erfasst_am</w:t>
+      </w:r>
+      <w:proofErr w:type="spellEnd"/>
+      <w:r>
+        <w:rPr>
+          <w:color w:val="9876AA"/>
+        </w:rPr>
+        <w:t xml:space="preserve"> </w:t>
+      </w:r>
+      <w:r>
+        <w:rPr>
+          <w:color w:val="CC7832"/>
+        </w:rPr>
+        <w:t xml:space="preserve">FROM </w:t>
+      </w:r>
+      <w:proofErr w:type="spellStart"/>
+      <w:r>
+        <w:rPr>
+          <w:color w:val="A9B7C6"/>
+        </w:rPr>
+        <w:t>gericht</w:t>
+      </w:r>
+      <w:proofErr w:type="spellEnd"/>
+      <w:r>
+        <w:rPr>
+          <w:color w:val="CC7832"/>
+        </w:rPr>
+        <w:t>;</w:t>
+      </w:r>
+    </w:p>
+    <w:p>
+      <w:pPr>
+        <w:shd w:val="clear" w:color="auto" w:fill="2B2B2B"/>
+        <w:tabs>
+          <w:tab w:val="left" w:pos="916"/>
+          <w:tab w:val="left" w:pos="1832"/>
+          <w:tab w:val="left" w:pos="2748"/>
+          <w:tab w:val="left" w:pos="3664"/>
+          <w:tab w:val="left" w:pos="4580"/>
+          <w:tab w:val="left" w:pos="5496"/>
+          <w:tab w:val="left" w:pos="6412"/>
+          <w:tab w:val="left" w:pos="7328"/>
+          <w:tab w:val="left" w:pos="8244"/>
+          <w:tab w:val="left" w:pos="9160"/>
+          <w:tab w:val="left" w:pos="10076"/>
+          <w:tab w:val="left" w:pos="10992"/>
+          <w:tab w:val="left" w:pos="11908"/>
+          <w:tab w:val="left" w:pos="12824"/>
+          <w:tab w:val="left" w:pos="13740"/>
+          <w:tab w:val="left" w:pos="14656"/>
+        </w:tabs>
+        <w:spacing w:after="0" w:line="240" w:lineRule="auto"/>
+        <w:rPr>
+          <w:noProof/>
+          <w:color w:val="A9B7C6"/>
+        </w:rPr>
+      </w:pPr>
+      <w:r>
+        <w:rPr>
+          <w:noProof/>
+          <w:color w:val="A9B7C6"/>
+        </w:rPr>
+        <w:t xml:space="preserve"> </w:t>
+      </w:r>
+      <w:r>
+        <w:rPr>
+          <w:noProof/>
+          <w:color w:val="A9B7C6"/>
+        </w:rPr>
+        <w:drawing>
+          <wp:inline distT="0" distB="0" distL="0" distR="0" wp14:anchorId="5F4A3D50" wp14:editId="3D05875A">
+            <wp:extent cx="1122262" cy="2699184"/>
+            <wp:effectExtent l="0" t="0" r="0" b="0"/>
+            <wp:docPr id="6" name="Grafik 6" descr="Ein Bild, das Text enthält.&#10;&#10;Automatisch generierte Beschreibung"/>
+            <wp:cNvGraphicFramePr>
+              <a:graphicFrameLocks xmlns:a="http://schemas.openxmlformats.org/drawingml/2006/main" noChangeAspect="1"/>
+            </wp:cNvGraphicFramePr>
+            <a:graphic xmlns:a="http://schemas.openxmlformats.org/drawingml/2006/main">
+              <a:graphicData uri="http://schemas.openxmlformats.org/drawingml/2006/picture">
+                <pic:pic xmlns:pic="http://schemas.openxmlformats.org/drawingml/2006/picture">
+                  <pic:nvPicPr>
+                    <pic:cNvPr id="6" name="Grafik 6" descr="Ein Bild, das Text enthält.&#10;&#10;Automatisch generierte Beschreibung"/>
+                    <pic:cNvPicPr/>
+                  </pic:nvPicPr>
+                  <pic:blipFill>
+                    <a:blip r:embed="rId12" cstate="print">
+                      <a:extLst>
+                        <a:ext uri="{28A0092B-C50C-407E-A947-70E740481C1C}">
+                          <a14:useLocalDpi xmlns:a14="http://schemas.microsoft.com/office/drawing/2010/main" val="0"/>
+                        </a:ext>
+                      </a:extLst>
+                    </a:blip>
+                    <a:stretch>
+                      <a:fillRect/>
+                    </a:stretch>
+                  </pic:blipFill>
+                  <pic:spPr>
+                    <a:xfrm>
+                      <a:off x="0" y="0"/>
+                      <a:ext cx="1132739" cy="2724383"/>
+                    </a:xfrm>
+                    <a:prstGeom prst="rect">
+                      <a:avLst/>
+                    </a:prstGeom>
+                  </pic:spPr>
+                </pic:pic>
+              </a:graphicData>
+            </a:graphic>
+          </wp:inline>
+        </w:drawing>
+      </w:r>
+    </w:p>
+    <w:p>
+      <w:pPr>
+        <w:pStyle w:val="HTMLVorformatiert"/>
+        <w:shd w:val="clear" w:color="auto" w:fill="2B2B2B"/>
+        <w:rPr>
+          <w:noProof/>
+        </w:rPr>
+      </w:pPr>
+      <w:r>
+        <w:rPr>
+          <w:color w:val="CC7832"/>
+        </w:rPr>
+        <w:lastRenderedPageBreak/>
+        <w:t xml:space="preserve">SELECT </w:t>
+      </w:r>
+      <w:proofErr w:type="spellStart"/>
+      <w:r>
+        <w:rPr>
+          <w:color w:val="9876AA"/>
+        </w:rPr>
+        <w:t>erfasst_am</w:t>
+      </w:r>
+      <w:proofErr w:type="spellEnd"/>
+      <w:r>
+        <w:rPr>
+          <w:color w:val="CC7832"/>
+        </w:rPr>
+        <w:t xml:space="preserve">, </w:t>
+      </w:r>
+      <w:proofErr w:type="spellStart"/>
+      <w:r>
+        <w:rPr>
+          <w:color w:val="9876AA"/>
+        </w:rPr>
+        <w:t>name</w:t>
+      </w:r>
+      <w:proofErr w:type="spellEnd"/>
+      <w:r>
+        <w:rPr>
+          <w:color w:val="9876AA"/>
+        </w:rPr>
+        <w:t xml:space="preserve"> </w:t>
+      </w:r>
+      <w:r>
+        <w:rPr>
+          <w:color w:val="CC7832"/>
+        </w:rPr>
+        <w:t xml:space="preserve">FROM </w:t>
+      </w:r>
+      <w:proofErr w:type="spellStart"/>
+      <w:r>
+        <w:rPr>
+          <w:color w:val="A9B7C6"/>
+        </w:rPr>
+        <w:t>gericht</w:t>
+      </w:r>
+      <w:proofErr w:type="spellEnd"/>
+      <w:r>
+        <w:rPr>
+          <w:color w:val="A9B7C6"/>
+        </w:rPr>
+        <w:t xml:space="preserve"> </w:t>
+      </w:r>
+      <w:r>
+        <w:rPr>
+          <w:color w:val="CC7832"/>
+        </w:rPr>
+        <w:t xml:space="preserve">ORDER BY </w:t>
+      </w:r>
+      <w:proofErr w:type="spellStart"/>
+      <w:r>
+        <w:rPr>
+          <w:color w:val="9876AA"/>
+        </w:rPr>
+        <w:t>name</w:t>
+      </w:r>
+      <w:proofErr w:type="spellEnd"/>
+      <w:r>
+        <w:rPr>
+          <w:color w:val="9876AA"/>
+        </w:rPr>
+        <w:t xml:space="preserve"> </w:t>
+      </w:r>
+      <w:proofErr w:type="gramStart"/>
+      <w:r>
+        <w:rPr>
+          <w:color w:val="CC7832"/>
+        </w:rPr>
+        <w:t>DE</w:t>
+      </w:r>
+      <w:r>
+        <w:rPr>
+          <w:color w:val="CC7832"/>
+        </w:rPr>
+        <w:t>SC ;</w:t>
+      </w:r>
+      <w:proofErr w:type="gramEnd"/>
+      <w:r>
+        <w:rPr>
+          <w:noProof/>
+        </w:rPr>
+        <w:t xml:space="preserve"> </w:t>
+      </w:r>
+      <w:r>
+        <w:rPr>
+          <w:color w:val="CC7832"/>
+        </w:rPr>
+        <w:drawing>
+          <wp:inline distT="0" distB="0" distL="0" distR="0" wp14:anchorId="0D15F869" wp14:editId="6173771E">
+            <wp:extent cx="3107803" cy="2409301"/>
+            <wp:effectExtent l="0" t="0" r="3810" b="3810"/>
+            <wp:docPr id="8" name="Grafik 8" descr="Ein Bild, das Text enthält.&#10;&#10;Automatisch generierte Beschreibung"/>
+            <wp:cNvGraphicFramePr>
+              <a:graphicFrameLocks xmlns:a="http://schemas.openxmlformats.org/drawingml/2006/main" noChangeAspect="1"/>
+            </wp:cNvGraphicFramePr>
+            <a:graphic xmlns:a="http://schemas.openxmlformats.org/drawingml/2006/main">
+              <a:graphicData uri="http://schemas.openxmlformats.org/drawingml/2006/picture">
+                <pic:pic xmlns:pic="http://schemas.openxmlformats.org/drawingml/2006/picture">
+                  <pic:nvPicPr>
+                    <pic:cNvPr id="8" name="Grafik 8" descr="Ein Bild, das Text enthält.&#10;&#10;Automatisch generierte Beschreibung"/>
+                    <pic:cNvPicPr/>
+                  </pic:nvPicPr>
+                  <pic:blipFill>
+                    <a:blip r:embed="rId13"/>
+                    <a:stretch>
+                      <a:fillRect/>
+                    </a:stretch>
+                  </pic:blipFill>
+                  <pic:spPr>
+                    <a:xfrm>
+                      <a:off x="0" y="0"/>
+                      <a:ext cx="3117032" cy="2416455"/>
+                    </a:xfrm>
+                    <a:prstGeom prst="rect">
+                      <a:avLst/>
+                    </a:prstGeom>
+                  </pic:spPr>
+                </pic:pic>
+              </a:graphicData>
+            </a:graphic>
+          </wp:inline>
+        </w:drawing>
+      </w:r>
+    </w:p>
+    <w:p>
+      <w:pPr>
+        <w:pStyle w:val="HTMLVorformatiert"/>
+        <w:shd w:val="clear" w:color="auto" w:fill="2B2B2B"/>
+        <w:rPr>
+          <w:color w:val="A9B7C6"/>
+          <w:lang w:val="en-US"/>
+        </w:rPr>
+      </w:pPr>
+      <w:r>
+        <w:rPr>
+          <w:color w:val="CC7832"/>
+          <w:lang w:val="en-US"/>
+        </w:rPr>
+        <w:t xml:space="preserve">SELECT </w:t>
+      </w:r>
+      <w:proofErr w:type="spellStart"/>
+      <w:r>
+        <w:rPr>
+          <w:color w:val="9876AA"/>
+          <w:lang w:val="en-US"/>
+        </w:rPr>
+        <w:t>beschreibung</w:t>
+      </w:r>
+      <w:proofErr w:type="spellEnd"/>
+      <w:r>
+        <w:rPr>
+          <w:color w:val="CC7832"/>
+          <w:lang w:val="en-US"/>
+        </w:rPr>
+        <w:t xml:space="preserve">, </w:t>
+      </w:r>
+      <w:r>
+        <w:rPr>
+          <w:color w:val="9876AA"/>
+          <w:lang w:val="en-US"/>
+        </w:rPr>
+        <w:t xml:space="preserve">name </w:t>
+      </w:r>
+      <w:r>
+        <w:rPr>
+          <w:color w:val="CC7832"/>
+          <w:lang w:val="en-US"/>
+        </w:rPr>
+        <w:t xml:space="preserve">FROM </w:t>
+      </w:r>
+      <w:proofErr w:type="spellStart"/>
+      <w:r>
+        <w:rPr>
+          <w:color w:val="A9B7C6"/>
+          <w:lang w:val="en-US"/>
+        </w:rPr>
+        <w:t>gericht</w:t>
+      </w:r>
+      <w:proofErr w:type="spellEnd"/>
+      <w:r>
+        <w:rPr>
+          <w:color w:val="A9B7C6"/>
+          <w:lang w:val="en-US"/>
+        </w:rPr>
+        <w:t xml:space="preserve"> </w:t>
+      </w:r>
+      <w:r>
+        <w:rPr>
+          <w:color w:val="CC7832"/>
+          <w:lang w:val="en-US"/>
+        </w:rPr>
+        <w:t xml:space="preserve">ORDER BY </w:t>
+      </w:r>
+      <w:r>
+        <w:rPr>
+          <w:color w:val="9876AA"/>
+          <w:lang w:val="en-US"/>
+        </w:rPr>
+        <w:t xml:space="preserve">name </w:t>
+      </w:r>
+      <w:r>
+        <w:rPr>
+          <w:color w:val="CC7832"/>
+          <w:lang w:val="en-US"/>
+        </w:rPr>
+        <w:t xml:space="preserve">ASC LIMIT </w:t>
+      </w:r>
+      <w:proofErr w:type="gramStart"/>
+      <w:r>
+        <w:rPr>
+          <w:color w:val="6897BB"/>
+          <w:lang w:val="en-US"/>
+        </w:rPr>
+        <w:t>5</w:t>
+      </w:r>
+      <w:r>
+        <w:rPr>
+          <w:color w:val="CC7832"/>
+          <w:lang w:val="en-US"/>
+        </w:rPr>
+        <w:t>;</w:t>
+      </w:r>
+      <w:proofErr w:type="gramEnd"/>
+    </w:p>
+    <w:p>
+      <w:pPr>
+        <w:pStyle w:val="HTMLVorformatiert"/>
+        <w:shd w:val="clear" w:color="auto" w:fill="2B2B2B"/>
+        <w:rPr>
+          <w:color w:val="A9B7C6"/>
+          <w:lang w:val="en-US"/>
+        </w:rPr>
+      </w:pPr>
+    </w:p>
+    <w:p>
+      <w:pPr>
+        <w:shd w:val="clear" w:color="auto" w:fill="2B2B2B"/>
+        <w:tabs>
+          <w:tab w:val="left" w:pos="916"/>
+          <w:tab w:val="left" w:pos="1832"/>
+          <w:tab w:val="left" w:pos="2748"/>
+          <w:tab w:val="left" w:pos="3664"/>
+          <w:tab w:val="left" w:pos="4580"/>
+          <w:tab w:val="left" w:pos="5496"/>
+          <w:tab w:val="left" w:pos="6412"/>
+          <w:tab w:val="left" w:pos="7328"/>
+          <w:tab w:val="left" w:pos="8244"/>
+          <w:tab w:val="left" w:pos="9160"/>
+          <w:tab w:val="left" w:pos="10076"/>
+          <w:tab w:val="left" w:pos="10992"/>
+          <w:tab w:val="left" w:pos="11908"/>
+          <w:tab w:val="left" w:pos="12824"/>
+          <w:tab w:val="left" w:pos="13740"/>
+          <w:tab w:val="left" w:pos="14656"/>
+        </w:tabs>
+        <w:spacing w:after="0" w:line="240" w:lineRule="auto"/>
+        <w:rPr>
+          <w:rFonts w:ascii="Courier New" w:eastAsia="Times New Roman" w:hAnsi="Courier New" w:cs="Courier New"/>
+          <w:noProof/>
+          <w:color w:val="A9B7C6"/>
+          <w:sz w:val="20"/>
+          <w:szCs w:val="20"/>
+          <w:lang w:eastAsia="de-DE"/>
+        </w:rPr>
+      </w:pPr>
+      <w:r>
+        <w:rPr>
+          <w:rFonts w:ascii="Courier New" w:eastAsia="Times New Roman" w:hAnsi="Courier New" w:cs="Courier New"/>
+          <w:noProof/>
+          <w:color w:val="A9B7C6"/>
+          <w:sz w:val="20"/>
+          <w:szCs w:val="20"/>
+          <w:lang w:eastAsia="de-DE"/>
+        </w:rPr>
+        <w:drawing>
+          <wp:inline distT="0" distB="0" distL="0" distR="0" wp14:anchorId="42623602" wp14:editId="49FE13F6">
+            <wp:extent cx="5760720" cy="993775"/>
+            <wp:effectExtent l="0" t="0" r="5080" b="0"/>
+            <wp:docPr id="9" name="Grafik 9" descr="Ein Bild, das Text enthält.&#10;&#10;Automatisch generierte Beschreibung"/>
+            <wp:cNvGraphicFramePr>
+              <a:graphicFrameLocks xmlns:a="http://schemas.openxmlformats.org/drawingml/2006/main" noChangeAspect="1"/>
+            </wp:cNvGraphicFramePr>
+            <a:graphic xmlns:a="http://schemas.openxmlformats.org/drawingml/2006/main">
+              <a:graphicData uri="http://schemas.openxmlformats.org/drawingml/2006/picture">
+                <pic:pic xmlns:pic="http://schemas.openxmlformats.org/drawingml/2006/picture">
+                  <pic:nvPicPr>
+                    <pic:cNvPr id="9" name="Grafik 9" descr="Ein Bild, das Text enthält.&#10;&#10;Automatisch generierte Beschreibung"/>
+                    <pic:cNvPicPr/>
+                  </pic:nvPicPr>
+                  <pic:blipFill>
+                    <a:blip r:embed="rId14"/>
+                    <a:stretch>
+                      <a:fillRect/>
+                    </a:stretch>
+                  </pic:blipFill>
+                  <pic:spPr>
+                    <a:xfrm>
+                      <a:off x="0" y="0"/>
+                      <a:ext cx="5760720" cy="993775"/>
+                    </a:xfrm>
+                    <a:prstGeom prst="rect">
+                      <a:avLst/>
+                    </a:prstGeom>
+                  </pic:spPr>
+                </pic:pic>
+              </a:graphicData>
+            </a:graphic>
+          </wp:inline>
+        </w:drawing>
+      </w:r>
+    </w:p>
+    <w:p>
+      <w:pPr>
+        <w:pStyle w:val="HTMLVorformatiert"/>
+        <w:shd w:val="clear" w:color="auto" w:fill="2B2B2B"/>
+        <w:rPr>
+          <w:color w:val="A9B7C6"/>
+          <w:lang w:val="en-US"/>
+        </w:rPr>
+      </w:pPr>
+      <w:r>
+        <w:rPr>
+          <w:color w:val="CC7832"/>
+          <w:lang w:val="en-US"/>
+        </w:rPr>
+        <w:t xml:space="preserve">SELECT </w:t>
+      </w:r>
+      <w:proofErr w:type="spellStart"/>
+      <w:r>
+        <w:rPr>
+          <w:color w:val="9876AA"/>
+          <w:lang w:val="en-US"/>
+        </w:rPr>
+        <w:t>beschreibung</w:t>
+      </w:r>
+      <w:proofErr w:type="spellEnd"/>
+      <w:r>
+        <w:rPr>
+          <w:color w:val="CC7832"/>
+          <w:lang w:val="en-US"/>
+        </w:rPr>
+        <w:t xml:space="preserve">, </w:t>
+      </w:r>
+      <w:r>
+        <w:rPr>
+          <w:color w:val="9876AA"/>
+          <w:lang w:val="en-US"/>
+        </w:rPr>
+        <w:t xml:space="preserve">name </w:t>
+      </w:r>
+      <w:r>
+        <w:rPr>
+          <w:color w:val="CC7832"/>
+          <w:lang w:val="en-US"/>
+        </w:rPr>
+        <w:t xml:space="preserve">FROM </w:t>
+      </w:r>
+      <w:proofErr w:type="spellStart"/>
+      <w:r>
+        <w:rPr>
+          <w:color w:val="A9B7C6"/>
+          <w:lang w:val="en-US"/>
+        </w:rPr>
+        <w:t>gericht</w:t>
+      </w:r>
+      <w:proofErr w:type="spellEnd"/>
+      <w:r>
+        <w:rPr>
+          <w:color w:val="A9B7C6"/>
+          <w:lang w:val="en-US"/>
+        </w:rPr>
+        <w:t xml:space="preserve"> </w:t>
+      </w:r>
+      <w:r>
+        <w:rPr>
+          <w:color w:val="CC7832"/>
+          <w:lang w:val="en-US"/>
+        </w:rPr>
+        <w:t xml:space="preserve">ORDER BY </w:t>
+      </w:r>
+      <w:r>
+        <w:rPr>
+          <w:color w:val="9876AA"/>
+          <w:lang w:val="en-US"/>
+        </w:rPr>
+        <w:t xml:space="preserve">name </w:t>
+      </w:r>
+      <w:r>
+        <w:rPr>
+          <w:color w:val="CC7832"/>
+          <w:lang w:val="en-US"/>
+        </w:rPr>
+        <w:t xml:space="preserve">ASC LIMIT </w:t>
+      </w:r>
+      <w:r>
+        <w:rPr>
+          <w:color w:val="6897BB"/>
+          <w:lang w:val="en-US"/>
+        </w:rPr>
+        <w:t xml:space="preserve">10 </w:t>
+      </w:r>
+      <w:r>
+        <w:rPr>
+          <w:color w:val="CC7832"/>
+          <w:lang w:val="en-US"/>
+        </w:rPr>
+        <w:t xml:space="preserve">OFFSET </w:t>
+      </w:r>
+      <w:proofErr w:type="gramStart"/>
+      <w:r>
+        <w:rPr>
+          <w:color w:val="6897BB"/>
+          <w:lang w:val="en-US"/>
+        </w:rPr>
+        <w:t>5</w:t>
+      </w:r>
+      <w:r>
+        <w:rPr>
+          <w:color w:val="CC7832"/>
+          <w:lang w:val="en-US"/>
+        </w:rPr>
+        <w:t>;</w:t>
+      </w:r>
+      <w:proofErr w:type="gramEnd"/>
+    </w:p>
+    <w:p>
+      <w:pPr>
+        <w:shd w:val="clear" w:color="auto" w:fill="2B2B2B"/>
+        <w:tabs>
+          <w:tab w:val="left" w:pos="916"/>
+          <w:tab w:val="left" w:pos="1832"/>
+          <w:tab w:val="left" w:pos="2748"/>
+          <w:tab w:val="left" w:pos="3664"/>
+          <w:tab w:val="left" w:pos="4580"/>
+          <w:tab w:val="left" w:pos="5496"/>
+          <w:tab w:val="left" w:pos="6412"/>
+          <w:tab w:val="left" w:pos="7328"/>
+          <w:tab w:val="left" w:pos="8244"/>
+          <w:tab w:val="left" w:pos="9160"/>
+          <w:tab w:val="left" w:pos="10076"/>
+          <w:tab w:val="left" w:pos="10992"/>
+          <w:tab w:val="left" w:pos="11908"/>
+          <w:tab w:val="left" w:pos="12824"/>
+          <w:tab w:val="left" w:pos="13740"/>
+          <w:tab w:val="left" w:pos="14656"/>
+        </w:tabs>
+        <w:spacing w:after="0" w:line="240" w:lineRule="auto"/>
+        <w:rPr>
+          <w:rFonts w:ascii="Courier New" w:eastAsia="Times New Roman" w:hAnsi="Courier New" w:cs="Courier New"/>
+          <w:noProof/>
+          <w:color w:val="A9B7C6"/>
+          <w:sz w:val="20"/>
+          <w:szCs w:val="20"/>
+          <w:lang w:val="en-US" w:eastAsia="de-DE"/>
+        </w:rPr>
+      </w:pPr>
+    </w:p>
+    <w:p>
+      <w:pPr>
+        <w:shd w:val="clear" w:color="auto" w:fill="2B2B2B"/>
+        <w:tabs>
+          <w:tab w:val="left" w:pos="916"/>
+          <w:tab w:val="left" w:pos="1832"/>
+          <w:tab w:val="left" w:pos="2748"/>
+          <w:tab w:val="left" w:pos="3664"/>
+          <w:tab w:val="left" w:pos="4580"/>
+          <w:tab w:val="left" w:pos="5496"/>
+          <w:tab w:val="left" w:pos="6412"/>
+          <w:tab w:val="left" w:pos="7328"/>
+          <w:tab w:val="left" w:pos="8244"/>
+          <w:tab w:val="left" w:pos="9160"/>
+          <w:tab w:val="left" w:pos="10076"/>
+          <w:tab w:val="left" w:pos="10992"/>
+          <w:tab w:val="left" w:pos="11908"/>
+          <w:tab w:val="left" w:pos="12824"/>
+          <w:tab w:val="left" w:pos="13740"/>
+          <w:tab w:val="left" w:pos="14656"/>
+        </w:tabs>
+        <w:spacing w:after="0" w:line="240" w:lineRule="auto"/>
+        <w:rPr>
+          <w:rFonts w:ascii="Courier New" w:eastAsia="Times New Roman" w:hAnsi="Courier New" w:cs="Courier New"/>
+          <w:noProof/>
+          <w:color w:val="A9B7C6"/>
+          <w:sz w:val="20"/>
+          <w:szCs w:val="20"/>
+          <w:lang w:eastAsia="de-DE"/>
+        </w:rPr>
+      </w:pPr>
+      <w:r>
+        <w:rPr>
+          <w:rFonts w:ascii="Courier New" w:eastAsia="Times New Roman" w:hAnsi="Courier New" w:cs="Courier New"/>
+          <w:noProof/>
+          <w:color w:val="A9B7C6"/>
+          <w:sz w:val="20"/>
+          <w:szCs w:val="20"/>
+          <w:lang w:eastAsia="de-DE"/>
+        </w:rPr>
+        <w:drawing>
+          <wp:inline distT="0" distB="0" distL="0" distR="0" wp14:anchorId="2B82379C" wp14:editId="4F404FB6">
+            <wp:extent cx="5760720" cy="1840230"/>
+            <wp:effectExtent l="0" t="0" r="5080" b="1270"/>
+            <wp:docPr id="10" name="Grafik 10" descr="Ein Bild, das Text enthält.&#10;&#10;Automatisch generierte Beschreibung"/>
+            <wp:cNvGraphicFramePr>
+              <a:graphicFrameLocks xmlns:a="http://schemas.openxmlformats.org/drawingml/2006/main" noChangeAspect="1"/>
+            </wp:cNvGraphicFramePr>
+            <a:graphic xmlns:a="http://schemas.openxmlformats.org/drawingml/2006/main">
+              <a:graphicData uri="http://schemas.openxmlformats.org/drawingml/2006/picture">
+                <pic:pic xmlns:pic="http://schemas.openxmlformats.org/drawingml/2006/picture">
+                  <pic:nvPicPr>
+                    <pic:cNvPr id="10" name="Grafik 10" descr="Ein Bild, das Text enthält.&#10;&#10;Automatisch generierte Beschreibung"/>
+                    <pic:cNvPicPr/>
+                  </pic:nvPicPr>
+                  <pic:blipFill>
+                    <a:blip r:embed="rId15"/>
+                    <a:stretch>
+                      <a:fillRect/>
+                    </a:stretch>
+                  </pic:blipFill>
+                  <pic:spPr>
+                    <a:xfrm>
+                      <a:off x="0" y="0"/>
+                      <a:ext cx="5760720" cy="1840230"/>
+                    </a:xfrm>
+                    <a:prstGeom prst="rect">
+                      <a:avLst/>
+                    </a:prstGeom>
+                  </pic:spPr>
+                </pic:pic>
+              </a:graphicData>
+            </a:graphic>
+          </wp:inline>
+        </w:drawing>
+      </w:r>
+    </w:p>
+    <w:p>
+      <w:pPr>
+        <w:pStyle w:val="HTMLVorformatiert"/>
+        <w:shd w:val="clear" w:color="auto" w:fill="2B2B2B"/>
+        <w:rPr>
+          <w:color w:val="A9B7C6"/>
+          <w:lang w:val="en-US"/>
+        </w:rPr>
+      </w:pPr>
+      <w:r>
+        <w:rPr>
+          <w:color w:val="CC7832"/>
+          <w:lang w:val="en-US"/>
+        </w:rPr>
+        <w:t xml:space="preserve">SELECT </w:t>
+      </w:r>
+      <w:proofErr w:type="gramStart"/>
+      <w:r>
+        <w:rPr>
+          <w:color w:val="CC7832"/>
+          <w:lang w:val="en-US"/>
+        </w:rPr>
+        <w:t>DISTINCT</w:t>
+      </w:r>
+      <w:r>
+        <w:rPr>
+          <w:color w:val="A9B7C6"/>
+          <w:lang w:val="en-US"/>
+        </w:rPr>
+        <w:t>(</w:t>
+      </w:r>
+      <w:proofErr w:type="spellStart"/>
+      <w:proofErr w:type="gramEnd"/>
+      <w:r>
+        <w:rPr>
+          <w:color w:val="9876AA"/>
+          <w:lang w:val="en-US"/>
+        </w:rPr>
+        <w:t>typ</w:t>
+      </w:r>
+      <w:proofErr w:type="spellEnd"/>
+      <w:r>
+        <w:rPr>
+          <w:color w:val="A9B7C6"/>
+          <w:lang w:val="en-US"/>
+        </w:rPr>
+        <w:t xml:space="preserve">) </w:t>
+      </w:r>
+      <w:r>
+        <w:rPr>
+          <w:color w:val="CC7832"/>
+          <w:lang w:val="en-US"/>
+        </w:rPr>
+        <w:t xml:space="preserve">FROM </w:t>
+      </w:r>
+      <w:r>
+        <w:rPr>
+          <w:color w:val="A9B7C6"/>
+          <w:lang w:val="en-US"/>
+        </w:rPr>
+        <w:t>allergen</w:t>
+      </w:r>
+      <w:r>
+        <w:rPr>
+          <w:color w:val="CC7832"/>
+          <w:lang w:val="en-US"/>
+        </w:rPr>
+        <w:t>;</w:t>
+      </w:r>
+    </w:p>
+    <w:p>
+      <w:pPr>
+        <w:shd w:val="clear" w:color="auto" w:fill="2B2B2B"/>
+        <w:tabs>
+          <w:tab w:val="left" w:pos="916"/>
+          <w:tab w:val="left" w:pos="1832"/>
+          <w:tab w:val="left" w:pos="2748"/>
+          <w:tab w:val="left" w:pos="3664"/>
+          <w:tab w:val="left" w:pos="4580"/>
+          <w:tab w:val="left" w:pos="5496"/>
+          <w:tab w:val="left" w:pos="6412"/>
+          <w:tab w:val="left" w:pos="7328"/>
+          <w:tab w:val="left" w:pos="8244"/>
+          <w:tab w:val="left" w:pos="9160"/>
+          <w:tab w:val="left" w:pos="10076"/>
+          <w:tab w:val="left" w:pos="10992"/>
+          <w:tab w:val="left" w:pos="11908"/>
+          <w:tab w:val="left" w:pos="12824"/>
+          <w:tab w:val="left" w:pos="13740"/>
+          <w:tab w:val="left" w:pos="14656"/>
+        </w:tabs>
+        <w:spacing w:after="0" w:line="240" w:lineRule="auto"/>
+        <w:rPr>
+          <w:rFonts w:ascii="Courier New" w:eastAsia="Times New Roman" w:hAnsi="Courier New" w:cs="Courier New"/>
+          <w:noProof/>
+          <w:color w:val="A9B7C6"/>
+          <w:sz w:val="20"/>
+          <w:szCs w:val="20"/>
+          <w:lang w:val="en-US" w:eastAsia="de-DE"/>
+        </w:rPr>
+      </w:pPr>
+      <w:r>
+        <w:rPr>
+          <w:rFonts w:ascii="Courier New" w:eastAsia="Times New Roman" w:hAnsi="Courier New" w:cs="Courier New"/>
+          <w:noProof/>
+          <w:color w:val="A9B7C6"/>
+          <w:sz w:val="20"/>
+          <w:szCs w:val="20"/>
+          <w:lang w:val="en-US" w:eastAsia="de-DE"/>
+        </w:rPr>
+        <w:drawing>
+          <wp:inline distT="0" distB="0" distL="0" distR="0" wp14:anchorId="59EA843D" wp14:editId="3EF139CE">
+            <wp:extent cx="1446835" cy="510236"/>
+            <wp:effectExtent l="0" t="0" r="1270" b="0"/>
+            <wp:docPr id="11" name="Grafik 11" descr="Ein Bild, das Text enthält.&#10;&#10;Automatisch generierte Beschreibung"/>
+            <wp:cNvGraphicFramePr>
+              <a:graphicFrameLocks xmlns:a="http://schemas.openxmlformats.org/drawingml/2006/main" noChangeAspect="1"/>
+            </wp:cNvGraphicFramePr>
+            <a:graphic xmlns:a="http://schemas.openxmlformats.org/drawingml/2006/main">
+              <a:graphicData uri="http://schemas.openxmlformats.org/drawingml/2006/picture">
+                <pic:pic xmlns:pic="http://schemas.openxmlformats.org/drawingml/2006/picture">
+                  <pic:nvPicPr>
+                    <pic:cNvPr id="11" name="Grafik 11" descr="Ein Bild, das Text enthält.&#10;&#10;Automatisch generierte Beschreibung"/>
+                    <pic:cNvPicPr/>
+                  </pic:nvPicPr>
+                  <pic:blipFill>
+                    <a:blip r:embed="rId16"/>
+                    <a:stretch>
+                      <a:fillRect/>
+                    </a:stretch>
+                  </pic:blipFill>
+                  <pic:spPr>
+                    <a:xfrm>
+                      <a:off x="0" y="0"/>
+                      <a:ext cx="1473640" cy="519689"/>
+                    </a:xfrm>
+                    <a:prstGeom prst="rect">
+                      <a:avLst/>
+                    </a:prstGeom>
+                  </pic:spPr>
+                </pic:pic>
+              </a:graphicData>
+            </a:graphic>
+          </wp:inline>
+        </w:drawing>
+      </w:r>
+    </w:p>
+    <w:p>
+      <w:pPr>
+        <w:pStyle w:val="HTMLVorformatiert"/>
+        <w:shd w:val="clear" w:color="auto" w:fill="2B2B2B"/>
+        <w:rPr>
+          <w:color w:val="CC7832"/>
+          <w:lang w:val="en-US"/>
+        </w:rPr>
+      </w:pPr>
+      <w:r>
+        <w:rPr>
+          <w:color w:val="CC7832"/>
+          <w:lang w:val="en-US"/>
+        </w:rPr>
+        <w:t xml:space="preserve">SELECT </w:t>
+      </w:r>
+      <w:r>
+        <w:rPr>
+          <w:color w:val="9876AA"/>
+          <w:lang w:val="en-US"/>
+        </w:rPr>
+        <w:t xml:space="preserve">name </w:t>
+      </w:r>
+      <w:r>
+        <w:rPr>
+          <w:color w:val="CC7832"/>
+          <w:lang w:val="en-US"/>
+        </w:rPr>
+        <w:t xml:space="preserve">FROM </w:t>
+      </w:r>
+      <w:proofErr w:type="spellStart"/>
+      <w:r>
+        <w:rPr>
+          <w:color w:val="A9B7C6"/>
+          <w:lang w:val="en-US"/>
+        </w:rPr>
+        <w:t>gericht</w:t>
+      </w:r>
+      <w:proofErr w:type="spellEnd"/>
+      <w:r>
+        <w:rPr>
+          <w:color w:val="A9B7C6"/>
+          <w:lang w:val="en-US"/>
+        </w:rPr>
+        <w:t xml:space="preserve"> </w:t>
+      </w:r>
+      <w:r>
+        <w:rPr>
+          <w:color w:val="CC7832"/>
+          <w:lang w:val="en-US"/>
+        </w:rPr>
+        <w:t xml:space="preserve">WHERE </w:t>
+      </w:r>
+      <w:r>
+        <w:rPr>
+          <w:color w:val="9876AA"/>
+          <w:lang w:val="en-US"/>
+        </w:rPr>
+        <w:t xml:space="preserve">name </w:t>
+      </w:r>
+      <w:r>
+        <w:rPr>
+          <w:color w:val="CC7832"/>
+          <w:lang w:val="en-US"/>
+        </w:rPr>
+        <w:t xml:space="preserve">LIKE </w:t>
+      </w:r>
+      <w:r>
+        <w:rPr>
+          <w:color w:val="6A8759"/>
+          <w:lang w:val="en-US"/>
+        </w:rPr>
+        <w:t>'K%</w:t>
+      </w:r>
+      <w:proofErr w:type="gramStart"/>
+      <w:r>
+        <w:rPr>
+          <w:color w:val="6A8759"/>
+          <w:lang w:val="en-US"/>
+        </w:rPr>
+        <w:t>'</w:t>
+      </w:r>
+      <w:r>
+        <w:rPr>
+          <w:color w:val="CC7832"/>
+          <w:lang w:val="en-US"/>
+        </w:rPr>
+        <w:t>;</w:t>
+      </w:r>
+      <w:proofErr w:type="gramEnd"/>
+    </w:p>
+    <w:p>
+      <w:pPr>
+        <w:pStyle w:val="HTMLVorformatiert"/>
+        <w:shd w:val="clear" w:color="auto" w:fill="2B2B2B"/>
+        <w:rPr>
+          <w:color w:val="A9B7C6"/>
+          <w:lang w:val="en-US"/>
+        </w:rPr>
+      </w:pPr>
+      <w:r>
+        <w:rPr>
+          <w:color w:val="A9B7C6"/>
+          <w:lang w:val="en-US"/>
+        </w:rPr>
+        <w:drawing>
+          <wp:inline distT="0" distB="0" distL="0" distR="0" wp14:anchorId="04284C12" wp14:editId="6C247544">
+            <wp:extent cx="2887884" cy="705767"/>
+            <wp:effectExtent l="0" t="0" r="0" b="5715"/>
+            <wp:docPr id="12" name="Grafik 12" descr="Ein Bild, das Text enthält.&#10;&#10;Automatisch generierte Beschreibung"/>
+            <wp:cNvGraphicFramePr>
+              <a:graphicFrameLocks xmlns:a="http://schemas.openxmlformats.org/drawingml/2006/main" noChangeAspect="1"/>
+            </wp:cNvGraphicFramePr>
+            <a:graphic xmlns:a="http://schemas.openxmlformats.org/drawingml/2006/main">
+              <a:graphicData uri="http://schemas.openxmlformats.org/drawingml/2006/picture">
+                <pic:pic xmlns:pic="http://schemas.openxmlformats.org/drawingml/2006/picture">
+                  <pic:nvPicPr>
+                    <pic:cNvPr id="12" name="Grafik 12" descr="Ein Bild, das Text enthält.&#10;&#10;Automatisch generierte Beschreibung"/>
+                    <pic:cNvPicPr/>
+                  </pic:nvPicPr>
+                  <pic:blipFill>
+                    <a:blip r:embed="rId17"/>
+                    <a:stretch>
+                      <a:fillRect/>
+                    </a:stretch>
+                  </pic:blipFill>
+                  <pic:spPr>
+                    <a:xfrm>
+                      <a:off x="0" y="0"/>
+                      <a:ext cx="2907353" cy="710525"/>
+                    </a:xfrm>
+                    <a:prstGeom prst="rect">
+                      <a:avLst/>
+                    </a:prstGeom>
+                  </pic:spPr>
+                </pic:pic>
+              </a:graphicData>
+            </a:graphic>
+          </wp:inline>
+        </w:drawing>
+      </w:r>
+    </w:p>
+    <w:p>
+      <w:pPr>
+        <w:pStyle w:val="HTMLVorformatiert"/>
+        <w:shd w:val="clear" w:color="auto" w:fill="2B2B2B"/>
+        <w:rPr>
+          <w:color w:val="A9B7C6"/>
+          <w:lang w:val="en-US"/>
+        </w:rPr>
+      </w:pPr>
+      <w:r>
+        <w:rPr>
+          <w:color w:val="CC7832"/>
+          <w:lang w:val="en-US"/>
+        </w:rPr>
+        <w:t xml:space="preserve">SELECT </w:t>
+      </w:r>
+      <w:r>
+        <w:rPr>
+          <w:color w:val="9876AA"/>
+          <w:lang w:val="en-US"/>
+        </w:rPr>
+        <w:t xml:space="preserve">name </w:t>
+      </w:r>
+      <w:r>
+        <w:rPr>
+          <w:color w:val="CC7832"/>
+          <w:lang w:val="en-US"/>
+        </w:rPr>
+        <w:t xml:space="preserve">FROM </w:t>
+      </w:r>
+      <w:proofErr w:type="spellStart"/>
+      <w:r>
+        <w:rPr>
+          <w:color w:val="A9B7C6"/>
+          <w:lang w:val="en-US"/>
+        </w:rPr>
+        <w:t>gericht</w:t>
+      </w:r>
+      <w:proofErr w:type="spellEnd"/>
+      <w:r>
+        <w:rPr>
+          <w:color w:val="A9B7C6"/>
+          <w:lang w:val="en-US"/>
+        </w:rPr>
+        <w:t xml:space="preserve"> </w:t>
+      </w:r>
+      <w:r>
+        <w:rPr>
+          <w:color w:val="CC7832"/>
+          <w:lang w:val="en-US"/>
+        </w:rPr>
+        <w:t xml:space="preserve">WHERE </w:t>
+      </w:r>
+      <w:r>
+        <w:rPr>
+          <w:color w:val="9876AA"/>
+          <w:lang w:val="en-US"/>
+        </w:rPr>
+        <w:t xml:space="preserve">name </w:t>
+      </w:r>
+      <w:r>
+        <w:rPr>
+          <w:color w:val="CC7832"/>
+          <w:lang w:val="en-US"/>
+        </w:rPr>
+        <w:t xml:space="preserve">LIKE </w:t>
+      </w:r>
+      <w:r>
+        <w:rPr>
+          <w:color w:val="6A8759"/>
+          <w:lang w:val="en-US"/>
+        </w:rPr>
+        <w:t>'%</w:t>
+      </w:r>
+      <w:proofErr w:type="spellStart"/>
+      <w:r>
+        <w:rPr>
+          <w:color w:val="6A8759"/>
+          <w:lang w:val="en-US"/>
+        </w:rPr>
+        <w:t>suppe</w:t>
+      </w:r>
+      <w:proofErr w:type="spellEnd"/>
+      <w:r>
+        <w:rPr>
+          <w:color w:val="6A8759"/>
+          <w:lang w:val="en-US"/>
+        </w:rPr>
+        <w:t>%</w:t>
+      </w:r>
+      <w:proofErr w:type="gramStart"/>
+      <w:r>
+        <w:rPr>
+          <w:color w:val="6A8759"/>
+          <w:lang w:val="en-US"/>
+        </w:rPr>
+        <w:t>'</w:t>
+      </w:r>
+      <w:r>
+        <w:rPr>
+          <w:color w:val="CC7832"/>
+          <w:lang w:val="en-US"/>
+        </w:rPr>
+        <w:t>;</w:t>
+      </w:r>
+      <w:proofErr w:type="gramEnd"/>
+    </w:p>
+    <w:p>
+      <w:pPr>
+        <w:shd w:val="clear" w:color="auto" w:fill="2B2B2B"/>
+        <w:tabs>
+          <w:tab w:val="left" w:pos="916"/>
+          <w:tab w:val="left" w:pos="1832"/>
+          <w:tab w:val="left" w:pos="2748"/>
+          <w:tab w:val="left" w:pos="3664"/>
+          <w:tab w:val="left" w:pos="4580"/>
+          <w:tab w:val="left" w:pos="5496"/>
+          <w:tab w:val="left" w:pos="6412"/>
+          <w:tab w:val="left" w:pos="7328"/>
+          <w:tab w:val="left" w:pos="8244"/>
+          <w:tab w:val="left" w:pos="9160"/>
+          <w:tab w:val="left" w:pos="10076"/>
+          <w:tab w:val="left" w:pos="10992"/>
+          <w:tab w:val="left" w:pos="11908"/>
+          <w:tab w:val="left" w:pos="12824"/>
+          <w:tab w:val="left" w:pos="13740"/>
+          <w:tab w:val="left" w:pos="14656"/>
+        </w:tabs>
+        <w:spacing w:after="0" w:line="240" w:lineRule="auto"/>
+        <w:rPr>
+          <w:rFonts w:ascii="Courier New" w:eastAsia="Times New Roman" w:hAnsi="Courier New" w:cs="Courier New"/>
+          <w:noProof/>
+          <w:color w:val="A9B7C6"/>
+          <w:sz w:val="20"/>
+          <w:szCs w:val="20"/>
+          <w:lang w:val="en-US" w:eastAsia="de-DE"/>
+        </w:rPr>
+      </w:pPr>
+      <w:r>
+        <w:rPr>
+          <w:rFonts w:ascii="Courier New" w:eastAsia="Times New Roman" w:hAnsi="Courier New" w:cs="Courier New"/>
+          <w:noProof/>
+          <w:color w:val="A9B7C6"/>
+          <w:sz w:val="20"/>
+          <w:szCs w:val="20"/>
+          <w:lang w:val="en-US" w:eastAsia="de-DE"/>
+        </w:rPr>
+        <w:drawing>
+          <wp:inline distT="0" distB="0" distL="0" distR="0" wp14:anchorId="140CEBBA" wp14:editId="3FFA0951">
+            <wp:extent cx="2378597" cy="587235"/>
+            <wp:effectExtent l="0" t="0" r="0" b="0"/>
+            <wp:docPr id="13" name="Grafik 13"/>
+            <wp:cNvGraphicFramePr>
+              <a:graphicFrameLocks xmlns:a="http://schemas.openxmlformats.org/drawingml/2006/main" noChangeAspect="1"/>
+            </wp:cNvGraphicFramePr>
+            <a:graphic xmlns:a="http://schemas.openxmlformats.org/drawingml/2006/main">
+              <a:graphicData uri="http://schemas.openxmlformats.org/drawingml/2006/picture">
+                <pic:pic xmlns:pic="http://schemas.openxmlformats.org/drawingml/2006/picture">
+                  <pic:nvPicPr>
+                    <pic:cNvPr id="1" name=""/>
+                    <pic:cNvPicPr/>
+                  </pic:nvPicPr>
+                  <pic:blipFill>
+                    <a:blip r:embed="rId18"/>
+                    <a:stretch>
+                      <a:fillRect/>
+                    </a:stretch>
+                  </pic:blipFill>
+                  <pic:spPr>
+                    <a:xfrm>
+                      <a:off x="0" y="0"/>
+                      <a:ext cx="2410826" cy="595192"/>
+                    </a:xfrm>
+                    <a:prstGeom prst="rect">
+                      <a:avLst/>
+                    </a:prstGeom>
+                  </pic:spPr>
+                </pic:pic>
+              </a:graphicData>
+            </a:graphic>
+          </wp:inline>
+        </w:drawing>
+      </w:r>
+    </w:p>
+    <w:p>
+      <w:pPr>
+        <w:pStyle w:val="HTMLVorformatiert"/>
+        <w:shd w:val="clear" w:color="auto" w:fill="2B2B2B"/>
+        <w:rPr>
+          <w:color w:val="A9B7C6"/>
+          <w:lang w:val="en-US"/>
+        </w:rPr>
+      </w:pPr>
+      <w:r>
+        <w:rPr>
+          <w:color w:val="CC7832"/>
+          <w:lang w:val="en-US"/>
+        </w:rPr>
+        <w:t xml:space="preserve">SELECT </w:t>
+      </w:r>
+      <w:r>
+        <w:rPr>
+          <w:color w:val="9876AA"/>
+          <w:lang w:val="en-US"/>
+        </w:rPr>
+        <w:t xml:space="preserve">name </w:t>
+      </w:r>
+      <w:r>
+        <w:rPr>
+          <w:color w:val="CC7832"/>
+          <w:lang w:val="en-US"/>
+        </w:rPr>
+        <w:t xml:space="preserve">FROM </w:t>
+      </w:r>
+      <w:proofErr w:type="spellStart"/>
+      <w:r>
+        <w:rPr>
+          <w:color w:val="A9B7C6"/>
+          <w:lang w:val="en-US"/>
+        </w:rPr>
+        <w:t>kategorie</w:t>
+      </w:r>
+      <w:proofErr w:type="spellEnd"/>
+      <w:r>
+        <w:rPr>
+          <w:color w:val="A9B7C6"/>
+          <w:lang w:val="en-US"/>
+        </w:rPr>
+        <w:t xml:space="preserve"> </w:t>
+      </w:r>
+      <w:r>
+        <w:rPr>
+          <w:color w:val="CC7832"/>
+          <w:lang w:val="en-US"/>
+        </w:rPr>
+        <w:t xml:space="preserve">WHERE </w:t>
+      </w:r>
+      <w:proofErr w:type="spellStart"/>
+      <w:r>
+        <w:rPr>
+          <w:color w:val="9876AA"/>
+          <w:lang w:val="en-US"/>
+        </w:rPr>
+        <w:t>eltern_id</w:t>
+      </w:r>
+      <w:proofErr w:type="spellEnd"/>
+      <w:r>
+        <w:rPr>
+          <w:color w:val="9876AA"/>
+          <w:lang w:val="en-US"/>
+        </w:rPr>
+        <w:t xml:space="preserve"> </w:t>
+      </w:r>
+      <w:r>
+        <w:rPr>
+          <w:color w:val="CC7832"/>
+          <w:lang w:val="en-US"/>
+        </w:rPr>
+        <w:t xml:space="preserve">is </w:t>
+      </w:r>
+      <w:proofErr w:type="gramStart"/>
+      <w:r>
+        <w:rPr>
+          <w:color w:val="CC7832"/>
+          <w:lang w:val="en-US"/>
+        </w:rPr>
+        <w:t>null ;</w:t>
+      </w:r>
+      <w:proofErr w:type="gramEnd"/>
+    </w:p>
+    <w:p>
+      <w:pPr>
+        <w:shd w:val="clear" w:color="auto" w:fill="2B2B2B"/>
+        <w:tabs>
+          <w:tab w:val="left" w:pos="916"/>
+          <w:tab w:val="left" w:pos="1832"/>
+          <w:tab w:val="left" w:pos="2748"/>
+          <w:tab w:val="left" w:pos="3664"/>
+          <w:tab w:val="left" w:pos="4580"/>
+          <w:tab w:val="left" w:pos="5496"/>
+          <w:tab w:val="left" w:pos="6412"/>
+          <w:tab w:val="left" w:pos="7328"/>
+          <w:tab w:val="left" w:pos="8244"/>
+          <w:tab w:val="left" w:pos="9160"/>
+          <w:tab w:val="left" w:pos="10076"/>
+          <w:tab w:val="left" w:pos="10992"/>
+          <w:tab w:val="left" w:pos="11908"/>
+          <w:tab w:val="left" w:pos="12824"/>
+          <w:tab w:val="left" w:pos="13740"/>
+          <w:tab w:val="left" w:pos="14656"/>
+        </w:tabs>
+        <w:spacing w:after="0" w:line="240" w:lineRule="auto"/>
+        <w:rPr>
+          <w:rFonts w:ascii="Courier New" w:eastAsia="Times New Roman" w:hAnsi="Courier New" w:cs="Courier New"/>
+          <w:noProof/>
+          <w:color w:val="A9B7C6"/>
+          <w:sz w:val="20"/>
+          <w:szCs w:val="20"/>
+          <w:lang w:val="en-US" w:eastAsia="de-DE"/>
+        </w:rPr>
+      </w:pPr>
+      <w:r>
+        <w:rPr>
+          <w:rFonts w:ascii="Courier New" w:eastAsia="Times New Roman" w:hAnsi="Courier New" w:cs="Courier New"/>
+          <w:noProof/>
+          <w:color w:val="A9B7C6"/>
+          <w:sz w:val="20"/>
+          <w:szCs w:val="20"/>
+          <w:lang w:val="en-US" w:eastAsia="de-DE"/>
+        </w:rPr>
+        <w:drawing>
+          <wp:inline distT="0" distB="0" distL="0" distR="0" wp14:anchorId="412EB8E6" wp14:editId="210F1D35">
+            <wp:extent cx="983848" cy="559005"/>
+            <wp:effectExtent l="0" t="0" r="0" b="0"/>
+            <wp:docPr id="14" name="Grafik 14"/>
+            <wp:cNvGraphicFramePr>
+              <a:graphicFrameLocks xmlns:a="http://schemas.openxmlformats.org/drawingml/2006/main" noChangeAspect="1"/>
+            </wp:cNvGraphicFramePr>
+            <a:graphic xmlns:a="http://schemas.openxmlformats.org/drawingml/2006/main">
+              <a:graphicData uri="http://schemas.openxmlformats.org/drawingml/2006/picture">
+                <pic:pic xmlns:pic="http://schemas.openxmlformats.org/drawingml/2006/picture">
+                  <pic:nvPicPr>
+                    <pic:cNvPr id="1" name=""/>
+                    <pic:cNvPicPr/>
+                  </pic:nvPicPr>
+                  <pic:blipFill>
+                    <a:blip r:embed="rId19"/>
+                    <a:stretch>
+                      <a:fillRect/>
+                    </a:stretch>
+                  </pic:blipFill>
+                  <pic:spPr>
+                    <a:xfrm>
+                      <a:off x="0" y="0"/>
+                      <a:ext cx="1008189" cy="572835"/>
+                    </a:xfrm>
+                    <a:prstGeom prst="rect">
+                      <a:avLst/>
+                    </a:prstGeom>
+                  </pic:spPr>
+                </pic:pic>
+              </a:graphicData>
+            </a:graphic>
+          </wp:inline>
+        </w:drawing>
+      </w:r>
+    </w:p>
+    <w:p>
+      <w:pPr>
+        <w:shd w:val="clear" w:color="auto" w:fill="2B2B2B"/>
+        <w:tabs>
+          <w:tab w:val="left" w:pos="916"/>
+          <w:tab w:val="left" w:pos="1832"/>
+          <w:tab w:val="left" w:pos="2748"/>
+          <w:tab w:val="left" w:pos="3664"/>
+          <w:tab w:val="left" w:pos="4580"/>
+          <w:tab w:val="left" w:pos="5496"/>
+          <w:tab w:val="left" w:pos="6412"/>
+          <w:tab w:val="left" w:pos="7328"/>
+          <w:tab w:val="left" w:pos="8244"/>
+          <w:tab w:val="left" w:pos="9160"/>
+          <w:tab w:val="left" w:pos="10076"/>
+          <w:tab w:val="left" w:pos="10992"/>
+          <w:tab w:val="left" w:pos="11908"/>
+          <w:tab w:val="left" w:pos="12824"/>
+          <w:tab w:val="left" w:pos="13740"/>
+          <w:tab w:val="left" w:pos="14656"/>
+        </w:tabs>
+        <w:spacing w:after="0" w:line="240" w:lineRule="auto"/>
+        <w:rPr>
+          <w:rFonts w:ascii="Courier New" w:eastAsia="Times New Roman" w:hAnsi="Courier New" w:cs="Courier New"/>
+          <w:noProof/>
+          <w:color w:val="A9B7C6"/>
+          <w:sz w:val="20"/>
+          <w:szCs w:val="20"/>
+          <w:lang w:val="en-US" w:eastAsia="de-DE"/>
+        </w:rPr>
+      </w:pPr>
+    </w:p>
+    <w:p>
+      <w:pPr>
+        <w:pStyle w:val="HTMLVorformatiert"/>
+        <w:shd w:val="clear" w:color="auto" w:fill="2B2B2B"/>
+        <w:rPr>
+          <w:color w:val="A9B7C6"/>
+        </w:rPr>
+      </w:pPr>
+      <w:r>
+        <w:rPr>
+          <w:color w:val="CC7832"/>
+        </w:rPr>
+        <w:lastRenderedPageBreak/>
+        <w:t>UPDATE</w:t>
+      </w:r>
+      <w:r>
+        <w:rPr>
+          <w:color w:val="CC7832"/>
+        </w:rPr>
+        <w:br/>
+        <w:t xml:space="preserve">    </w:t>
+      </w:r>
+      <w:r>
+        <w:rPr>
+          <w:color w:val="A9B7C6"/>
+        </w:rPr>
+        <w:t>allergen</w:t>
+      </w:r>
+      <w:r>
+        <w:rPr>
+          <w:color w:val="A9B7C6"/>
+        </w:rPr>
+        <w:br/>
+      </w:r>
+      <w:r>
+        <w:rPr>
+          <w:color w:val="CC7832"/>
+        </w:rPr>
+        <w:t>SET</w:t>
+      </w:r>
+      <w:r>
+        <w:rPr>
+          <w:color w:val="CC7832"/>
+        </w:rPr>
+        <w:br/>
+        <w:t xml:space="preserve">    </w:t>
+      </w:r>
+      <w:proofErr w:type="spellStart"/>
+      <w:r>
+        <w:rPr>
+          <w:color w:val="9876AA"/>
+        </w:rPr>
+        <w:t>name</w:t>
+      </w:r>
+      <w:proofErr w:type="spellEnd"/>
+      <w:r>
+        <w:rPr>
+          <w:color w:val="9876AA"/>
+        </w:rPr>
+        <w:t xml:space="preserve"> </w:t>
+      </w:r>
+      <w:r>
+        <w:rPr>
+          <w:color w:val="A9B7C6"/>
+        </w:rPr>
+        <w:t xml:space="preserve">= </w:t>
+      </w:r>
+      <w:r>
+        <w:rPr>
+          <w:color w:val="6A8759"/>
+        </w:rPr>
+        <w:t>'Kamut'</w:t>
+      </w:r>
+      <w:r>
+        <w:rPr>
+          <w:color w:val="6A8759"/>
+        </w:rPr>
+        <w:br/>
+      </w:r>
+      <w:proofErr w:type="spellStart"/>
+      <w:r>
+        <w:rPr>
+          <w:color w:val="CC7832"/>
+        </w:rPr>
+        <w:t>Where</w:t>
+      </w:r>
+      <w:proofErr w:type="spellEnd"/>
+      <w:r>
+        <w:rPr>
+          <w:color w:val="CC7832"/>
+        </w:rPr>
+        <w:br/>
+        <w:t xml:space="preserve">    </w:t>
+      </w:r>
+      <w:r>
+        <w:rPr>
+          <w:color w:val="9876AA"/>
+        </w:rPr>
+        <w:t xml:space="preserve">code </w:t>
+      </w:r>
+      <w:r>
+        <w:rPr>
+          <w:color w:val="A9B7C6"/>
+        </w:rPr>
+        <w:t xml:space="preserve">= </w:t>
+      </w:r>
+      <w:r>
+        <w:rPr>
+          <w:color w:val="6A8759"/>
+        </w:rPr>
+        <w:t>'a6'</w:t>
+      </w:r>
+      <w:r>
+        <w:rPr>
+          <w:color w:val="CC7832"/>
+        </w:rPr>
+        <w:t>;</w:t>
+      </w:r>
+    </w:p>
+    <w:p>
+      <w:pPr>
+        <w:shd w:val="clear" w:color="auto" w:fill="2B2B2B"/>
+        <w:tabs>
+          <w:tab w:val="left" w:pos="916"/>
+          <w:tab w:val="left" w:pos="1832"/>
+          <w:tab w:val="left" w:pos="2748"/>
+          <w:tab w:val="left" w:pos="3664"/>
+          <w:tab w:val="left" w:pos="4580"/>
+          <w:tab w:val="left" w:pos="5496"/>
+          <w:tab w:val="left" w:pos="6412"/>
+          <w:tab w:val="left" w:pos="7328"/>
+          <w:tab w:val="left" w:pos="8244"/>
+          <w:tab w:val="left" w:pos="9160"/>
+          <w:tab w:val="left" w:pos="10076"/>
+          <w:tab w:val="left" w:pos="10992"/>
+          <w:tab w:val="left" w:pos="11908"/>
+          <w:tab w:val="left" w:pos="12824"/>
+          <w:tab w:val="left" w:pos="13740"/>
+          <w:tab w:val="left" w:pos="14656"/>
+        </w:tabs>
+        <w:spacing w:after="0" w:line="240" w:lineRule="auto"/>
+        <w:rPr>
+          <w:rFonts w:ascii="Courier New" w:eastAsia="Times New Roman" w:hAnsi="Courier New" w:cs="Courier New"/>
+          <w:noProof/>
+          <w:color w:val="A9B7C6"/>
+          <w:sz w:val="20"/>
+          <w:szCs w:val="20"/>
+          <w:lang w:val="en-US" w:eastAsia="de-DE"/>
+        </w:rPr>
+      </w:pPr>
+      <w:r>
+        <w:rPr>
+          <w:rFonts w:ascii="Courier New" w:eastAsia="Times New Roman" w:hAnsi="Courier New" w:cs="Courier New"/>
+          <w:noProof/>
+          <w:color w:val="A9B7C6"/>
+          <w:sz w:val="20"/>
+          <w:szCs w:val="20"/>
+          <w:lang w:val="en-US" w:eastAsia="de-DE"/>
+        </w:rPr>
+        <w:drawing>
+          <wp:inline distT="0" distB="0" distL="0" distR="0" wp14:anchorId="24B78287" wp14:editId="0DA0CC7F">
+            <wp:extent cx="3136739" cy="760327"/>
+            <wp:effectExtent l="0" t="0" r="635" b="1905"/>
+            <wp:docPr id="15" name="Grafik 15"/>
+            <wp:cNvGraphicFramePr>
+              <a:graphicFrameLocks xmlns:a="http://schemas.openxmlformats.org/drawingml/2006/main" noChangeAspect="1"/>
+            </wp:cNvGraphicFramePr>
+            <a:graphic xmlns:a="http://schemas.openxmlformats.org/drawingml/2006/main">
+              <a:graphicData uri="http://schemas.openxmlformats.org/drawingml/2006/picture">
+                <pic:pic xmlns:pic="http://schemas.openxmlformats.org/drawingml/2006/picture">
+                  <pic:nvPicPr>
+                    <pic:cNvPr id="1" name=""/>
+                    <pic:cNvPicPr/>
+                  </pic:nvPicPr>
+                  <pic:blipFill>
+                    <a:blip r:embed="rId20"/>
+                    <a:stretch>
+                      <a:fillRect/>
+                    </a:stretch>
+                  </pic:blipFill>
+                  <pic:spPr>
+                    <a:xfrm>
+                      <a:off x="0" y="0"/>
+                      <a:ext cx="3190395" cy="773333"/>
+                    </a:xfrm>
+                    <a:prstGeom prst="rect">
+                      <a:avLst/>
+                    </a:prstGeom>
+                  </pic:spPr>
+                </pic:pic>
+              </a:graphicData>
+            </a:graphic>
+          </wp:inline>
+        </w:drawing>
+      </w:r>
+    </w:p>
+    <w:p>
+      <w:pPr>
+        <w:pStyle w:val="HTMLVorformatiert"/>
+        <w:shd w:val="clear" w:color="auto" w:fill="2B2B2B"/>
+        <w:rPr>
+          <w:color w:val="A9B7C6"/>
+        </w:rPr>
+      </w:pPr>
+      <w:r>
+        <w:rPr>
+          <w:color w:val="CC7832"/>
+        </w:rPr>
+        <w:t xml:space="preserve">INSERT INTO </w:t>
+      </w:r>
+      <w:proofErr w:type="spellStart"/>
+      <w:r>
+        <w:rPr>
+          <w:color w:val="A9B7C6"/>
+        </w:rPr>
+        <w:t>gericht</w:t>
+      </w:r>
+      <w:proofErr w:type="spellEnd"/>
+      <w:r>
+        <w:rPr>
+          <w:color w:val="A9B7C6"/>
+        </w:rPr>
+        <w:t xml:space="preserve"> </w:t>
+      </w:r>
+      <w:r>
+        <w:rPr>
+          <w:color w:val="CC7832"/>
+        </w:rPr>
+        <w:t xml:space="preserve">VALUE </w:t>
+      </w:r>
+      <w:r>
+        <w:rPr>
+          <w:color w:val="A9B7C6"/>
+        </w:rPr>
+        <w:t>(</w:t>
+      </w:r>
+      <w:r>
+        <w:rPr>
+          <w:color w:val="6897BB"/>
+        </w:rPr>
+        <w:t>21</w:t>
+      </w:r>
+      <w:r>
+        <w:rPr>
+          <w:color w:val="CC7832"/>
+        </w:rPr>
+        <w:t xml:space="preserve">, </w:t>
+      </w:r>
+      <w:r>
+        <w:rPr>
+          <w:color w:val="6A8759"/>
+        </w:rPr>
+        <w:t>'Pommes mit Currywurst'</w:t>
+      </w:r>
+      <w:r>
+        <w:rPr>
+          <w:color w:val="CC7832"/>
+        </w:rPr>
+        <w:t xml:space="preserve">, </w:t>
+      </w:r>
+      <w:r>
+        <w:rPr>
+          <w:color w:val="6A8759"/>
+        </w:rPr>
+        <w:t>'Stinken nach Jonathan'</w:t>
+      </w:r>
+      <w:r>
+        <w:rPr>
+          <w:color w:val="CC7832"/>
+        </w:rPr>
+        <w:t xml:space="preserve">, </w:t>
+      </w:r>
+      <w:r>
+        <w:rPr>
+          <w:color w:val="6A8759"/>
+        </w:rPr>
+        <w:t>'12.12.12'</w:t>
+      </w:r>
+      <w:r>
+        <w:rPr>
+          <w:color w:val="CC7832"/>
+        </w:rPr>
+        <w:t xml:space="preserve">, </w:t>
+      </w:r>
+      <w:r>
+        <w:rPr>
+          <w:color w:val="6897BB"/>
+        </w:rPr>
+        <w:t>0</w:t>
+      </w:r>
+      <w:r>
+        <w:rPr>
+          <w:color w:val="CC7832"/>
+        </w:rPr>
+        <w:t xml:space="preserve">, </w:t>
+      </w:r>
+      <w:r>
+        <w:rPr>
+          <w:color w:val="6897BB"/>
+        </w:rPr>
+        <w:t>0</w:t>
+      </w:r>
+      <w:r>
+        <w:rPr>
+          <w:color w:val="CC7832"/>
+        </w:rPr>
+        <w:t xml:space="preserve">, </w:t>
+      </w:r>
+      <w:r>
+        <w:rPr>
+          <w:color w:val="6897BB"/>
+        </w:rPr>
+        <w:t>10</w:t>
+      </w:r>
+      <w:r>
+        <w:rPr>
+          <w:color w:val="CC7832"/>
+        </w:rPr>
+        <w:t xml:space="preserve">, </w:t>
+      </w:r>
+      <w:proofErr w:type="gramStart"/>
+      <w:r>
+        <w:rPr>
+          <w:color w:val="6897BB"/>
+        </w:rPr>
+        <w:t xml:space="preserve">11 </w:t>
+      </w:r>
+      <w:r>
+        <w:rPr>
+          <w:color w:val="A9B7C6"/>
+        </w:rPr>
+        <w:t>)</w:t>
+      </w:r>
+      <w:proofErr w:type="gramEnd"/>
+      <w:r>
+        <w:rPr>
+          <w:color w:val="CC7832"/>
+        </w:rPr>
+        <w:t>;</w:t>
+      </w:r>
+    </w:p>
+    <w:p>
+      <w:pPr>
+        <w:shd w:val="clear" w:color="auto" w:fill="2B2B2B"/>
+        <w:tabs>
+          <w:tab w:val="left" w:pos="916"/>
+          <w:tab w:val="left" w:pos="1832"/>
+          <w:tab w:val="left" w:pos="2748"/>
+          <w:tab w:val="left" w:pos="3664"/>
+          <w:tab w:val="left" w:pos="4580"/>
+          <w:tab w:val="left" w:pos="5496"/>
+          <w:tab w:val="left" w:pos="6412"/>
+          <w:tab w:val="left" w:pos="7328"/>
+          <w:tab w:val="left" w:pos="8244"/>
+          <w:tab w:val="left" w:pos="9160"/>
+          <w:tab w:val="left" w:pos="10076"/>
+          <w:tab w:val="left" w:pos="10992"/>
+          <w:tab w:val="left" w:pos="11908"/>
+          <w:tab w:val="left" w:pos="12824"/>
+          <w:tab w:val="left" w:pos="13740"/>
+          <w:tab w:val="left" w:pos="14656"/>
+        </w:tabs>
+        <w:spacing w:after="0" w:line="240" w:lineRule="auto"/>
+        <w:rPr>
+          <w:rFonts w:ascii="Courier New" w:eastAsia="Times New Roman" w:hAnsi="Courier New" w:cs="Courier New"/>
+          <w:noProof/>
+          <w:color w:val="A9B7C6"/>
+          <w:sz w:val="20"/>
+          <w:szCs w:val="20"/>
+          <w:lang w:eastAsia="de-DE"/>
+        </w:rPr>
+      </w:pPr>
+      <w:r>
+        <w:rPr>
+          <w:rFonts w:ascii="Courier New" w:eastAsia="Times New Roman" w:hAnsi="Courier New" w:cs="Courier New"/>
+          <w:noProof/>
+          <w:color w:val="A9B7C6"/>
+          <w:sz w:val="20"/>
+          <w:szCs w:val="20"/>
+          <w:lang w:eastAsia="de-DE"/>
+        </w:rPr>
+        <w:drawing>
+          <wp:inline distT="0" distB="0" distL="0" distR="0" wp14:anchorId="06A96CD8" wp14:editId="31BF57C8">
+            <wp:extent cx="5760720" cy="134620"/>
+            <wp:effectExtent l="0" t="0" r="5080" b="5080"/>
+            <wp:docPr id="16" name="Grafik 16"/>
+            <wp:cNvGraphicFramePr>
+              <a:graphicFrameLocks xmlns:a="http://schemas.openxmlformats.org/drawingml/2006/main" noChangeAspect="1"/>
+            </wp:cNvGraphicFramePr>
+            <a:graphic xmlns:a="http://schemas.openxmlformats.org/drawingml/2006/main">
+              <a:graphicData uri="http://schemas.openxmlformats.org/drawingml/2006/picture">
+                <pic:pic xmlns:pic="http://schemas.openxmlformats.org/drawingml/2006/picture">
+                  <pic:nvPicPr>
+                    <pic:cNvPr id="1" name=""/>
+                    <pic:cNvPicPr/>
+                  </pic:nvPicPr>
+                  <pic:blipFill>
+                    <a:blip r:embed="rId21"/>
+                    <a:stretch>
+                      <a:fillRect/>
+                    </a:stretch>
+                  </pic:blipFill>
+                  <pic:spPr>
+                    <a:xfrm>
+                      <a:off x="0" y="0"/>
+                      <a:ext cx="5760720" cy="134620"/>
+                    </a:xfrm>
+                    <a:prstGeom prst="rect">
+                      <a:avLst/>
+                    </a:prstGeom>
+                  </pic:spPr>
+                </pic:pic>
+              </a:graphicData>
+            </a:graphic>
+          </wp:inline>
+        </w:drawing>
+      </w:r>
     </w:p>
     <w:sectPr>
       <w:pgSz w:w="11906" w:h="16838"/>
@@ -5351,6 +7372,54 @@
       <w:shd w:val="clear" w:color="auto" w:fill="E1DFDD"/>
     </w:rPr>
   </w:style>
+  <w:style w:type="paragraph" w:styleId="HTMLVorformatiert">
+    <w:name w:val="HTML Preformatted"/>
+    <w:basedOn w:val="Standard"/>
+    <w:link w:val="HTMLVorformatiertZchn"/>
+    <w:uiPriority w:val="99"/>
+    <w:unhideWhenUsed/>
+    <w:rsid w:val="00BC66B6"/>
+    <w:pPr>
+      <w:tabs>
+        <w:tab w:val="left" w:pos="916"/>
+        <w:tab w:val="left" w:pos="1832"/>
+        <w:tab w:val="left" w:pos="2748"/>
+        <w:tab w:val="left" w:pos="3664"/>
+        <w:tab w:val="left" w:pos="4580"/>
+        <w:tab w:val="left" w:pos="5496"/>
+        <w:tab w:val="left" w:pos="6412"/>
+        <w:tab w:val="left" w:pos="7328"/>
+        <w:tab w:val="left" w:pos="8244"/>
+        <w:tab w:val="left" w:pos="9160"/>
+        <w:tab w:val="left" w:pos="10076"/>
+        <w:tab w:val="left" w:pos="10992"/>
+        <w:tab w:val="left" w:pos="11908"/>
+        <w:tab w:val="left" w:pos="12824"/>
+        <w:tab w:val="left" w:pos="13740"/>
+        <w:tab w:val="left" w:pos="14656"/>
+      </w:tabs>
+      <w:spacing w:after="0" w:line="240" w:lineRule="auto"/>
+    </w:pPr>
+    <w:rPr>
+      <w:rFonts w:ascii="Courier New" w:eastAsia="Times New Roman" w:hAnsi="Courier New" w:cs="Courier New"/>
+      <w:sz w:val="20"/>
+      <w:szCs w:val="20"/>
+      <w:lang w:eastAsia="de-DE"/>
+    </w:rPr>
+  </w:style>
+  <w:style w:type="character" w:customStyle="1" w:styleId="HTMLVorformatiertZchn">
+    <w:name w:val="HTML Vorformatiert Zchn"/>
+    <w:basedOn w:val="Absatz-Standardschriftart"/>
+    <w:link w:val="HTMLVorformatiert"/>
+    <w:uiPriority w:val="99"/>
+    <w:rsid w:val="00BC66B6"/>
+    <w:rPr>
+      <w:rFonts w:ascii="Courier New" w:eastAsia="Times New Roman" w:hAnsi="Courier New" w:cs="Courier New"/>
+      <w:sz w:val="20"/>
+      <w:szCs w:val="20"/>
+      <w:lang w:eastAsia="de-DE"/>
+    </w:rPr>
+  </w:style>
 </w:styles>
 </file>
 

</xml_diff>

<commit_message>
Bis einschließlich 7 gemacht
</commit_message>
<xml_diff>
--- a/dossier.docx
+++ b/dossier.docx
@@ -4435,6 +4435,245 @@
               </w:rPr>
               <w:t>verschätzt</w:t>
             </w:r>
+          </w:p>
+        </w:tc>
+      </w:tr>
+      <w:tr>
+        <w:trPr>
+          <w:trHeight w:val="304"/>
+        </w:trPr>
+        <w:tc>
+          <w:tcPr>
+            <w:tcW w:w="1123" w:type="dxa"/>
+          </w:tcPr>
+          <w:p>
+            <w:pPr>
+              <w:rPr>
+                <w:rFonts w:ascii="Times New Roman" w:hAnsi="Times New Roman" w:cs="Times New Roman"/>
+                <w:sz w:val="24"/>
+                <w:szCs w:val="24"/>
+              </w:rPr>
+            </w:pPr>
+            <w:r>
+              <w:rPr>
+                <w:rFonts w:ascii="Times New Roman" w:hAnsi="Times New Roman" w:cs="Times New Roman"/>
+                <w:sz w:val="24"/>
+                <w:szCs w:val="24"/>
+              </w:rPr>
+              <w:t>5</w:t>
+            </w:r>
+          </w:p>
+        </w:tc>
+        <w:tc>
+          <w:tcPr>
+            <w:tcW w:w="1551" w:type="dxa"/>
+          </w:tcPr>
+          <w:p>
+            <w:pPr>
+              <w:rPr>
+                <w:rFonts w:ascii="Times New Roman" w:hAnsi="Times New Roman" w:cs="Times New Roman"/>
+                <w:sz w:val="24"/>
+                <w:szCs w:val="24"/>
+              </w:rPr>
+            </w:pPr>
+          </w:p>
+        </w:tc>
+        <w:tc>
+          <w:tcPr>
+            <w:tcW w:w="1550" w:type="dxa"/>
+          </w:tcPr>
+          <w:p>
+            <w:pPr>
+              <w:rPr>
+                <w:rFonts w:ascii="Times New Roman" w:hAnsi="Times New Roman" w:cs="Times New Roman"/>
+                <w:sz w:val="24"/>
+                <w:szCs w:val="24"/>
+              </w:rPr>
+            </w:pPr>
+          </w:p>
+        </w:tc>
+        <w:tc>
+          <w:tcPr>
+            <w:tcW w:w="4788" w:type="dxa"/>
+          </w:tcPr>
+          <w:p>
+            <w:pPr>
+              <w:rPr>
+                <w:rFonts w:ascii="Times New Roman" w:hAnsi="Times New Roman" w:cs="Times New Roman"/>
+                <w:sz w:val="24"/>
+                <w:szCs w:val="24"/>
+              </w:rPr>
+            </w:pPr>
+          </w:p>
+        </w:tc>
+      </w:tr>
+      <w:tr>
+        <w:trPr>
+          <w:trHeight w:val="304"/>
+        </w:trPr>
+        <w:tc>
+          <w:tcPr>
+            <w:tcW w:w="1123" w:type="dxa"/>
+          </w:tcPr>
+          <w:p>
+            <w:pPr>
+              <w:rPr>
+                <w:rFonts w:ascii="Times New Roman" w:hAnsi="Times New Roman" w:cs="Times New Roman"/>
+                <w:sz w:val="24"/>
+                <w:szCs w:val="24"/>
+              </w:rPr>
+            </w:pPr>
+            <w:r>
+              <w:rPr>
+                <w:rFonts w:ascii="Times New Roman" w:hAnsi="Times New Roman" w:cs="Times New Roman"/>
+                <w:sz w:val="24"/>
+                <w:szCs w:val="24"/>
+              </w:rPr>
+              <w:t>6</w:t>
+            </w:r>
+          </w:p>
+        </w:tc>
+        <w:tc>
+          <w:tcPr>
+            <w:tcW w:w="1551" w:type="dxa"/>
+          </w:tcPr>
+          <w:p>
+            <w:pPr>
+              <w:rPr>
+                <w:rFonts w:ascii="Times New Roman" w:hAnsi="Times New Roman" w:cs="Times New Roman"/>
+                <w:sz w:val="24"/>
+                <w:szCs w:val="24"/>
+              </w:rPr>
+            </w:pPr>
+            <w:r>
+              <w:rPr>
+                <w:rFonts w:ascii="Times New Roman" w:hAnsi="Times New Roman" w:cs="Times New Roman"/>
+                <w:sz w:val="24"/>
+                <w:szCs w:val="24"/>
+              </w:rPr>
+              <w:t>2h</w:t>
+            </w:r>
+          </w:p>
+        </w:tc>
+        <w:tc>
+          <w:tcPr>
+            <w:tcW w:w="1550" w:type="dxa"/>
+          </w:tcPr>
+          <w:p>
+            <w:pPr>
+              <w:rPr>
+                <w:rFonts w:ascii="Times New Roman" w:hAnsi="Times New Roman" w:cs="Times New Roman"/>
+                <w:sz w:val="24"/>
+                <w:szCs w:val="24"/>
+              </w:rPr>
+            </w:pPr>
+            <w:r>
+              <w:rPr>
+                <w:rFonts w:ascii="Times New Roman" w:hAnsi="Times New Roman" w:cs="Times New Roman"/>
+                <w:sz w:val="24"/>
+                <w:szCs w:val="24"/>
+              </w:rPr>
+              <w:t>2h</w:t>
+            </w:r>
+          </w:p>
+        </w:tc>
+        <w:tc>
+          <w:tcPr>
+            <w:tcW w:w="4788" w:type="dxa"/>
+          </w:tcPr>
+          <w:p>
+            <w:pPr>
+              <w:rPr>
+                <w:rFonts w:ascii="Times New Roman" w:hAnsi="Times New Roman" w:cs="Times New Roman"/>
+                <w:sz w:val="24"/>
+                <w:szCs w:val="24"/>
+              </w:rPr>
+            </w:pPr>
+          </w:p>
+        </w:tc>
+      </w:tr>
+      <w:tr>
+        <w:trPr>
+          <w:trHeight w:val="304"/>
+        </w:trPr>
+        <w:tc>
+          <w:tcPr>
+            <w:tcW w:w="1123" w:type="dxa"/>
+          </w:tcPr>
+          <w:p>
+            <w:pPr>
+              <w:rPr>
+                <w:rFonts w:ascii="Times New Roman" w:hAnsi="Times New Roman" w:cs="Times New Roman"/>
+                <w:sz w:val="24"/>
+                <w:szCs w:val="24"/>
+              </w:rPr>
+            </w:pPr>
+            <w:r>
+              <w:rPr>
+                <w:rFonts w:ascii="Times New Roman" w:hAnsi="Times New Roman" w:cs="Times New Roman"/>
+                <w:sz w:val="24"/>
+                <w:szCs w:val="24"/>
+              </w:rPr>
+              <w:t>7</w:t>
+            </w:r>
+          </w:p>
+        </w:tc>
+        <w:tc>
+          <w:tcPr>
+            <w:tcW w:w="1551" w:type="dxa"/>
+          </w:tcPr>
+          <w:p>
+            <w:pPr>
+              <w:rPr>
+                <w:rFonts w:ascii="Times New Roman" w:hAnsi="Times New Roman" w:cs="Times New Roman"/>
+                <w:sz w:val="24"/>
+                <w:szCs w:val="24"/>
+              </w:rPr>
+            </w:pPr>
+            <w:r>
+              <w:rPr>
+                <w:rFonts w:ascii="Times New Roman" w:hAnsi="Times New Roman" w:cs="Times New Roman"/>
+                <w:sz w:val="24"/>
+                <w:szCs w:val="24"/>
+              </w:rPr>
+              <w:t>30min</w:t>
+            </w:r>
+          </w:p>
+        </w:tc>
+        <w:tc>
+          <w:tcPr>
+            <w:tcW w:w="1550" w:type="dxa"/>
+          </w:tcPr>
+          <w:p>
+            <w:pPr>
+              <w:rPr>
+                <w:rFonts w:ascii="Times New Roman" w:hAnsi="Times New Roman" w:cs="Times New Roman"/>
+                <w:sz w:val="24"/>
+                <w:szCs w:val="24"/>
+              </w:rPr>
+            </w:pPr>
+            <w:r>
+              <w:rPr>
+                <w:rFonts w:ascii="Times New Roman" w:hAnsi="Times New Roman" w:cs="Times New Roman"/>
+                <w:sz w:val="24"/>
+                <w:szCs w:val="24"/>
+              </w:rPr>
+              <w:t>30min</w:t>
+            </w:r>
+          </w:p>
+        </w:tc>
+        <w:tc>
+          <w:tcPr>
+            <w:tcW w:w="4788" w:type="dxa"/>
+          </w:tcPr>
+          <w:p>
+            <w:pPr>
+              <w:rPr>
+                <w:rFonts w:ascii="Times New Roman" w:hAnsi="Times New Roman" w:cs="Times New Roman"/>
+                <w:sz w:val="24"/>
+                <w:szCs w:val="24"/>
+              </w:rPr>
+            </w:pPr>
           </w:p>
         </w:tc>
       </w:tr>
@@ -4678,6 +4917,7 @@
           <w:noProof/>
           <w:color w:val="A9B7C6"/>
         </w:rPr>
+        <w:lastRenderedPageBreak/>
         <w:t xml:space="preserve"> </w:t>
       </w:r>
       <w:r>
@@ -4740,7 +4980,6 @@
         <w:rPr>
           <w:color w:val="CC7832"/>
         </w:rPr>
-        <w:lastRenderedPageBreak/>
         <w:t xml:space="preserve">SELECT </w:t>
       </w:r>
       <w:proofErr w:type="spellStart"/>
@@ -4816,13 +5055,7 @@
         <w:rPr>
           <w:color w:val="CC7832"/>
         </w:rPr>
-        <w:t>DE</w:t>
-      </w:r>
-      <w:r>
-        <w:rPr>
-          <w:color w:val="CC7832"/>
-        </w:rPr>
-        <w:t>SC ;</w:t>
+        <w:t>DESC ;</w:t>
       </w:r>
       <w:proofErr w:type="gramEnd"/>
       <w:r>
@@ -4833,6 +5066,7 @@
       </w:r>
       <w:r>
         <w:rPr>
+          <w:noProof/>
           <w:color w:val="CC7832"/>
         </w:rPr>
         <w:drawing>
@@ -4878,13 +5112,11 @@
         <w:shd w:val="clear" w:color="auto" w:fill="2B2B2B"/>
         <w:rPr>
           <w:color w:val="A9B7C6"/>
-          <w:lang w:val="en-US"/>
-        </w:rPr>
-      </w:pPr>
-      <w:r>
-        <w:rPr>
-          <w:color w:val="CC7832"/>
-          <w:lang w:val="en-US"/>
+        </w:rPr>
+      </w:pPr>
+      <w:r>
+        <w:rPr>
+          <w:color w:val="CC7832"/>
         </w:rPr>
         <w:t xml:space="preserve">SELECT </w:t>
       </w:r>
@@ -4892,7 +5124,6 @@
       <w:r>
         <w:rPr>
           <w:color w:val="9876AA"/>
-          <w:lang w:val="en-US"/>
         </w:rPr>
         <w:t>beschreibung</w:t>
       </w:r>
@@ -4900,21 +5131,26 @@
       <w:r>
         <w:rPr>
           <w:color w:val="CC7832"/>
-          <w:lang w:val="en-US"/>
         </w:rPr>
         <w:t xml:space="preserve">, </w:t>
       </w:r>
+      <w:proofErr w:type="spellStart"/>
       <w:r>
         <w:rPr>
           <w:color w:val="9876AA"/>
-          <w:lang w:val="en-US"/>
-        </w:rPr>
-        <w:t xml:space="preserve">name </w:t>
-      </w:r>
-      <w:r>
-        <w:rPr>
-          <w:color w:val="CC7832"/>
-          <w:lang w:val="en-US"/>
+        </w:rPr>
+        <w:t>name</w:t>
+      </w:r>
+      <w:proofErr w:type="spellEnd"/>
+      <w:r>
+        <w:rPr>
+          <w:color w:val="9876AA"/>
+        </w:rPr>
+        <w:t xml:space="preserve"> </w:t>
+      </w:r>
+      <w:r>
+        <w:rPr>
+          <w:color w:val="CC7832"/>
         </w:rPr>
         <w:t xml:space="preserve">FROM </w:t>
       </w:r>
@@ -4922,7 +5158,6 @@
       <w:r>
         <w:rPr>
           <w:color w:val="A9B7C6"/>
-          <w:lang w:val="en-US"/>
         </w:rPr>
         <w:t>gericht</w:t>
       </w:r>
@@ -4930,47 +5165,47 @@
       <w:r>
         <w:rPr>
           <w:color w:val="A9B7C6"/>
-          <w:lang w:val="en-US"/>
         </w:rPr>
         <w:t xml:space="preserve"> </w:t>
       </w:r>
       <w:r>
         <w:rPr>
           <w:color w:val="CC7832"/>
-          <w:lang w:val="en-US"/>
         </w:rPr>
         <w:t xml:space="preserve">ORDER BY </w:t>
       </w:r>
+      <w:proofErr w:type="spellStart"/>
       <w:r>
         <w:rPr>
           <w:color w:val="9876AA"/>
-          <w:lang w:val="en-US"/>
-        </w:rPr>
-        <w:t xml:space="preserve">name </w:t>
-      </w:r>
-      <w:r>
-        <w:rPr>
-          <w:color w:val="CC7832"/>
-          <w:lang w:val="en-US"/>
+        </w:rPr>
+        <w:t>name</w:t>
+      </w:r>
+      <w:proofErr w:type="spellEnd"/>
+      <w:r>
+        <w:rPr>
+          <w:color w:val="9876AA"/>
+        </w:rPr>
+        <w:t xml:space="preserve"> </w:t>
+      </w:r>
+      <w:r>
+        <w:rPr>
+          <w:color w:val="CC7832"/>
         </w:rPr>
         <w:t xml:space="preserve">ASC LIMIT </w:t>
       </w:r>
-      <w:proofErr w:type="gramStart"/>
       <w:r>
         <w:rPr>
           <w:color w:val="6897BB"/>
-          <w:lang w:val="en-US"/>
         </w:rPr>
         <w:t>5</w:t>
       </w:r>
       <w:r>
         <w:rPr>
           <w:color w:val="CC7832"/>
-          <w:lang w:val="en-US"/>
         </w:rPr>
         <w:t>;</w:t>
       </w:r>
-      <w:proofErr w:type="gramEnd"/>
     </w:p>
     <w:p>
       <w:pPr>
@@ -4978,7 +5213,6 @@
         <w:shd w:val="clear" w:color="auto" w:fill="2B2B2B"/>
         <w:rPr>
           <w:color w:val="A9B7C6"/>
-          <w:lang w:val="en-US"/>
         </w:rPr>
       </w:pPr>
     </w:p>
@@ -5392,6 +5626,7 @@
           <w:szCs w:val="20"/>
           <w:lang w:val="en-US" w:eastAsia="de-DE"/>
         </w:rPr>
+        <w:lastRenderedPageBreak/>
         <w:drawing>
           <wp:inline distT="0" distB="0" distL="0" distR="0" wp14:anchorId="59EA843D" wp14:editId="3EF139CE">
             <wp:extent cx="1446835" cy="510236"/>
@@ -5531,6 +5766,7 @@
       </w:pPr>
       <w:r>
         <w:rPr>
+          <w:noProof/>
           <w:color w:val="A9B7C6"/>
           <w:lang w:val="en-US"/>
         </w:rPr>
@@ -5962,7 +6198,6 @@
         <w:rPr>
           <w:color w:val="CC7832"/>
         </w:rPr>
-        <w:lastRenderedPageBreak/>
         <w:t>UPDATE</w:t>
       </w:r>
       <w:r>
@@ -6356,6 +6591,1655 @@
                     <a:xfrm>
                       <a:off x="0" y="0"/>
                       <a:ext cx="5760720" cy="134620"/>
+                    </a:xfrm>
+                    <a:prstGeom prst="rect">
+                      <a:avLst/>
+                    </a:prstGeom>
+                  </pic:spPr>
+                </pic:pic>
+              </a:graphicData>
+            </a:graphic>
+          </wp:inline>
+        </w:drawing>
+      </w:r>
+    </w:p>
+    <w:p>
+      <w:pPr>
+        <w:shd w:val="clear" w:color="auto" w:fill="2B2B2B"/>
+        <w:tabs>
+          <w:tab w:val="left" w:pos="916"/>
+          <w:tab w:val="left" w:pos="1832"/>
+          <w:tab w:val="left" w:pos="2748"/>
+          <w:tab w:val="left" w:pos="3664"/>
+          <w:tab w:val="left" w:pos="4580"/>
+          <w:tab w:val="left" w:pos="5496"/>
+          <w:tab w:val="left" w:pos="6412"/>
+          <w:tab w:val="left" w:pos="7328"/>
+          <w:tab w:val="left" w:pos="8244"/>
+          <w:tab w:val="left" w:pos="9160"/>
+          <w:tab w:val="left" w:pos="10076"/>
+          <w:tab w:val="left" w:pos="10992"/>
+          <w:tab w:val="left" w:pos="11908"/>
+          <w:tab w:val="left" w:pos="12824"/>
+          <w:tab w:val="left" w:pos="13740"/>
+          <w:tab w:val="left" w:pos="14656"/>
+        </w:tabs>
+        <w:spacing w:after="0" w:line="240" w:lineRule="auto"/>
+        <w:rPr>
+          <w:rFonts w:ascii="Courier New" w:eastAsia="Times New Roman" w:hAnsi="Courier New" w:cs="Courier New"/>
+          <w:noProof/>
+          <w:color w:val="A9B7C6"/>
+          <w:sz w:val="20"/>
+          <w:szCs w:val="20"/>
+          <w:lang w:eastAsia="de-DE"/>
+        </w:rPr>
+      </w:pPr>
+      <w:r>
+        <w:rPr>
+          <w:rFonts w:ascii="Courier New" w:eastAsia="Times New Roman" w:hAnsi="Courier New" w:cs="Courier New"/>
+          <w:noProof/>
+          <w:color w:val="A9B7C6"/>
+          <w:sz w:val="20"/>
+          <w:szCs w:val="20"/>
+          <w:lang w:eastAsia="de-DE"/>
+        </w:rPr>
+        <w:t>Aufgabe 6</w:t>
+      </w:r>
+    </w:p>
+    <w:p>
+      <w:pPr>
+        <w:pStyle w:val="HTMLVorformatiert"/>
+        <w:shd w:val="clear" w:color="auto" w:fill="2B2B2B"/>
+        <w:rPr>
+          <w:color w:val="A9B7C6"/>
+        </w:rPr>
+      </w:pPr>
+      <w:r>
+        <w:rPr>
+          <w:color w:val="CC7832"/>
+        </w:rPr>
+        <w:t xml:space="preserve">SELECT </w:t>
+      </w:r>
+      <w:r>
+        <w:rPr>
+          <w:color w:val="FFC66D"/>
+        </w:rPr>
+        <w:t xml:space="preserve">* </w:t>
+      </w:r>
+      <w:r>
+        <w:rPr>
+          <w:color w:val="CC7832"/>
+        </w:rPr>
+        <w:t xml:space="preserve">FROM </w:t>
+      </w:r>
+      <w:proofErr w:type="spellStart"/>
+      <w:r>
+        <w:rPr>
+          <w:color w:val="A9B7C6"/>
+        </w:rPr>
+        <w:t>gericht</w:t>
+      </w:r>
+      <w:proofErr w:type="spellEnd"/>
+      <w:r>
+        <w:rPr>
+          <w:color w:val="A9B7C6"/>
+        </w:rPr>
+        <w:t xml:space="preserve"> g </w:t>
+      </w:r>
+      <w:r>
+        <w:rPr>
+          <w:color w:val="CC7832"/>
+        </w:rPr>
+        <w:t xml:space="preserve">JOIN </w:t>
+      </w:r>
+      <w:proofErr w:type="spellStart"/>
+      <w:r>
+        <w:rPr>
+          <w:color w:val="A9B7C6"/>
+        </w:rPr>
+        <w:t>gericht_hat_allergen</w:t>
+      </w:r>
+      <w:proofErr w:type="spellEnd"/>
+      <w:r>
+        <w:rPr>
+          <w:color w:val="A9B7C6"/>
+        </w:rPr>
+        <w:t xml:space="preserve"> </w:t>
+      </w:r>
+      <w:proofErr w:type="spellStart"/>
+      <w:r>
+        <w:rPr>
+          <w:color w:val="A9B7C6"/>
+        </w:rPr>
+        <w:t>gha</w:t>
+      </w:r>
+      <w:proofErr w:type="spellEnd"/>
+      <w:r>
+        <w:rPr>
+          <w:color w:val="A9B7C6"/>
+        </w:rPr>
+        <w:t xml:space="preserve"> </w:t>
+      </w:r>
+      <w:r>
+        <w:rPr>
+          <w:color w:val="CC7832"/>
+        </w:rPr>
+        <w:t xml:space="preserve">ON </w:t>
+      </w:r>
+      <w:r>
+        <w:rPr>
+          <w:color w:val="A9B7C6"/>
+        </w:rPr>
+        <w:t>g.</w:t>
+      </w:r>
+      <w:r>
+        <w:rPr>
+          <w:color w:val="9876AA"/>
+        </w:rPr>
+        <w:t xml:space="preserve">id </w:t>
+      </w:r>
+      <w:r>
+        <w:rPr>
+          <w:color w:val="A9B7C6"/>
+        </w:rPr>
+        <w:t xml:space="preserve">= </w:t>
+      </w:r>
+      <w:proofErr w:type="spellStart"/>
+      <w:proofErr w:type="gramStart"/>
+      <w:r>
+        <w:rPr>
+          <w:color w:val="A9B7C6"/>
+        </w:rPr>
+        <w:t>gha.</w:t>
+      </w:r>
+      <w:r>
+        <w:rPr>
+          <w:color w:val="9876AA"/>
+        </w:rPr>
+        <w:t>gericht</w:t>
+      </w:r>
+      <w:proofErr w:type="gramEnd"/>
+      <w:r>
+        <w:rPr>
+          <w:color w:val="9876AA"/>
+        </w:rPr>
+        <w:t>_id</w:t>
+      </w:r>
+      <w:proofErr w:type="spellEnd"/>
+      <w:r>
+        <w:rPr>
+          <w:color w:val="9876AA"/>
+        </w:rPr>
+        <w:t xml:space="preserve"> </w:t>
+      </w:r>
+      <w:r>
+        <w:rPr>
+          <w:color w:val="CC7832"/>
+        </w:rPr>
+        <w:t xml:space="preserve">JOIN </w:t>
+      </w:r>
+      <w:r>
+        <w:rPr>
+          <w:color w:val="A9B7C6"/>
+        </w:rPr>
+        <w:t xml:space="preserve">allergen a </w:t>
+      </w:r>
+      <w:r>
+        <w:rPr>
+          <w:color w:val="CC7832"/>
+        </w:rPr>
+        <w:t xml:space="preserve">on </w:t>
+      </w:r>
+      <w:proofErr w:type="spellStart"/>
+      <w:r>
+        <w:rPr>
+          <w:color w:val="A9B7C6"/>
+        </w:rPr>
+        <w:t>gha.</w:t>
+      </w:r>
+      <w:r>
+        <w:rPr>
+          <w:color w:val="9876AA"/>
+        </w:rPr>
+        <w:t>code</w:t>
+      </w:r>
+      <w:proofErr w:type="spellEnd"/>
+      <w:r>
+        <w:rPr>
+          <w:color w:val="9876AA"/>
+        </w:rPr>
+        <w:t xml:space="preserve"> </w:t>
+      </w:r>
+      <w:r>
+        <w:rPr>
+          <w:color w:val="A9B7C6"/>
+        </w:rPr>
+        <w:t xml:space="preserve">= </w:t>
+      </w:r>
+      <w:proofErr w:type="spellStart"/>
+      <w:r>
+        <w:rPr>
+          <w:color w:val="A9B7C6"/>
+        </w:rPr>
+        <w:t>a.</w:t>
+      </w:r>
+      <w:r>
+        <w:rPr>
+          <w:color w:val="9876AA"/>
+        </w:rPr>
+        <w:t>code</w:t>
+      </w:r>
+      <w:proofErr w:type="spellEnd"/>
+      <w:r>
+        <w:rPr>
+          <w:color w:val="CC7832"/>
+        </w:rPr>
+        <w:t>;</w:t>
+      </w:r>
+    </w:p>
+    <w:p>
+      <w:pPr>
+        <w:shd w:val="clear" w:color="auto" w:fill="2B2B2B"/>
+        <w:tabs>
+          <w:tab w:val="left" w:pos="916"/>
+          <w:tab w:val="left" w:pos="1832"/>
+          <w:tab w:val="left" w:pos="2748"/>
+          <w:tab w:val="left" w:pos="3664"/>
+          <w:tab w:val="left" w:pos="4580"/>
+          <w:tab w:val="left" w:pos="5496"/>
+          <w:tab w:val="left" w:pos="6412"/>
+          <w:tab w:val="left" w:pos="7328"/>
+          <w:tab w:val="left" w:pos="8244"/>
+          <w:tab w:val="left" w:pos="9160"/>
+          <w:tab w:val="left" w:pos="10076"/>
+          <w:tab w:val="left" w:pos="10992"/>
+          <w:tab w:val="left" w:pos="11908"/>
+          <w:tab w:val="left" w:pos="12824"/>
+          <w:tab w:val="left" w:pos="13740"/>
+          <w:tab w:val="left" w:pos="14656"/>
+        </w:tabs>
+        <w:spacing w:after="0" w:line="240" w:lineRule="auto"/>
+        <w:rPr>
+          <w:rFonts w:ascii="Courier New" w:eastAsia="Times New Roman" w:hAnsi="Courier New" w:cs="Courier New"/>
+          <w:noProof/>
+          <w:color w:val="A9B7C6"/>
+          <w:sz w:val="20"/>
+          <w:szCs w:val="20"/>
+          <w:lang w:eastAsia="de-DE"/>
+        </w:rPr>
+      </w:pPr>
+    </w:p>
+    <w:p>
+      <w:pPr>
+        <w:shd w:val="clear" w:color="auto" w:fill="2B2B2B"/>
+        <w:tabs>
+          <w:tab w:val="left" w:pos="916"/>
+          <w:tab w:val="left" w:pos="1832"/>
+          <w:tab w:val="left" w:pos="2748"/>
+          <w:tab w:val="left" w:pos="3664"/>
+          <w:tab w:val="left" w:pos="4580"/>
+          <w:tab w:val="left" w:pos="5496"/>
+          <w:tab w:val="left" w:pos="6412"/>
+          <w:tab w:val="left" w:pos="7328"/>
+          <w:tab w:val="left" w:pos="8244"/>
+          <w:tab w:val="left" w:pos="9160"/>
+          <w:tab w:val="left" w:pos="10076"/>
+          <w:tab w:val="left" w:pos="10992"/>
+          <w:tab w:val="left" w:pos="11908"/>
+          <w:tab w:val="left" w:pos="12824"/>
+          <w:tab w:val="left" w:pos="13740"/>
+          <w:tab w:val="left" w:pos="14656"/>
+        </w:tabs>
+        <w:spacing w:after="0" w:line="240" w:lineRule="auto"/>
+        <w:rPr>
+          <w:rFonts w:ascii="Courier New" w:eastAsia="Times New Roman" w:hAnsi="Courier New" w:cs="Courier New"/>
+          <w:noProof/>
+          <w:color w:val="A9B7C6"/>
+          <w:sz w:val="20"/>
+          <w:szCs w:val="20"/>
+          <w:lang w:eastAsia="de-DE"/>
+        </w:rPr>
+      </w:pPr>
+      <w:r>
+        <w:rPr>
+          <w:rFonts w:ascii="Courier New" w:eastAsia="Times New Roman" w:hAnsi="Courier New" w:cs="Courier New"/>
+          <w:noProof/>
+          <w:color w:val="A9B7C6"/>
+          <w:sz w:val="20"/>
+          <w:szCs w:val="20"/>
+          <w:lang w:eastAsia="de-DE"/>
+        </w:rPr>
+        <w:drawing>
+          <wp:inline distT="0" distB="0" distL="0" distR="0" wp14:anchorId="0FB26530" wp14:editId="09041CDC">
+            <wp:extent cx="5760720" cy="1837690"/>
+            <wp:effectExtent l="0" t="0" r="5080" b="3810"/>
+            <wp:docPr id="7" name="Grafik 7"/>
+            <wp:cNvGraphicFramePr>
+              <a:graphicFrameLocks xmlns:a="http://schemas.openxmlformats.org/drawingml/2006/main" noChangeAspect="1"/>
+            </wp:cNvGraphicFramePr>
+            <a:graphic xmlns:a="http://schemas.openxmlformats.org/drawingml/2006/main">
+              <a:graphicData uri="http://schemas.openxmlformats.org/drawingml/2006/picture">
+                <pic:pic xmlns:pic="http://schemas.openxmlformats.org/drawingml/2006/picture">
+                  <pic:nvPicPr>
+                    <pic:cNvPr id="1" name=""/>
+                    <pic:cNvPicPr/>
+                  </pic:nvPicPr>
+                  <pic:blipFill>
+                    <a:blip r:embed="rId22"/>
+                    <a:stretch>
+                      <a:fillRect/>
+                    </a:stretch>
+                  </pic:blipFill>
+                  <pic:spPr>
+                    <a:xfrm>
+                      <a:off x="0" y="0"/>
+                      <a:ext cx="5760720" cy="1837690"/>
+                    </a:xfrm>
+                    <a:prstGeom prst="rect">
+                      <a:avLst/>
+                    </a:prstGeom>
+                  </pic:spPr>
+                </pic:pic>
+              </a:graphicData>
+            </a:graphic>
+          </wp:inline>
+        </w:drawing>
+      </w:r>
+    </w:p>
+    <w:p>
+      <w:pPr>
+        <w:shd w:val="clear" w:color="auto" w:fill="2B2B2B"/>
+        <w:tabs>
+          <w:tab w:val="left" w:pos="916"/>
+          <w:tab w:val="left" w:pos="1832"/>
+          <w:tab w:val="left" w:pos="2748"/>
+          <w:tab w:val="left" w:pos="3664"/>
+          <w:tab w:val="left" w:pos="4580"/>
+          <w:tab w:val="left" w:pos="5496"/>
+          <w:tab w:val="left" w:pos="6412"/>
+          <w:tab w:val="left" w:pos="7328"/>
+          <w:tab w:val="left" w:pos="8244"/>
+          <w:tab w:val="left" w:pos="9160"/>
+          <w:tab w:val="left" w:pos="10076"/>
+          <w:tab w:val="left" w:pos="10992"/>
+          <w:tab w:val="left" w:pos="11908"/>
+          <w:tab w:val="left" w:pos="12824"/>
+          <w:tab w:val="left" w:pos="13740"/>
+          <w:tab w:val="left" w:pos="14656"/>
+        </w:tabs>
+        <w:spacing w:after="0" w:line="240" w:lineRule="auto"/>
+        <w:rPr>
+          <w:rFonts w:ascii="Courier New" w:eastAsia="Times New Roman" w:hAnsi="Courier New" w:cs="Courier New"/>
+          <w:noProof/>
+          <w:color w:val="A9B7C6"/>
+          <w:sz w:val="20"/>
+          <w:szCs w:val="20"/>
+          <w:lang w:eastAsia="de-DE"/>
+        </w:rPr>
+      </w:pPr>
+    </w:p>
+    <w:p>
+      <w:pPr>
+        <w:pStyle w:val="HTMLVorformatiert"/>
+        <w:shd w:val="clear" w:color="auto" w:fill="2B2B2B"/>
+        <w:rPr>
+          <w:color w:val="A9B7C6"/>
+        </w:rPr>
+      </w:pPr>
+      <w:r>
+        <w:rPr>
+          <w:color w:val="CC7832"/>
+        </w:rPr>
+        <w:t xml:space="preserve">SELECT </w:t>
+      </w:r>
+      <w:r>
+        <w:rPr>
+          <w:color w:val="FFC66D"/>
+        </w:rPr>
+        <w:t xml:space="preserve">* </w:t>
+      </w:r>
+      <w:r>
+        <w:rPr>
+          <w:color w:val="CC7832"/>
+        </w:rPr>
+        <w:t xml:space="preserve">FROM </w:t>
+      </w:r>
+      <w:proofErr w:type="spellStart"/>
+      <w:r>
+        <w:rPr>
+          <w:color w:val="A9B7C6"/>
+        </w:rPr>
+        <w:t>gericht</w:t>
+      </w:r>
+      <w:proofErr w:type="spellEnd"/>
+      <w:r>
+        <w:rPr>
+          <w:color w:val="A9B7C6"/>
+        </w:rPr>
+        <w:t xml:space="preserve"> g </w:t>
+      </w:r>
+      <w:r>
+        <w:rPr>
+          <w:color w:val="CC7832"/>
+        </w:rPr>
+        <w:t xml:space="preserve">LEFT JOIN </w:t>
+      </w:r>
+      <w:proofErr w:type="spellStart"/>
+      <w:r>
+        <w:rPr>
+          <w:color w:val="A9B7C6"/>
+        </w:rPr>
+        <w:t>gericht_hat_allergen</w:t>
+      </w:r>
+      <w:proofErr w:type="spellEnd"/>
+      <w:r>
+        <w:rPr>
+          <w:color w:val="A9B7C6"/>
+        </w:rPr>
+        <w:t xml:space="preserve"> </w:t>
+      </w:r>
+      <w:proofErr w:type="spellStart"/>
+      <w:r>
+        <w:rPr>
+          <w:color w:val="A9B7C6"/>
+        </w:rPr>
+        <w:t>gha</w:t>
+      </w:r>
+      <w:proofErr w:type="spellEnd"/>
+      <w:r>
+        <w:rPr>
+          <w:color w:val="A9B7C6"/>
+        </w:rPr>
+        <w:t xml:space="preserve"> </w:t>
+      </w:r>
+      <w:r>
+        <w:rPr>
+          <w:color w:val="CC7832"/>
+        </w:rPr>
+        <w:t xml:space="preserve">ON </w:t>
+      </w:r>
+      <w:r>
+        <w:rPr>
+          <w:color w:val="A9B7C6"/>
+        </w:rPr>
+        <w:t>g.</w:t>
+      </w:r>
+      <w:r>
+        <w:rPr>
+          <w:color w:val="9876AA"/>
+        </w:rPr>
+        <w:t xml:space="preserve">id </w:t>
+      </w:r>
+      <w:r>
+        <w:rPr>
+          <w:color w:val="A9B7C6"/>
+        </w:rPr>
+        <w:t xml:space="preserve">= </w:t>
+      </w:r>
+      <w:proofErr w:type="spellStart"/>
+      <w:proofErr w:type="gramStart"/>
+      <w:r>
+        <w:rPr>
+          <w:color w:val="A9B7C6"/>
+        </w:rPr>
+        <w:t>gha.</w:t>
+      </w:r>
+      <w:r>
+        <w:rPr>
+          <w:color w:val="9876AA"/>
+        </w:rPr>
+        <w:t>gericht</w:t>
+      </w:r>
+      <w:proofErr w:type="gramEnd"/>
+      <w:r>
+        <w:rPr>
+          <w:color w:val="9876AA"/>
+        </w:rPr>
+        <w:t>_id</w:t>
+      </w:r>
+      <w:proofErr w:type="spellEnd"/>
+      <w:r>
+        <w:rPr>
+          <w:color w:val="9876AA"/>
+        </w:rPr>
+        <w:t xml:space="preserve"> </w:t>
+      </w:r>
+      <w:r>
+        <w:rPr>
+          <w:color w:val="CC7832"/>
+        </w:rPr>
+        <w:t xml:space="preserve">LEFT JOIN </w:t>
+      </w:r>
+      <w:r>
+        <w:rPr>
+          <w:color w:val="A9B7C6"/>
+        </w:rPr>
+        <w:t xml:space="preserve">allergen a </w:t>
+      </w:r>
+      <w:r>
+        <w:rPr>
+          <w:color w:val="CC7832"/>
+        </w:rPr>
+        <w:t xml:space="preserve">on </w:t>
+      </w:r>
+      <w:proofErr w:type="spellStart"/>
+      <w:r>
+        <w:rPr>
+          <w:color w:val="A9B7C6"/>
+        </w:rPr>
+        <w:t>gha.</w:t>
+      </w:r>
+      <w:r>
+        <w:rPr>
+          <w:color w:val="9876AA"/>
+        </w:rPr>
+        <w:t>code</w:t>
+      </w:r>
+      <w:proofErr w:type="spellEnd"/>
+      <w:r>
+        <w:rPr>
+          <w:color w:val="9876AA"/>
+        </w:rPr>
+        <w:t xml:space="preserve"> </w:t>
+      </w:r>
+      <w:r>
+        <w:rPr>
+          <w:color w:val="A9B7C6"/>
+        </w:rPr>
+        <w:t xml:space="preserve">= </w:t>
+      </w:r>
+      <w:proofErr w:type="spellStart"/>
+      <w:r>
+        <w:rPr>
+          <w:color w:val="A9B7C6"/>
+        </w:rPr>
+        <w:t>a.</w:t>
+      </w:r>
+      <w:r>
+        <w:rPr>
+          <w:color w:val="9876AA"/>
+        </w:rPr>
+        <w:t>code</w:t>
+      </w:r>
+      <w:proofErr w:type="spellEnd"/>
+      <w:r>
+        <w:rPr>
+          <w:color w:val="CC7832"/>
+        </w:rPr>
+        <w:t>;</w:t>
+      </w:r>
+    </w:p>
+    <w:p>
+      <w:pPr>
+        <w:shd w:val="clear" w:color="auto" w:fill="2B2B2B"/>
+        <w:tabs>
+          <w:tab w:val="left" w:pos="916"/>
+          <w:tab w:val="left" w:pos="1832"/>
+          <w:tab w:val="left" w:pos="2748"/>
+          <w:tab w:val="left" w:pos="3664"/>
+          <w:tab w:val="left" w:pos="4580"/>
+          <w:tab w:val="left" w:pos="5496"/>
+          <w:tab w:val="left" w:pos="6412"/>
+          <w:tab w:val="left" w:pos="7328"/>
+          <w:tab w:val="left" w:pos="8244"/>
+          <w:tab w:val="left" w:pos="9160"/>
+          <w:tab w:val="left" w:pos="10076"/>
+          <w:tab w:val="left" w:pos="10992"/>
+          <w:tab w:val="left" w:pos="11908"/>
+          <w:tab w:val="left" w:pos="12824"/>
+          <w:tab w:val="left" w:pos="13740"/>
+          <w:tab w:val="left" w:pos="14656"/>
+        </w:tabs>
+        <w:spacing w:after="0" w:line="240" w:lineRule="auto"/>
+        <w:rPr>
+          <w:rFonts w:ascii="Courier New" w:eastAsia="Times New Roman" w:hAnsi="Courier New" w:cs="Courier New"/>
+          <w:noProof/>
+          <w:color w:val="A9B7C6"/>
+          <w:sz w:val="20"/>
+          <w:szCs w:val="20"/>
+          <w:lang w:eastAsia="de-DE"/>
+        </w:rPr>
+      </w:pPr>
+      <w:r>
+        <w:rPr>
+          <w:rFonts w:ascii="Courier New" w:eastAsia="Times New Roman" w:hAnsi="Courier New" w:cs="Courier New"/>
+          <w:noProof/>
+          <w:color w:val="A9B7C6"/>
+          <w:sz w:val="20"/>
+          <w:szCs w:val="20"/>
+          <w:lang w:eastAsia="de-DE"/>
+        </w:rPr>
+        <w:drawing>
+          <wp:inline distT="0" distB="0" distL="0" distR="0" wp14:anchorId="084902D9" wp14:editId="099903FA">
+            <wp:extent cx="5760720" cy="1119505"/>
+            <wp:effectExtent l="0" t="0" r="5080" b="0"/>
+            <wp:docPr id="17" name="Grafik 17"/>
+            <wp:cNvGraphicFramePr>
+              <a:graphicFrameLocks xmlns:a="http://schemas.openxmlformats.org/drawingml/2006/main" noChangeAspect="1"/>
+            </wp:cNvGraphicFramePr>
+            <a:graphic xmlns:a="http://schemas.openxmlformats.org/drawingml/2006/main">
+              <a:graphicData uri="http://schemas.openxmlformats.org/drawingml/2006/picture">
+                <pic:pic xmlns:pic="http://schemas.openxmlformats.org/drawingml/2006/picture">
+                  <pic:nvPicPr>
+                    <pic:cNvPr id="1" name=""/>
+                    <pic:cNvPicPr/>
+                  </pic:nvPicPr>
+                  <pic:blipFill>
+                    <a:blip r:embed="rId23"/>
+                    <a:stretch>
+                      <a:fillRect/>
+                    </a:stretch>
+                  </pic:blipFill>
+                  <pic:spPr>
+                    <a:xfrm>
+                      <a:off x="0" y="0"/>
+                      <a:ext cx="5760720" cy="1119505"/>
+                    </a:xfrm>
+                    <a:prstGeom prst="rect">
+                      <a:avLst/>
+                    </a:prstGeom>
+                  </pic:spPr>
+                </pic:pic>
+              </a:graphicData>
+            </a:graphic>
+          </wp:inline>
+        </w:drawing>
+      </w:r>
+    </w:p>
+    <w:p>
+      <w:pPr>
+        <w:shd w:val="clear" w:color="auto" w:fill="2B2B2B"/>
+        <w:tabs>
+          <w:tab w:val="left" w:pos="916"/>
+          <w:tab w:val="left" w:pos="1832"/>
+          <w:tab w:val="left" w:pos="2748"/>
+          <w:tab w:val="left" w:pos="3664"/>
+          <w:tab w:val="left" w:pos="4580"/>
+          <w:tab w:val="left" w:pos="5496"/>
+          <w:tab w:val="left" w:pos="6412"/>
+          <w:tab w:val="left" w:pos="7328"/>
+          <w:tab w:val="left" w:pos="8244"/>
+          <w:tab w:val="left" w:pos="9160"/>
+          <w:tab w:val="left" w:pos="10076"/>
+          <w:tab w:val="left" w:pos="10992"/>
+          <w:tab w:val="left" w:pos="11908"/>
+          <w:tab w:val="left" w:pos="12824"/>
+          <w:tab w:val="left" w:pos="13740"/>
+          <w:tab w:val="left" w:pos="14656"/>
+        </w:tabs>
+        <w:spacing w:after="0" w:line="240" w:lineRule="auto"/>
+        <w:rPr>
+          <w:rFonts w:ascii="Courier New" w:eastAsia="Times New Roman" w:hAnsi="Courier New" w:cs="Courier New"/>
+          <w:noProof/>
+          <w:color w:val="A9B7C6"/>
+          <w:sz w:val="20"/>
+          <w:szCs w:val="20"/>
+          <w:lang w:eastAsia="de-DE"/>
+        </w:rPr>
+      </w:pPr>
+    </w:p>
+    <w:p>
+      <w:pPr>
+        <w:pStyle w:val="HTMLVorformatiert"/>
+        <w:shd w:val="clear" w:color="auto" w:fill="2B2B2B"/>
+        <w:rPr>
+          <w:color w:val="A9B7C6"/>
+        </w:rPr>
+      </w:pPr>
+      <w:r>
+        <w:rPr>
+          <w:color w:val="CC7832"/>
+        </w:rPr>
+        <w:t xml:space="preserve">SELECT </w:t>
+      </w:r>
+      <w:r>
+        <w:rPr>
+          <w:color w:val="FFC66D"/>
+        </w:rPr>
+        <w:t xml:space="preserve">* </w:t>
+      </w:r>
+      <w:r>
+        <w:rPr>
+          <w:color w:val="CC7832"/>
+        </w:rPr>
+        <w:t xml:space="preserve">FROM </w:t>
+      </w:r>
+      <w:proofErr w:type="spellStart"/>
+      <w:r>
+        <w:rPr>
+          <w:color w:val="A9B7C6"/>
+        </w:rPr>
+        <w:t>gericht</w:t>
+      </w:r>
+      <w:proofErr w:type="spellEnd"/>
+      <w:r>
+        <w:rPr>
+          <w:color w:val="A9B7C6"/>
+        </w:rPr>
+        <w:t xml:space="preserve"> g </w:t>
+      </w:r>
+      <w:r>
+        <w:rPr>
+          <w:color w:val="CC7832"/>
+        </w:rPr>
+        <w:t xml:space="preserve">LEFT JOIN </w:t>
+      </w:r>
+      <w:proofErr w:type="spellStart"/>
+      <w:r>
+        <w:rPr>
+          <w:color w:val="A9B7C6"/>
+        </w:rPr>
+        <w:t>gericht_hat_allergen</w:t>
+      </w:r>
+      <w:proofErr w:type="spellEnd"/>
+      <w:r>
+        <w:rPr>
+          <w:color w:val="A9B7C6"/>
+        </w:rPr>
+        <w:t xml:space="preserve"> </w:t>
+      </w:r>
+      <w:proofErr w:type="spellStart"/>
+      <w:r>
+        <w:rPr>
+          <w:color w:val="A9B7C6"/>
+        </w:rPr>
+        <w:t>gha</w:t>
+      </w:r>
+      <w:proofErr w:type="spellEnd"/>
+      <w:r>
+        <w:rPr>
+          <w:color w:val="A9B7C6"/>
+        </w:rPr>
+        <w:t xml:space="preserve"> </w:t>
+      </w:r>
+      <w:r>
+        <w:rPr>
+          <w:color w:val="CC7832"/>
+        </w:rPr>
+        <w:t xml:space="preserve">ON </w:t>
+      </w:r>
+      <w:r>
+        <w:rPr>
+          <w:color w:val="A9B7C6"/>
+        </w:rPr>
+        <w:t>g.</w:t>
+      </w:r>
+      <w:r>
+        <w:rPr>
+          <w:color w:val="9876AA"/>
+        </w:rPr>
+        <w:t xml:space="preserve">id </w:t>
+      </w:r>
+      <w:r>
+        <w:rPr>
+          <w:color w:val="A9B7C6"/>
+        </w:rPr>
+        <w:t xml:space="preserve">= </w:t>
+      </w:r>
+      <w:proofErr w:type="spellStart"/>
+      <w:proofErr w:type="gramStart"/>
+      <w:r>
+        <w:rPr>
+          <w:color w:val="A9B7C6"/>
+        </w:rPr>
+        <w:t>gha.</w:t>
+      </w:r>
+      <w:r>
+        <w:rPr>
+          <w:color w:val="9876AA"/>
+        </w:rPr>
+        <w:t>gericht</w:t>
+      </w:r>
+      <w:proofErr w:type="gramEnd"/>
+      <w:r>
+        <w:rPr>
+          <w:color w:val="9876AA"/>
+        </w:rPr>
+        <w:t>_id</w:t>
+      </w:r>
+      <w:proofErr w:type="spellEnd"/>
+      <w:r>
+        <w:rPr>
+          <w:color w:val="9876AA"/>
+        </w:rPr>
+        <w:t xml:space="preserve"> </w:t>
+      </w:r>
+      <w:r>
+        <w:rPr>
+          <w:color w:val="CC7832"/>
+        </w:rPr>
+        <w:t xml:space="preserve">RIGHT JOIN </w:t>
+      </w:r>
+      <w:r>
+        <w:rPr>
+          <w:color w:val="A9B7C6"/>
+        </w:rPr>
+        <w:t xml:space="preserve">allergen a </w:t>
+      </w:r>
+      <w:r>
+        <w:rPr>
+          <w:color w:val="CC7832"/>
+        </w:rPr>
+        <w:t xml:space="preserve">on </w:t>
+      </w:r>
+      <w:proofErr w:type="spellStart"/>
+      <w:r>
+        <w:rPr>
+          <w:color w:val="A9B7C6"/>
+        </w:rPr>
+        <w:t>gha.</w:t>
+      </w:r>
+      <w:r>
+        <w:rPr>
+          <w:color w:val="9876AA"/>
+        </w:rPr>
+        <w:t>code</w:t>
+      </w:r>
+      <w:proofErr w:type="spellEnd"/>
+      <w:r>
+        <w:rPr>
+          <w:color w:val="9876AA"/>
+        </w:rPr>
+        <w:t xml:space="preserve"> </w:t>
+      </w:r>
+      <w:r>
+        <w:rPr>
+          <w:color w:val="A9B7C6"/>
+        </w:rPr>
+        <w:t xml:space="preserve">= </w:t>
+      </w:r>
+      <w:proofErr w:type="spellStart"/>
+      <w:r>
+        <w:rPr>
+          <w:color w:val="A9B7C6"/>
+        </w:rPr>
+        <w:t>a.</w:t>
+      </w:r>
+      <w:r>
+        <w:rPr>
+          <w:color w:val="9876AA"/>
+        </w:rPr>
+        <w:t>code</w:t>
+      </w:r>
+      <w:proofErr w:type="spellEnd"/>
+      <w:r>
+        <w:rPr>
+          <w:color w:val="CC7832"/>
+        </w:rPr>
+        <w:t>;</w:t>
+      </w:r>
+    </w:p>
+    <w:p>
+      <w:pPr>
+        <w:shd w:val="clear" w:color="auto" w:fill="2B2B2B"/>
+        <w:tabs>
+          <w:tab w:val="left" w:pos="916"/>
+          <w:tab w:val="left" w:pos="1832"/>
+          <w:tab w:val="left" w:pos="2748"/>
+          <w:tab w:val="left" w:pos="3664"/>
+          <w:tab w:val="left" w:pos="4580"/>
+          <w:tab w:val="left" w:pos="5496"/>
+          <w:tab w:val="left" w:pos="6412"/>
+          <w:tab w:val="left" w:pos="7328"/>
+          <w:tab w:val="left" w:pos="8244"/>
+          <w:tab w:val="left" w:pos="9160"/>
+          <w:tab w:val="left" w:pos="10076"/>
+          <w:tab w:val="left" w:pos="10992"/>
+          <w:tab w:val="left" w:pos="11908"/>
+          <w:tab w:val="left" w:pos="12824"/>
+          <w:tab w:val="left" w:pos="13740"/>
+          <w:tab w:val="left" w:pos="14656"/>
+        </w:tabs>
+        <w:spacing w:after="0" w:line="240" w:lineRule="auto"/>
+        <w:rPr>
+          <w:rFonts w:ascii="Courier New" w:eastAsia="Times New Roman" w:hAnsi="Courier New" w:cs="Courier New"/>
+          <w:noProof/>
+          <w:color w:val="A9B7C6"/>
+          <w:sz w:val="20"/>
+          <w:szCs w:val="20"/>
+          <w:lang w:eastAsia="de-DE"/>
+        </w:rPr>
+      </w:pPr>
+      <w:r>
+        <w:rPr>
+          <w:rFonts w:ascii="Courier New" w:eastAsia="Times New Roman" w:hAnsi="Courier New" w:cs="Courier New"/>
+          <w:noProof/>
+          <w:color w:val="A9B7C6"/>
+          <w:sz w:val="20"/>
+          <w:szCs w:val="20"/>
+          <w:lang w:eastAsia="de-DE"/>
+        </w:rPr>
+        <w:drawing>
+          <wp:inline distT="0" distB="0" distL="0" distR="0" wp14:anchorId="5465DAB0" wp14:editId="64470265">
+            <wp:extent cx="5760720" cy="756285"/>
+            <wp:effectExtent l="0" t="0" r="5080" b="5715"/>
+            <wp:docPr id="18" name="Grafik 18" descr="Ein Bild, das Text enthält.&#10;&#10;Automatisch generierte Beschreibung"/>
+            <wp:cNvGraphicFramePr>
+              <a:graphicFrameLocks xmlns:a="http://schemas.openxmlformats.org/drawingml/2006/main" noChangeAspect="1"/>
+            </wp:cNvGraphicFramePr>
+            <a:graphic xmlns:a="http://schemas.openxmlformats.org/drawingml/2006/main">
+              <a:graphicData uri="http://schemas.openxmlformats.org/drawingml/2006/picture">
+                <pic:pic xmlns:pic="http://schemas.openxmlformats.org/drawingml/2006/picture">
+                  <pic:nvPicPr>
+                    <pic:cNvPr id="18" name="Grafik 18" descr="Ein Bild, das Text enthält.&#10;&#10;Automatisch generierte Beschreibung"/>
+                    <pic:cNvPicPr/>
+                  </pic:nvPicPr>
+                  <pic:blipFill>
+                    <a:blip r:embed="rId24"/>
+                    <a:stretch>
+                      <a:fillRect/>
+                    </a:stretch>
+                  </pic:blipFill>
+                  <pic:spPr>
+                    <a:xfrm>
+                      <a:off x="0" y="0"/>
+                      <a:ext cx="5760720" cy="756285"/>
+                    </a:xfrm>
+                    <a:prstGeom prst="rect">
+                      <a:avLst/>
+                    </a:prstGeom>
+                  </pic:spPr>
+                </pic:pic>
+              </a:graphicData>
+            </a:graphic>
+          </wp:inline>
+        </w:drawing>
+      </w:r>
+    </w:p>
+    <w:p>
+      <w:pPr>
+        <w:shd w:val="clear" w:color="auto" w:fill="2B2B2B"/>
+        <w:tabs>
+          <w:tab w:val="left" w:pos="916"/>
+          <w:tab w:val="left" w:pos="1832"/>
+          <w:tab w:val="left" w:pos="2748"/>
+          <w:tab w:val="left" w:pos="3664"/>
+          <w:tab w:val="left" w:pos="4580"/>
+          <w:tab w:val="left" w:pos="5496"/>
+          <w:tab w:val="left" w:pos="6412"/>
+          <w:tab w:val="left" w:pos="7328"/>
+          <w:tab w:val="left" w:pos="8244"/>
+          <w:tab w:val="left" w:pos="9160"/>
+          <w:tab w:val="left" w:pos="10076"/>
+          <w:tab w:val="left" w:pos="10992"/>
+          <w:tab w:val="left" w:pos="11908"/>
+          <w:tab w:val="left" w:pos="12824"/>
+          <w:tab w:val="left" w:pos="13740"/>
+          <w:tab w:val="left" w:pos="14656"/>
+        </w:tabs>
+        <w:spacing w:after="0" w:line="240" w:lineRule="auto"/>
+        <w:rPr>
+          <w:rFonts w:ascii="Courier New" w:eastAsia="Times New Roman" w:hAnsi="Courier New" w:cs="Courier New"/>
+          <w:noProof/>
+          <w:color w:val="A9B7C6"/>
+          <w:sz w:val="20"/>
+          <w:szCs w:val="20"/>
+          <w:lang w:eastAsia="de-DE"/>
+        </w:rPr>
+      </w:pPr>
+    </w:p>
+    <w:p>
+      <w:pPr>
+        <w:pStyle w:val="HTMLVorformatiert"/>
+        <w:shd w:val="clear" w:color="auto" w:fill="2B2B2B"/>
+        <w:rPr>
+          <w:color w:val="CC7832"/>
+          <w:lang w:val="en-US"/>
+        </w:rPr>
+      </w:pPr>
+      <w:r>
+        <w:rPr>
+          <w:color w:val="CC7832"/>
+          <w:lang w:val="en-US"/>
+        </w:rPr>
+        <w:t xml:space="preserve">SELECT </w:t>
+      </w:r>
+      <w:proofErr w:type="gramStart"/>
+      <w:r>
+        <w:rPr>
+          <w:i/>
+          <w:iCs/>
+          <w:color w:val="FFC66D"/>
+          <w:lang w:val="en-US"/>
+        </w:rPr>
+        <w:t>COUNT</w:t>
+      </w:r>
+      <w:r>
+        <w:rPr>
+          <w:color w:val="A9B7C6"/>
+          <w:lang w:val="en-US"/>
+        </w:rPr>
+        <w:t>(</w:t>
+      </w:r>
+      <w:proofErr w:type="gramEnd"/>
+      <w:r>
+        <w:rPr>
+          <w:color w:val="9876AA"/>
+          <w:lang w:val="en-US"/>
+        </w:rPr>
+        <w:t>name</w:t>
+      </w:r>
+      <w:r>
+        <w:rPr>
+          <w:color w:val="A9B7C6"/>
+          <w:lang w:val="en-US"/>
+        </w:rPr>
+        <w:t>)</w:t>
+      </w:r>
+      <w:r>
+        <w:rPr>
+          <w:color w:val="CC7832"/>
+          <w:lang w:val="en-US"/>
+        </w:rPr>
+        <w:t xml:space="preserve">, </w:t>
+      </w:r>
+      <w:r>
+        <w:rPr>
+          <w:color w:val="9876AA"/>
+          <w:lang w:val="en-US"/>
+        </w:rPr>
+        <w:t xml:space="preserve">name </w:t>
+      </w:r>
+      <w:r>
+        <w:rPr>
+          <w:color w:val="CC7832"/>
+          <w:lang w:val="en-US"/>
+        </w:rPr>
+        <w:t xml:space="preserve">FROM </w:t>
+      </w:r>
+      <w:proofErr w:type="spellStart"/>
+      <w:r>
+        <w:rPr>
+          <w:color w:val="A9B7C6"/>
+          <w:lang w:val="en-US"/>
+        </w:rPr>
+        <w:t>kategorie</w:t>
+      </w:r>
+      <w:proofErr w:type="spellEnd"/>
+      <w:r>
+        <w:rPr>
+          <w:color w:val="A9B7C6"/>
+          <w:lang w:val="en-US"/>
+        </w:rPr>
+        <w:t xml:space="preserve"> k </w:t>
+      </w:r>
+      <w:r>
+        <w:rPr>
+          <w:color w:val="CC7832"/>
+          <w:lang w:val="en-US"/>
+        </w:rPr>
+        <w:t xml:space="preserve">RIGHT JOIN </w:t>
+      </w:r>
+      <w:proofErr w:type="spellStart"/>
+      <w:r>
+        <w:rPr>
+          <w:color w:val="A9B7C6"/>
+          <w:lang w:val="en-US"/>
+        </w:rPr>
+        <w:t>gericht_hat_kategorie</w:t>
+      </w:r>
+      <w:proofErr w:type="spellEnd"/>
+      <w:r>
+        <w:rPr>
+          <w:color w:val="A9B7C6"/>
+          <w:lang w:val="en-US"/>
+        </w:rPr>
+        <w:t xml:space="preserve"> </w:t>
+      </w:r>
+      <w:proofErr w:type="spellStart"/>
+      <w:r>
+        <w:rPr>
+          <w:color w:val="A9B7C6"/>
+          <w:lang w:val="en-US"/>
+        </w:rPr>
+        <w:t>ghk</w:t>
+      </w:r>
+      <w:proofErr w:type="spellEnd"/>
+      <w:r>
+        <w:rPr>
+          <w:color w:val="A9B7C6"/>
+          <w:lang w:val="en-US"/>
+        </w:rPr>
+        <w:t xml:space="preserve"> </w:t>
+      </w:r>
+      <w:r>
+        <w:rPr>
+          <w:color w:val="CC7832"/>
+          <w:lang w:val="en-US"/>
+        </w:rPr>
+        <w:t xml:space="preserve">on </w:t>
+      </w:r>
+      <w:r>
+        <w:rPr>
+          <w:color w:val="A9B7C6"/>
+          <w:lang w:val="en-US"/>
+        </w:rPr>
+        <w:t>k.</w:t>
+      </w:r>
+      <w:r>
+        <w:rPr>
+          <w:color w:val="9876AA"/>
+          <w:lang w:val="en-US"/>
+        </w:rPr>
+        <w:t xml:space="preserve">id </w:t>
+      </w:r>
+      <w:r>
+        <w:rPr>
+          <w:color w:val="A9B7C6"/>
+          <w:lang w:val="en-US"/>
+        </w:rPr>
+        <w:t xml:space="preserve">= </w:t>
+      </w:r>
+      <w:proofErr w:type="spellStart"/>
+      <w:r>
+        <w:rPr>
+          <w:color w:val="A9B7C6"/>
+          <w:lang w:val="en-US"/>
+        </w:rPr>
+        <w:t>ghk.</w:t>
+      </w:r>
+      <w:r>
+        <w:rPr>
+          <w:color w:val="9876AA"/>
+          <w:lang w:val="en-US"/>
+        </w:rPr>
+        <w:t>kategorie_id</w:t>
+      </w:r>
+      <w:proofErr w:type="spellEnd"/>
+      <w:r>
+        <w:rPr>
+          <w:color w:val="9876AA"/>
+          <w:lang w:val="en-US"/>
+        </w:rPr>
+        <w:t xml:space="preserve"> </w:t>
+      </w:r>
+      <w:r>
+        <w:rPr>
+          <w:color w:val="CC7832"/>
+          <w:lang w:val="en-US"/>
+        </w:rPr>
+        <w:t xml:space="preserve">GROUP BY </w:t>
+      </w:r>
+      <w:r>
+        <w:rPr>
+          <w:color w:val="9876AA"/>
+          <w:lang w:val="en-US"/>
+        </w:rPr>
+        <w:t xml:space="preserve">name </w:t>
+      </w:r>
+      <w:r>
+        <w:rPr>
+          <w:color w:val="CC7832"/>
+          <w:lang w:val="en-US"/>
+        </w:rPr>
+        <w:t xml:space="preserve">ORDER BY </w:t>
+      </w:r>
+      <w:r>
+        <w:rPr>
+          <w:i/>
+          <w:iCs/>
+          <w:color w:val="FFC66D"/>
+          <w:lang w:val="en-US"/>
+        </w:rPr>
+        <w:t>COUNT</w:t>
+      </w:r>
+      <w:r>
+        <w:rPr>
+          <w:color w:val="A9B7C6"/>
+          <w:lang w:val="en-US"/>
+        </w:rPr>
+        <w:t>(</w:t>
+      </w:r>
+      <w:r>
+        <w:rPr>
+          <w:color w:val="9876AA"/>
+          <w:lang w:val="en-US"/>
+        </w:rPr>
+        <w:t>name</w:t>
+      </w:r>
+      <w:r>
+        <w:rPr>
+          <w:color w:val="A9B7C6"/>
+          <w:lang w:val="en-US"/>
+        </w:rPr>
+        <w:t xml:space="preserve">) </w:t>
+      </w:r>
+      <w:r>
+        <w:rPr>
+          <w:color w:val="CC7832"/>
+          <w:lang w:val="en-US"/>
+        </w:rPr>
+        <w:t>;</w:t>
+      </w:r>
+    </w:p>
+    <w:p>
+      <w:pPr>
+        <w:pStyle w:val="HTMLVorformatiert"/>
+        <w:shd w:val="clear" w:color="auto" w:fill="2B2B2B"/>
+        <w:rPr>
+          <w:color w:val="A9B7C6"/>
+          <w:lang w:val="en-US"/>
+        </w:rPr>
+      </w:pPr>
+      <w:r>
+        <w:rPr>
+          <w:color w:val="A9B7C6"/>
+          <w:lang w:val="en-US"/>
+        </w:rPr>
+        <w:drawing>
+          <wp:inline distT="0" distB="0" distL="0" distR="0" wp14:anchorId="4E131027" wp14:editId="6CA0309A">
+            <wp:extent cx="1890688" cy="532435"/>
+            <wp:effectExtent l="0" t="0" r="1905" b="1270"/>
+            <wp:docPr id="19" name="Grafik 19" descr="Ein Bild, das Tisch enthält.&#10;&#10;Automatisch generierte Beschreibung"/>
+            <wp:cNvGraphicFramePr>
+              <a:graphicFrameLocks xmlns:a="http://schemas.openxmlformats.org/drawingml/2006/main" noChangeAspect="1"/>
+            </wp:cNvGraphicFramePr>
+            <a:graphic xmlns:a="http://schemas.openxmlformats.org/drawingml/2006/main">
+              <a:graphicData uri="http://schemas.openxmlformats.org/drawingml/2006/picture">
+                <pic:pic xmlns:pic="http://schemas.openxmlformats.org/drawingml/2006/picture">
+                  <pic:nvPicPr>
+                    <pic:cNvPr id="19" name="Grafik 19" descr="Ein Bild, das Tisch enthält.&#10;&#10;Automatisch generierte Beschreibung"/>
+                    <pic:cNvPicPr/>
+                  </pic:nvPicPr>
+                  <pic:blipFill>
+                    <a:blip r:embed="rId25"/>
+                    <a:stretch>
+                      <a:fillRect/>
+                    </a:stretch>
+                  </pic:blipFill>
+                  <pic:spPr>
+                    <a:xfrm>
+                      <a:off x="0" y="0"/>
+                      <a:ext cx="1933705" cy="544549"/>
+                    </a:xfrm>
+                    <a:prstGeom prst="rect">
+                      <a:avLst/>
+                    </a:prstGeom>
+                  </pic:spPr>
+                </pic:pic>
+              </a:graphicData>
+            </a:graphic>
+          </wp:inline>
+        </w:drawing>
+      </w:r>
+    </w:p>
+    <w:p>
+      <w:pPr>
+        <w:pStyle w:val="HTMLVorformatiert"/>
+        <w:shd w:val="clear" w:color="auto" w:fill="2B2B2B"/>
+        <w:rPr>
+          <w:color w:val="A9B7C6"/>
+          <w:lang w:val="en-US"/>
+        </w:rPr>
+      </w:pPr>
+      <w:r>
+        <w:rPr>
+          <w:color w:val="CC7832"/>
+          <w:lang w:val="en-US"/>
+        </w:rPr>
+        <w:t xml:space="preserve">SELECT </w:t>
+      </w:r>
+      <w:proofErr w:type="gramStart"/>
+      <w:r>
+        <w:rPr>
+          <w:i/>
+          <w:iCs/>
+          <w:color w:val="FFC66D"/>
+          <w:lang w:val="en-US"/>
+        </w:rPr>
+        <w:t>COUNT</w:t>
+      </w:r>
+      <w:r>
+        <w:rPr>
+          <w:color w:val="A9B7C6"/>
+          <w:lang w:val="en-US"/>
+        </w:rPr>
+        <w:t>(</w:t>
+      </w:r>
+      <w:proofErr w:type="gramEnd"/>
+      <w:r>
+        <w:rPr>
+          <w:color w:val="9876AA"/>
+          <w:lang w:val="en-US"/>
+        </w:rPr>
+        <w:t>name</w:t>
+      </w:r>
+      <w:r>
+        <w:rPr>
+          <w:color w:val="A9B7C6"/>
+          <w:lang w:val="en-US"/>
+        </w:rPr>
+        <w:t xml:space="preserve">) </w:t>
+      </w:r>
+      <w:r>
+        <w:rPr>
+          <w:color w:val="CC7832"/>
+          <w:lang w:val="en-US"/>
+        </w:rPr>
+        <w:t xml:space="preserve">AS </w:t>
+      </w:r>
+      <w:proofErr w:type="spellStart"/>
+      <w:r>
+        <w:rPr>
+          <w:color w:val="A9B7C6"/>
+          <w:lang w:val="en-US"/>
+        </w:rPr>
+        <w:t>anzahl</w:t>
+      </w:r>
+      <w:proofErr w:type="spellEnd"/>
+      <w:r>
+        <w:rPr>
+          <w:color w:val="CC7832"/>
+          <w:lang w:val="en-US"/>
+        </w:rPr>
+        <w:t xml:space="preserve">, </w:t>
+      </w:r>
+      <w:r>
+        <w:rPr>
+          <w:color w:val="9876AA"/>
+          <w:lang w:val="en-US"/>
+        </w:rPr>
+        <w:t xml:space="preserve">name </w:t>
+      </w:r>
+      <w:r>
+        <w:rPr>
+          <w:color w:val="CC7832"/>
+          <w:lang w:val="en-US"/>
+        </w:rPr>
+        <w:t xml:space="preserve">FROM </w:t>
+      </w:r>
+      <w:proofErr w:type="spellStart"/>
+      <w:r>
+        <w:rPr>
+          <w:color w:val="A9B7C6"/>
+          <w:lang w:val="en-US"/>
+        </w:rPr>
+        <w:t>kategorie</w:t>
+      </w:r>
+      <w:proofErr w:type="spellEnd"/>
+      <w:r>
+        <w:rPr>
+          <w:color w:val="A9B7C6"/>
+          <w:lang w:val="en-US"/>
+        </w:rPr>
+        <w:t xml:space="preserve"> k </w:t>
+      </w:r>
+      <w:r>
+        <w:rPr>
+          <w:color w:val="CC7832"/>
+          <w:lang w:val="en-US"/>
+        </w:rPr>
+        <w:t xml:space="preserve">RIGHT JOIN </w:t>
+      </w:r>
+      <w:proofErr w:type="spellStart"/>
+      <w:r>
+        <w:rPr>
+          <w:color w:val="A9B7C6"/>
+          <w:lang w:val="en-US"/>
+        </w:rPr>
+        <w:t>gericht_hat_kategorie</w:t>
+      </w:r>
+      <w:proofErr w:type="spellEnd"/>
+      <w:r>
+        <w:rPr>
+          <w:color w:val="A9B7C6"/>
+          <w:lang w:val="en-US"/>
+        </w:rPr>
+        <w:t xml:space="preserve"> </w:t>
+      </w:r>
+      <w:proofErr w:type="spellStart"/>
+      <w:r>
+        <w:rPr>
+          <w:color w:val="A9B7C6"/>
+          <w:lang w:val="en-US"/>
+        </w:rPr>
+        <w:t>ghk</w:t>
+      </w:r>
+      <w:proofErr w:type="spellEnd"/>
+      <w:r>
+        <w:rPr>
+          <w:color w:val="A9B7C6"/>
+          <w:lang w:val="en-US"/>
+        </w:rPr>
+        <w:t xml:space="preserve"> </w:t>
+      </w:r>
+      <w:r>
+        <w:rPr>
+          <w:color w:val="CC7832"/>
+          <w:lang w:val="en-US"/>
+        </w:rPr>
+        <w:t xml:space="preserve">on </w:t>
+      </w:r>
+      <w:r>
+        <w:rPr>
+          <w:color w:val="A9B7C6"/>
+          <w:lang w:val="en-US"/>
+        </w:rPr>
+        <w:t>k.</w:t>
+      </w:r>
+      <w:r>
+        <w:rPr>
+          <w:color w:val="9876AA"/>
+          <w:lang w:val="en-US"/>
+        </w:rPr>
+        <w:t xml:space="preserve">id </w:t>
+      </w:r>
+      <w:r>
+        <w:rPr>
+          <w:color w:val="A9B7C6"/>
+          <w:lang w:val="en-US"/>
+        </w:rPr>
+        <w:t xml:space="preserve">= </w:t>
+      </w:r>
+      <w:proofErr w:type="spellStart"/>
+      <w:r>
+        <w:rPr>
+          <w:color w:val="A9B7C6"/>
+          <w:lang w:val="en-US"/>
+        </w:rPr>
+        <w:t>ghk.</w:t>
+      </w:r>
+      <w:r>
+        <w:rPr>
+          <w:color w:val="9876AA"/>
+          <w:lang w:val="en-US"/>
+        </w:rPr>
+        <w:t>kategorie_id</w:t>
+      </w:r>
+      <w:proofErr w:type="spellEnd"/>
+      <w:r>
+        <w:rPr>
+          <w:color w:val="9876AA"/>
+          <w:lang w:val="en-US"/>
+        </w:rPr>
+        <w:t xml:space="preserve"> </w:t>
+      </w:r>
+      <w:r>
+        <w:rPr>
+          <w:color w:val="CC7832"/>
+          <w:lang w:val="en-US"/>
+        </w:rPr>
+        <w:t xml:space="preserve">GROUP BY </w:t>
+      </w:r>
+      <w:r>
+        <w:rPr>
+          <w:color w:val="9876AA"/>
+          <w:lang w:val="en-US"/>
+        </w:rPr>
+        <w:t xml:space="preserve">name </w:t>
+      </w:r>
+      <w:r>
+        <w:rPr>
+          <w:color w:val="CC7832"/>
+          <w:lang w:val="en-US"/>
+        </w:rPr>
+        <w:t xml:space="preserve">HAVING </w:t>
+      </w:r>
+      <w:proofErr w:type="spellStart"/>
+      <w:r>
+        <w:rPr>
+          <w:color w:val="A9B7C6"/>
+          <w:lang w:val="en-US"/>
+        </w:rPr>
+        <w:t>anzahl</w:t>
+      </w:r>
+      <w:proofErr w:type="spellEnd"/>
+      <w:r>
+        <w:rPr>
+          <w:color w:val="A9B7C6"/>
+          <w:lang w:val="en-US"/>
+        </w:rPr>
+        <w:t xml:space="preserve"> &gt; </w:t>
+      </w:r>
+      <w:r>
+        <w:rPr>
+          <w:color w:val="6897BB"/>
+          <w:lang w:val="en-US"/>
+        </w:rPr>
+        <w:t xml:space="preserve">2 </w:t>
+      </w:r>
+      <w:r>
+        <w:rPr>
+          <w:color w:val="CC7832"/>
+          <w:lang w:val="en-US"/>
+        </w:rPr>
+        <w:t xml:space="preserve">ORDER BY </w:t>
+      </w:r>
+      <w:r>
+        <w:rPr>
+          <w:i/>
+          <w:iCs/>
+          <w:color w:val="FFC66D"/>
+          <w:lang w:val="en-US"/>
+        </w:rPr>
+        <w:t>COUNT</w:t>
+      </w:r>
+      <w:r>
+        <w:rPr>
+          <w:color w:val="A9B7C6"/>
+          <w:lang w:val="en-US"/>
+        </w:rPr>
+        <w:t>(</w:t>
+      </w:r>
+      <w:r>
+        <w:rPr>
+          <w:color w:val="9876AA"/>
+          <w:lang w:val="en-US"/>
+        </w:rPr>
+        <w:t>name</w:t>
+      </w:r>
+      <w:r>
+        <w:rPr>
+          <w:color w:val="A9B7C6"/>
+          <w:lang w:val="en-US"/>
+        </w:rPr>
+        <w:t xml:space="preserve">) </w:t>
+      </w:r>
+      <w:r>
+        <w:rPr>
+          <w:color w:val="CC7832"/>
+          <w:lang w:val="en-US"/>
+        </w:rPr>
+        <w:t>ASC;</w:t>
+      </w:r>
+    </w:p>
+    <w:p>
+      <w:pPr>
+        <w:shd w:val="clear" w:color="auto" w:fill="2B2B2B"/>
+        <w:tabs>
+          <w:tab w:val="left" w:pos="916"/>
+          <w:tab w:val="left" w:pos="1832"/>
+          <w:tab w:val="left" w:pos="2748"/>
+          <w:tab w:val="left" w:pos="3664"/>
+          <w:tab w:val="left" w:pos="4580"/>
+          <w:tab w:val="left" w:pos="5496"/>
+          <w:tab w:val="left" w:pos="6412"/>
+          <w:tab w:val="left" w:pos="7328"/>
+          <w:tab w:val="left" w:pos="8244"/>
+          <w:tab w:val="left" w:pos="9160"/>
+          <w:tab w:val="left" w:pos="10076"/>
+          <w:tab w:val="left" w:pos="10992"/>
+          <w:tab w:val="left" w:pos="11908"/>
+          <w:tab w:val="left" w:pos="12824"/>
+          <w:tab w:val="left" w:pos="13740"/>
+          <w:tab w:val="left" w:pos="14656"/>
+        </w:tabs>
+        <w:spacing w:after="0" w:line="240" w:lineRule="auto"/>
+        <w:rPr>
+          <w:rFonts w:ascii="Courier New" w:eastAsia="Times New Roman" w:hAnsi="Courier New" w:cs="Courier New"/>
+          <w:noProof/>
+          <w:color w:val="A9B7C6"/>
+          <w:sz w:val="20"/>
+          <w:szCs w:val="20"/>
+          <w:lang w:val="en-US" w:eastAsia="de-DE"/>
+        </w:rPr>
+      </w:pPr>
+    </w:p>
+    <w:p>
+      <w:pPr>
+        <w:shd w:val="clear" w:color="auto" w:fill="2B2B2B"/>
+        <w:tabs>
+          <w:tab w:val="left" w:pos="916"/>
+          <w:tab w:val="left" w:pos="1832"/>
+          <w:tab w:val="left" w:pos="2748"/>
+          <w:tab w:val="left" w:pos="3664"/>
+          <w:tab w:val="left" w:pos="4580"/>
+          <w:tab w:val="left" w:pos="5496"/>
+          <w:tab w:val="left" w:pos="6412"/>
+          <w:tab w:val="left" w:pos="7328"/>
+          <w:tab w:val="left" w:pos="8244"/>
+          <w:tab w:val="left" w:pos="9160"/>
+          <w:tab w:val="left" w:pos="10076"/>
+          <w:tab w:val="left" w:pos="10992"/>
+          <w:tab w:val="left" w:pos="11908"/>
+          <w:tab w:val="left" w:pos="12824"/>
+          <w:tab w:val="left" w:pos="13740"/>
+          <w:tab w:val="left" w:pos="14656"/>
+        </w:tabs>
+        <w:spacing w:after="0" w:line="240" w:lineRule="auto"/>
+        <w:rPr>
+          <w:rFonts w:ascii="Courier New" w:eastAsia="Times New Roman" w:hAnsi="Courier New" w:cs="Courier New"/>
+          <w:noProof/>
+          <w:color w:val="A9B7C6"/>
+          <w:sz w:val="20"/>
+          <w:szCs w:val="20"/>
+          <w:lang w:val="en-US" w:eastAsia="de-DE"/>
+        </w:rPr>
+      </w:pPr>
+      <w:r>
+        <w:rPr>
+          <w:rFonts w:ascii="Courier New" w:eastAsia="Times New Roman" w:hAnsi="Courier New" w:cs="Courier New"/>
+          <w:noProof/>
+          <w:color w:val="A9B7C6"/>
+          <w:sz w:val="20"/>
+          <w:szCs w:val="20"/>
+          <w:lang w:val="en-US" w:eastAsia="de-DE"/>
+        </w:rPr>
+        <w:drawing>
+          <wp:inline distT="0" distB="0" distL="0" distR="0" wp14:anchorId="25B525AA" wp14:editId="54888382">
+            <wp:extent cx="2009748" cy="677119"/>
+            <wp:effectExtent l="0" t="0" r="0" b="0"/>
+            <wp:docPr id="20" name="Grafik 20" descr="Ein Bild, das Tisch enthält.&#10;&#10;Automatisch generierte Beschreibung"/>
+            <wp:cNvGraphicFramePr>
+              <a:graphicFrameLocks xmlns:a="http://schemas.openxmlformats.org/drawingml/2006/main" noChangeAspect="1"/>
+            </wp:cNvGraphicFramePr>
+            <a:graphic xmlns:a="http://schemas.openxmlformats.org/drawingml/2006/main">
+              <a:graphicData uri="http://schemas.openxmlformats.org/drawingml/2006/picture">
+                <pic:pic xmlns:pic="http://schemas.openxmlformats.org/drawingml/2006/picture">
+                  <pic:nvPicPr>
+                    <pic:cNvPr id="20" name="Grafik 20" descr="Ein Bild, das Tisch enthält.&#10;&#10;Automatisch generierte Beschreibung"/>
+                    <pic:cNvPicPr/>
+                  </pic:nvPicPr>
+                  <pic:blipFill>
+                    <a:blip r:embed="rId26"/>
+                    <a:stretch>
+                      <a:fillRect/>
+                    </a:stretch>
+                  </pic:blipFill>
+                  <pic:spPr>
+                    <a:xfrm>
+                      <a:off x="0" y="0"/>
+                      <a:ext cx="2144374" cy="722477"/>
                     </a:xfrm>
                     <a:prstGeom prst="rect">
                       <a:avLst/>

</xml_diff>

<commit_message>
M4 angefangen. Aufgabe 1 noch nicht fertig
</commit_message>
<xml_diff>
--- a/dossier.docx
+++ b/dossier.docx
@@ -4476,6 +4476,14 @@
                 <w:szCs w:val="24"/>
               </w:rPr>
             </w:pPr>
+            <w:r>
+              <w:rPr>
+                <w:rFonts w:ascii="Times New Roman" w:hAnsi="Times New Roman" w:cs="Times New Roman"/>
+                <w:sz w:val="24"/>
+                <w:szCs w:val="24"/>
+              </w:rPr>
+              <w:t>1,5h</w:t>
+            </w:r>
           </w:p>
         </w:tc>
         <w:tc>
@@ -4490,6 +4498,14 @@
                 <w:szCs w:val="24"/>
               </w:rPr>
             </w:pPr>
+            <w:r>
+              <w:rPr>
+                <w:rFonts w:ascii="Times New Roman" w:hAnsi="Times New Roman" w:cs="Times New Roman"/>
+                <w:sz w:val="24"/>
+                <w:szCs w:val="24"/>
+              </w:rPr>
+              <w:t>3h</w:t>
+            </w:r>
           </w:p>
         </w:tc>
         <w:tc>
@@ -4504,6 +4520,14 @@
                 <w:szCs w:val="24"/>
               </w:rPr>
             </w:pPr>
+            <w:r>
+              <w:rPr>
+                <w:rFonts w:ascii="Times New Roman" w:hAnsi="Times New Roman" w:cs="Times New Roman"/>
+                <w:sz w:val="24"/>
+                <w:szCs w:val="24"/>
+              </w:rPr>
+              <w:t>Allergene haben ein bisschen Zeit gekostet</w:t>
+            </w:r>
           </w:p>
         </w:tc>
       </w:tr>
@@ -4659,6 +4683,330 @@
                 <w:szCs w:val="24"/>
               </w:rPr>
               <w:t>30min</w:t>
+            </w:r>
+          </w:p>
+        </w:tc>
+        <w:tc>
+          <w:tcPr>
+            <w:tcW w:w="4788" w:type="dxa"/>
+          </w:tcPr>
+          <w:p>
+            <w:pPr>
+              <w:rPr>
+                <w:rFonts w:ascii="Times New Roman" w:hAnsi="Times New Roman" w:cs="Times New Roman"/>
+                <w:sz w:val="24"/>
+                <w:szCs w:val="24"/>
+              </w:rPr>
+            </w:pPr>
+          </w:p>
+        </w:tc>
+      </w:tr>
+      <w:tr>
+        <w:trPr>
+          <w:trHeight w:val="304"/>
+        </w:trPr>
+        <w:tc>
+          <w:tcPr>
+            <w:tcW w:w="1123" w:type="dxa"/>
+          </w:tcPr>
+          <w:p>
+            <w:pPr>
+              <w:rPr>
+                <w:rFonts w:ascii="Times New Roman" w:hAnsi="Times New Roman" w:cs="Times New Roman"/>
+                <w:sz w:val="24"/>
+                <w:szCs w:val="24"/>
+              </w:rPr>
+            </w:pPr>
+            <w:r>
+              <w:rPr>
+                <w:rFonts w:ascii="Times New Roman" w:hAnsi="Times New Roman" w:cs="Times New Roman"/>
+                <w:sz w:val="24"/>
+                <w:szCs w:val="24"/>
+              </w:rPr>
+              <w:t>8</w:t>
+            </w:r>
+          </w:p>
+        </w:tc>
+        <w:tc>
+          <w:tcPr>
+            <w:tcW w:w="1551" w:type="dxa"/>
+          </w:tcPr>
+          <w:p>
+            <w:pPr>
+              <w:rPr>
+                <w:rFonts w:ascii="Times New Roman" w:hAnsi="Times New Roman" w:cs="Times New Roman"/>
+                <w:sz w:val="24"/>
+                <w:szCs w:val="24"/>
+              </w:rPr>
+            </w:pPr>
+          </w:p>
+        </w:tc>
+        <w:tc>
+          <w:tcPr>
+            <w:tcW w:w="1550" w:type="dxa"/>
+          </w:tcPr>
+          <w:p>
+            <w:pPr>
+              <w:rPr>
+                <w:rFonts w:ascii="Times New Roman" w:hAnsi="Times New Roman" w:cs="Times New Roman"/>
+                <w:sz w:val="24"/>
+                <w:szCs w:val="24"/>
+              </w:rPr>
+            </w:pPr>
+          </w:p>
+        </w:tc>
+        <w:tc>
+          <w:tcPr>
+            <w:tcW w:w="4788" w:type="dxa"/>
+          </w:tcPr>
+          <w:p>
+            <w:pPr>
+              <w:rPr>
+                <w:rFonts w:ascii="Times New Roman" w:hAnsi="Times New Roman" w:cs="Times New Roman"/>
+                <w:sz w:val="24"/>
+                <w:szCs w:val="24"/>
+              </w:rPr>
+            </w:pPr>
+          </w:p>
+        </w:tc>
+      </w:tr>
+      <w:tr>
+        <w:trPr>
+          <w:trHeight w:val="304"/>
+        </w:trPr>
+        <w:tc>
+          <w:tcPr>
+            <w:tcW w:w="1123" w:type="dxa"/>
+          </w:tcPr>
+          <w:p>
+            <w:pPr>
+              <w:rPr>
+                <w:rFonts w:ascii="Times New Roman" w:hAnsi="Times New Roman" w:cs="Times New Roman"/>
+                <w:sz w:val="24"/>
+                <w:szCs w:val="24"/>
+              </w:rPr>
+            </w:pPr>
+            <w:r>
+              <w:rPr>
+                <w:rFonts w:ascii="Times New Roman" w:hAnsi="Times New Roman" w:cs="Times New Roman"/>
+                <w:sz w:val="24"/>
+                <w:szCs w:val="24"/>
+              </w:rPr>
+              <w:t>9</w:t>
+            </w:r>
+          </w:p>
+        </w:tc>
+        <w:tc>
+          <w:tcPr>
+            <w:tcW w:w="1551" w:type="dxa"/>
+          </w:tcPr>
+          <w:p>
+            <w:pPr>
+              <w:rPr>
+                <w:rFonts w:ascii="Times New Roman" w:hAnsi="Times New Roman" w:cs="Times New Roman"/>
+                <w:sz w:val="24"/>
+                <w:szCs w:val="24"/>
+              </w:rPr>
+            </w:pPr>
+            <w:r>
+              <w:rPr>
+                <w:rFonts w:ascii="Times New Roman" w:hAnsi="Times New Roman" w:cs="Times New Roman"/>
+                <w:sz w:val="24"/>
+                <w:szCs w:val="24"/>
+              </w:rPr>
+              <w:t>2h</w:t>
+            </w:r>
+          </w:p>
+        </w:tc>
+        <w:tc>
+          <w:tcPr>
+            <w:tcW w:w="1550" w:type="dxa"/>
+          </w:tcPr>
+          <w:p>
+            <w:pPr>
+              <w:rPr>
+                <w:rFonts w:ascii="Times New Roman" w:hAnsi="Times New Roman" w:cs="Times New Roman"/>
+                <w:sz w:val="24"/>
+                <w:szCs w:val="24"/>
+              </w:rPr>
+            </w:pPr>
+            <w:r>
+              <w:rPr>
+                <w:rFonts w:ascii="Times New Roman" w:hAnsi="Times New Roman" w:cs="Times New Roman"/>
+                <w:sz w:val="24"/>
+                <w:szCs w:val="24"/>
+              </w:rPr>
+              <w:t>2h</w:t>
+            </w:r>
+          </w:p>
+        </w:tc>
+        <w:tc>
+          <w:tcPr>
+            <w:tcW w:w="4788" w:type="dxa"/>
+          </w:tcPr>
+          <w:p>
+            <w:pPr>
+              <w:rPr>
+                <w:rFonts w:ascii="Times New Roman" w:hAnsi="Times New Roman" w:cs="Times New Roman"/>
+                <w:sz w:val="24"/>
+                <w:szCs w:val="24"/>
+              </w:rPr>
+            </w:pPr>
+          </w:p>
+        </w:tc>
+      </w:tr>
+      <w:tr>
+        <w:trPr>
+          <w:trHeight w:val="304"/>
+        </w:trPr>
+        <w:tc>
+          <w:tcPr>
+            <w:tcW w:w="1123" w:type="dxa"/>
+          </w:tcPr>
+          <w:p>
+            <w:pPr>
+              <w:rPr>
+                <w:rFonts w:ascii="Times New Roman" w:hAnsi="Times New Roman" w:cs="Times New Roman"/>
+                <w:sz w:val="24"/>
+                <w:szCs w:val="24"/>
+              </w:rPr>
+            </w:pPr>
+            <w:r>
+              <w:rPr>
+                <w:rFonts w:ascii="Times New Roman" w:hAnsi="Times New Roman" w:cs="Times New Roman"/>
+                <w:sz w:val="24"/>
+                <w:szCs w:val="24"/>
+              </w:rPr>
+              <w:t>10</w:t>
+            </w:r>
+          </w:p>
+        </w:tc>
+        <w:tc>
+          <w:tcPr>
+            <w:tcW w:w="1551" w:type="dxa"/>
+          </w:tcPr>
+          <w:p>
+            <w:pPr>
+              <w:rPr>
+                <w:rFonts w:ascii="Times New Roman" w:hAnsi="Times New Roman" w:cs="Times New Roman"/>
+                <w:sz w:val="24"/>
+                <w:szCs w:val="24"/>
+              </w:rPr>
+            </w:pPr>
+            <w:r>
+              <w:rPr>
+                <w:rFonts w:ascii="Times New Roman" w:hAnsi="Times New Roman" w:cs="Times New Roman"/>
+                <w:sz w:val="24"/>
+                <w:szCs w:val="24"/>
+              </w:rPr>
+              <w:t>1h</w:t>
+            </w:r>
+          </w:p>
+        </w:tc>
+        <w:tc>
+          <w:tcPr>
+            <w:tcW w:w="1550" w:type="dxa"/>
+          </w:tcPr>
+          <w:p>
+            <w:pPr>
+              <w:rPr>
+                <w:rFonts w:ascii="Times New Roman" w:hAnsi="Times New Roman" w:cs="Times New Roman"/>
+                <w:sz w:val="24"/>
+                <w:szCs w:val="24"/>
+              </w:rPr>
+            </w:pPr>
+            <w:r>
+              <w:rPr>
+                <w:rFonts w:ascii="Times New Roman" w:hAnsi="Times New Roman" w:cs="Times New Roman"/>
+                <w:sz w:val="24"/>
+                <w:szCs w:val="24"/>
+              </w:rPr>
+              <w:t>1h</w:t>
+            </w:r>
+          </w:p>
+        </w:tc>
+        <w:tc>
+          <w:tcPr>
+            <w:tcW w:w="4788" w:type="dxa"/>
+          </w:tcPr>
+          <w:p>
+            <w:pPr>
+              <w:rPr>
+                <w:rFonts w:ascii="Times New Roman" w:hAnsi="Times New Roman" w:cs="Times New Roman"/>
+                <w:sz w:val="24"/>
+                <w:szCs w:val="24"/>
+              </w:rPr>
+            </w:pPr>
+          </w:p>
+        </w:tc>
+      </w:tr>
+      <w:tr>
+        <w:trPr>
+          <w:trHeight w:val="304"/>
+        </w:trPr>
+        <w:tc>
+          <w:tcPr>
+            <w:tcW w:w="1123" w:type="dxa"/>
+          </w:tcPr>
+          <w:p>
+            <w:pPr>
+              <w:rPr>
+                <w:rFonts w:ascii="Times New Roman" w:hAnsi="Times New Roman" w:cs="Times New Roman"/>
+                <w:sz w:val="24"/>
+                <w:szCs w:val="24"/>
+              </w:rPr>
+            </w:pPr>
+            <w:r>
+              <w:rPr>
+                <w:rFonts w:ascii="Times New Roman" w:hAnsi="Times New Roman" w:cs="Times New Roman"/>
+                <w:sz w:val="24"/>
+                <w:szCs w:val="24"/>
+              </w:rPr>
+              <w:t>11</w:t>
+            </w:r>
+          </w:p>
+        </w:tc>
+        <w:tc>
+          <w:tcPr>
+            <w:tcW w:w="1551" w:type="dxa"/>
+          </w:tcPr>
+          <w:p>
+            <w:pPr>
+              <w:rPr>
+                <w:rFonts w:ascii="Times New Roman" w:hAnsi="Times New Roman" w:cs="Times New Roman"/>
+                <w:sz w:val="24"/>
+                <w:szCs w:val="24"/>
+              </w:rPr>
+            </w:pPr>
+            <w:r>
+              <w:rPr>
+                <w:rFonts w:ascii="Times New Roman" w:hAnsi="Times New Roman" w:cs="Times New Roman"/>
+                <w:sz w:val="24"/>
+                <w:szCs w:val="24"/>
+              </w:rPr>
+              <w:t>2h</w:t>
+            </w:r>
+          </w:p>
+        </w:tc>
+        <w:tc>
+          <w:tcPr>
+            <w:tcW w:w="1550" w:type="dxa"/>
+          </w:tcPr>
+          <w:p>
+            <w:pPr>
+              <w:rPr>
+                <w:rFonts w:ascii="Times New Roman" w:hAnsi="Times New Roman" w:cs="Times New Roman"/>
+                <w:sz w:val="24"/>
+                <w:szCs w:val="24"/>
+              </w:rPr>
+            </w:pPr>
+            <w:r>
+              <w:rPr>
+                <w:rFonts w:ascii="Times New Roman" w:hAnsi="Times New Roman" w:cs="Times New Roman"/>
+                <w:sz w:val="24"/>
+                <w:szCs w:val="24"/>
+              </w:rPr>
+              <w:t>2h</w:t>
             </w:r>
           </w:p>
         </w:tc>
@@ -8787,10 +9135,10 @@
         </w:rPr>
         <w:lastRenderedPageBreak/>
         <w:drawing>
-          <wp:inline distT="0" distB="0" distL="0" distR="0" wp14:anchorId="72C9F782" wp14:editId="5D336F45">
-            <wp:extent cx="3006240" cy="4249271"/>
-            <wp:effectExtent l="0" t="0" r="3810" b="5715"/>
-            <wp:docPr id="22" name="Grafik 22"/>
+          <wp:inline distT="0" distB="0" distL="0" distR="0" wp14:anchorId="5EB351EC" wp14:editId="4632A36D">
+            <wp:extent cx="2935940" cy="4152452"/>
+            <wp:effectExtent l="0" t="0" r="0" b="635"/>
+            <wp:docPr id="24" name="Grafik 24" descr="Ein Bild, das Text, Quittung enthält.&#10;&#10;Automatisch generierte Beschreibung"/>
             <wp:cNvGraphicFramePr>
               <a:graphicFrameLocks xmlns:a="http://schemas.openxmlformats.org/drawingml/2006/main" noChangeAspect="1"/>
             </wp:cNvGraphicFramePr>
@@ -8798,7 +9146,7 @@
               <a:graphicData uri="http://schemas.openxmlformats.org/drawingml/2006/picture">
                 <pic:pic xmlns:pic="http://schemas.openxmlformats.org/drawingml/2006/picture">
                   <pic:nvPicPr>
-                    <pic:cNvPr id="1" name=""/>
+                    <pic:cNvPr id="24" name="Grafik 24" descr="Ein Bild, das Text, Quittung enthält.&#10;&#10;Automatisch generierte Beschreibung"/>
                     <pic:cNvPicPr/>
                   </pic:nvPicPr>
                   <pic:blipFill>
@@ -8810,7 +9158,7 @@
                   <pic:spPr>
                     <a:xfrm>
                       <a:off x="0" y="0"/>
-                      <a:ext cx="3014609" cy="4261100"/>
+                      <a:ext cx="2942230" cy="4161348"/>
                     </a:xfrm>
                     <a:prstGeom prst="rect">
                       <a:avLst/>
@@ -8830,10 +9178,10 @@
           <w:lang w:val="en-US" w:eastAsia="de-DE"/>
         </w:rPr>
         <w:drawing>
-          <wp:inline distT="0" distB="0" distL="0" distR="0" wp14:anchorId="7453DF74" wp14:editId="1E05A3BD">
-            <wp:extent cx="2947596" cy="4166377"/>
-            <wp:effectExtent l="0" t="0" r="0" b="0"/>
-            <wp:docPr id="23" name="Grafik 23"/>
+          <wp:inline distT="0" distB="0" distL="0" distR="0" wp14:anchorId="3D144792" wp14:editId="4E0A8E1F">
+            <wp:extent cx="2920728" cy="4130937"/>
+            <wp:effectExtent l="0" t="0" r="635" b="0"/>
+            <wp:docPr id="21" name="Grafik 21"/>
             <wp:cNvGraphicFramePr>
               <a:graphicFrameLocks xmlns:a="http://schemas.openxmlformats.org/drawingml/2006/main" noChangeAspect="1"/>
             </wp:cNvGraphicFramePr>
@@ -8853,7 +9201,7 @@
                   <pic:spPr>
                     <a:xfrm>
                       <a:off x="0" y="0"/>
-                      <a:ext cx="2955467" cy="4177503"/>
+                      <a:ext cx="2933370" cy="4148817"/>
                     </a:xfrm>
                     <a:prstGeom prst="rect">
                       <a:avLst/>

</xml_diff>

<commit_message>
Aufgabe 1 fertig Aufgabe 4 angefangen
</commit_message>
<xml_diff>
--- a/dossier.docx
+++ b/dossier.docx
@@ -9129,6 +9129,7 @@
       <w:r>
         <w:rPr>
           <w:rFonts w:ascii="Times New Roman" w:eastAsia="Times New Roman" w:hAnsi="Times New Roman" w:cs="Times New Roman"/>
+          <w:noProof/>
           <w:sz w:val="20"/>
           <w:szCs w:val="20"/>
           <w:lang w:val="en-US" w:eastAsia="de-DE"/>
@@ -9173,6 +9174,7 @@
       <w:r>
         <w:rPr>
           <w:rFonts w:ascii="Times New Roman" w:eastAsia="Times New Roman" w:hAnsi="Times New Roman" w:cs="Times New Roman"/>
+          <w:noProof/>
           <w:sz w:val="20"/>
           <w:szCs w:val="20"/>
           <w:lang w:val="en-US" w:eastAsia="de-DE"/>
@@ -9213,6 +9215,1305 @@
           </wp:inline>
         </w:drawing>
       </w:r>
+    </w:p>
+    <w:p>
+      <w:pPr>
+        <w:rPr>
+          <w:rFonts w:ascii="Times New Roman" w:eastAsia="Times New Roman" w:hAnsi="Times New Roman" w:cs="Times New Roman"/>
+          <w:sz w:val="20"/>
+          <w:szCs w:val="20"/>
+          <w:lang w:val="en-US" w:eastAsia="de-DE"/>
+        </w:rPr>
+      </w:pPr>
+    </w:p>
+    <w:p>
+      <w:pPr>
+        <w:rPr>
+          <w:rFonts w:ascii="Times New Roman" w:eastAsia="Times New Roman" w:hAnsi="Times New Roman" w:cs="Times New Roman"/>
+          <w:sz w:val="20"/>
+          <w:szCs w:val="20"/>
+          <w:lang w:val="en-US" w:eastAsia="de-DE"/>
+        </w:rPr>
+      </w:pPr>
+    </w:p>
+    <w:p>
+      <w:pPr>
+        <w:rPr>
+          <w:rFonts w:ascii="Times New Roman" w:hAnsi="Times New Roman" w:cs="Times New Roman"/>
+          <w:sz w:val="28"/>
+          <w:szCs w:val="28"/>
+          <w:u w:val="single"/>
+        </w:rPr>
+      </w:pPr>
+      <w:r>
+        <w:rPr>
+          <w:rFonts w:ascii="Times New Roman" w:hAnsi="Times New Roman" w:cs="Times New Roman"/>
+          <w:sz w:val="28"/>
+          <w:szCs w:val="28"/>
+          <w:u w:val="single"/>
+        </w:rPr>
+        <w:lastRenderedPageBreak/>
+        <w:t xml:space="preserve">Zeitaufwand Meilenstein </w:t>
+      </w:r>
+      <w:r>
+        <w:rPr>
+          <w:rFonts w:ascii="Times New Roman" w:hAnsi="Times New Roman" w:cs="Times New Roman"/>
+          <w:sz w:val="28"/>
+          <w:szCs w:val="28"/>
+          <w:u w:val="single"/>
+        </w:rPr>
+        <w:t>4</w:t>
+      </w:r>
+      <w:r>
+        <w:rPr>
+          <w:rFonts w:ascii="Times New Roman" w:hAnsi="Times New Roman" w:cs="Times New Roman"/>
+          <w:sz w:val="28"/>
+          <w:szCs w:val="28"/>
+          <w:u w:val="single"/>
+        </w:rPr>
+        <w:t>:</w:t>
+      </w:r>
+    </w:p>
+    <w:tbl>
+      <w:tblPr>
+        <w:tblStyle w:val="Tabellenraster"/>
+        <w:tblW w:w="0" w:type="auto"/>
+        <w:tblLook w:val="04A0" w:firstRow="1" w:lastRow="0" w:firstColumn="1" w:lastColumn="0" w:noHBand="0" w:noVBand="1"/>
+      </w:tblPr>
+      <w:tblGrid>
+        <w:gridCol w:w="1123"/>
+        <w:gridCol w:w="1551"/>
+        <w:gridCol w:w="1550"/>
+        <w:gridCol w:w="4788"/>
+      </w:tblGrid>
+      <w:tr>
+        <w:trPr>
+          <w:trHeight w:val="608"/>
+        </w:trPr>
+        <w:tc>
+          <w:tcPr>
+            <w:tcW w:w="1123" w:type="dxa"/>
+          </w:tcPr>
+          <w:p>
+            <w:pPr>
+              <w:rPr>
+                <w:rFonts w:ascii="Times New Roman" w:hAnsi="Times New Roman" w:cs="Times New Roman"/>
+                <w:sz w:val="24"/>
+                <w:szCs w:val="24"/>
+              </w:rPr>
+            </w:pPr>
+            <w:r>
+              <w:rPr>
+                <w:rFonts w:ascii="Times New Roman" w:hAnsi="Times New Roman" w:cs="Times New Roman"/>
+                <w:sz w:val="24"/>
+                <w:szCs w:val="24"/>
+              </w:rPr>
+              <w:t>Aufgabe</w:t>
+            </w:r>
+          </w:p>
+        </w:tc>
+        <w:tc>
+          <w:tcPr>
+            <w:tcW w:w="1551" w:type="dxa"/>
+          </w:tcPr>
+          <w:p>
+            <w:pPr>
+              <w:rPr>
+                <w:rFonts w:ascii="Times New Roman" w:hAnsi="Times New Roman" w:cs="Times New Roman"/>
+                <w:sz w:val="24"/>
+                <w:szCs w:val="24"/>
+              </w:rPr>
+            </w:pPr>
+            <w:r>
+              <w:rPr>
+                <w:rFonts w:ascii="Times New Roman" w:hAnsi="Times New Roman" w:cs="Times New Roman"/>
+                <w:sz w:val="24"/>
+                <w:szCs w:val="24"/>
+              </w:rPr>
+              <w:t>Zeitaufwand geplant</w:t>
+            </w:r>
+          </w:p>
+        </w:tc>
+        <w:tc>
+          <w:tcPr>
+            <w:tcW w:w="1550" w:type="dxa"/>
+          </w:tcPr>
+          <w:p>
+            <w:pPr>
+              <w:rPr>
+                <w:rFonts w:ascii="Times New Roman" w:hAnsi="Times New Roman" w:cs="Times New Roman"/>
+                <w:sz w:val="24"/>
+                <w:szCs w:val="24"/>
+              </w:rPr>
+            </w:pPr>
+            <w:r>
+              <w:rPr>
+                <w:rFonts w:ascii="Times New Roman" w:hAnsi="Times New Roman" w:cs="Times New Roman"/>
+                <w:sz w:val="24"/>
+                <w:szCs w:val="24"/>
+              </w:rPr>
+              <w:t>Zeitaufwand tatsächlich</w:t>
+            </w:r>
+          </w:p>
+        </w:tc>
+        <w:tc>
+          <w:tcPr>
+            <w:tcW w:w="4788" w:type="dxa"/>
+          </w:tcPr>
+          <w:p>
+            <w:pPr>
+              <w:rPr>
+                <w:rFonts w:ascii="Times New Roman" w:hAnsi="Times New Roman" w:cs="Times New Roman"/>
+                <w:sz w:val="24"/>
+                <w:szCs w:val="24"/>
+              </w:rPr>
+            </w:pPr>
+            <w:r>
+              <w:rPr>
+                <w:rFonts w:ascii="Times New Roman" w:hAnsi="Times New Roman" w:cs="Times New Roman"/>
+                <w:sz w:val="24"/>
+                <w:szCs w:val="24"/>
+              </w:rPr>
+              <w:t>Grund für Abweichung</w:t>
+            </w:r>
+          </w:p>
+        </w:tc>
+      </w:tr>
+      <w:tr>
+        <w:trPr>
+          <w:trHeight w:val="304"/>
+        </w:trPr>
+        <w:tc>
+          <w:tcPr>
+            <w:tcW w:w="1123" w:type="dxa"/>
+          </w:tcPr>
+          <w:p>
+            <w:pPr>
+              <w:rPr>
+                <w:rFonts w:ascii="Times New Roman" w:hAnsi="Times New Roman" w:cs="Times New Roman"/>
+                <w:sz w:val="24"/>
+                <w:szCs w:val="24"/>
+              </w:rPr>
+            </w:pPr>
+            <w:r>
+              <w:rPr>
+                <w:rFonts w:ascii="Times New Roman" w:hAnsi="Times New Roman" w:cs="Times New Roman"/>
+                <w:sz w:val="24"/>
+                <w:szCs w:val="24"/>
+              </w:rPr>
+              <w:t>1</w:t>
+            </w:r>
+          </w:p>
+        </w:tc>
+        <w:tc>
+          <w:tcPr>
+            <w:tcW w:w="1551" w:type="dxa"/>
+          </w:tcPr>
+          <w:p>
+            <w:pPr>
+              <w:rPr>
+                <w:rFonts w:ascii="Times New Roman" w:hAnsi="Times New Roman" w:cs="Times New Roman"/>
+                <w:sz w:val="24"/>
+                <w:szCs w:val="24"/>
+              </w:rPr>
+            </w:pPr>
+            <w:r>
+              <w:rPr>
+                <w:rFonts w:ascii="Times New Roman" w:hAnsi="Times New Roman" w:cs="Times New Roman"/>
+                <w:sz w:val="24"/>
+                <w:szCs w:val="24"/>
+              </w:rPr>
+              <w:t>30 min</w:t>
+            </w:r>
+          </w:p>
+        </w:tc>
+        <w:tc>
+          <w:tcPr>
+            <w:tcW w:w="1550" w:type="dxa"/>
+          </w:tcPr>
+          <w:p>
+            <w:pPr>
+              <w:rPr>
+                <w:rFonts w:ascii="Times New Roman" w:hAnsi="Times New Roman" w:cs="Times New Roman"/>
+                <w:sz w:val="24"/>
+                <w:szCs w:val="24"/>
+              </w:rPr>
+            </w:pPr>
+            <w:r>
+              <w:rPr>
+                <w:rFonts w:ascii="Times New Roman" w:hAnsi="Times New Roman" w:cs="Times New Roman"/>
+                <w:sz w:val="24"/>
+                <w:szCs w:val="24"/>
+              </w:rPr>
+              <w:t>1,5h</w:t>
+            </w:r>
+          </w:p>
+        </w:tc>
+        <w:tc>
+          <w:tcPr>
+            <w:tcW w:w="4788" w:type="dxa"/>
+          </w:tcPr>
+          <w:p>
+            <w:pPr>
+              <w:rPr>
+                <w:rFonts w:ascii="Times New Roman" w:hAnsi="Times New Roman" w:cs="Times New Roman"/>
+                <w:sz w:val="24"/>
+                <w:szCs w:val="24"/>
+              </w:rPr>
+            </w:pPr>
+            <w:r>
+              <w:rPr>
+                <w:rFonts w:ascii="Times New Roman" w:hAnsi="Times New Roman" w:cs="Times New Roman"/>
+                <w:sz w:val="24"/>
+                <w:szCs w:val="24"/>
+              </w:rPr>
+              <w:t>Gab ein paar Probleme bei der Verbindung</w:t>
+            </w:r>
+          </w:p>
+        </w:tc>
+      </w:tr>
+      <w:tr>
+        <w:trPr>
+          <w:trHeight w:val="304"/>
+        </w:trPr>
+        <w:tc>
+          <w:tcPr>
+            <w:tcW w:w="1123" w:type="dxa"/>
+          </w:tcPr>
+          <w:p>
+            <w:pPr>
+              <w:rPr>
+                <w:rFonts w:ascii="Times New Roman" w:hAnsi="Times New Roman" w:cs="Times New Roman"/>
+                <w:sz w:val="24"/>
+                <w:szCs w:val="24"/>
+              </w:rPr>
+            </w:pPr>
+            <w:r>
+              <w:rPr>
+                <w:rFonts w:ascii="Times New Roman" w:hAnsi="Times New Roman" w:cs="Times New Roman"/>
+                <w:sz w:val="24"/>
+                <w:szCs w:val="24"/>
+              </w:rPr>
+              <w:t>2</w:t>
+            </w:r>
+          </w:p>
+        </w:tc>
+        <w:tc>
+          <w:tcPr>
+            <w:tcW w:w="1551" w:type="dxa"/>
+          </w:tcPr>
+          <w:p>
+            <w:pPr>
+              <w:rPr>
+                <w:rFonts w:ascii="Times New Roman" w:hAnsi="Times New Roman" w:cs="Times New Roman"/>
+                <w:sz w:val="24"/>
+                <w:szCs w:val="24"/>
+              </w:rPr>
+            </w:pPr>
+            <w:r>
+              <w:rPr>
+                <w:rFonts w:ascii="Times New Roman" w:hAnsi="Times New Roman" w:cs="Times New Roman"/>
+                <w:sz w:val="24"/>
+                <w:szCs w:val="24"/>
+              </w:rPr>
+              <w:t>2h</w:t>
+            </w:r>
+          </w:p>
+        </w:tc>
+        <w:tc>
+          <w:tcPr>
+            <w:tcW w:w="1550" w:type="dxa"/>
+          </w:tcPr>
+          <w:p>
+            <w:pPr>
+              <w:rPr>
+                <w:rFonts w:ascii="Times New Roman" w:hAnsi="Times New Roman" w:cs="Times New Roman"/>
+                <w:sz w:val="24"/>
+                <w:szCs w:val="24"/>
+              </w:rPr>
+            </w:pPr>
+            <w:r>
+              <w:rPr>
+                <w:rFonts w:ascii="Times New Roman" w:hAnsi="Times New Roman" w:cs="Times New Roman"/>
+                <w:sz w:val="24"/>
+                <w:szCs w:val="24"/>
+              </w:rPr>
+              <w:t>2h</w:t>
+            </w:r>
+          </w:p>
+        </w:tc>
+        <w:tc>
+          <w:tcPr>
+            <w:tcW w:w="4788" w:type="dxa"/>
+          </w:tcPr>
+          <w:p>
+            <w:pPr>
+              <w:rPr>
+                <w:rFonts w:ascii="Times New Roman" w:hAnsi="Times New Roman" w:cs="Times New Roman"/>
+                <w:sz w:val="24"/>
+                <w:szCs w:val="24"/>
+              </w:rPr>
+            </w:pPr>
+          </w:p>
+        </w:tc>
+      </w:tr>
+      <w:tr>
+        <w:trPr>
+          <w:trHeight w:val="304"/>
+        </w:trPr>
+        <w:tc>
+          <w:tcPr>
+            <w:tcW w:w="1123" w:type="dxa"/>
+          </w:tcPr>
+          <w:p>
+            <w:pPr>
+              <w:rPr>
+                <w:rFonts w:ascii="Times New Roman" w:hAnsi="Times New Roman" w:cs="Times New Roman"/>
+                <w:sz w:val="24"/>
+                <w:szCs w:val="24"/>
+              </w:rPr>
+            </w:pPr>
+            <w:r>
+              <w:rPr>
+                <w:rFonts w:ascii="Times New Roman" w:hAnsi="Times New Roman" w:cs="Times New Roman"/>
+                <w:sz w:val="24"/>
+                <w:szCs w:val="24"/>
+              </w:rPr>
+              <w:t>3</w:t>
+            </w:r>
+          </w:p>
+        </w:tc>
+        <w:tc>
+          <w:tcPr>
+            <w:tcW w:w="1551" w:type="dxa"/>
+          </w:tcPr>
+          <w:p>
+            <w:pPr>
+              <w:rPr>
+                <w:rFonts w:ascii="Times New Roman" w:hAnsi="Times New Roman" w:cs="Times New Roman"/>
+                <w:sz w:val="24"/>
+                <w:szCs w:val="24"/>
+              </w:rPr>
+            </w:pPr>
+            <w:r>
+              <w:rPr>
+                <w:rFonts w:ascii="Times New Roman" w:hAnsi="Times New Roman" w:cs="Times New Roman"/>
+                <w:sz w:val="24"/>
+                <w:szCs w:val="24"/>
+              </w:rPr>
+              <w:t>2h</w:t>
+            </w:r>
+          </w:p>
+        </w:tc>
+        <w:tc>
+          <w:tcPr>
+            <w:tcW w:w="1550" w:type="dxa"/>
+          </w:tcPr>
+          <w:p>
+            <w:pPr>
+              <w:rPr>
+                <w:rFonts w:ascii="Times New Roman" w:hAnsi="Times New Roman" w:cs="Times New Roman"/>
+                <w:sz w:val="24"/>
+                <w:szCs w:val="24"/>
+              </w:rPr>
+            </w:pPr>
+            <w:r>
+              <w:rPr>
+                <w:rFonts w:ascii="Times New Roman" w:hAnsi="Times New Roman" w:cs="Times New Roman"/>
+                <w:sz w:val="24"/>
+                <w:szCs w:val="24"/>
+              </w:rPr>
+              <w:t>2h</w:t>
+            </w:r>
+          </w:p>
+        </w:tc>
+        <w:tc>
+          <w:tcPr>
+            <w:tcW w:w="4788" w:type="dxa"/>
+          </w:tcPr>
+          <w:p>
+            <w:pPr>
+              <w:rPr>
+                <w:rFonts w:ascii="Times New Roman" w:hAnsi="Times New Roman" w:cs="Times New Roman"/>
+                <w:sz w:val="24"/>
+                <w:szCs w:val="24"/>
+              </w:rPr>
+            </w:pPr>
+          </w:p>
+        </w:tc>
+      </w:tr>
+      <w:tr>
+        <w:trPr>
+          <w:trHeight w:val="304"/>
+        </w:trPr>
+        <w:tc>
+          <w:tcPr>
+            <w:tcW w:w="1123" w:type="dxa"/>
+          </w:tcPr>
+          <w:p>
+            <w:pPr>
+              <w:rPr>
+                <w:rFonts w:ascii="Times New Roman" w:hAnsi="Times New Roman" w:cs="Times New Roman"/>
+                <w:sz w:val="24"/>
+                <w:szCs w:val="24"/>
+              </w:rPr>
+            </w:pPr>
+            <w:r>
+              <w:rPr>
+                <w:rFonts w:ascii="Times New Roman" w:hAnsi="Times New Roman" w:cs="Times New Roman"/>
+                <w:sz w:val="24"/>
+                <w:szCs w:val="24"/>
+              </w:rPr>
+              <w:t>4</w:t>
+            </w:r>
+          </w:p>
+        </w:tc>
+        <w:tc>
+          <w:tcPr>
+            <w:tcW w:w="1551" w:type="dxa"/>
+          </w:tcPr>
+          <w:p>
+            <w:pPr>
+              <w:rPr>
+                <w:rFonts w:ascii="Times New Roman" w:hAnsi="Times New Roman" w:cs="Times New Roman"/>
+                <w:sz w:val="24"/>
+                <w:szCs w:val="24"/>
+              </w:rPr>
+            </w:pPr>
+            <w:r>
+              <w:rPr>
+                <w:rFonts w:ascii="Times New Roman" w:hAnsi="Times New Roman" w:cs="Times New Roman"/>
+                <w:sz w:val="24"/>
+                <w:szCs w:val="24"/>
+              </w:rPr>
+              <w:t>1h</w:t>
+            </w:r>
+          </w:p>
+        </w:tc>
+        <w:tc>
+          <w:tcPr>
+            <w:tcW w:w="1550" w:type="dxa"/>
+          </w:tcPr>
+          <w:p>
+            <w:pPr>
+              <w:rPr>
+                <w:rFonts w:ascii="Times New Roman" w:hAnsi="Times New Roman" w:cs="Times New Roman"/>
+                <w:sz w:val="24"/>
+                <w:szCs w:val="24"/>
+              </w:rPr>
+            </w:pPr>
+            <w:r>
+              <w:rPr>
+                <w:rFonts w:ascii="Times New Roman" w:hAnsi="Times New Roman" w:cs="Times New Roman"/>
+                <w:sz w:val="24"/>
+                <w:szCs w:val="24"/>
+              </w:rPr>
+              <w:t>1,5h</w:t>
+            </w:r>
+          </w:p>
+        </w:tc>
+        <w:tc>
+          <w:tcPr>
+            <w:tcW w:w="4788" w:type="dxa"/>
+          </w:tcPr>
+          <w:p>
+            <w:pPr>
+              <w:rPr>
+                <w:rFonts w:ascii="Times New Roman" w:hAnsi="Times New Roman" w:cs="Times New Roman"/>
+                <w:sz w:val="24"/>
+                <w:szCs w:val="24"/>
+              </w:rPr>
+            </w:pPr>
+            <w:r>
+              <w:rPr>
+                <w:rFonts w:ascii="Times New Roman" w:hAnsi="Times New Roman" w:cs="Times New Roman"/>
+                <w:sz w:val="24"/>
+                <w:szCs w:val="24"/>
+              </w:rPr>
+              <w:t>verschätzt</w:t>
+            </w:r>
+          </w:p>
+        </w:tc>
+      </w:tr>
+      <w:tr>
+        <w:trPr>
+          <w:trHeight w:val="304"/>
+        </w:trPr>
+        <w:tc>
+          <w:tcPr>
+            <w:tcW w:w="1123" w:type="dxa"/>
+          </w:tcPr>
+          <w:p>
+            <w:pPr>
+              <w:rPr>
+                <w:rFonts w:ascii="Times New Roman" w:hAnsi="Times New Roman" w:cs="Times New Roman"/>
+                <w:sz w:val="24"/>
+                <w:szCs w:val="24"/>
+              </w:rPr>
+            </w:pPr>
+            <w:r>
+              <w:rPr>
+                <w:rFonts w:ascii="Times New Roman" w:hAnsi="Times New Roman" w:cs="Times New Roman"/>
+                <w:sz w:val="24"/>
+                <w:szCs w:val="24"/>
+              </w:rPr>
+              <w:t>5</w:t>
+            </w:r>
+          </w:p>
+        </w:tc>
+        <w:tc>
+          <w:tcPr>
+            <w:tcW w:w="1551" w:type="dxa"/>
+          </w:tcPr>
+          <w:p>
+            <w:pPr>
+              <w:rPr>
+                <w:rFonts w:ascii="Times New Roman" w:hAnsi="Times New Roman" w:cs="Times New Roman"/>
+                <w:sz w:val="24"/>
+                <w:szCs w:val="24"/>
+              </w:rPr>
+            </w:pPr>
+            <w:r>
+              <w:rPr>
+                <w:rFonts w:ascii="Times New Roman" w:hAnsi="Times New Roman" w:cs="Times New Roman"/>
+                <w:sz w:val="24"/>
+                <w:szCs w:val="24"/>
+              </w:rPr>
+              <w:t>1,5h</w:t>
+            </w:r>
+          </w:p>
+        </w:tc>
+        <w:tc>
+          <w:tcPr>
+            <w:tcW w:w="1550" w:type="dxa"/>
+          </w:tcPr>
+          <w:p>
+            <w:pPr>
+              <w:rPr>
+                <w:rFonts w:ascii="Times New Roman" w:hAnsi="Times New Roman" w:cs="Times New Roman"/>
+                <w:sz w:val="24"/>
+                <w:szCs w:val="24"/>
+              </w:rPr>
+            </w:pPr>
+            <w:r>
+              <w:rPr>
+                <w:rFonts w:ascii="Times New Roman" w:hAnsi="Times New Roman" w:cs="Times New Roman"/>
+                <w:sz w:val="24"/>
+                <w:szCs w:val="24"/>
+              </w:rPr>
+              <w:t>3h</w:t>
+            </w:r>
+          </w:p>
+        </w:tc>
+        <w:tc>
+          <w:tcPr>
+            <w:tcW w:w="4788" w:type="dxa"/>
+          </w:tcPr>
+          <w:p>
+            <w:pPr>
+              <w:rPr>
+                <w:rFonts w:ascii="Times New Roman" w:hAnsi="Times New Roman" w:cs="Times New Roman"/>
+                <w:sz w:val="24"/>
+                <w:szCs w:val="24"/>
+              </w:rPr>
+            </w:pPr>
+            <w:r>
+              <w:rPr>
+                <w:rFonts w:ascii="Times New Roman" w:hAnsi="Times New Roman" w:cs="Times New Roman"/>
+                <w:sz w:val="24"/>
+                <w:szCs w:val="24"/>
+              </w:rPr>
+              <w:t>Allergene haben ein bisschen Zeit gekostet</w:t>
+            </w:r>
+          </w:p>
+        </w:tc>
+      </w:tr>
+      <w:tr>
+        <w:trPr>
+          <w:trHeight w:val="304"/>
+        </w:trPr>
+        <w:tc>
+          <w:tcPr>
+            <w:tcW w:w="1123" w:type="dxa"/>
+          </w:tcPr>
+          <w:p>
+            <w:pPr>
+              <w:rPr>
+                <w:rFonts w:ascii="Times New Roman" w:hAnsi="Times New Roman" w:cs="Times New Roman"/>
+                <w:sz w:val="24"/>
+                <w:szCs w:val="24"/>
+              </w:rPr>
+            </w:pPr>
+            <w:r>
+              <w:rPr>
+                <w:rFonts w:ascii="Times New Roman" w:hAnsi="Times New Roman" w:cs="Times New Roman"/>
+                <w:sz w:val="24"/>
+                <w:szCs w:val="24"/>
+              </w:rPr>
+              <w:t>6</w:t>
+            </w:r>
+          </w:p>
+        </w:tc>
+        <w:tc>
+          <w:tcPr>
+            <w:tcW w:w="1551" w:type="dxa"/>
+          </w:tcPr>
+          <w:p>
+            <w:pPr>
+              <w:rPr>
+                <w:rFonts w:ascii="Times New Roman" w:hAnsi="Times New Roman" w:cs="Times New Roman"/>
+                <w:sz w:val="24"/>
+                <w:szCs w:val="24"/>
+              </w:rPr>
+            </w:pPr>
+            <w:r>
+              <w:rPr>
+                <w:rFonts w:ascii="Times New Roman" w:hAnsi="Times New Roman" w:cs="Times New Roman"/>
+                <w:sz w:val="24"/>
+                <w:szCs w:val="24"/>
+              </w:rPr>
+              <w:t>2h</w:t>
+            </w:r>
+          </w:p>
+        </w:tc>
+        <w:tc>
+          <w:tcPr>
+            <w:tcW w:w="1550" w:type="dxa"/>
+          </w:tcPr>
+          <w:p>
+            <w:pPr>
+              <w:rPr>
+                <w:rFonts w:ascii="Times New Roman" w:hAnsi="Times New Roman" w:cs="Times New Roman"/>
+                <w:sz w:val="24"/>
+                <w:szCs w:val="24"/>
+              </w:rPr>
+            </w:pPr>
+            <w:r>
+              <w:rPr>
+                <w:rFonts w:ascii="Times New Roman" w:hAnsi="Times New Roman" w:cs="Times New Roman"/>
+                <w:sz w:val="24"/>
+                <w:szCs w:val="24"/>
+              </w:rPr>
+              <w:t>2h</w:t>
+            </w:r>
+          </w:p>
+        </w:tc>
+        <w:tc>
+          <w:tcPr>
+            <w:tcW w:w="4788" w:type="dxa"/>
+          </w:tcPr>
+          <w:p>
+            <w:pPr>
+              <w:rPr>
+                <w:rFonts w:ascii="Times New Roman" w:hAnsi="Times New Roman" w:cs="Times New Roman"/>
+                <w:sz w:val="24"/>
+                <w:szCs w:val="24"/>
+              </w:rPr>
+            </w:pPr>
+          </w:p>
+        </w:tc>
+      </w:tr>
+      <w:tr>
+        <w:trPr>
+          <w:trHeight w:val="304"/>
+        </w:trPr>
+        <w:tc>
+          <w:tcPr>
+            <w:tcW w:w="1123" w:type="dxa"/>
+          </w:tcPr>
+          <w:p>
+            <w:pPr>
+              <w:rPr>
+                <w:rFonts w:ascii="Times New Roman" w:hAnsi="Times New Roman" w:cs="Times New Roman"/>
+                <w:sz w:val="24"/>
+                <w:szCs w:val="24"/>
+              </w:rPr>
+            </w:pPr>
+            <w:r>
+              <w:rPr>
+                <w:rFonts w:ascii="Times New Roman" w:hAnsi="Times New Roman" w:cs="Times New Roman"/>
+                <w:sz w:val="24"/>
+                <w:szCs w:val="24"/>
+              </w:rPr>
+              <w:t>7</w:t>
+            </w:r>
+          </w:p>
+        </w:tc>
+        <w:tc>
+          <w:tcPr>
+            <w:tcW w:w="1551" w:type="dxa"/>
+          </w:tcPr>
+          <w:p>
+            <w:pPr>
+              <w:rPr>
+                <w:rFonts w:ascii="Times New Roman" w:hAnsi="Times New Roman" w:cs="Times New Roman"/>
+                <w:sz w:val="24"/>
+                <w:szCs w:val="24"/>
+              </w:rPr>
+            </w:pPr>
+            <w:r>
+              <w:rPr>
+                <w:rFonts w:ascii="Times New Roman" w:hAnsi="Times New Roman" w:cs="Times New Roman"/>
+                <w:sz w:val="24"/>
+                <w:szCs w:val="24"/>
+              </w:rPr>
+              <w:t>30min</w:t>
+            </w:r>
+          </w:p>
+        </w:tc>
+        <w:tc>
+          <w:tcPr>
+            <w:tcW w:w="1550" w:type="dxa"/>
+          </w:tcPr>
+          <w:p>
+            <w:pPr>
+              <w:rPr>
+                <w:rFonts w:ascii="Times New Roman" w:hAnsi="Times New Roman" w:cs="Times New Roman"/>
+                <w:sz w:val="24"/>
+                <w:szCs w:val="24"/>
+              </w:rPr>
+            </w:pPr>
+            <w:r>
+              <w:rPr>
+                <w:rFonts w:ascii="Times New Roman" w:hAnsi="Times New Roman" w:cs="Times New Roman"/>
+                <w:sz w:val="24"/>
+                <w:szCs w:val="24"/>
+              </w:rPr>
+              <w:t>30min</w:t>
+            </w:r>
+          </w:p>
+        </w:tc>
+        <w:tc>
+          <w:tcPr>
+            <w:tcW w:w="4788" w:type="dxa"/>
+          </w:tcPr>
+          <w:p>
+            <w:pPr>
+              <w:rPr>
+                <w:rFonts w:ascii="Times New Roman" w:hAnsi="Times New Roman" w:cs="Times New Roman"/>
+                <w:sz w:val="24"/>
+                <w:szCs w:val="24"/>
+              </w:rPr>
+            </w:pPr>
+          </w:p>
+        </w:tc>
+      </w:tr>
+      <w:tr>
+        <w:trPr>
+          <w:trHeight w:val="304"/>
+        </w:trPr>
+        <w:tc>
+          <w:tcPr>
+            <w:tcW w:w="1123" w:type="dxa"/>
+          </w:tcPr>
+          <w:p>
+            <w:pPr>
+              <w:rPr>
+                <w:rFonts w:ascii="Times New Roman" w:hAnsi="Times New Roman" w:cs="Times New Roman"/>
+                <w:sz w:val="24"/>
+                <w:szCs w:val="24"/>
+              </w:rPr>
+            </w:pPr>
+            <w:r>
+              <w:rPr>
+                <w:rFonts w:ascii="Times New Roman" w:hAnsi="Times New Roman" w:cs="Times New Roman"/>
+                <w:sz w:val="24"/>
+                <w:szCs w:val="24"/>
+              </w:rPr>
+              <w:t>8</w:t>
+            </w:r>
+          </w:p>
+        </w:tc>
+        <w:tc>
+          <w:tcPr>
+            <w:tcW w:w="1551" w:type="dxa"/>
+          </w:tcPr>
+          <w:p>
+            <w:pPr>
+              <w:rPr>
+                <w:rFonts w:ascii="Times New Roman" w:hAnsi="Times New Roman" w:cs="Times New Roman"/>
+                <w:sz w:val="24"/>
+                <w:szCs w:val="24"/>
+              </w:rPr>
+            </w:pPr>
+          </w:p>
+        </w:tc>
+        <w:tc>
+          <w:tcPr>
+            <w:tcW w:w="1550" w:type="dxa"/>
+          </w:tcPr>
+          <w:p>
+            <w:pPr>
+              <w:rPr>
+                <w:rFonts w:ascii="Times New Roman" w:hAnsi="Times New Roman" w:cs="Times New Roman"/>
+                <w:sz w:val="24"/>
+                <w:szCs w:val="24"/>
+              </w:rPr>
+            </w:pPr>
+          </w:p>
+        </w:tc>
+        <w:tc>
+          <w:tcPr>
+            <w:tcW w:w="4788" w:type="dxa"/>
+          </w:tcPr>
+          <w:p>
+            <w:pPr>
+              <w:rPr>
+                <w:rFonts w:ascii="Times New Roman" w:hAnsi="Times New Roman" w:cs="Times New Roman"/>
+                <w:sz w:val="24"/>
+                <w:szCs w:val="24"/>
+              </w:rPr>
+            </w:pPr>
+          </w:p>
+        </w:tc>
+      </w:tr>
+      <w:tr>
+        <w:trPr>
+          <w:trHeight w:val="304"/>
+        </w:trPr>
+        <w:tc>
+          <w:tcPr>
+            <w:tcW w:w="1123" w:type="dxa"/>
+          </w:tcPr>
+          <w:p>
+            <w:pPr>
+              <w:rPr>
+                <w:rFonts w:ascii="Times New Roman" w:hAnsi="Times New Roman" w:cs="Times New Roman"/>
+                <w:sz w:val="24"/>
+                <w:szCs w:val="24"/>
+              </w:rPr>
+            </w:pPr>
+            <w:r>
+              <w:rPr>
+                <w:rFonts w:ascii="Times New Roman" w:hAnsi="Times New Roman" w:cs="Times New Roman"/>
+                <w:sz w:val="24"/>
+                <w:szCs w:val="24"/>
+              </w:rPr>
+              <w:t>9</w:t>
+            </w:r>
+          </w:p>
+        </w:tc>
+        <w:tc>
+          <w:tcPr>
+            <w:tcW w:w="1551" w:type="dxa"/>
+          </w:tcPr>
+          <w:p>
+            <w:pPr>
+              <w:rPr>
+                <w:rFonts w:ascii="Times New Roman" w:hAnsi="Times New Roman" w:cs="Times New Roman"/>
+                <w:sz w:val="24"/>
+                <w:szCs w:val="24"/>
+              </w:rPr>
+            </w:pPr>
+            <w:r>
+              <w:rPr>
+                <w:rFonts w:ascii="Times New Roman" w:hAnsi="Times New Roman" w:cs="Times New Roman"/>
+                <w:sz w:val="24"/>
+                <w:szCs w:val="24"/>
+              </w:rPr>
+              <w:t>2h</w:t>
+            </w:r>
+          </w:p>
+        </w:tc>
+        <w:tc>
+          <w:tcPr>
+            <w:tcW w:w="1550" w:type="dxa"/>
+          </w:tcPr>
+          <w:p>
+            <w:pPr>
+              <w:rPr>
+                <w:rFonts w:ascii="Times New Roman" w:hAnsi="Times New Roman" w:cs="Times New Roman"/>
+                <w:sz w:val="24"/>
+                <w:szCs w:val="24"/>
+              </w:rPr>
+            </w:pPr>
+            <w:r>
+              <w:rPr>
+                <w:rFonts w:ascii="Times New Roman" w:hAnsi="Times New Roman" w:cs="Times New Roman"/>
+                <w:sz w:val="24"/>
+                <w:szCs w:val="24"/>
+              </w:rPr>
+              <w:t>2h</w:t>
+            </w:r>
+          </w:p>
+        </w:tc>
+        <w:tc>
+          <w:tcPr>
+            <w:tcW w:w="4788" w:type="dxa"/>
+          </w:tcPr>
+          <w:p>
+            <w:pPr>
+              <w:rPr>
+                <w:rFonts w:ascii="Times New Roman" w:hAnsi="Times New Roman" w:cs="Times New Roman"/>
+                <w:sz w:val="24"/>
+                <w:szCs w:val="24"/>
+              </w:rPr>
+            </w:pPr>
+          </w:p>
+        </w:tc>
+      </w:tr>
+      <w:tr>
+        <w:trPr>
+          <w:trHeight w:val="304"/>
+        </w:trPr>
+        <w:tc>
+          <w:tcPr>
+            <w:tcW w:w="1123" w:type="dxa"/>
+          </w:tcPr>
+          <w:p>
+            <w:pPr>
+              <w:rPr>
+                <w:rFonts w:ascii="Times New Roman" w:hAnsi="Times New Roman" w:cs="Times New Roman"/>
+                <w:sz w:val="24"/>
+                <w:szCs w:val="24"/>
+              </w:rPr>
+            </w:pPr>
+            <w:r>
+              <w:rPr>
+                <w:rFonts w:ascii="Times New Roman" w:hAnsi="Times New Roman" w:cs="Times New Roman"/>
+                <w:sz w:val="24"/>
+                <w:szCs w:val="24"/>
+              </w:rPr>
+              <w:t>10</w:t>
+            </w:r>
+          </w:p>
+        </w:tc>
+        <w:tc>
+          <w:tcPr>
+            <w:tcW w:w="1551" w:type="dxa"/>
+          </w:tcPr>
+          <w:p>
+            <w:pPr>
+              <w:rPr>
+                <w:rFonts w:ascii="Times New Roman" w:hAnsi="Times New Roman" w:cs="Times New Roman"/>
+                <w:sz w:val="24"/>
+                <w:szCs w:val="24"/>
+              </w:rPr>
+            </w:pPr>
+            <w:r>
+              <w:rPr>
+                <w:rFonts w:ascii="Times New Roman" w:hAnsi="Times New Roman" w:cs="Times New Roman"/>
+                <w:sz w:val="24"/>
+                <w:szCs w:val="24"/>
+              </w:rPr>
+              <w:t>1h</w:t>
+            </w:r>
+          </w:p>
+        </w:tc>
+        <w:tc>
+          <w:tcPr>
+            <w:tcW w:w="1550" w:type="dxa"/>
+          </w:tcPr>
+          <w:p>
+            <w:pPr>
+              <w:rPr>
+                <w:rFonts w:ascii="Times New Roman" w:hAnsi="Times New Roman" w:cs="Times New Roman"/>
+                <w:sz w:val="24"/>
+                <w:szCs w:val="24"/>
+              </w:rPr>
+            </w:pPr>
+            <w:r>
+              <w:rPr>
+                <w:rFonts w:ascii="Times New Roman" w:hAnsi="Times New Roman" w:cs="Times New Roman"/>
+                <w:sz w:val="24"/>
+                <w:szCs w:val="24"/>
+              </w:rPr>
+              <w:t>1h</w:t>
+            </w:r>
+          </w:p>
+        </w:tc>
+        <w:tc>
+          <w:tcPr>
+            <w:tcW w:w="4788" w:type="dxa"/>
+          </w:tcPr>
+          <w:p>
+            <w:pPr>
+              <w:rPr>
+                <w:rFonts w:ascii="Times New Roman" w:hAnsi="Times New Roman" w:cs="Times New Roman"/>
+                <w:sz w:val="24"/>
+                <w:szCs w:val="24"/>
+              </w:rPr>
+            </w:pPr>
+          </w:p>
+        </w:tc>
+      </w:tr>
+      <w:tr>
+        <w:trPr>
+          <w:trHeight w:val="304"/>
+        </w:trPr>
+        <w:tc>
+          <w:tcPr>
+            <w:tcW w:w="1123" w:type="dxa"/>
+          </w:tcPr>
+          <w:p>
+            <w:pPr>
+              <w:rPr>
+                <w:rFonts w:ascii="Times New Roman" w:hAnsi="Times New Roman" w:cs="Times New Roman"/>
+                <w:sz w:val="24"/>
+                <w:szCs w:val="24"/>
+              </w:rPr>
+            </w:pPr>
+            <w:r>
+              <w:rPr>
+                <w:rFonts w:ascii="Times New Roman" w:hAnsi="Times New Roman" w:cs="Times New Roman"/>
+                <w:sz w:val="24"/>
+                <w:szCs w:val="24"/>
+              </w:rPr>
+              <w:t>11</w:t>
+            </w:r>
+          </w:p>
+        </w:tc>
+        <w:tc>
+          <w:tcPr>
+            <w:tcW w:w="1551" w:type="dxa"/>
+          </w:tcPr>
+          <w:p>
+            <w:pPr>
+              <w:rPr>
+                <w:rFonts w:ascii="Times New Roman" w:hAnsi="Times New Roman" w:cs="Times New Roman"/>
+                <w:sz w:val="24"/>
+                <w:szCs w:val="24"/>
+              </w:rPr>
+            </w:pPr>
+            <w:r>
+              <w:rPr>
+                <w:rFonts w:ascii="Times New Roman" w:hAnsi="Times New Roman" w:cs="Times New Roman"/>
+                <w:sz w:val="24"/>
+                <w:szCs w:val="24"/>
+              </w:rPr>
+              <w:t>2h</w:t>
+            </w:r>
+          </w:p>
+        </w:tc>
+        <w:tc>
+          <w:tcPr>
+            <w:tcW w:w="1550" w:type="dxa"/>
+          </w:tcPr>
+          <w:p>
+            <w:pPr>
+              <w:rPr>
+                <w:rFonts w:ascii="Times New Roman" w:hAnsi="Times New Roman" w:cs="Times New Roman"/>
+                <w:sz w:val="24"/>
+                <w:szCs w:val="24"/>
+              </w:rPr>
+            </w:pPr>
+            <w:r>
+              <w:rPr>
+                <w:rFonts w:ascii="Times New Roman" w:hAnsi="Times New Roman" w:cs="Times New Roman"/>
+                <w:sz w:val="24"/>
+                <w:szCs w:val="24"/>
+              </w:rPr>
+              <w:t>2h</w:t>
+            </w:r>
+          </w:p>
+        </w:tc>
+        <w:tc>
+          <w:tcPr>
+            <w:tcW w:w="4788" w:type="dxa"/>
+          </w:tcPr>
+          <w:p>
+            <w:pPr>
+              <w:rPr>
+                <w:rFonts w:ascii="Times New Roman" w:hAnsi="Times New Roman" w:cs="Times New Roman"/>
+                <w:sz w:val="24"/>
+                <w:szCs w:val="24"/>
+              </w:rPr>
+            </w:pPr>
+          </w:p>
+        </w:tc>
+      </w:tr>
+    </w:tbl>
+    <w:p>
+      <w:pPr>
+        <w:rPr>
+          <w:rFonts w:ascii="Times New Roman" w:eastAsia="Times New Roman" w:hAnsi="Times New Roman" w:cs="Times New Roman"/>
+          <w:sz w:val="20"/>
+          <w:szCs w:val="20"/>
+          <w:lang w:val="en-US" w:eastAsia="de-DE"/>
+        </w:rPr>
+      </w:pPr>
+      <w:r>
+        <w:rPr>
+          <w:rFonts w:ascii="Times New Roman" w:eastAsia="Times New Roman" w:hAnsi="Times New Roman" w:cs="Times New Roman"/>
+          <w:sz w:val="20"/>
+          <w:szCs w:val="20"/>
+          <w:lang w:val="en-US" w:eastAsia="de-DE"/>
+        </w:rPr>
+        <w:t>Aufgabe 4:</w:t>
+      </w:r>
+    </w:p>
+    <w:p>
+      <w:pPr>
+        <w:rPr>
+          <w:rFonts w:ascii="Times New Roman" w:eastAsia="Times New Roman" w:hAnsi="Times New Roman" w:cs="Times New Roman"/>
+          <w:sz w:val="20"/>
+          <w:szCs w:val="20"/>
+          <w:lang w:val="en-US" w:eastAsia="de-DE"/>
+        </w:rPr>
+      </w:pPr>
+      <w:r>
+        <w:rPr>
+          <w:rFonts w:ascii="Times New Roman" w:eastAsia="Times New Roman" w:hAnsi="Times New Roman" w:cs="Times New Roman"/>
+          <w:sz w:val="20"/>
+          <w:szCs w:val="20"/>
+          <w:lang w:val="en-US" w:eastAsia="de-DE"/>
+        </w:rPr>
+        <w:t>1)</w:t>
+      </w:r>
+      <w:r>
+        <w:rPr>
+          <w:rFonts w:ascii="Times New Roman" w:eastAsia="Times New Roman" w:hAnsi="Times New Roman" w:cs="Times New Roman"/>
+          <w:sz w:val="20"/>
+          <w:szCs w:val="20"/>
+          <w:lang w:val="en-US" w:eastAsia="de-DE"/>
+        </w:rPr>
+        <w:drawing>
+          <wp:inline distT="0" distB="0" distL="0" distR="0" wp14:anchorId="5408A234" wp14:editId="66FBBD1A">
+            <wp:extent cx="5760720" cy="501650"/>
+            <wp:effectExtent l="0" t="0" r="5080" b="6350"/>
+            <wp:docPr id="22" name="Grafik 22"/>
+            <wp:cNvGraphicFramePr>
+              <a:graphicFrameLocks xmlns:a="http://schemas.openxmlformats.org/drawingml/2006/main" noChangeAspect="1"/>
+            </wp:cNvGraphicFramePr>
+            <a:graphic xmlns:a="http://schemas.openxmlformats.org/drawingml/2006/main">
+              <a:graphicData uri="http://schemas.openxmlformats.org/drawingml/2006/picture">
+                <pic:pic xmlns:pic="http://schemas.openxmlformats.org/drawingml/2006/picture">
+                  <pic:nvPicPr>
+                    <pic:cNvPr id="1" name=""/>
+                    <pic:cNvPicPr/>
+                  </pic:nvPicPr>
+                  <pic:blipFill>
+                    <a:blip r:embed="rId29"/>
+                    <a:stretch>
+                      <a:fillRect/>
+                    </a:stretch>
+                  </pic:blipFill>
+                  <pic:spPr>
+                    <a:xfrm>
+                      <a:off x="0" y="0"/>
+                      <a:ext cx="5760720" cy="501650"/>
+                    </a:xfrm>
+                    <a:prstGeom prst="rect">
+                      <a:avLst/>
+                    </a:prstGeom>
+                  </pic:spPr>
+                </pic:pic>
+              </a:graphicData>
+            </a:graphic>
+          </wp:inline>
+        </w:drawing>
+      </w:r>
+    </w:p>
+    <w:p>
+      <w:pPr>
+        <w:rPr>
+          <w:rFonts w:ascii="Times New Roman" w:eastAsia="Times New Roman" w:hAnsi="Times New Roman" w:cs="Times New Roman"/>
+          <w:sz w:val="20"/>
+          <w:szCs w:val="20"/>
+          <w:lang w:val="en-US" w:eastAsia="de-DE"/>
+        </w:rPr>
+      </w:pPr>
+      <w:r>
+        <w:rPr>
+          <w:rFonts w:ascii="Times New Roman" w:eastAsia="Times New Roman" w:hAnsi="Times New Roman" w:cs="Times New Roman"/>
+          <w:sz w:val="20"/>
+          <w:szCs w:val="20"/>
+          <w:lang w:val="en-US" w:eastAsia="de-DE"/>
+        </w:rPr>
+        <w:t>2)</w:t>
+      </w:r>
+    </w:p>
+    <w:p>
+      <w:pPr>
+        <w:rPr>
+          <w:rFonts w:ascii="Times New Roman" w:eastAsia="Times New Roman" w:hAnsi="Times New Roman" w:cs="Times New Roman"/>
+          <w:sz w:val="20"/>
+          <w:szCs w:val="20"/>
+          <w:lang w:val="en-US" w:eastAsia="de-DE"/>
+        </w:rPr>
+      </w:pPr>
+      <w:r>
+        <w:rPr>
+          <w:rFonts w:ascii="Times New Roman" w:eastAsia="Times New Roman" w:hAnsi="Times New Roman" w:cs="Times New Roman"/>
+          <w:sz w:val="20"/>
+          <w:szCs w:val="20"/>
+          <w:lang w:val="en-US" w:eastAsia="de-DE"/>
+        </w:rPr>
+        <w:drawing>
+          <wp:inline distT="0" distB="0" distL="0" distR="0" wp14:anchorId="4E314556" wp14:editId="49B46E8A">
+            <wp:extent cx="1912562" cy="615752"/>
+            <wp:effectExtent l="0" t="0" r="0" b="0"/>
+            <wp:docPr id="23" name="Grafik 23"/>
+            <wp:cNvGraphicFramePr>
+              <a:graphicFrameLocks xmlns:a="http://schemas.openxmlformats.org/drawingml/2006/main" noChangeAspect="1"/>
+            </wp:cNvGraphicFramePr>
+            <a:graphic xmlns:a="http://schemas.openxmlformats.org/drawingml/2006/main">
+              <a:graphicData uri="http://schemas.openxmlformats.org/drawingml/2006/picture">
+                <pic:pic xmlns:pic="http://schemas.openxmlformats.org/drawingml/2006/picture">
+                  <pic:nvPicPr>
+                    <pic:cNvPr id="1" name=""/>
+                    <pic:cNvPicPr/>
+                  </pic:nvPicPr>
+                  <pic:blipFill>
+                    <a:blip r:embed="rId30"/>
+                    <a:stretch>
+                      <a:fillRect/>
+                    </a:stretch>
+                  </pic:blipFill>
+                  <pic:spPr>
+                    <a:xfrm>
+                      <a:off x="0" y="0"/>
+                      <a:ext cx="1931050" cy="621704"/>
+                    </a:xfrm>
+                    <a:prstGeom prst="rect">
+                      <a:avLst/>
+                    </a:prstGeom>
+                  </pic:spPr>
+                </pic:pic>
+              </a:graphicData>
+            </a:graphic>
+          </wp:inline>
+        </w:drawing>
+      </w:r>
+    </w:p>
+    <w:p>
+      <w:pPr>
+        <w:rPr>
+          <w:rFonts w:ascii="Times New Roman" w:eastAsia="Times New Roman" w:hAnsi="Times New Roman" w:cs="Times New Roman"/>
+          <w:sz w:val="20"/>
+          <w:szCs w:val="20"/>
+          <w:lang w:val="en-US" w:eastAsia="de-DE"/>
+        </w:rPr>
+      </w:pPr>
+      <w:r>
+        <w:rPr>
+          <w:rFonts w:ascii="Times New Roman" w:eastAsia="Times New Roman" w:hAnsi="Times New Roman" w:cs="Times New Roman"/>
+          <w:sz w:val="20"/>
+          <w:szCs w:val="20"/>
+          <w:lang w:val="en-US" w:eastAsia="de-DE"/>
+        </w:rPr>
+        <w:t>3)</w:t>
+      </w:r>
+    </w:p>
+    <w:p>
+      <w:pPr>
+        <w:rPr>
+          <w:rFonts w:ascii="Times New Roman" w:eastAsia="Times New Roman" w:hAnsi="Times New Roman" w:cs="Times New Roman"/>
+          <w:sz w:val="20"/>
+          <w:szCs w:val="20"/>
+          <w:lang w:val="en-US" w:eastAsia="de-DE"/>
+        </w:rPr>
+      </w:pPr>
+    </w:p>
+    <w:p>
+      <w:pPr>
+        <w:rPr>
+          <w:rFonts w:ascii="Times New Roman" w:eastAsia="Times New Roman" w:hAnsi="Times New Roman" w:cs="Times New Roman"/>
+          <w:sz w:val="20"/>
+          <w:szCs w:val="20"/>
+          <w:lang w:val="en-US" w:eastAsia="de-DE"/>
+        </w:rPr>
+      </w:pPr>
     </w:p>
     <w:sectPr>
       <w:pgSz w:w="11906" w:h="16838"/>

</xml_diff>

<commit_message>
Alles bis auf Aufgabe 2 fertig
</commit_message>
<xml_diff>
--- a/dossier.docx
+++ b/dossier.docx
@@ -9423,7 +9423,7 @@
                 <w:sz w:val="24"/>
                 <w:szCs w:val="24"/>
               </w:rPr>
-              <w:t>30 min</w:t>
+              <w:t>3h</w:t>
             </w:r>
           </w:p>
         </w:tc>
@@ -9445,7 +9445,7 @@
                 <w:sz w:val="24"/>
                 <w:szCs w:val="24"/>
               </w:rPr>
-              <w:t>1,5h</w:t>
+              <w:t>5h</w:t>
             </w:r>
           </w:p>
         </w:tc>
@@ -9467,7 +9467,7 @@
                 <w:sz w:val="24"/>
                 <w:szCs w:val="24"/>
               </w:rPr>
-              <w:t>Gab ein paar Probleme bei der Verbindung</w:t>
+              <w:t>Aufgabe falsch gelesen</w:t>
             </w:r>
           </w:p>
         </w:tc>
@@ -9601,7 +9601,7 @@
                 <w:sz w:val="24"/>
                 <w:szCs w:val="24"/>
               </w:rPr>
-              <w:t>2h</w:t>
+              <w:t>-</w:t>
             </w:r>
           </w:p>
         </w:tc>
@@ -9623,7 +9623,7 @@
                 <w:sz w:val="24"/>
                 <w:szCs w:val="24"/>
               </w:rPr>
-              <w:t>2h</w:t>
+              <w:t>-</w:t>
             </w:r>
           </w:p>
         </w:tc>
@@ -9639,6 +9639,14 @@
                 <w:szCs w:val="24"/>
               </w:rPr>
             </w:pPr>
+            <w:r>
+              <w:rPr>
+                <w:rFonts w:ascii="Times New Roman" w:hAnsi="Times New Roman" w:cs="Times New Roman"/>
+                <w:sz w:val="24"/>
+                <w:szCs w:val="24"/>
+              </w:rPr>
+              <w:t>-</w:t>
+            </w:r>
           </w:p>
         </w:tc>
       </w:tr>
@@ -9686,7 +9694,7 @@
                 <w:sz w:val="24"/>
                 <w:szCs w:val="24"/>
               </w:rPr>
-              <w:t>1h</w:t>
+              <w:t>2h</w:t>
             </w:r>
           </w:p>
         </w:tc>
@@ -9708,7 +9716,7 @@
                 <w:sz w:val="24"/>
                 <w:szCs w:val="24"/>
               </w:rPr>
-              <w:t>1,5h</w:t>
+              <w:t>4h</w:t>
             </w:r>
           </w:p>
         </w:tc>
@@ -9730,7 +9738,7 @@
                 <w:sz w:val="24"/>
                 <w:szCs w:val="24"/>
               </w:rPr>
-              <w:t>verschätzt</w:t>
+              <w:t>Besonders Aufgabe 3 hat viel Zeit benötigt</w:t>
             </w:r>
           </w:p>
         </w:tc>
@@ -9779,7 +9787,7 @@
                 <w:sz w:val="24"/>
                 <w:szCs w:val="24"/>
               </w:rPr>
-              <w:t>1,5h</w:t>
+              <w:t>1h</w:t>
             </w:r>
           </w:p>
         </w:tc>
@@ -9801,7 +9809,7 @@
                 <w:sz w:val="24"/>
                 <w:szCs w:val="24"/>
               </w:rPr>
-              <w:t>3h</w:t>
+              <w:t>1h</w:t>
             </w:r>
           </w:p>
         </w:tc>
@@ -9817,14 +9825,6 @@
                 <w:szCs w:val="24"/>
               </w:rPr>
             </w:pPr>
-            <w:r>
-              <w:rPr>
-                <w:rFonts w:ascii="Times New Roman" w:hAnsi="Times New Roman" w:cs="Times New Roman"/>
-                <w:sz w:val="24"/>
-                <w:szCs w:val="24"/>
-              </w:rPr>
-              <w:t>Allergene haben ein bisschen Zeit gekostet</w:t>
-            </w:r>
           </w:p>
         </w:tc>
       </w:tr>
@@ -9872,7 +9872,7 @@
                 <w:sz w:val="24"/>
                 <w:szCs w:val="24"/>
               </w:rPr>
-              <w:t>2h</w:t>
+              <w:t>1h</w:t>
             </w:r>
           </w:p>
         </w:tc>
@@ -9894,7 +9894,7 @@
                 <w:sz w:val="24"/>
                 <w:szCs w:val="24"/>
               </w:rPr>
-              <w:t>2h</w:t>
+              <w:t>1h</w:t>
             </w:r>
           </w:p>
         </w:tc>
@@ -9957,7 +9957,7 @@
                 <w:sz w:val="24"/>
                 <w:szCs w:val="24"/>
               </w:rPr>
-              <w:t>30min</w:t>
+              <w:t>2h</w:t>
             </w:r>
           </w:p>
         </w:tc>
@@ -9979,7 +9979,7 @@
                 <w:sz w:val="24"/>
                 <w:szCs w:val="24"/>
               </w:rPr>
-              <w:t>30min</w:t>
+              <w:t>4h</w:t>
             </w:r>
           </w:p>
         </w:tc>
@@ -9995,6 +9995,14 @@
                 <w:szCs w:val="24"/>
               </w:rPr>
             </w:pPr>
+            <w:r>
+              <w:rPr>
+                <w:rFonts w:ascii="Times New Roman" w:hAnsi="Times New Roman" w:cs="Times New Roman"/>
+                <w:sz w:val="24"/>
+                <w:szCs w:val="24"/>
+              </w:rPr>
+              <w:t>Mussten uns doch mehr in Blade einfinden</w:t>
+            </w:r>
           </w:p>
         </w:tc>
       </w:tr>
@@ -10036,6 +10044,14 @@
                 <w:szCs w:val="24"/>
               </w:rPr>
             </w:pPr>
+            <w:r>
+              <w:rPr>
+                <w:rFonts w:ascii="Times New Roman" w:hAnsi="Times New Roman" w:cs="Times New Roman"/>
+                <w:sz w:val="24"/>
+                <w:szCs w:val="24"/>
+              </w:rPr>
+              <w:t>3h</w:t>
+            </w:r>
           </w:p>
         </w:tc>
         <w:tc>
@@ -10050,6 +10066,14 @@
                 <w:szCs w:val="24"/>
               </w:rPr>
             </w:pPr>
+            <w:r>
+              <w:rPr>
+                <w:rFonts w:ascii="Times New Roman" w:hAnsi="Times New Roman" w:cs="Times New Roman"/>
+                <w:sz w:val="24"/>
+                <w:szCs w:val="24"/>
+              </w:rPr>
+              <w:t>4h</w:t>
+            </w:r>
           </w:p>
         </w:tc>
         <w:tc>
@@ -10064,261 +10088,14 @@
                 <w:szCs w:val="24"/>
               </w:rPr>
             </w:pPr>
-          </w:p>
-        </w:tc>
-      </w:tr>
-      <w:tr>
-        <w:trPr>
-          <w:trHeight w:val="304"/>
-        </w:trPr>
-        <w:tc>
-          <w:tcPr>
-            <w:tcW w:w="1123" w:type="dxa"/>
-          </w:tcPr>
-          <w:p>
-            <w:pPr>
-              <w:rPr>
-                <w:rFonts w:ascii="Times New Roman" w:hAnsi="Times New Roman" w:cs="Times New Roman"/>
-                <w:sz w:val="24"/>
-                <w:szCs w:val="24"/>
-              </w:rPr>
-            </w:pPr>
-            <w:r>
-              <w:rPr>
-                <w:rFonts w:ascii="Times New Roman" w:hAnsi="Times New Roman" w:cs="Times New Roman"/>
-                <w:sz w:val="24"/>
-                <w:szCs w:val="24"/>
-              </w:rPr>
-              <w:t>9</w:t>
-            </w:r>
-          </w:p>
-        </w:tc>
-        <w:tc>
-          <w:tcPr>
-            <w:tcW w:w="1551" w:type="dxa"/>
-          </w:tcPr>
-          <w:p>
-            <w:pPr>
-              <w:rPr>
-                <w:rFonts w:ascii="Times New Roman" w:hAnsi="Times New Roman" w:cs="Times New Roman"/>
-                <w:sz w:val="24"/>
-                <w:szCs w:val="24"/>
-              </w:rPr>
-            </w:pPr>
-            <w:r>
-              <w:rPr>
-                <w:rFonts w:ascii="Times New Roman" w:hAnsi="Times New Roman" w:cs="Times New Roman"/>
-                <w:sz w:val="24"/>
-                <w:szCs w:val="24"/>
-              </w:rPr>
-              <w:t>2h</w:t>
-            </w:r>
-          </w:p>
-        </w:tc>
-        <w:tc>
-          <w:tcPr>
-            <w:tcW w:w="1550" w:type="dxa"/>
-          </w:tcPr>
-          <w:p>
-            <w:pPr>
-              <w:rPr>
-                <w:rFonts w:ascii="Times New Roman" w:hAnsi="Times New Roman" w:cs="Times New Roman"/>
-                <w:sz w:val="24"/>
-                <w:szCs w:val="24"/>
-              </w:rPr>
-            </w:pPr>
-            <w:r>
-              <w:rPr>
-                <w:rFonts w:ascii="Times New Roman" w:hAnsi="Times New Roman" w:cs="Times New Roman"/>
-                <w:sz w:val="24"/>
-                <w:szCs w:val="24"/>
-              </w:rPr>
-              <w:t>2h</w:t>
-            </w:r>
-          </w:p>
-        </w:tc>
-        <w:tc>
-          <w:tcPr>
-            <w:tcW w:w="4788" w:type="dxa"/>
-          </w:tcPr>
-          <w:p>
-            <w:pPr>
-              <w:rPr>
-                <w:rFonts w:ascii="Times New Roman" w:hAnsi="Times New Roman" w:cs="Times New Roman"/>
-                <w:sz w:val="24"/>
-                <w:szCs w:val="24"/>
-              </w:rPr>
-            </w:pPr>
-          </w:p>
-        </w:tc>
-      </w:tr>
-      <w:tr>
-        <w:trPr>
-          <w:trHeight w:val="304"/>
-        </w:trPr>
-        <w:tc>
-          <w:tcPr>
-            <w:tcW w:w="1123" w:type="dxa"/>
-          </w:tcPr>
-          <w:p>
-            <w:pPr>
-              <w:rPr>
-                <w:rFonts w:ascii="Times New Roman" w:hAnsi="Times New Roman" w:cs="Times New Roman"/>
-                <w:sz w:val="24"/>
-                <w:szCs w:val="24"/>
-              </w:rPr>
-            </w:pPr>
-            <w:r>
-              <w:rPr>
-                <w:rFonts w:ascii="Times New Roman" w:hAnsi="Times New Roman" w:cs="Times New Roman"/>
-                <w:sz w:val="24"/>
-                <w:szCs w:val="24"/>
-              </w:rPr>
-              <w:t>10</w:t>
-            </w:r>
-          </w:p>
-        </w:tc>
-        <w:tc>
-          <w:tcPr>
-            <w:tcW w:w="1551" w:type="dxa"/>
-          </w:tcPr>
-          <w:p>
-            <w:pPr>
-              <w:rPr>
-                <w:rFonts w:ascii="Times New Roman" w:hAnsi="Times New Roman" w:cs="Times New Roman"/>
-                <w:sz w:val="24"/>
-                <w:szCs w:val="24"/>
-              </w:rPr>
-            </w:pPr>
-            <w:r>
-              <w:rPr>
-                <w:rFonts w:ascii="Times New Roman" w:hAnsi="Times New Roman" w:cs="Times New Roman"/>
-                <w:sz w:val="24"/>
-                <w:szCs w:val="24"/>
-              </w:rPr>
-              <w:t>1h</w:t>
-            </w:r>
-          </w:p>
-        </w:tc>
-        <w:tc>
-          <w:tcPr>
-            <w:tcW w:w="1550" w:type="dxa"/>
-          </w:tcPr>
-          <w:p>
-            <w:pPr>
-              <w:rPr>
-                <w:rFonts w:ascii="Times New Roman" w:hAnsi="Times New Roman" w:cs="Times New Roman"/>
-                <w:sz w:val="24"/>
-                <w:szCs w:val="24"/>
-              </w:rPr>
-            </w:pPr>
-            <w:r>
-              <w:rPr>
-                <w:rFonts w:ascii="Times New Roman" w:hAnsi="Times New Roman" w:cs="Times New Roman"/>
-                <w:sz w:val="24"/>
-                <w:szCs w:val="24"/>
-              </w:rPr>
-              <w:t>1h</w:t>
-            </w:r>
-          </w:p>
-        </w:tc>
-        <w:tc>
-          <w:tcPr>
-            <w:tcW w:w="4788" w:type="dxa"/>
-          </w:tcPr>
-          <w:p>
-            <w:pPr>
-              <w:rPr>
-                <w:rFonts w:ascii="Times New Roman" w:hAnsi="Times New Roman" w:cs="Times New Roman"/>
-                <w:sz w:val="24"/>
-                <w:szCs w:val="24"/>
-              </w:rPr>
-            </w:pPr>
-          </w:p>
-        </w:tc>
-      </w:tr>
-      <w:tr>
-        <w:trPr>
-          <w:trHeight w:val="304"/>
-        </w:trPr>
-        <w:tc>
-          <w:tcPr>
-            <w:tcW w:w="1123" w:type="dxa"/>
-          </w:tcPr>
-          <w:p>
-            <w:pPr>
-              <w:rPr>
-                <w:rFonts w:ascii="Times New Roman" w:hAnsi="Times New Roman" w:cs="Times New Roman"/>
-                <w:sz w:val="24"/>
-                <w:szCs w:val="24"/>
-              </w:rPr>
-            </w:pPr>
-            <w:r>
-              <w:rPr>
-                <w:rFonts w:ascii="Times New Roman" w:hAnsi="Times New Roman" w:cs="Times New Roman"/>
-                <w:sz w:val="24"/>
-                <w:szCs w:val="24"/>
-              </w:rPr>
-              <w:t>11</w:t>
-            </w:r>
-          </w:p>
-        </w:tc>
-        <w:tc>
-          <w:tcPr>
-            <w:tcW w:w="1551" w:type="dxa"/>
-          </w:tcPr>
-          <w:p>
-            <w:pPr>
-              <w:rPr>
-                <w:rFonts w:ascii="Times New Roman" w:hAnsi="Times New Roman" w:cs="Times New Roman"/>
-                <w:sz w:val="24"/>
-                <w:szCs w:val="24"/>
-              </w:rPr>
-            </w:pPr>
-            <w:r>
-              <w:rPr>
-                <w:rFonts w:ascii="Times New Roman" w:hAnsi="Times New Roman" w:cs="Times New Roman"/>
-                <w:sz w:val="24"/>
-                <w:szCs w:val="24"/>
-              </w:rPr>
-              <w:t>2h</w:t>
-            </w:r>
-          </w:p>
-        </w:tc>
-        <w:tc>
-          <w:tcPr>
-            <w:tcW w:w="1550" w:type="dxa"/>
-          </w:tcPr>
-          <w:p>
-            <w:pPr>
-              <w:rPr>
-                <w:rFonts w:ascii="Times New Roman" w:hAnsi="Times New Roman" w:cs="Times New Roman"/>
-                <w:sz w:val="24"/>
-                <w:szCs w:val="24"/>
-              </w:rPr>
-            </w:pPr>
-            <w:r>
-              <w:rPr>
-                <w:rFonts w:ascii="Times New Roman" w:hAnsi="Times New Roman" w:cs="Times New Roman"/>
-                <w:sz w:val="24"/>
-                <w:szCs w:val="24"/>
-              </w:rPr>
-              <w:t>2h</w:t>
-            </w:r>
-          </w:p>
-        </w:tc>
-        <w:tc>
-          <w:tcPr>
-            <w:tcW w:w="4788" w:type="dxa"/>
-          </w:tcPr>
-          <w:p>
-            <w:pPr>
-              <w:rPr>
-                <w:rFonts w:ascii="Times New Roman" w:hAnsi="Times New Roman" w:cs="Times New Roman"/>
-                <w:sz w:val="24"/>
-                <w:szCs w:val="24"/>
-              </w:rPr>
-            </w:pPr>
+            <w:r>
+              <w:rPr>
+                <w:rFonts w:ascii="Times New Roman" w:hAnsi="Times New Roman" w:cs="Times New Roman"/>
+                <w:sz w:val="24"/>
+                <w:szCs w:val="24"/>
+              </w:rPr>
+              <w:t>Hatten teilweise Probleme bei der Implementierung</w:t>
+            </w:r>
           </w:p>
         </w:tc>
       </w:tr>
@@ -10332,37 +10109,87 @@
           <w:lang w:val="en-US" w:eastAsia="de-DE"/>
         </w:rPr>
       </w:pPr>
-      <w:r>
+    </w:p>
+    <w:p>
+      <w:pPr>
         <w:rPr>
           <w:rFonts w:ascii="Times New Roman" w:eastAsia="Times New Roman" w:hAnsi="Times New Roman" w:cs="Times New Roman"/>
           <w:sz w:val="20"/>
           <w:szCs w:val="20"/>
           <w:lang w:val="en-US" w:eastAsia="de-DE"/>
         </w:rPr>
-        <w:t>Aufgabe 4:</w:t>
-      </w:r>
-    </w:p>
-    <w:p>
-      <w:pPr>
+      </w:pPr>
+      <w:r>
         <w:rPr>
           <w:rFonts w:ascii="Times New Roman" w:eastAsia="Times New Roman" w:hAnsi="Times New Roman" w:cs="Times New Roman"/>
           <w:sz w:val="20"/>
           <w:szCs w:val="20"/>
           <w:lang w:val="en-US" w:eastAsia="de-DE"/>
         </w:rPr>
-      </w:pPr>
-      <w:r>
+        <w:t>Aufgabe 2:</w:t>
+      </w:r>
+    </w:p>
+    <w:p>
+      <w:pPr>
         <w:rPr>
           <w:rFonts w:ascii="Times New Roman" w:eastAsia="Times New Roman" w:hAnsi="Times New Roman" w:cs="Times New Roman"/>
           <w:sz w:val="20"/>
           <w:szCs w:val="20"/>
           <w:lang w:val="en-US" w:eastAsia="de-DE"/>
         </w:rPr>
+      </w:pPr>
+    </w:p>
+    <w:p>
+      <w:pPr>
+        <w:rPr>
+          <w:rFonts w:ascii="Times New Roman" w:eastAsia="Times New Roman" w:hAnsi="Times New Roman" w:cs="Times New Roman"/>
+          <w:sz w:val="20"/>
+          <w:szCs w:val="20"/>
+          <w:lang w:val="en-US" w:eastAsia="de-DE"/>
+        </w:rPr>
+      </w:pPr>
+    </w:p>
+    <w:p>
+      <w:pPr>
+        <w:rPr>
+          <w:rFonts w:ascii="Times New Roman" w:eastAsia="Times New Roman" w:hAnsi="Times New Roman" w:cs="Times New Roman"/>
+          <w:sz w:val="20"/>
+          <w:szCs w:val="20"/>
+          <w:lang w:val="en-US" w:eastAsia="de-DE"/>
+        </w:rPr>
+      </w:pPr>
+      <w:r>
+        <w:rPr>
+          <w:rFonts w:ascii="Times New Roman" w:eastAsia="Times New Roman" w:hAnsi="Times New Roman" w:cs="Times New Roman"/>
+          <w:sz w:val="20"/>
+          <w:szCs w:val="20"/>
+          <w:lang w:val="en-US" w:eastAsia="de-DE"/>
+        </w:rPr>
+        <w:t>Aufgabe 4:</w:t>
+      </w:r>
+    </w:p>
+    <w:p>
+      <w:pPr>
+        <w:rPr>
+          <w:rFonts w:ascii="Times New Roman" w:eastAsia="Times New Roman" w:hAnsi="Times New Roman" w:cs="Times New Roman"/>
+          <w:sz w:val="20"/>
+          <w:szCs w:val="20"/>
+          <w:lang w:val="en-US" w:eastAsia="de-DE"/>
+        </w:rPr>
+      </w:pPr>
+      <w:r>
+        <w:rPr>
+          <w:rFonts w:ascii="Times New Roman" w:eastAsia="Times New Roman" w:hAnsi="Times New Roman" w:cs="Times New Roman"/>
+          <w:sz w:val="20"/>
+          <w:szCs w:val="20"/>
+          <w:lang w:val="en-US" w:eastAsia="de-DE"/>
+        </w:rPr>
         <w:t>1)</w:t>
       </w:r>
       <w:r>
         <w:rPr>
           <w:rFonts w:ascii="Times New Roman" w:eastAsia="Times New Roman" w:hAnsi="Times New Roman" w:cs="Times New Roman"/>
+          <w:noProof/>
           <w:sz w:val="20"/>
           <w:szCs w:val="20"/>
           <w:lang w:val="en-US" w:eastAsia="de-DE"/>
@@ -10435,6 +10262,7 @@
       <w:r>
         <w:rPr>
           <w:rFonts w:ascii="Times New Roman" w:eastAsia="Times New Roman" w:hAnsi="Times New Roman" w:cs="Times New Roman"/>
+          <w:noProof/>
           <w:sz w:val="20"/>
           <w:szCs w:val="20"/>
           <w:lang w:val="en-US" w:eastAsia="de-DE"/>
@@ -10504,16 +10332,116 @@
           <w:lang w:val="en-US" w:eastAsia="de-DE"/>
         </w:rPr>
       </w:pPr>
-    </w:p>
-    <w:p>
-      <w:pPr>
+      <w:r>
         <w:rPr>
           <w:rFonts w:ascii="Times New Roman" w:eastAsia="Times New Roman" w:hAnsi="Times New Roman" w:cs="Times New Roman"/>
           <w:sz w:val="20"/>
           <w:szCs w:val="20"/>
           <w:lang w:val="en-US" w:eastAsia="de-DE"/>
         </w:rPr>
-      </w:pPr>
+        <w:drawing>
+          <wp:inline distT="0" distB="0" distL="0" distR="0" wp14:anchorId="545116B7" wp14:editId="1DA0FCCD">
+            <wp:extent cx="5760720" cy="615950"/>
+            <wp:effectExtent l="0" t="0" r="5080" b="6350"/>
+            <wp:docPr id="25" name="Grafik 25"/>
+            <wp:cNvGraphicFramePr>
+              <a:graphicFrameLocks xmlns:a="http://schemas.openxmlformats.org/drawingml/2006/main" noChangeAspect="1"/>
+            </wp:cNvGraphicFramePr>
+            <a:graphic xmlns:a="http://schemas.openxmlformats.org/drawingml/2006/main">
+              <a:graphicData uri="http://schemas.openxmlformats.org/drawingml/2006/picture">
+                <pic:pic xmlns:pic="http://schemas.openxmlformats.org/drawingml/2006/picture">
+                  <pic:nvPicPr>
+                    <pic:cNvPr id="1" name=""/>
+                    <pic:cNvPicPr/>
+                  </pic:nvPicPr>
+                  <pic:blipFill>
+                    <a:blip r:embed="rId31"/>
+                    <a:stretch>
+                      <a:fillRect/>
+                    </a:stretch>
+                  </pic:blipFill>
+                  <pic:spPr>
+                    <a:xfrm>
+                      <a:off x="0" y="0"/>
+                      <a:ext cx="5760720" cy="615950"/>
+                    </a:xfrm>
+                    <a:prstGeom prst="rect">
+                      <a:avLst/>
+                    </a:prstGeom>
+                  </pic:spPr>
+                </pic:pic>
+              </a:graphicData>
+            </a:graphic>
+          </wp:inline>
+        </w:drawing>
+      </w:r>
+    </w:p>
+    <w:p>
+      <w:pPr>
+        <w:rPr>
+          <w:rFonts w:ascii="Times New Roman" w:eastAsia="Times New Roman" w:hAnsi="Times New Roman" w:cs="Times New Roman"/>
+          <w:sz w:val="20"/>
+          <w:szCs w:val="20"/>
+          <w:lang w:val="en-US" w:eastAsia="de-DE"/>
+        </w:rPr>
+      </w:pPr>
+      <w:r>
+        <w:rPr>
+          <w:rFonts w:ascii="Times New Roman" w:eastAsia="Times New Roman" w:hAnsi="Times New Roman" w:cs="Times New Roman"/>
+          <w:sz w:val="20"/>
+          <w:szCs w:val="20"/>
+          <w:lang w:val="en-US" w:eastAsia="de-DE"/>
+        </w:rPr>
+        <w:t>4)</w:t>
+      </w:r>
+    </w:p>
+    <w:p>
+      <w:pPr>
+        <w:rPr>
+          <w:rFonts w:ascii="Times New Roman" w:eastAsia="Times New Roman" w:hAnsi="Times New Roman" w:cs="Times New Roman"/>
+          <w:sz w:val="20"/>
+          <w:szCs w:val="20"/>
+          <w:lang w:val="en-US" w:eastAsia="de-DE"/>
+        </w:rPr>
+      </w:pPr>
+      <w:r>
+        <w:rPr>
+          <w:rFonts w:ascii="Times New Roman" w:eastAsia="Times New Roman" w:hAnsi="Times New Roman" w:cs="Times New Roman"/>
+          <w:sz w:val="20"/>
+          <w:szCs w:val="20"/>
+          <w:lang w:val="en-US" w:eastAsia="de-DE"/>
+        </w:rPr>
+        <w:t>5)</w:t>
+      </w:r>
+    </w:p>
+    <w:p>
+      <w:pPr>
+        <w:rPr>
+          <w:rFonts w:ascii="Times New Roman" w:eastAsia="Times New Roman" w:hAnsi="Times New Roman" w:cs="Times New Roman"/>
+          <w:sz w:val="20"/>
+          <w:szCs w:val="20"/>
+          <w:lang w:val="en-US" w:eastAsia="de-DE"/>
+        </w:rPr>
+      </w:pPr>
+    </w:p>
+    <w:p>
+      <w:pPr>
+        <w:rPr>
+          <w:rFonts w:ascii="Times New Roman" w:eastAsia="Times New Roman" w:hAnsi="Times New Roman" w:cs="Times New Roman"/>
+          <w:sz w:val="20"/>
+          <w:szCs w:val="20"/>
+          <w:lang w:val="en-US" w:eastAsia="de-DE"/>
+        </w:rPr>
+      </w:pPr>
+      <w:r>
+        <w:rPr>
+          <w:rFonts w:ascii="Times New Roman" w:eastAsia="Times New Roman" w:hAnsi="Times New Roman" w:cs="Times New Roman"/>
+          <w:sz w:val="20"/>
+          <w:szCs w:val="20"/>
+          <w:lang w:val="en-US" w:eastAsia="de-DE"/>
+        </w:rPr>
+        <w:t>6)</w:t>
+      </w:r>
     </w:p>
     <w:sectPr>
       <w:pgSz w:w="11906" w:h="16838"/>

</xml_diff>

<commit_message>
M4A2 finished -> M4 finished
</commit_message>
<xml_diff>
--- a/dossier.docx
+++ b/dossier.docx
@@ -1600,18 +1600,8 @@
           <w:sz w:val="24"/>
           <w:szCs w:val="24"/>
         </w:rPr>
-        <w:t xml:space="preserve">HTTP/1.1 404 Not </w:t>
-      </w:r>
-      <w:proofErr w:type="spellStart"/>
-      <w:r>
-        <w:rPr>
-          <w:rFonts w:ascii="Times New Roman" w:hAnsi="Times New Roman" w:cs="Times New Roman"/>
-          <w:sz w:val="24"/>
-          <w:szCs w:val="24"/>
-        </w:rPr>
-        <w:t>Found</w:t>
-      </w:r>
-      <w:proofErr w:type="spellEnd"/>
+        <w:t>HTTP/1.1 404 Not Found</w:t>
+      </w:r>
     </w:p>
     <w:p>
       <w:pPr>
@@ -1632,25 +1622,7 @@
           <w:sz w:val="24"/>
           <w:szCs w:val="24"/>
         </w:rPr>
-        <w:t xml:space="preserve">Da die Seite nicht existiert, kommt der http </w:t>
-      </w:r>
-      <w:proofErr w:type="spellStart"/>
-      <w:r>
-        <w:rPr>
-          <w:rFonts w:ascii="Times New Roman" w:hAnsi="Times New Roman" w:cs="Times New Roman"/>
-          <w:sz w:val="24"/>
-          <w:szCs w:val="24"/>
-        </w:rPr>
-        <w:t>response</w:t>
-      </w:r>
-      <w:proofErr w:type="spellEnd"/>
-      <w:r>
-        <w:rPr>
-          <w:rFonts w:ascii="Times New Roman" w:hAnsi="Times New Roman" w:cs="Times New Roman"/>
-          <w:sz w:val="24"/>
-          <w:szCs w:val="24"/>
-        </w:rPr>
-        <w:t xml:space="preserve"> code 404</w:t>
+        <w:t>Da die Seite nicht existiert, kommt der http response code 404</w:t>
       </w:r>
     </w:p>
     <w:p>
@@ -1666,52 +1638,14 @@
           <w:szCs w:val="24"/>
         </w:rPr>
       </w:pPr>
-      <w:proofErr w:type="spellStart"/>
-      <w:r>
-        <w:rPr>
-          <w:rFonts w:ascii="Times New Roman" w:hAnsi="Times New Roman" w:cs="Times New Roman"/>
-          <w:sz w:val="24"/>
-          <w:szCs w:val="24"/>
-        </w:rPr>
-        <w:t>content</w:t>
-      </w:r>
-      <w:proofErr w:type="spellEnd"/>
-      <w:r>
-        <w:rPr>
-          <w:rFonts w:ascii="Times New Roman" w:hAnsi="Times New Roman" w:cs="Times New Roman"/>
-          <w:sz w:val="24"/>
-          <w:szCs w:val="24"/>
-        </w:rPr>
-        <w:t xml:space="preserve">-type: </w:t>
-      </w:r>
-      <w:proofErr w:type="spellStart"/>
-      <w:r>
-        <w:rPr>
-          <w:rFonts w:ascii="Times New Roman" w:hAnsi="Times New Roman" w:cs="Times New Roman"/>
-          <w:sz w:val="24"/>
-          <w:szCs w:val="24"/>
-        </w:rPr>
-        <w:t>text</w:t>
-      </w:r>
-      <w:proofErr w:type="spellEnd"/>
-      <w:r>
-        <w:rPr>
-          <w:rFonts w:ascii="Times New Roman" w:hAnsi="Times New Roman" w:cs="Times New Roman"/>
-          <w:sz w:val="24"/>
-          <w:szCs w:val="24"/>
-        </w:rPr>
-        <w:t>/</w:t>
-      </w:r>
-      <w:proofErr w:type="spellStart"/>
-      <w:r>
-        <w:rPr>
-          <w:rFonts w:ascii="Times New Roman" w:hAnsi="Times New Roman" w:cs="Times New Roman"/>
-          <w:sz w:val="24"/>
-          <w:szCs w:val="24"/>
-        </w:rPr>
-        <w:t>html</w:t>
-      </w:r>
-      <w:proofErr w:type="spellEnd"/>
+      <w:r>
+        <w:rPr>
+          <w:rFonts w:ascii="Times New Roman" w:hAnsi="Times New Roman" w:cs="Times New Roman"/>
+          <w:sz w:val="24"/>
+          <w:szCs w:val="24"/>
+        </w:rPr>
+        <w:t>content-type: text/html</w:t>
+      </w:r>
     </w:p>
     <w:p>
       <w:pPr>
@@ -1748,23 +1682,13 @@
           <w:szCs w:val="24"/>
         </w:rPr>
       </w:pPr>
-      <w:proofErr w:type="spellStart"/>
-      <w:r>
-        <w:rPr>
-          <w:rFonts w:ascii="Times New Roman" w:hAnsi="Times New Roman" w:cs="Times New Roman"/>
-          <w:sz w:val="24"/>
-          <w:szCs w:val="24"/>
-        </w:rPr>
-        <w:t>content-length</w:t>
-      </w:r>
-      <w:proofErr w:type="spellEnd"/>
-      <w:r>
-        <w:rPr>
-          <w:rFonts w:ascii="Times New Roman" w:hAnsi="Times New Roman" w:cs="Times New Roman"/>
-          <w:sz w:val="24"/>
-          <w:szCs w:val="24"/>
-        </w:rPr>
-        <w:t>: 92</w:t>
+      <w:r>
+        <w:rPr>
+          <w:rFonts w:ascii="Times New Roman" w:hAnsi="Times New Roman" w:cs="Times New Roman"/>
+          <w:sz w:val="24"/>
+          <w:szCs w:val="24"/>
+        </w:rPr>
+        <w:t>content-length: 92</w:t>
       </w:r>
     </w:p>
     <w:p>
@@ -1786,18 +1710,8 @@
           <w:sz w:val="24"/>
           <w:szCs w:val="24"/>
         </w:rPr>
-        <w:t xml:space="preserve">Länge des Headers in </w:t>
-      </w:r>
-      <w:proofErr w:type="spellStart"/>
-      <w:r>
-        <w:rPr>
-          <w:rFonts w:ascii="Times New Roman" w:hAnsi="Times New Roman" w:cs="Times New Roman"/>
-          <w:sz w:val="24"/>
-          <w:szCs w:val="24"/>
-        </w:rPr>
-        <w:t>byte</w:t>
-      </w:r>
-      <w:proofErr w:type="spellEnd"/>
+        <w:t>Länge des Headers in byte</w:t>
+      </w:r>
     </w:p>
     <w:p>
       <w:pPr>
@@ -1812,41 +1726,13 @@
           <w:szCs w:val="24"/>
         </w:rPr>
       </w:pPr>
-      <w:proofErr w:type="spellStart"/>
-      <w:r>
-        <w:rPr>
-          <w:rFonts w:ascii="Times New Roman" w:hAnsi="Times New Roman" w:cs="Times New Roman"/>
-          <w:sz w:val="24"/>
-          <w:szCs w:val="24"/>
-        </w:rPr>
-        <w:t>server</w:t>
-      </w:r>
-      <w:proofErr w:type="spellEnd"/>
-      <w:r>
-        <w:rPr>
-          <w:rFonts w:ascii="Times New Roman" w:hAnsi="Times New Roman" w:cs="Times New Roman"/>
-          <w:sz w:val="24"/>
-          <w:szCs w:val="24"/>
-        </w:rPr>
-        <w:t xml:space="preserve">: </w:t>
-      </w:r>
-      <w:proofErr w:type="spellStart"/>
-      <w:r>
-        <w:rPr>
-          <w:rFonts w:ascii="Times New Roman" w:hAnsi="Times New Roman" w:cs="Times New Roman"/>
-          <w:sz w:val="24"/>
-          <w:szCs w:val="24"/>
-        </w:rPr>
-        <w:t>PhpStorm</w:t>
-      </w:r>
-      <w:proofErr w:type="spellEnd"/>
-      <w:r>
-        <w:rPr>
-          <w:rFonts w:ascii="Times New Roman" w:hAnsi="Times New Roman" w:cs="Times New Roman"/>
-          <w:sz w:val="24"/>
-          <w:szCs w:val="24"/>
-        </w:rPr>
-        <w:t xml:space="preserve"> 2022.2.2</w:t>
+      <w:r>
+        <w:rPr>
+          <w:rFonts w:ascii="Times New Roman" w:hAnsi="Times New Roman" w:cs="Times New Roman"/>
+          <w:sz w:val="24"/>
+          <w:szCs w:val="24"/>
+        </w:rPr>
+        <w:t>server: PhpStorm 2022.2.2</w:t>
       </w:r>
     </w:p>
     <w:p>
@@ -1898,25 +1784,7 @@
           <w:sz w:val="24"/>
           <w:szCs w:val="24"/>
         </w:rPr>
-        <w:t xml:space="preserve">date: Tue, 04 </w:t>
-      </w:r>
-      <w:proofErr w:type="spellStart"/>
-      <w:r>
-        <w:rPr>
-          <w:rFonts w:ascii="Times New Roman" w:hAnsi="Times New Roman" w:cs="Times New Roman"/>
-          <w:sz w:val="24"/>
-          <w:szCs w:val="24"/>
-        </w:rPr>
-        <w:t>Oct</w:t>
-      </w:r>
-      <w:proofErr w:type="spellEnd"/>
-      <w:r>
-        <w:rPr>
-          <w:rFonts w:ascii="Times New Roman" w:hAnsi="Times New Roman" w:cs="Times New Roman"/>
-          <w:sz w:val="24"/>
-          <w:szCs w:val="24"/>
-        </w:rPr>
-        <w:t xml:space="preserve"> 2022 13:38:48 GMT</w:t>
+        <w:t>date: Tue, 04 Oct 2022 13:38:48 GMT</w:t>
       </w:r>
     </w:p>
     <w:p>
@@ -1960,18 +1828,8 @@
           <w:sz w:val="24"/>
           <w:szCs w:val="24"/>
         </w:rPr>
-        <w:t xml:space="preserve">x-frame-options: </w:t>
-      </w:r>
-      <w:proofErr w:type="spellStart"/>
-      <w:r>
-        <w:rPr>
-          <w:rFonts w:ascii="Times New Roman" w:hAnsi="Times New Roman" w:cs="Times New Roman"/>
-          <w:sz w:val="24"/>
-          <w:szCs w:val="24"/>
-        </w:rPr>
-        <w:t>SameOrigin</w:t>
-      </w:r>
-      <w:proofErr w:type="spellEnd"/>
+        <w:t>x-frame-options: SameOrigin</w:t>
+      </w:r>
     </w:p>
     <w:p>
       <w:pPr>
@@ -1992,36 +1850,8 @@
           <w:sz w:val="24"/>
           <w:szCs w:val="24"/>
         </w:rPr>
-        <w:t xml:space="preserve">ob man die </w:t>
-      </w:r>
-      <w:proofErr w:type="spellStart"/>
-      <w:r>
-        <w:rPr>
-          <w:rFonts w:ascii="Times New Roman" w:hAnsi="Times New Roman" w:cs="Times New Roman"/>
-          <w:sz w:val="24"/>
-          <w:szCs w:val="24"/>
-        </w:rPr>
-        <w:t>seite</w:t>
-      </w:r>
-      <w:proofErr w:type="spellEnd"/>
-      <w:r>
-        <w:rPr>
-          <w:rFonts w:ascii="Times New Roman" w:hAnsi="Times New Roman" w:cs="Times New Roman"/>
-          <w:sz w:val="24"/>
-          <w:szCs w:val="24"/>
-        </w:rPr>
-        <w:t xml:space="preserve"> rendern können soll oder </w:t>
-      </w:r>
-      <w:proofErr w:type="spellStart"/>
-      <w:r>
-        <w:rPr>
-          <w:rFonts w:ascii="Times New Roman" w:hAnsi="Times New Roman" w:cs="Times New Roman"/>
-          <w:sz w:val="24"/>
-          <w:szCs w:val="24"/>
-        </w:rPr>
-        <w:t>nciht</w:t>
-      </w:r>
-      <w:proofErr w:type="spellEnd"/>
+        <w:t>ob man die seite rendern können soll oder nciht</w:t>
+      </w:r>
     </w:p>
     <w:p>
       <w:pPr>
@@ -2044,19 +1874,8 @@
           <w:szCs w:val="24"/>
           <w:lang w:val="en-US"/>
         </w:rPr>
-        <w:t xml:space="preserve">X-Content-Type-Options: </w:t>
-      </w:r>
-      <w:proofErr w:type="spellStart"/>
-      <w:r>
-        <w:rPr>
-          <w:rFonts w:ascii="Times New Roman" w:hAnsi="Times New Roman" w:cs="Times New Roman"/>
-          <w:sz w:val="24"/>
-          <w:szCs w:val="24"/>
-          <w:lang w:val="en-US"/>
-        </w:rPr>
-        <w:t>nosniff</w:t>
-      </w:r>
-      <w:proofErr w:type="spellEnd"/>
+        <w:t>X-Content-Type-Options: nosniff</w:t>
+      </w:r>
     </w:p>
     <w:p>
       <w:pPr>
@@ -2077,33 +1896,15 @@
           <w:sz w:val="24"/>
           <w:szCs w:val="24"/>
         </w:rPr>
-        <w:t>Sagt, ob die MIME-</w:t>
-      </w:r>
-      <w:proofErr w:type="spellStart"/>
-      <w:r>
-        <w:rPr>
-          <w:rFonts w:ascii="Times New Roman" w:hAnsi="Times New Roman" w:cs="Times New Roman"/>
-          <w:sz w:val="24"/>
-          <w:szCs w:val="24"/>
-        </w:rPr>
-        <w:t>T</w:t>
-      </w:r>
-      <w:r>
-        <w:rPr>
-          <w:rFonts w:ascii="Times New Roman" w:hAnsi="Times New Roman" w:cs="Times New Roman"/>
-          <w:sz w:val="24"/>
-          <w:szCs w:val="24"/>
-        </w:rPr>
-        <w:t>ypes</w:t>
-      </w:r>
-      <w:proofErr w:type="spellEnd"/>
-      <w:r>
-        <w:rPr>
-          <w:rFonts w:ascii="Times New Roman" w:hAnsi="Times New Roman" w:cs="Times New Roman"/>
-          <w:sz w:val="24"/>
-          <w:szCs w:val="24"/>
-        </w:rPr>
-        <w:t xml:space="preserve"> befolgt werden müssen</w:t>
+        <w:t>Sagt, ob die MIME-T</w:t>
+      </w:r>
+      <w:r>
+        <w:rPr>
+          <w:rFonts w:ascii="Times New Roman" w:hAnsi="Times New Roman" w:cs="Times New Roman"/>
+          <w:sz w:val="24"/>
+          <w:szCs w:val="24"/>
+        </w:rPr>
+        <w:t>ypes befolgt werden müssen</w:t>
       </w:r>
     </w:p>
     <w:p>
@@ -2127,27 +1928,7 @@
           <w:szCs w:val="24"/>
           <w:lang w:val="en-US"/>
         </w:rPr>
-        <w:t>x-</w:t>
-      </w:r>
-      <w:proofErr w:type="spellStart"/>
-      <w:r>
-        <w:rPr>
-          <w:rFonts w:ascii="Times New Roman" w:hAnsi="Times New Roman" w:cs="Times New Roman"/>
-          <w:sz w:val="24"/>
-          <w:szCs w:val="24"/>
-          <w:lang w:val="en-US"/>
-        </w:rPr>
-        <w:t>xss</w:t>
-      </w:r>
-      <w:proofErr w:type="spellEnd"/>
-      <w:r>
-        <w:rPr>
-          <w:rFonts w:ascii="Times New Roman" w:hAnsi="Times New Roman" w:cs="Times New Roman"/>
-          <w:sz w:val="24"/>
-          <w:szCs w:val="24"/>
-          <w:lang w:val="en-US"/>
-        </w:rPr>
-        <w:t>-protection: 1; mode=block</w:t>
+        <w:t>x-xss-protection: 1; mode=block</w:t>
       </w:r>
     </w:p>
     <w:p>
@@ -2169,27 +1950,7 @@
           <w:sz w:val="24"/>
           <w:szCs w:val="24"/>
         </w:rPr>
-        <w:t xml:space="preserve">stoppt laden einer </w:t>
-      </w:r>
-      <w:proofErr w:type="spellStart"/>
-      <w:proofErr w:type="gramStart"/>
-      <w:r>
-        <w:rPr>
-          <w:rFonts w:ascii="Times New Roman" w:hAnsi="Times New Roman" w:cs="Times New Roman"/>
-          <w:sz w:val="24"/>
-          <w:szCs w:val="24"/>
-        </w:rPr>
-        <w:t>seite</w:t>
-      </w:r>
-      <w:proofErr w:type="spellEnd"/>
-      <w:proofErr w:type="gramEnd"/>
-      <w:r>
-        <w:rPr>
-          <w:rFonts w:ascii="Times New Roman" w:hAnsi="Times New Roman" w:cs="Times New Roman"/>
-          <w:sz w:val="24"/>
-          <w:szCs w:val="24"/>
-        </w:rPr>
-        <w:t xml:space="preserve"> wenn nötig</w:t>
+        <w:t>stoppt laden einer seite wenn nötig</w:t>
       </w:r>
     </w:p>
     <w:p>
@@ -2271,34 +2032,14 @@
           <w:szCs w:val="24"/>
         </w:rPr>
       </w:pPr>
-      <w:proofErr w:type="spellStart"/>
-      <w:r>
-        <w:rPr>
-          <w:rFonts w:ascii="Times New Roman" w:hAnsi="Times New Roman" w:cs="Times New Roman"/>
-          <w:sz w:val="24"/>
-          <w:szCs w:val="24"/>
-        </w:rPr>
-        <w:t>vary</w:t>
-      </w:r>
-      <w:proofErr w:type="spellEnd"/>
-      <w:r>
-        <w:rPr>
-          <w:rFonts w:ascii="Times New Roman" w:hAnsi="Times New Roman" w:cs="Times New Roman"/>
-          <w:sz w:val="24"/>
-          <w:szCs w:val="24"/>
-        </w:rPr>
-        <w:t xml:space="preserve">: </w:t>
-      </w:r>
-      <w:proofErr w:type="spellStart"/>
-      <w:r>
-        <w:rPr>
-          <w:rFonts w:ascii="Times New Roman" w:hAnsi="Times New Roman" w:cs="Times New Roman"/>
-          <w:sz w:val="24"/>
-          <w:szCs w:val="24"/>
-        </w:rPr>
-        <w:t>origin</w:t>
-      </w:r>
-      <w:proofErr w:type="spellEnd"/>
+      <w:r>
+        <w:rPr>
+          <w:rFonts w:ascii="Times New Roman" w:hAnsi="Times New Roman" w:cs="Times New Roman"/>
+          <w:sz w:val="24"/>
+          <w:szCs w:val="24"/>
+        </w:rPr>
+        <w:t>vary: origin</w:t>
+      </w:r>
     </w:p>
     <w:p>
       <w:pPr>
@@ -2319,25 +2060,7 @@
           <w:sz w:val="24"/>
           <w:szCs w:val="24"/>
         </w:rPr>
-        <w:t xml:space="preserve">Zeigt </w:t>
-      </w:r>
-      <w:proofErr w:type="gramStart"/>
-      <w:r>
-        <w:rPr>
-          <w:rFonts w:ascii="Times New Roman" w:hAnsi="Times New Roman" w:cs="Times New Roman"/>
-          <w:sz w:val="24"/>
-          <w:szCs w:val="24"/>
-        </w:rPr>
-        <w:t>an</w:t>
-      </w:r>
-      <w:proofErr w:type="gramEnd"/>
-      <w:r>
-        <w:rPr>
-          <w:rFonts w:ascii="Times New Roman" w:hAnsi="Times New Roman" w:cs="Times New Roman"/>
-          <w:sz w:val="24"/>
-          <w:szCs w:val="24"/>
-        </w:rPr>
-        <w:t xml:space="preserve"> ob eine Komprimierung der Seite vorliegt</w:t>
+        <w:t>Zeigt an ob eine Komprimierung der Seite vorliegt</w:t>
       </w:r>
     </w:p>
     <w:p>
@@ -2359,54 +2082,8 @@
           <w:sz w:val="24"/>
           <w:szCs w:val="24"/>
         </w:rPr>
-        <w:t>access-</w:t>
-      </w:r>
-      <w:proofErr w:type="spellStart"/>
-      <w:r>
-        <w:rPr>
-          <w:rFonts w:ascii="Times New Roman" w:hAnsi="Times New Roman" w:cs="Times New Roman"/>
-          <w:sz w:val="24"/>
-          <w:szCs w:val="24"/>
-        </w:rPr>
-        <w:t>control</w:t>
-      </w:r>
-      <w:proofErr w:type="spellEnd"/>
-      <w:r>
-        <w:rPr>
-          <w:rFonts w:ascii="Times New Roman" w:hAnsi="Times New Roman" w:cs="Times New Roman"/>
-          <w:sz w:val="24"/>
-          <w:szCs w:val="24"/>
-        </w:rPr>
-        <w:t>-</w:t>
-      </w:r>
-      <w:proofErr w:type="spellStart"/>
-      <w:r>
-        <w:rPr>
-          <w:rFonts w:ascii="Times New Roman" w:hAnsi="Times New Roman" w:cs="Times New Roman"/>
-          <w:sz w:val="24"/>
-          <w:szCs w:val="24"/>
-        </w:rPr>
-        <w:t>allow-credentials</w:t>
-      </w:r>
-      <w:proofErr w:type="spellEnd"/>
-      <w:r>
-        <w:rPr>
-          <w:rFonts w:ascii="Times New Roman" w:hAnsi="Times New Roman" w:cs="Times New Roman"/>
-          <w:sz w:val="24"/>
-          <w:szCs w:val="24"/>
-        </w:rPr>
-        <w:t xml:space="preserve">: </w:t>
-      </w:r>
-      <w:proofErr w:type="spellStart"/>
-      <w:r>
-        <w:rPr>
-          <w:rFonts w:ascii="Times New Roman" w:hAnsi="Times New Roman" w:cs="Times New Roman"/>
-          <w:sz w:val="24"/>
-          <w:szCs w:val="24"/>
-        </w:rPr>
-        <w:t>true</w:t>
-      </w:r>
-      <w:proofErr w:type="spellEnd"/>
+        <w:t>access-control-allow-credentials: true</w:t>
+      </w:r>
     </w:p>
     <w:p>
       <w:pPr>
@@ -2547,18 +2224,8 @@
           <w:sz w:val="24"/>
           <w:szCs w:val="24"/>
         </w:rPr>
-        <w:t xml:space="preserve">-in Zeile 59 fehlte </w:t>
-      </w:r>
-      <w:proofErr w:type="spellStart"/>
-      <w:r>
-        <w:rPr>
-          <w:rFonts w:ascii="Times New Roman" w:hAnsi="Times New Roman" w:cs="Times New Roman"/>
-          <w:sz w:val="24"/>
-          <w:szCs w:val="24"/>
-        </w:rPr>
-        <w:t>function</w:t>
-      </w:r>
-      <w:proofErr w:type="spellEnd"/>
+        <w:t>-in Zeile 59 fehlte function</w:t>
+      </w:r>
     </w:p>
     <w:p>
       <w:pPr>
@@ -2599,43 +2266,7 @@
           <w:sz w:val="24"/>
           <w:szCs w:val="24"/>
         </w:rPr>
-        <w:t xml:space="preserve">44 </w:t>
-      </w:r>
-      <w:proofErr w:type="spellStart"/>
-      <w:r>
-        <w:rPr>
-          <w:rFonts w:ascii="Times New Roman" w:hAnsi="Times New Roman" w:cs="Times New Roman"/>
-          <w:sz w:val="24"/>
-          <w:szCs w:val="24"/>
-        </w:rPr>
-        <w:t>str_pos</w:t>
-      </w:r>
-      <w:proofErr w:type="spellEnd"/>
-      <w:r>
-        <w:rPr>
-          <w:rFonts w:ascii="Times New Roman" w:hAnsi="Times New Roman" w:cs="Times New Roman"/>
-          <w:sz w:val="24"/>
-          <w:szCs w:val="24"/>
-        </w:rPr>
-        <w:t xml:space="preserve"> zu </w:t>
-      </w:r>
-      <w:proofErr w:type="spellStart"/>
-      <w:r>
-        <w:rPr>
-          <w:rFonts w:ascii="Times New Roman" w:hAnsi="Times New Roman" w:cs="Times New Roman"/>
-          <w:sz w:val="24"/>
-          <w:szCs w:val="24"/>
-        </w:rPr>
-        <w:t>str_contains</w:t>
-      </w:r>
-      <w:proofErr w:type="spellEnd"/>
-      <w:r>
-        <w:rPr>
-          <w:rFonts w:ascii="Times New Roman" w:hAnsi="Times New Roman" w:cs="Times New Roman"/>
-          <w:sz w:val="24"/>
-          <w:szCs w:val="24"/>
-        </w:rPr>
-        <w:t xml:space="preserve"> geändert</w:t>
+        <w:t>44 str_pos zu str_contains geändert</w:t>
       </w:r>
     </w:p>
     <w:p>
@@ -2782,87 +2413,31 @@
           <w:szCs w:val="24"/>
         </w:rPr>
       </w:pPr>
-      <w:proofErr w:type="gramStart"/>
-      <w:r>
-        <w:rPr>
-          <w:rFonts w:ascii="Times New Roman" w:hAnsi="Times New Roman" w:cs="Times New Roman"/>
-          <w:sz w:val="24"/>
-          <w:szCs w:val="24"/>
-        </w:rPr>
-        <w:t>Empty(</w:t>
-      </w:r>
-      <w:proofErr w:type="gramEnd"/>
-      <w:r>
-        <w:rPr>
-          <w:rFonts w:ascii="Times New Roman" w:hAnsi="Times New Roman" w:cs="Times New Roman"/>
-          <w:sz w:val="24"/>
-          <w:szCs w:val="24"/>
-        </w:rPr>
-        <w:t>) -&gt;checkt ob Variable leer ist</w:t>
-      </w:r>
-    </w:p>
-    <w:p>
-      <w:pPr>
-        <w:rPr>
-          <w:rFonts w:ascii="Times New Roman" w:hAnsi="Times New Roman" w:cs="Times New Roman"/>
-          <w:sz w:val="24"/>
-          <w:szCs w:val="24"/>
-        </w:rPr>
-      </w:pPr>
-      <w:r>
-        <w:rPr>
-          <w:rFonts w:ascii="Times New Roman" w:hAnsi="Times New Roman" w:cs="Times New Roman"/>
-          <w:sz w:val="24"/>
-          <w:szCs w:val="24"/>
-        </w:rPr>
-        <w:t xml:space="preserve">: </w:t>
-      </w:r>
-      <w:proofErr w:type="spellStart"/>
-      <w:r>
-        <w:rPr>
-          <w:rFonts w:ascii="Times New Roman" w:hAnsi="Times New Roman" w:cs="Times New Roman"/>
-          <w:sz w:val="24"/>
-          <w:szCs w:val="24"/>
-        </w:rPr>
-        <w:t>float</w:t>
-      </w:r>
-      <w:proofErr w:type="spellEnd"/>
-      <w:r>
-        <w:rPr>
-          <w:rFonts w:ascii="Times New Roman" w:hAnsi="Times New Roman" w:cs="Times New Roman"/>
-          <w:sz w:val="24"/>
-          <w:szCs w:val="24"/>
-        </w:rPr>
-        <w:t xml:space="preserve"> bei </w:t>
-      </w:r>
-      <w:proofErr w:type="spellStart"/>
-      <w:r>
-        <w:rPr>
-          <w:rFonts w:ascii="Times New Roman" w:hAnsi="Times New Roman" w:cs="Times New Roman"/>
-          <w:sz w:val="24"/>
-          <w:szCs w:val="24"/>
-        </w:rPr>
-        <w:t>funktionen</w:t>
-      </w:r>
-      <w:proofErr w:type="spellEnd"/>
-      <w:r>
-        <w:rPr>
-          <w:rFonts w:ascii="Times New Roman" w:hAnsi="Times New Roman" w:cs="Times New Roman"/>
-          <w:sz w:val="24"/>
-          <w:szCs w:val="24"/>
-        </w:rPr>
-        <w:t xml:space="preserve"> setzt den Rückgabewert auf </w:t>
-      </w:r>
-      <w:proofErr w:type="spellStart"/>
-      <w:r>
-        <w:rPr>
-          <w:rFonts w:ascii="Times New Roman" w:hAnsi="Times New Roman" w:cs="Times New Roman"/>
-          <w:sz w:val="24"/>
-          <w:szCs w:val="24"/>
-        </w:rPr>
-        <w:t>float</w:t>
-      </w:r>
-      <w:proofErr w:type="spellEnd"/>
+      <w:r>
+        <w:rPr>
+          <w:rFonts w:ascii="Times New Roman" w:hAnsi="Times New Roman" w:cs="Times New Roman"/>
+          <w:sz w:val="24"/>
+          <w:szCs w:val="24"/>
+        </w:rPr>
+        <w:t>Empty() -&gt;checkt ob Variable leer ist</w:t>
+      </w:r>
+    </w:p>
+    <w:p>
+      <w:pPr>
+        <w:rPr>
+          <w:rFonts w:ascii="Times New Roman" w:hAnsi="Times New Roman" w:cs="Times New Roman"/>
+          <w:sz w:val="24"/>
+          <w:szCs w:val="24"/>
+        </w:rPr>
+      </w:pPr>
+      <w:r>
+        <w:rPr>
+          <w:rFonts w:ascii="Times New Roman" w:hAnsi="Times New Roman" w:cs="Times New Roman"/>
+          <w:sz w:val="24"/>
+          <w:szCs w:val="24"/>
+        </w:rPr>
+        <w:t>: float bei funktionen setzt den Rückgabewert auf float</w:t>
+      </w:r>
     </w:p>
     <w:p>
       <w:pPr>
@@ -3232,18 +2807,8 @@
                 <w:sz w:val="24"/>
                 <w:szCs w:val="24"/>
               </w:rPr>
-              <w:t xml:space="preserve">Dauer des </w:t>
-            </w:r>
-            <w:proofErr w:type="spellStart"/>
-            <w:r>
-              <w:rPr>
-                <w:rFonts w:ascii="Times New Roman" w:hAnsi="Times New Roman" w:cs="Times New Roman"/>
-                <w:sz w:val="24"/>
-                <w:szCs w:val="24"/>
-              </w:rPr>
-              <w:t>quizzes</w:t>
-            </w:r>
-            <w:proofErr w:type="spellEnd"/>
+              <w:t>Dauer des quizzes</w:t>
+            </w:r>
           </w:p>
         </w:tc>
       </w:tr>
@@ -3852,25 +3417,7 @@
           <w:sz w:val="24"/>
           <w:szCs w:val="24"/>
         </w:rPr>
-        <w:t xml:space="preserve">SELECT </w:t>
-      </w:r>
-      <w:proofErr w:type="gramStart"/>
-      <w:r>
-        <w:rPr>
-          <w:rFonts w:ascii="Times New Roman" w:hAnsi="Times New Roman" w:cs="Times New Roman"/>
-          <w:sz w:val="24"/>
-          <w:szCs w:val="24"/>
-        </w:rPr>
-        <w:t>COUNT(</w:t>
-      </w:r>
-      <w:proofErr w:type="gramEnd"/>
-      <w:r>
-        <w:rPr>
-          <w:rFonts w:ascii="Times New Roman" w:hAnsi="Times New Roman" w:cs="Times New Roman"/>
-          <w:sz w:val="24"/>
-          <w:szCs w:val="24"/>
-        </w:rPr>
-        <w:t>code) FROM allergen -&gt; gibt die Anzahl der E</w:t>
+        <w:t>SELECT COUNT(code) FROM allergen -&gt; gibt die Anzahl der E</w:t>
       </w:r>
       <w:r>
         <w:rPr>
@@ -3886,25 +3433,7 @@
           <w:sz w:val="24"/>
           <w:szCs w:val="24"/>
         </w:rPr>
-        <w:t xml:space="preserve">in </w:t>
-      </w:r>
-      <w:proofErr w:type="spellStart"/>
-      <w:r>
-        <w:rPr>
-          <w:rFonts w:ascii="Times New Roman" w:hAnsi="Times New Roman" w:cs="Times New Roman"/>
-          <w:sz w:val="24"/>
-          <w:szCs w:val="24"/>
-        </w:rPr>
-        <w:t>Column</w:t>
-      </w:r>
-      <w:proofErr w:type="spellEnd"/>
-      <w:r>
-        <w:rPr>
-          <w:rFonts w:ascii="Times New Roman" w:hAnsi="Times New Roman" w:cs="Times New Roman"/>
-          <w:sz w:val="24"/>
-          <w:szCs w:val="24"/>
-        </w:rPr>
-        <w:t xml:space="preserve"> „</w:t>
+        <w:t>in Column „</w:t>
       </w:r>
       <w:r>
         <w:rPr>
@@ -5108,7 +4637,6 @@
         </w:rPr>
         <w:t xml:space="preserve">FROM </w:t>
       </w:r>
-      <w:proofErr w:type="spellStart"/>
       <w:r>
         <w:rPr>
           <w:rFonts w:ascii="Courier New" w:eastAsia="Times New Roman" w:hAnsi="Courier New" w:cs="Courier New"/>
@@ -5119,7 +4647,6 @@
         </w:rPr>
         <w:t>gericht</w:t>
       </w:r>
-      <w:proofErr w:type="spellEnd"/>
       <w:r>
         <w:rPr>
           <w:rFonts w:ascii="Courier New" w:eastAsia="Times New Roman" w:hAnsi="Courier New" w:cs="Courier New"/>
@@ -5198,19 +4725,11 @@
         </w:rPr>
         <w:t xml:space="preserve">SELECT </w:t>
       </w:r>
-      <w:proofErr w:type="spellStart"/>
       <w:r>
         <w:rPr>
           <w:color w:val="9876AA"/>
         </w:rPr>
-        <w:t>erfasst_am</w:t>
-      </w:r>
-      <w:proofErr w:type="spellEnd"/>
-      <w:r>
-        <w:rPr>
-          <w:color w:val="9876AA"/>
-        </w:rPr>
-        <w:t xml:space="preserve"> </w:t>
+        <w:t xml:space="preserve">erfasst_am </w:t>
       </w:r>
       <w:r>
         <w:rPr>
@@ -5218,14 +4737,12 @@
         </w:rPr>
         <w:t xml:space="preserve">FROM </w:t>
       </w:r>
-      <w:proofErr w:type="spellStart"/>
       <w:r>
         <w:rPr>
           <w:color w:val="A9B7C6"/>
         </w:rPr>
         <w:t>gericht</w:t>
       </w:r>
-      <w:proofErr w:type="spellEnd"/>
       <w:r>
         <w:rPr>
           <w:color w:val="CC7832"/>
@@ -5330,82 +4847,54 @@
         </w:rPr>
         <w:t xml:space="preserve">SELECT </w:t>
       </w:r>
-      <w:proofErr w:type="spellStart"/>
       <w:r>
         <w:rPr>
           <w:color w:val="9876AA"/>
         </w:rPr>
         <w:t>erfasst_am</w:t>
       </w:r>
-      <w:proofErr w:type="spellEnd"/>
       <w:r>
         <w:rPr>
           <w:color w:val="CC7832"/>
         </w:rPr>
         <w:t xml:space="preserve">, </w:t>
       </w:r>
-      <w:proofErr w:type="spellStart"/>
       <w:r>
         <w:rPr>
           <w:color w:val="9876AA"/>
         </w:rPr>
-        <w:t>name</w:t>
-      </w:r>
-      <w:proofErr w:type="spellEnd"/>
+        <w:t xml:space="preserve">name </w:t>
+      </w:r>
+      <w:r>
+        <w:rPr>
+          <w:color w:val="CC7832"/>
+        </w:rPr>
+        <w:t xml:space="preserve">FROM </w:t>
+      </w:r>
+      <w:r>
+        <w:rPr>
+          <w:color w:val="A9B7C6"/>
+        </w:rPr>
+        <w:t xml:space="preserve">gericht </w:t>
+      </w:r>
+      <w:r>
+        <w:rPr>
+          <w:color w:val="CC7832"/>
+        </w:rPr>
+        <w:t xml:space="preserve">ORDER BY </w:t>
+      </w:r>
       <w:r>
         <w:rPr>
           <w:color w:val="9876AA"/>
         </w:rPr>
-        <w:t xml:space="preserve"> </w:t>
+        <w:t xml:space="preserve">name </w:t>
       </w:r>
       <w:r>
         <w:rPr>
           <w:color w:val="CC7832"/>
         </w:rPr>
-        <w:t xml:space="preserve">FROM </w:t>
-      </w:r>
-      <w:proofErr w:type="spellStart"/>
-      <w:r>
-        <w:rPr>
-          <w:color w:val="A9B7C6"/>
-        </w:rPr>
-        <w:t>gericht</w:t>
-      </w:r>
-      <w:proofErr w:type="spellEnd"/>
-      <w:r>
-        <w:rPr>
-          <w:color w:val="A9B7C6"/>
-        </w:rPr>
-        <w:t xml:space="preserve"> </w:t>
-      </w:r>
-      <w:r>
-        <w:rPr>
-          <w:color w:val="CC7832"/>
-        </w:rPr>
-        <w:t xml:space="preserve">ORDER BY </w:t>
-      </w:r>
-      <w:proofErr w:type="spellStart"/>
-      <w:r>
-        <w:rPr>
-          <w:color w:val="9876AA"/>
-        </w:rPr>
-        <w:t>name</w:t>
-      </w:r>
-      <w:proofErr w:type="spellEnd"/>
-      <w:r>
-        <w:rPr>
-          <w:color w:val="9876AA"/>
-        </w:rPr>
-        <w:t xml:space="preserve"> </w:t>
-      </w:r>
-      <w:proofErr w:type="gramStart"/>
-      <w:r>
-        <w:rPr>
-          <w:color w:val="CC7832"/>
-        </w:rPr>
         <w:t>DESC ;</w:t>
       </w:r>
-      <w:proofErr w:type="gramEnd"/>
       <w:r>
         <w:rPr>
           <w:noProof/>
@@ -5468,73 +4957,47 @@
         </w:rPr>
         <w:t xml:space="preserve">SELECT </w:t>
       </w:r>
-      <w:proofErr w:type="spellStart"/>
       <w:r>
         <w:rPr>
           <w:color w:val="9876AA"/>
         </w:rPr>
         <w:t>beschreibung</w:t>
       </w:r>
-      <w:proofErr w:type="spellEnd"/>
       <w:r>
         <w:rPr>
           <w:color w:val="CC7832"/>
         </w:rPr>
         <w:t xml:space="preserve">, </w:t>
       </w:r>
-      <w:proofErr w:type="spellStart"/>
       <w:r>
         <w:rPr>
           <w:color w:val="9876AA"/>
         </w:rPr>
-        <w:t>name</w:t>
-      </w:r>
-      <w:proofErr w:type="spellEnd"/>
+        <w:t xml:space="preserve">name </w:t>
+      </w:r>
+      <w:r>
+        <w:rPr>
+          <w:color w:val="CC7832"/>
+        </w:rPr>
+        <w:t xml:space="preserve">FROM </w:t>
+      </w:r>
+      <w:r>
+        <w:rPr>
+          <w:color w:val="A9B7C6"/>
+        </w:rPr>
+        <w:t xml:space="preserve">gericht </w:t>
+      </w:r>
+      <w:r>
+        <w:rPr>
+          <w:color w:val="CC7832"/>
+        </w:rPr>
+        <w:t xml:space="preserve">ORDER BY </w:t>
+      </w:r>
       <w:r>
         <w:rPr>
           <w:color w:val="9876AA"/>
         </w:rPr>
-        <w:t xml:space="preserve"> </w:t>
-      </w:r>
-      <w:r>
-        <w:rPr>
-          <w:color w:val="CC7832"/>
-        </w:rPr>
-        <w:t xml:space="preserve">FROM </w:t>
-      </w:r>
-      <w:proofErr w:type="spellStart"/>
-      <w:r>
-        <w:rPr>
-          <w:color w:val="A9B7C6"/>
-        </w:rPr>
-        <w:t>gericht</w:t>
-      </w:r>
-      <w:proofErr w:type="spellEnd"/>
-      <w:r>
-        <w:rPr>
-          <w:color w:val="A9B7C6"/>
-        </w:rPr>
-        <w:t xml:space="preserve"> </w:t>
-      </w:r>
-      <w:r>
-        <w:rPr>
-          <w:color w:val="CC7832"/>
-        </w:rPr>
-        <w:t xml:space="preserve">ORDER BY </w:t>
-      </w:r>
-      <w:proofErr w:type="spellStart"/>
-      <w:r>
-        <w:rPr>
-          <w:color w:val="9876AA"/>
-        </w:rPr>
-        <w:t>name</w:t>
-      </w:r>
-      <w:proofErr w:type="spellEnd"/>
-      <w:r>
-        <w:rPr>
-          <w:color w:val="9876AA"/>
-        </w:rPr>
-        <w:t xml:space="preserve"> </w:t>
+        <w:t xml:space="preserve">name </w:t>
       </w:r>
       <w:r>
         <w:rPr>
@@ -5657,7 +5120,6 @@
         </w:rPr>
         <w:t xml:space="preserve">SELECT </w:t>
       </w:r>
-      <w:proofErr w:type="spellStart"/>
       <w:r>
         <w:rPr>
           <w:color w:val="9876AA"/>
@@ -5665,7 +5127,6 @@
         </w:rPr>
         <w:t>beschreibung</w:t>
       </w:r>
-      <w:proofErr w:type="spellEnd"/>
       <w:r>
         <w:rPr>
           <w:color w:val="CC7832"/>
@@ -5687,21 +5148,12 @@
         </w:rPr>
         <w:t xml:space="preserve">FROM </w:t>
       </w:r>
-      <w:proofErr w:type="spellStart"/>
       <w:r>
         <w:rPr>
           <w:color w:val="A9B7C6"/>
           <w:lang w:val="en-US"/>
         </w:rPr>
-        <w:t>gericht</w:t>
-      </w:r>
-      <w:proofErr w:type="spellEnd"/>
-      <w:r>
-        <w:rPr>
-          <w:color w:val="A9B7C6"/>
-          <w:lang w:val="en-US"/>
-        </w:rPr>
-        <w:t xml:space="preserve"> </w:t>
+        <w:t xml:space="preserve">gericht </w:t>
       </w:r>
       <w:r>
         <w:rPr>
@@ -5738,7 +5190,6 @@
         </w:rPr>
         <w:t xml:space="preserve">OFFSET </w:t>
       </w:r>
-      <w:proofErr w:type="gramStart"/>
       <w:r>
         <w:rPr>
           <w:color w:val="6897BB"/>
@@ -5753,7 +5204,6 @@
         </w:rPr>
         <w:t>;</w:t>
       </w:r>
-      <w:proofErr w:type="gramEnd"/>
     </w:p>
     <w:p>
       <w:pPr>
@@ -5878,15 +5328,7 @@
           <w:color w:val="CC7832"/>
           <w:lang w:val="en-US"/>
         </w:rPr>
-        <w:t xml:space="preserve">SELECT </w:t>
-      </w:r>
-      <w:proofErr w:type="gramStart"/>
-      <w:r>
-        <w:rPr>
-          <w:color w:val="CC7832"/>
-          <w:lang w:val="en-US"/>
-        </w:rPr>
-        <w:t>DISTINCT</w:t>
+        <w:t>SELECT DISTINCT</w:t>
       </w:r>
       <w:r>
         <w:rPr>
@@ -5895,8 +5337,6 @@
         </w:rPr>
         <w:t>(</w:t>
       </w:r>
-      <w:proofErr w:type="spellStart"/>
-      <w:proofErr w:type="gramEnd"/>
       <w:r>
         <w:rPr>
           <w:color w:val="9876AA"/>
@@ -5904,7 +5344,6 @@
         </w:rPr>
         <w:t>typ</w:t>
       </w:r>
-      <w:proofErr w:type="spellEnd"/>
       <w:r>
         <w:rPr>
           <w:color w:val="A9B7C6"/>
@@ -6042,21 +5481,12 @@
         </w:rPr>
         <w:t xml:space="preserve">FROM </w:t>
       </w:r>
-      <w:proofErr w:type="spellStart"/>
       <w:r>
         <w:rPr>
           <w:color w:val="A9B7C6"/>
           <w:lang w:val="en-US"/>
         </w:rPr>
-        <w:t>gericht</w:t>
-      </w:r>
-      <w:proofErr w:type="spellEnd"/>
-      <w:r>
-        <w:rPr>
-          <w:color w:val="A9B7C6"/>
-          <w:lang w:val="en-US"/>
-        </w:rPr>
-        <w:t xml:space="preserve"> </w:t>
+        <w:t xml:space="preserve">gericht </w:t>
       </w:r>
       <w:r>
         <w:rPr>
@@ -6084,15 +5514,7 @@
           <w:color w:val="6A8759"/>
           <w:lang w:val="en-US"/>
         </w:rPr>
-        <w:t>'K%</w:t>
-      </w:r>
-      <w:proofErr w:type="gramStart"/>
-      <w:r>
-        <w:rPr>
-          <w:color w:val="6A8759"/>
-          <w:lang w:val="en-US"/>
-        </w:rPr>
-        <w:t>'</w:t>
+        <w:t>'K%'</w:t>
       </w:r>
       <w:r>
         <w:rPr>
@@ -6101,7 +5523,6 @@
         </w:rPr>
         <w:t>;</w:t>
       </w:r>
-      <w:proofErr w:type="gramEnd"/>
     </w:p>
     <w:p>
       <w:pPr>
@@ -6185,21 +5606,12 @@
         </w:rPr>
         <w:t xml:space="preserve">FROM </w:t>
       </w:r>
-      <w:proofErr w:type="spellStart"/>
       <w:r>
         <w:rPr>
           <w:color w:val="A9B7C6"/>
           <w:lang w:val="en-US"/>
         </w:rPr>
-        <w:t>gericht</w:t>
-      </w:r>
-      <w:proofErr w:type="spellEnd"/>
-      <w:r>
-        <w:rPr>
-          <w:color w:val="A9B7C6"/>
-          <w:lang w:val="en-US"/>
-        </w:rPr>
-        <w:t xml:space="preserve"> </w:t>
+        <w:t xml:space="preserve">gericht </w:t>
       </w:r>
       <w:r>
         <w:rPr>
@@ -6227,31 +5639,7 @@
           <w:color w:val="6A8759"/>
           <w:lang w:val="en-US"/>
         </w:rPr>
-        <w:t>'%</w:t>
-      </w:r>
-      <w:proofErr w:type="spellStart"/>
-      <w:r>
-        <w:rPr>
-          <w:color w:val="6A8759"/>
-          <w:lang w:val="en-US"/>
-        </w:rPr>
-        <w:t>suppe</w:t>
-      </w:r>
-      <w:proofErr w:type="spellEnd"/>
-      <w:r>
-        <w:rPr>
-          <w:color w:val="6A8759"/>
-          <w:lang w:val="en-US"/>
-        </w:rPr>
-        <w:t>%</w:t>
-      </w:r>
-      <w:proofErr w:type="gramStart"/>
-      <w:r>
-        <w:rPr>
-          <w:color w:val="6A8759"/>
-          <w:lang w:val="en-US"/>
-        </w:rPr>
-        <w:t>'</w:t>
+        <w:t>'%suppe%'</w:t>
       </w:r>
       <w:r>
         <w:rPr>
@@ -6260,7 +5648,6 @@
         </w:rPr>
         <w:t>;</w:t>
       </w:r>
-      <w:proofErr w:type="gramEnd"/>
     </w:p>
     <w:p>
       <w:pPr>
@@ -6369,21 +5756,12 @@
         </w:rPr>
         <w:t xml:space="preserve">FROM </w:t>
       </w:r>
-      <w:proofErr w:type="spellStart"/>
       <w:r>
         <w:rPr>
           <w:color w:val="A9B7C6"/>
           <w:lang w:val="en-US"/>
         </w:rPr>
-        <w:t>kategorie</w:t>
-      </w:r>
-      <w:proofErr w:type="spellEnd"/>
-      <w:r>
-        <w:rPr>
-          <w:color w:val="A9B7C6"/>
-          <w:lang w:val="en-US"/>
-        </w:rPr>
-        <w:t xml:space="preserve"> </w:t>
+        <w:t xml:space="preserve">kategorie </w:t>
       </w:r>
       <w:r>
         <w:rPr>
@@ -6392,38 +5770,20 @@
         </w:rPr>
         <w:t xml:space="preserve">WHERE </w:t>
       </w:r>
-      <w:proofErr w:type="spellStart"/>
       <w:r>
         <w:rPr>
           <w:color w:val="9876AA"/>
           <w:lang w:val="en-US"/>
         </w:rPr>
-        <w:t>eltern_id</w:t>
-      </w:r>
-      <w:proofErr w:type="spellEnd"/>
-      <w:r>
-        <w:rPr>
-          <w:color w:val="9876AA"/>
-          <w:lang w:val="en-US"/>
-        </w:rPr>
-        <w:t xml:space="preserve"> </w:t>
+        <w:t xml:space="preserve">eltern_id </w:t>
       </w:r>
       <w:r>
         <w:rPr>
           <w:color w:val="CC7832"/>
           <w:lang w:val="en-US"/>
         </w:rPr>
-        <w:t xml:space="preserve">is </w:t>
-      </w:r>
-      <w:proofErr w:type="gramStart"/>
-      <w:r>
-        <w:rPr>
-          <w:color w:val="CC7832"/>
-          <w:lang w:val="en-US"/>
-        </w:rPr>
-        <w:t>null ;</w:t>
-      </w:r>
-      <w:proofErr w:type="gramEnd"/>
+        <w:t>is null ;</w:t>
+      </w:r>
     </w:p>
     <w:p>
       <w:pPr>
@@ -6580,19 +5940,11 @@
         <w:br/>
         <w:t xml:space="preserve">    </w:t>
       </w:r>
-      <w:proofErr w:type="spellStart"/>
       <w:r>
         <w:rPr>
           <w:color w:val="9876AA"/>
         </w:rPr>
-        <w:t>name</w:t>
-      </w:r>
-      <w:proofErr w:type="spellEnd"/>
-      <w:r>
-        <w:rPr>
-          <w:color w:val="9876AA"/>
-        </w:rPr>
-        <w:t xml:space="preserve"> </w:t>
+        <w:t xml:space="preserve">name </w:t>
       </w:r>
       <w:r>
         <w:rPr>
@@ -6612,14 +5964,12 @@
         </w:rPr>
         <w:br/>
       </w:r>
-      <w:proofErr w:type="spellStart"/>
       <w:r>
         <w:rPr>
           <w:color w:val="CC7832"/>
         </w:rPr>
         <w:t>Where</w:t>
       </w:r>
-      <w:proofErr w:type="spellEnd"/>
       <w:r>
         <w:rPr>
           <w:color w:val="CC7832"/>
@@ -6743,130 +6093,120 @@
         </w:rPr>
         <w:t xml:space="preserve">INSERT INTO </w:t>
       </w:r>
-      <w:proofErr w:type="spellStart"/>
       <w:r>
         <w:rPr>
           <w:color w:val="A9B7C6"/>
         </w:rPr>
-        <w:t>gericht</w:t>
-      </w:r>
-      <w:proofErr w:type="spellEnd"/>
+        <w:t xml:space="preserve">gericht </w:t>
+      </w:r>
+      <w:r>
+        <w:rPr>
+          <w:color w:val="CC7832"/>
+        </w:rPr>
+        <w:t xml:space="preserve">VALUE </w:t>
+      </w:r>
       <w:r>
         <w:rPr>
           <w:color w:val="A9B7C6"/>
         </w:rPr>
-        <w:t xml:space="preserve"> </w:t>
+        <w:t>(</w:t>
+      </w:r>
+      <w:r>
+        <w:rPr>
+          <w:color w:val="6897BB"/>
+        </w:rPr>
+        <w:t>21</w:t>
       </w:r>
       <w:r>
         <w:rPr>
           <w:color w:val="CC7832"/>
         </w:rPr>
-        <w:t xml:space="preserve">VALUE </w:t>
+        <w:t xml:space="preserve">, </w:t>
+      </w:r>
+      <w:r>
+        <w:rPr>
+          <w:color w:val="6A8759"/>
+        </w:rPr>
+        <w:t>'Pommes mit Currywurst'</w:t>
+      </w:r>
+      <w:r>
+        <w:rPr>
+          <w:color w:val="CC7832"/>
+        </w:rPr>
+        <w:t xml:space="preserve">, </w:t>
+      </w:r>
+      <w:r>
+        <w:rPr>
+          <w:color w:val="6A8759"/>
+        </w:rPr>
+        <w:t>'Stinken nach Jonathan'</w:t>
+      </w:r>
+      <w:r>
+        <w:rPr>
+          <w:color w:val="CC7832"/>
+        </w:rPr>
+        <w:t xml:space="preserve">, </w:t>
+      </w:r>
+      <w:r>
+        <w:rPr>
+          <w:color w:val="6A8759"/>
+        </w:rPr>
+        <w:t>'12.12.12'</w:t>
+      </w:r>
+      <w:r>
+        <w:rPr>
+          <w:color w:val="CC7832"/>
+        </w:rPr>
+        <w:t xml:space="preserve">, </w:t>
+      </w:r>
+      <w:r>
+        <w:rPr>
+          <w:color w:val="6897BB"/>
+        </w:rPr>
+        <w:t>0</w:t>
+      </w:r>
+      <w:r>
+        <w:rPr>
+          <w:color w:val="CC7832"/>
+        </w:rPr>
+        <w:t xml:space="preserve">, </w:t>
+      </w:r>
+      <w:r>
+        <w:rPr>
+          <w:color w:val="6897BB"/>
+        </w:rPr>
+        <w:t>0</w:t>
+      </w:r>
+      <w:r>
+        <w:rPr>
+          <w:color w:val="CC7832"/>
+        </w:rPr>
+        <w:t xml:space="preserve">, </w:t>
+      </w:r>
+      <w:r>
+        <w:rPr>
+          <w:color w:val="6897BB"/>
+        </w:rPr>
+        <w:t>10</w:t>
+      </w:r>
+      <w:r>
+        <w:rPr>
+          <w:color w:val="CC7832"/>
+        </w:rPr>
+        <w:t xml:space="preserve">, </w:t>
+      </w:r>
+      <w:r>
+        <w:rPr>
+          <w:color w:val="6897BB"/>
+        </w:rPr>
+        <w:t xml:space="preserve">11 </w:t>
       </w:r>
       <w:r>
         <w:rPr>
           <w:color w:val="A9B7C6"/>
         </w:rPr>
-        <w:t>(</w:t>
-      </w:r>
-      <w:r>
-        <w:rPr>
-          <w:color w:val="6897BB"/>
-        </w:rPr>
-        <w:t>21</w:t>
-      </w:r>
-      <w:r>
-        <w:rPr>
-          <w:color w:val="CC7832"/>
-        </w:rPr>
-        <w:t xml:space="preserve">, </w:t>
-      </w:r>
-      <w:r>
-        <w:rPr>
-          <w:color w:val="6A8759"/>
-        </w:rPr>
-        <w:t>'Pommes mit Currywurst'</w:t>
-      </w:r>
-      <w:r>
-        <w:rPr>
-          <w:color w:val="CC7832"/>
-        </w:rPr>
-        <w:t xml:space="preserve">, </w:t>
-      </w:r>
-      <w:r>
-        <w:rPr>
-          <w:color w:val="6A8759"/>
-        </w:rPr>
-        <w:t>'Stinken nach Jonathan'</w:t>
-      </w:r>
-      <w:r>
-        <w:rPr>
-          <w:color w:val="CC7832"/>
-        </w:rPr>
-        <w:t xml:space="preserve">, </w:t>
-      </w:r>
-      <w:r>
-        <w:rPr>
-          <w:color w:val="6A8759"/>
-        </w:rPr>
-        <w:t>'12.12.12'</w:t>
-      </w:r>
-      <w:r>
-        <w:rPr>
-          <w:color w:val="CC7832"/>
-        </w:rPr>
-        <w:t xml:space="preserve">, </w:t>
-      </w:r>
-      <w:r>
-        <w:rPr>
-          <w:color w:val="6897BB"/>
-        </w:rPr>
-        <w:t>0</w:t>
-      </w:r>
-      <w:r>
-        <w:rPr>
-          <w:color w:val="CC7832"/>
-        </w:rPr>
-        <w:t xml:space="preserve">, </w:t>
-      </w:r>
-      <w:r>
-        <w:rPr>
-          <w:color w:val="6897BB"/>
-        </w:rPr>
-        <w:t>0</w:t>
-      </w:r>
-      <w:r>
-        <w:rPr>
-          <w:color w:val="CC7832"/>
-        </w:rPr>
-        <w:t xml:space="preserve">, </w:t>
-      </w:r>
-      <w:r>
-        <w:rPr>
-          <w:color w:val="6897BB"/>
-        </w:rPr>
-        <w:t>10</w:t>
-      </w:r>
-      <w:r>
-        <w:rPr>
-          <w:color w:val="CC7832"/>
-        </w:rPr>
-        <w:t xml:space="preserve">, </w:t>
-      </w:r>
-      <w:proofErr w:type="gramStart"/>
-      <w:r>
-        <w:rPr>
-          <w:color w:val="6897BB"/>
-        </w:rPr>
-        <w:t xml:space="preserve">11 </w:t>
-      </w:r>
-      <w:r>
-        <w:rPr>
-          <w:color w:val="A9B7C6"/>
-        </w:rPr>
         <w:t>)</w:t>
       </w:r>
-      <w:proofErr w:type="gramEnd"/>
       <w:r>
         <w:rPr>
           <w:color w:val="CC7832"/>
@@ -7020,164 +6360,96 @@
         </w:rPr>
         <w:t xml:space="preserve">FROM </w:t>
       </w:r>
-      <w:proofErr w:type="spellStart"/>
       <w:r>
         <w:rPr>
           <w:color w:val="A9B7C6"/>
         </w:rPr>
-        <w:t>gericht</w:t>
-      </w:r>
-      <w:proofErr w:type="spellEnd"/>
+        <w:t xml:space="preserve">gericht g </w:t>
+      </w:r>
+      <w:r>
+        <w:rPr>
+          <w:color w:val="CC7832"/>
+        </w:rPr>
+        <w:t xml:space="preserve">JOIN </w:t>
+      </w:r>
       <w:r>
         <w:rPr>
           <w:color w:val="A9B7C6"/>
         </w:rPr>
-        <w:t xml:space="preserve"> g </w:t>
+        <w:t xml:space="preserve">gericht_hat_allergen gha </w:t>
       </w:r>
       <w:r>
         <w:rPr>
           <w:color w:val="CC7832"/>
         </w:rPr>
+        <w:t xml:space="preserve">ON </w:t>
+      </w:r>
+      <w:r>
+        <w:rPr>
+          <w:color w:val="A9B7C6"/>
+        </w:rPr>
+        <w:t>g.</w:t>
+      </w:r>
+      <w:r>
+        <w:rPr>
+          <w:color w:val="9876AA"/>
+        </w:rPr>
+        <w:t xml:space="preserve">id </w:t>
+      </w:r>
+      <w:r>
+        <w:rPr>
+          <w:color w:val="A9B7C6"/>
+        </w:rPr>
+        <w:t>= gha.</w:t>
+      </w:r>
+      <w:r>
+        <w:rPr>
+          <w:color w:val="9876AA"/>
+        </w:rPr>
+        <w:t xml:space="preserve">gericht_id </w:t>
+      </w:r>
+      <w:r>
+        <w:rPr>
+          <w:color w:val="CC7832"/>
+        </w:rPr>
         <w:t xml:space="preserve">JOIN </w:t>
       </w:r>
-      <w:proofErr w:type="spellStart"/>
       <w:r>
         <w:rPr>
           <w:color w:val="A9B7C6"/>
         </w:rPr>
-        <w:t>gericht_hat_allergen</w:t>
-      </w:r>
-      <w:proofErr w:type="spellEnd"/>
+        <w:t xml:space="preserve">allergen a </w:t>
+      </w:r>
+      <w:r>
+        <w:rPr>
+          <w:color w:val="CC7832"/>
+        </w:rPr>
+        <w:t xml:space="preserve">on </w:t>
+      </w:r>
       <w:r>
         <w:rPr>
           <w:color w:val="A9B7C6"/>
         </w:rPr>
-        <w:t xml:space="preserve"> </w:t>
-      </w:r>
-      <w:proofErr w:type="spellStart"/>
+        <w:t>gha.</w:t>
+      </w:r>
+      <w:r>
+        <w:rPr>
+          <w:color w:val="9876AA"/>
+        </w:rPr>
+        <w:t xml:space="preserve">code </w:t>
+      </w:r>
       <w:r>
         <w:rPr>
           <w:color w:val="A9B7C6"/>
         </w:rPr>
-        <w:t>gha</w:t>
-      </w:r>
-      <w:proofErr w:type="spellEnd"/>
-      <w:r>
-        <w:rPr>
-          <w:color w:val="A9B7C6"/>
-        </w:rPr>
-        <w:t xml:space="preserve"> </w:t>
-      </w:r>
-      <w:r>
-        <w:rPr>
-          <w:color w:val="CC7832"/>
-        </w:rPr>
-        <w:t xml:space="preserve">ON </w:t>
-      </w:r>
-      <w:r>
-        <w:rPr>
-          <w:color w:val="A9B7C6"/>
-        </w:rPr>
-        <w:t>g.</w:t>
+        <w:t>= a.</w:t>
       </w:r>
       <w:r>
         <w:rPr>
           <w:color w:val="9876AA"/>
         </w:rPr>
-        <w:t xml:space="preserve">id </w:t>
-      </w:r>
-      <w:r>
-        <w:rPr>
-          <w:color w:val="A9B7C6"/>
-        </w:rPr>
-        <w:t xml:space="preserve">= </w:t>
-      </w:r>
-      <w:proofErr w:type="spellStart"/>
-      <w:proofErr w:type="gramStart"/>
-      <w:r>
-        <w:rPr>
-          <w:color w:val="A9B7C6"/>
-        </w:rPr>
-        <w:t>gha.</w:t>
-      </w:r>
-      <w:r>
-        <w:rPr>
-          <w:color w:val="9876AA"/>
-        </w:rPr>
-        <w:t>gericht</w:t>
-      </w:r>
-      <w:proofErr w:type="gramEnd"/>
-      <w:r>
-        <w:rPr>
-          <w:color w:val="9876AA"/>
-        </w:rPr>
-        <w:t>_id</w:t>
-      </w:r>
-      <w:proofErr w:type="spellEnd"/>
-      <w:r>
-        <w:rPr>
-          <w:color w:val="9876AA"/>
-        </w:rPr>
-        <w:t xml:space="preserve"> </w:t>
-      </w:r>
-      <w:r>
-        <w:rPr>
-          <w:color w:val="CC7832"/>
-        </w:rPr>
-        <w:t xml:space="preserve">JOIN </w:t>
-      </w:r>
-      <w:r>
-        <w:rPr>
-          <w:color w:val="A9B7C6"/>
-        </w:rPr>
-        <w:t xml:space="preserve">allergen a </w:t>
-      </w:r>
-      <w:r>
-        <w:rPr>
-          <w:color w:val="CC7832"/>
-        </w:rPr>
-        <w:t xml:space="preserve">on </w:t>
-      </w:r>
-      <w:proofErr w:type="spellStart"/>
-      <w:r>
-        <w:rPr>
-          <w:color w:val="A9B7C6"/>
-        </w:rPr>
-        <w:t>gha.</w:t>
-      </w:r>
-      <w:r>
-        <w:rPr>
-          <w:color w:val="9876AA"/>
-        </w:rPr>
         <w:t>code</w:t>
       </w:r>
-      <w:proofErr w:type="spellEnd"/>
-      <w:r>
-        <w:rPr>
-          <w:color w:val="9876AA"/>
-        </w:rPr>
-        <w:t xml:space="preserve"> </w:t>
-      </w:r>
-      <w:r>
-        <w:rPr>
-          <w:color w:val="A9B7C6"/>
-        </w:rPr>
-        <w:t xml:space="preserve">= </w:t>
-      </w:r>
-      <w:proofErr w:type="spellStart"/>
-      <w:r>
-        <w:rPr>
-          <w:color w:val="A9B7C6"/>
-        </w:rPr>
-        <w:t>a.</w:t>
-      </w:r>
-      <w:r>
-        <w:rPr>
-          <w:color w:val="9876AA"/>
-        </w:rPr>
-        <w:t>code</w:t>
-      </w:r>
-      <w:proofErr w:type="spellEnd"/>
       <w:r>
         <w:rPr>
           <w:color w:val="CC7832"/>
@@ -7352,164 +6624,96 @@
         </w:rPr>
         <w:t xml:space="preserve">FROM </w:t>
       </w:r>
-      <w:proofErr w:type="spellStart"/>
       <w:r>
         <w:rPr>
           <w:color w:val="A9B7C6"/>
         </w:rPr>
-        <w:t>gericht</w:t>
-      </w:r>
-      <w:proofErr w:type="spellEnd"/>
+        <w:t xml:space="preserve">gericht g </w:t>
+      </w:r>
+      <w:r>
+        <w:rPr>
+          <w:color w:val="CC7832"/>
+        </w:rPr>
+        <w:t xml:space="preserve">LEFT JOIN </w:t>
+      </w:r>
       <w:r>
         <w:rPr>
           <w:color w:val="A9B7C6"/>
         </w:rPr>
-        <w:t xml:space="preserve"> g </w:t>
+        <w:t xml:space="preserve">gericht_hat_allergen gha </w:t>
       </w:r>
       <w:r>
         <w:rPr>
           <w:color w:val="CC7832"/>
         </w:rPr>
+        <w:t xml:space="preserve">ON </w:t>
+      </w:r>
+      <w:r>
+        <w:rPr>
+          <w:color w:val="A9B7C6"/>
+        </w:rPr>
+        <w:t>g.</w:t>
+      </w:r>
+      <w:r>
+        <w:rPr>
+          <w:color w:val="9876AA"/>
+        </w:rPr>
+        <w:t xml:space="preserve">id </w:t>
+      </w:r>
+      <w:r>
+        <w:rPr>
+          <w:color w:val="A9B7C6"/>
+        </w:rPr>
+        <w:t>= gha.</w:t>
+      </w:r>
+      <w:r>
+        <w:rPr>
+          <w:color w:val="9876AA"/>
+        </w:rPr>
+        <w:t xml:space="preserve">gericht_id </w:t>
+      </w:r>
+      <w:r>
+        <w:rPr>
+          <w:color w:val="CC7832"/>
+        </w:rPr>
         <w:t xml:space="preserve">LEFT JOIN </w:t>
       </w:r>
-      <w:proofErr w:type="spellStart"/>
       <w:r>
         <w:rPr>
           <w:color w:val="A9B7C6"/>
         </w:rPr>
-        <w:t>gericht_hat_allergen</w:t>
-      </w:r>
-      <w:proofErr w:type="spellEnd"/>
+        <w:t xml:space="preserve">allergen a </w:t>
+      </w:r>
+      <w:r>
+        <w:rPr>
+          <w:color w:val="CC7832"/>
+        </w:rPr>
+        <w:t xml:space="preserve">on </w:t>
+      </w:r>
       <w:r>
         <w:rPr>
           <w:color w:val="A9B7C6"/>
         </w:rPr>
-        <w:t xml:space="preserve"> </w:t>
-      </w:r>
-      <w:proofErr w:type="spellStart"/>
+        <w:t>gha.</w:t>
+      </w:r>
+      <w:r>
+        <w:rPr>
+          <w:color w:val="9876AA"/>
+        </w:rPr>
+        <w:t xml:space="preserve">code </w:t>
+      </w:r>
       <w:r>
         <w:rPr>
           <w:color w:val="A9B7C6"/>
         </w:rPr>
-        <w:t>gha</w:t>
-      </w:r>
-      <w:proofErr w:type="spellEnd"/>
-      <w:r>
-        <w:rPr>
-          <w:color w:val="A9B7C6"/>
-        </w:rPr>
-        <w:t xml:space="preserve"> </w:t>
-      </w:r>
-      <w:r>
-        <w:rPr>
-          <w:color w:val="CC7832"/>
-        </w:rPr>
-        <w:t xml:space="preserve">ON </w:t>
-      </w:r>
-      <w:r>
-        <w:rPr>
-          <w:color w:val="A9B7C6"/>
-        </w:rPr>
-        <w:t>g.</w:t>
+        <w:t>= a.</w:t>
       </w:r>
       <w:r>
         <w:rPr>
           <w:color w:val="9876AA"/>
         </w:rPr>
-        <w:t xml:space="preserve">id </w:t>
-      </w:r>
-      <w:r>
-        <w:rPr>
-          <w:color w:val="A9B7C6"/>
-        </w:rPr>
-        <w:t xml:space="preserve">= </w:t>
-      </w:r>
-      <w:proofErr w:type="spellStart"/>
-      <w:proofErr w:type="gramStart"/>
-      <w:r>
-        <w:rPr>
-          <w:color w:val="A9B7C6"/>
-        </w:rPr>
-        <w:t>gha.</w:t>
-      </w:r>
-      <w:r>
-        <w:rPr>
-          <w:color w:val="9876AA"/>
-        </w:rPr>
-        <w:t>gericht</w:t>
-      </w:r>
-      <w:proofErr w:type="gramEnd"/>
-      <w:r>
-        <w:rPr>
-          <w:color w:val="9876AA"/>
-        </w:rPr>
-        <w:t>_id</w:t>
-      </w:r>
-      <w:proofErr w:type="spellEnd"/>
-      <w:r>
-        <w:rPr>
-          <w:color w:val="9876AA"/>
-        </w:rPr>
-        <w:t xml:space="preserve"> </w:t>
-      </w:r>
-      <w:r>
-        <w:rPr>
-          <w:color w:val="CC7832"/>
-        </w:rPr>
-        <w:t xml:space="preserve">LEFT JOIN </w:t>
-      </w:r>
-      <w:r>
-        <w:rPr>
-          <w:color w:val="A9B7C6"/>
-        </w:rPr>
-        <w:t xml:space="preserve">allergen a </w:t>
-      </w:r>
-      <w:r>
-        <w:rPr>
-          <w:color w:val="CC7832"/>
-        </w:rPr>
-        <w:t xml:space="preserve">on </w:t>
-      </w:r>
-      <w:proofErr w:type="spellStart"/>
-      <w:r>
-        <w:rPr>
-          <w:color w:val="A9B7C6"/>
-        </w:rPr>
-        <w:t>gha.</w:t>
-      </w:r>
-      <w:r>
-        <w:rPr>
-          <w:color w:val="9876AA"/>
-        </w:rPr>
         <w:t>code</w:t>
       </w:r>
-      <w:proofErr w:type="spellEnd"/>
-      <w:r>
-        <w:rPr>
-          <w:color w:val="9876AA"/>
-        </w:rPr>
-        <w:t xml:space="preserve"> </w:t>
-      </w:r>
-      <w:r>
-        <w:rPr>
-          <w:color w:val="A9B7C6"/>
-        </w:rPr>
-        <w:t xml:space="preserve">= </w:t>
-      </w:r>
-      <w:proofErr w:type="spellStart"/>
-      <w:r>
-        <w:rPr>
-          <w:color w:val="A9B7C6"/>
-        </w:rPr>
-        <w:t>a.</w:t>
-      </w:r>
-      <w:r>
-        <w:rPr>
-          <w:color w:val="9876AA"/>
-        </w:rPr>
-        <w:t>code</w:t>
-      </w:r>
-      <w:proofErr w:type="spellEnd"/>
       <w:r>
         <w:rPr>
           <w:color w:val="CC7832"/>
@@ -7652,164 +6856,96 @@
         </w:rPr>
         <w:t xml:space="preserve">FROM </w:t>
       </w:r>
-      <w:proofErr w:type="spellStart"/>
       <w:r>
         <w:rPr>
           <w:color w:val="A9B7C6"/>
         </w:rPr>
-        <w:t>gericht</w:t>
-      </w:r>
-      <w:proofErr w:type="spellEnd"/>
+        <w:t xml:space="preserve">gericht g </w:t>
+      </w:r>
+      <w:r>
+        <w:rPr>
+          <w:color w:val="CC7832"/>
+        </w:rPr>
+        <w:t xml:space="preserve">LEFT JOIN </w:t>
+      </w:r>
       <w:r>
         <w:rPr>
           <w:color w:val="A9B7C6"/>
         </w:rPr>
-        <w:t xml:space="preserve"> g </w:t>
+        <w:t xml:space="preserve">gericht_hat_allergen gha </w:t>
       </w:r>
       <w:r>
         <w:rPr>
           <w:color w:val="CC7832"/>
         </w:rPr>
-        <w:t xml:space="preserve">LEFT JOIN </w:t>
-      </w:r>
-      <w:proofErr w:type="spellStart"/>
+        <w:t xml:space="preserve">ON </w:t>
+      </w:r>
       <w:r>
         <w:rPr>
           <w:color w:val="A9B7C6"/>
         </w:rPr>
-        <w:t>gericht_hat_allergen</w:t>
-      </w:r>
-      <w:proofErr w:type="spellEnd"/>
+        <w:t>g.</w:t>
+      </w:r>
+      <w:r>
+        <w:rPr>
+          <w:color w:val="9876AA"/>
+        </w:rPr>
+        <w:t xml:space="preserve">id </w:t>
+      </w:r>
       <w:r>
         <w:rPr>
           <w:color w:val="A9B7C6"/>
         </w:rPr>
-        <w:t xml:space="preserve"> </w:t>
-      </w:r>
-      <w:proofErr w:type="spellStart"/>
+        <w:t>= gha.</w:t>
+      </w:r>
+      <w:r>
+        <w:rPr>
+          <w:color w:val="9876AA"/>
+        </w:rPr>
+        <w:t xml:space="preserve">gericht_id </w:t>
+      </w:r>
+      <w:r>
+        <w:rPr>
+          <w:color w:val="CC7832"/>
+        </w:rPr>
+        <w:t xml:space="preserve">RIGHT JOIN </w:t>
+      </w:r>
       <w:r>
         <w:rPr>
           <w:color w:val="A9B7C6"/>
         </w:rPr>
-        <w:t>gha</w:t>
-      </w:r>
-      <w:proofErr w:type="spellEnd"/>
+        <w:t xml:space="preserve">allergen a </w:t>
+      </w:r>
+      <w:r>
+        <w:rPr>
+          <w:color w:val="CC7832"/>
+        </w:rPr>
+        <w:t xml:space="preserve">on </w:t>
+      </w:r>
       <w:r>
         <w:rPr>
           <w:color w:val="A9B7C6"/>
         </w:rPr>
-        <w:t xml:space="preserve"> </w:t>
-      </w:r>
-      <w:r>
-        <w:rPr>
-          <w:color w:val="CC7832"/>
-        </w:rPr>
-        <w:t xml:space="preserve">ON </w:t>
+        <w:t>gha.</w:t>
+      </w:r>
+      <w:r>
+        <w:rPr>
+          <w:color w:val="9876AA"/>
+        </w:rPr>
+        <w:t xml:space="preserve">code </w:t>
       </w:r>
       <w:r>
         <w:rPr>
           <w:color w:val="A9B7C6"/>
         </w:rPr>
-        <w:t>g.</w:t>
+        <w:t>= a.</w:t>
       </w:r>
       <w:r>
         <w:rPr>
           <w:color w:val="9876AA"/>
         </w:rPr>
-        <w:t xml:space="preserve">id </w:t>
-      </w:r>
-      <w:r>
-        <w:rPr>
-          <w:color w:val="A9B7C6"/>
-        </w:rPr>
-        <w:t xml:space="preserve">= </w:t>
-      </w:r>
-      <w:proofErr w:type="spellStart"/>
-      <w:proofErr w:type="gramStart"/>
-      <w:r>
-        <w:rPr>
-          <w:color w:val="A9B7C6"/>
-        </w:rPr>
-        <w:t>gha.</w:t>
-      </w:r>
-      <w:r>
-        <w:rPr>
-          <w:color w:val="9876AA"/>
-        </w:rPr>
-        <w:t>gericht</w:t>
-      </w:r>
-      <w:proofErr w:type="gramEnd"/>
-      <w:r>
-        <w:rPr>
-          <w:color w:val="9876AA"/>
-        </w:rPr>
-        <w:t>_id</w:t>
-      </w:r>
-      <w:proofErr w:type="spellEnd"/>
-      <w:r>
-        <w:rPr>
-          <w:color w:val="9876AA"/>
-        </w:rPr>
-        <w:t xml:space="preserve"> </w:t>
-      </w:r>
-      <w:r>
-        <w:rPr>
-          <w:color w:val="CC7832"/>
-        </w:rPr>
-        <w:t xml:space="preserve">RIGHT JOIN </w:t>
-      </w:r>
-      <w:r>
-        <w:rPr>
-          <w:color w:val="A9B7C6"/>
-        </w:rPr>
-        <w:t xml:space="preserve">allergen a </w:t>
-      </w:r>
-      <w:r>
-        <w:rPr>
-          <w:color w:val="CC7832"/>
-        </w:rPr>
-        <w:t xml:space="preserve">on </w:t>
-      </w:r>
-      <w:proofErr w:type="spellStart"/>
-      <w:r>
-        <w:rPr>
-          <w:color w:val="A9B7C6"/>
-        </w:rPr>
-        <w:t>gha.</w:t>
-      </w:r>
-      <w:r>
-        <w:rPr>
-          <w:color w:val="9876AA"/>
-        </w:rPr>
         <w:t>code</w:t>
       </w:r>
-      <w:proofErr w:type="spellEnd"/>
-      <w:r>
-        <w:rPr>
-          <w:color w:val="9876AA"/>
-        </w:rPr>
-        <w:t xml:space="preserve"> </w:t>
-      </w:r>
-      <w:r>
-        <w:rPr>
-          <w:color w:val="A9B7C6"/>
-        </w:rPr>
-        <w:t xml:space="preserve">= </w:t>
-      </w:r>
-      <w:proofErr w:type="spellStart"/>
-      <w:r>
-        <w:rPr>
-          <w:color w:val="A9B7C6"/>
-        </w:rPr>
-        <w:t>a.</w:t>
-      </w:r>
-      <w:r>
-        <w:rPr>
-          <w:color w:val="9876AA"/>
-        </w:rPr>
-        <w:t>code</w:t>
-      </w:r>
-      <w:proofErr w:type="spellEnd"/>
       <w:r>
         <w:rPr>
           <w:color w:val="CC7832"/>
@@ -7942,7 +7078,6 @@
         </w:rPr>
         <w:t xml:space="preserve">SELECT </w:t>
       </w:r>
-      <w:proofErr w:type="gramStart"/>
       <w:r>
         <w:rPr>
           <w:i/>
@@ -7959,7 +7094,6 @@
         </w:rPr>
         <w:t>(</w:t>
       </w:r>
-      <w:proofErr w:type="gramEnd"/>
       <w:r>
         <w:rPr>
           <w:color w:val="9876AA"/>
@@ -7995,111 +7129,61 @@
         </w:rPr>
         <w:t xml:space="preserve">FROM </w:t>
       </w:r>
-      <w:proofErr w:type="spellStart"/>
       <w:r>
         <w:rPr>
           <w:color w:val="A9B7C6"/>
           <w:lang w:val="en-US"/>
         </w:rPr>
-        <w:t>kategorie</w:t>
-      </w:r>
-      <w:proofErr w:type="spellEnd"/>
+        <w:t xml:space="preserve">kategorie k </w:t>
+      </w:r>
+      <w:r>
+        <w:rPr>
+          <w:color w:val="CC7832"/>
+          <w:lang w:val="en-US"/>
+        </w:rPr>
+        <w:t xml:space="preserve">RIGHT JOIN </w:t>
+      </w:r>
       <w:r>
         <w:rPr>
           <w:color w:val="A9B7C6"/>
           <w:lang w:val="en-US"/>
         </w:rPr>
-        <w:t xml:space="preserve"> k </w:t>
+        <w:t xml:space="preserve">gericht_hat_kategorie ghk </w:t>
       </w:r>
       <w:r>
         <w:rPr>
           <w:color w:val="CC7832"/>
           <w:lang w:val="en-US"/>
         </w:rPr>
-        <w:t xml:space="preserve">RIGHT JOIN </w:t>
-      </w:r>
-      <w:proofErr w:type="spellStart"/>
+        <w:t xml:space="preserve">on </w:t>
+      </w:r>
       <w:r>
         <w:rPr>
           <w:color w:val="A9B7C6"/>
           <w:lang w:val="en-US"/>
         </w:rPr>
-        <w:t>gericht_hat_kategorie</w:t>
-      </w:r>
-      <w:proofErr w:type="spellEnd"/>
+        <w:t>k.</w:t>
+      </w:r>
+      <w:r>
+        <w:rPr>
+          <w:color w:val="9876AA"/>
+          <w:lang w:val="en-US"/>
+        </w:rPr>
+        <w:t xml:space="preserve">id </w:t>
+      </w:r>
       <w:r>
         <w:rPr>
           <w:color w:val="A9B7C6"/>
           <w:lang w:val="en-US"/>
         </w:rPr>
-        <w:t xml:space="preserve"> </w:t>
-      </w:r>
-      <w:proofErr w:type="spellStart"/>
-      <w:r>
-        <w:rPr>
-          <w:color w:val="A9B7C6"/>
-          <w:lang w:val="en-US"/>
-        </w:rPr>
-        <w:t>ghk</w:t>
-      </w:r>
-      <w:proofErr w:type="spellEnd"/>
-      <w:r>
-        <w:rPr>
-          <w:color w:val="A9B7C6"/>
-          <w:lang w:val="en-US"/>
-        </w:rPr>
-        <w:t xml:space="preserve"> </w:t>
-      </w:r>
-      <w:r>
-        <w:rPr>
-          <w:color w:val="CC7832"/>
-          <w:lang w:val="en-US"/>
-        </w:rPr>
-        <w:t xml:space="preserve">on </w:t>
-      </w:r>
-      <w:r>
-        <w:rPr>
-          <w:color w:val="A9B7C6"/>
-          <w:lang w:val="en-US"/>
-        </w:rPr>
-        <w:t>k.</w:t>
+        <w:t>= ghk.</w:t>
       </w:r>
       <w:r>
         <w:rPr>
           <w:color w:val="9876AA"/>
           <w:lang w:val="en-US"/>
         </w:rPr>
-        <w:t xml:space="preserve">id </w:t>
-      </w:r>
-      <w:r>
-        <w:rPr>
-          <w:color w:val="A9B7C6"/>
-          <w:lang w:val="en-US"/>
-        </w:rPr>
-        <w:t xml:space="preserve">= </w:t>
-      </w:r>
-      <w:proofErr w:type="spellStart"/>
-      <w:r>
-        <w:rPr>
-          <w:color w:val="A9B7C6"/>
-          <w:lang w:val="en-US"/>
-        </w:rPr>
-        <w:t>ghk.</w:t>
-      </w:r>
-      <w:r>
-        <w:rPr>
-          <w:color w:val="9876AA"/>
-          <w:lang w:val="en-US"/>
-        </w:rPr>
-        <w:t>kategorie_id</w:t>
-      </w:r>
-      <w:proofErr w:type="spellEnd"/>
-      <w:r>
-        <w:rPr>
-          <w:color w:val="9876AA"/>
-          <w:lang w:val="en-US"/>
-        </w:rPr>
-        <w:t xml:space="preserve"> </w:t>
+        <w:t xml:space="preserve">kategorie_id </w:t>
       </w:r>
       <w:r>
         <w:rPr>
@@ -8228,7 +7312,6 @@
         </w:rPr>
         <w:t xml:space="preserve">SELECT </w:t>
       </w:r>
-      <w:proofErr w:type="gramStart"/>
       <w:r>
         <w:rPr>
           <w:i/>
@@ -8245,7 +7328,6 @@
         </w:rPr>
         <w:t>(</w:t>
       </w:r>
-      <w:proofErr w:type="gramEnd"/>
       <w:r>
         <w:rPr>
           <w:color w:val="9876AA"/>
@@ -8267,7 +7349,6 @@
         </w:rPr>
         <w:t xml:space="preserve">AS </w:t>
       </w:r>
-      <w:proofErr w:type="spellStart"/>
       <w:r>
         <w:rPr>
           <w:color w:val="A9B7C6"/>
@@ -8275,7 +7356,6 @@
         </w:rPr>
         <w:t>anzahl</w:t>
       </w:r>
-      <w:proofErr w:type="spellEnd"/>
       <w:r>
         <w:rPr>
           <w:color w:val="CC7832"/>
@@ -8297,148 +7377,89 @@
         </w:rPr>
         <w:t xml:space="preserve">FROM </w:t>
       </w:r>
-      <w:proofErr w:type="spellStart"/>
       <w:r>
         <w:rPr>
           <w:color w:val="A9B7C6"/>
           <w:lang w:val="en-US"/>
         </w:rPr>
-        <w:t>kategorie</w:t>
-      </w:r>
-      <w:proofErr w:type="spellEnd"/>
+        <w:t xml:space="preserve">kategorie k </w:t>
+      </w:r>
+      <w:r>
+        <w:rPr>
+          <w:color w:val="CC7832"/>
+          <w:lang w:val="en-US"/>
+        </w:rPr>
+        <w:t xml:space="preserve">RIGHT JOIN </w:t>
+      </w:r>
       <w:r>
         <w:rPr>
           <w:color w:val="A9B7C6"/>
           <w:lang w:val="en-US"/>
         </w:rPr>
-        <w:t xml:space="preserve"> k </w:t>
+        <w:t xml:space="preserve">gericht_hat_kategorie ghk </w:t>
       </w:r>
       <w:r>
         <w:rPr>
           <w:color w:val="CC7832"/>
           <w:lang w:val="en-US"/>
         </w:rPr>
-        <w:t xml:space="preserve">RIGHT JOIN </w:t>
-      </w:r>
-      <w:proofErr w:type="spellStart"/>
+        <w:t xml:space="preserve">on </w:t>
+      </w:r>
       <w:r>
         <w:rPr>
           <w:color w:val="A9B7C6"/>
           <w:lang w:val="en-US"/>
         </w:rPr>
-        <w:t>gericht_hat_kategorie</w:t>
-      </w:r>
-      <w:proofErr w:type="spellEnd"/>
+        <w:t>k.</w:t>
+      </w:r>
+      <w:r>
+        <w:rPr>
+          <w:color w:val="9876AA"/>
+          <w:lang w:val="en-US"/>
+        </w:rPr>
+        <w:t xml:space="preserve">id </w:t>
+      </w:r>
       <w:r>
         <w:rPr>
           <w:color w:val="A9B7C6"/>
           <w:lang w:val="en-US"/>
         </w:rPr>
-        <w:t xml:space="preserve"> </w:t>
-      </w:r>
-      <w:proofErr w:type="spellStart"/>
+        <w:t>= ghk.</w:t>
+      </w:r>
+      <w:r>
+        <w:rPr>
+          <w:color w:val="9876AA"/>
+          <w:lang w:val="en-US"/>
+        </w:rPr>
+        <w:t xml:space="preserve">kategorie_id </w:t>
+      </w:r>
+      <w:r>
+        <w:rPr>
+          <w:color w:val="CC7832"/>
+          <w:lang w:val="en-US"/>
+        </w:rPr>
+        <w:t xml:space="preserve">GROUP BY </w:t>
+      </w:r>
+      <w:r>
+        <w:rPr>
+          <w:color w:val="9876AA"/>
+          <w:lang w:val="en-US"/>
+        </w:rPr>
+        <w:t xml:space="preserve">name </w:t>
+      </w:r>
+      <w:r>
+        <w:rPr>
+          <w:color w:val="CC7832"/>
+          <w:lang w:val="en-US"/>
+        </w:rPr>
+        <w:t xml:space="preserve">HAVING </w:t>
+      </w:r>
       <w:r>
         <w:rPr>
           <w:color w:val="A9B7C6"/>
           <w:lang w:val="en-US"/>
         </w:rPr>
-        <w:t>ghk</w:t>
-      </w:r>
-      <w:proofErr w:type="spellEnd"/>
-      <w:r>
-        <w:rPr>
-          <w:color w:val="A9B7C6"/>
-          <w:lang w:val="en-US"/>
-        </w:rPr>
-        <w:t xml:space="preserve"> </w:t>
-      </w:r>
-      <w:r>
-        <w:rPr>
-          <w:color w:val="CC7832"/>
-          <w:lang w:val="en-US"/>
-        </w:rPr>
-        <w:t xml:space="preserve">on </w:t>
-      </w:r>
-      <w:r>
-        <w:rPr>
-          <w:color w:val="A9B7C6"/>
-          <w:lang w:val="en-US"/>
-        </w:rPr>
-        <w:t>k.</w:t>
-      </w:r>
-      <w:r>
-        <w:rPr>
-          <w:color w:val="9876AA"/>
-          <w:lang w:val="en-US"/>
-        </w:rPr>
-        <w:t xml:space="preserve">id </w:t>
-      </w:r>
-      <w:r>
-        <w:rPr>
-          <w:color w:val="A9B7C6"/>
-          <w:lang w:val="en-US"/>
-        </w:rPr>
-        <w:t xml:space="preserve">= </w:t>
-      </w:r>
-      <w:proofErr w:type="spellStart"/>
-      <w:r>
-        <w:rPr>
-          <w:color w:val="A9B7C6"/>
-          <w:lang w:val="en-US"/>
-        </w:rPr>
-        <w:t>ghk.</w:t>
-      </w:r>
-      <w:r>
-        <w:rPr>
-          <w:color w:val="9876AA"/>
-          <w:lang w:val="en-US"/>
-        </w:rPr>
-        <w:t>kategorie_id</w:t>
-      </w:r>
-      <w:proofErr w:type="spellEnd"/>
-      <w:r>
-        <w:rPr>
-          <w:color w:val="9876AA"/>
-          <w:lang w:val="en-US"/>
-        </w:rPr>
-        <w:t xml:space="preserve"> </w:t>
-      </w:r>
-      <w:r>
-        <w:rPr>
-          <w:color w:val="CC7832"/>
-          <w:lang w:val="en-US"/>
-        </w:rPr>
-        <w:t xml:space="preserve">GROUP BY </w:t>
-      </w:r>
-      <w:r>
-        <w:rPr>
-          <w:color w:val="9876AA"/>
-          <w:lang w:val="en-US"/>
-        </w:rPr>
-        <w:t xml:space="preserve">name </w:t>
-      </w:r>
-      <w:r>
-        <w:rPr>
-          <w:color w:val="CC7832"/>
-          <w:lang w:val="en-US"/>
-        </w:rPr>
-        <w:t xml:space="preserve">HAVING </w:t>
-      </w:r>
-      <w:proofErr w:type="spellStart"/>
-      <w:r>
-        <w:rPr>
-          <w:color w:val="A9B7C6"/>
-          <w:lang w:val="en-US"/>
-        </w:rPr>
-        <w:t>anzahl</w:t>
-      </w:r>
-      <w:proofErr w:type="spellEnd"/>
-      <w:r>
-        <w:rPr>
-          <w:color w:val="A9B7C6"/>
-          <w:lang w:val="en-US"/>
-        </w:rPr>
-        <w:t xml:space="preserve"> &gt; </w:t>
+        <w:t xml:space="preserve">anzahl &gt; </w:t>
       </w:r>
       <w:r>
         <w:rPr>
@@ -8688,7 +7709,6 @@
           <w:lang w:val="en-US" w:eastAsia="de-DE"/>
         </w:rPr>
       </w:pPr>
-      <w:proofErr w:type="spellStart"/>
       <w:r>
         <w:rPr>
           <w:rFonts w:ascii="Times New Roman" w:eastAsia="Times New Roman" w:hAnsi="Times New Roman" w:cs="Times New Roman"/>
@@ -8696,69 +7716,8 @@
           <w:szCs w:val="20"/>
           <w:lang w:val="en-US" w:eastAsia="de-DE"/>
         </w:rPr>
-        <w:t>Erleichtert</w:t>
-      </w:r>
-      <w:proofErr w:type="spellEnd"/>
-      <w:r>
-        <w:rPr>
-          <w:rFonts w:ascii="Times New Roman" w:eastAsia="Times New Roman" w:hAnsi="Times New Roman" w:cs="Times New Roman"/>
-          <w:sz w:val="20"/>
-          <w:szCs w:val="20"/>
-          <w:lang w:val="en-US" w:eastAsia="de-DE"/>
-        </w:rPr>
-        <w:t xml:space="preserve"> </w:t>
-      </w:r>
-      <w:proofErr w:type="spellStart"/>
-      <w:r>
-        <w:rPr>
-          <w:rFonts w:ascii="Times New Roman" w:eastAsia="Times New Roman" w:hAnsi="Times New Roman" w:cs="Times New Roman"/>
-          <w:sz w:val="20"/>
-          <w:szCs w:val="20"/>
-          <w:lang w:val="en-US" w:eastAsia="de-DE"/>
-        </w:rPr>
-        <w:t>Abfragen</w:t>
-      </w:r>
-      <w:proofErr w:type="spellEnd"/>
-      <w:r>
-        <w:rPr>
-          <w:rFonts w:ascii="Times New Roman" w:eastAsia="Times New Roman" w:hAnsi="Times New Roman" w:cs="Times New Roman"/>
-          <w:sz w:val="20"/>
-          <w:szCs w:val="20"/>
-          <w:lang w:val="en-US" w:eastAsia="de-DE"/>
-        </w:rPr>
-        <w:t xml:space="preserve"> </w:t>
-      </w:r>
-      <w:proofErr w:type="spellStart"/>
-      <w:r>
-        <w:rPr>
-          <w:rFonts w:ascii="Times New Roman" w:eastAsia="Times New Roman" w:hAnsi="Times New Roman" w:cs="Times New Roman"/>
-          <w:sz w:val="20"/>
-          <w:szCs w:val="20"/>
-          <w:lang w:val="en-US" w:eastAsia="de-DE"/>
-        </w:rPr>
-        <w:t>mit</w:t>
-      </w:r>
-      <w:proofErr w:type="spellEnd"/>
-      <w:r>
-        <w:rPr>
-          <w:rFonts w:ascii="Times New Roman" w:eastAsia="Times New Roman" w:hAnsi="Times New Roman" w:cs="Times New Roman"/>
-          <w:sz w:val="20"/>
-          <w:szCs w:val="20"/>
-          <w:lang w:val="en-US" w:eastAsia="de-DE"/>
-        </w:rPr>
-        <w:t xml:space="preserve"> </w:t>
-      </w:r>
-      <w:proofErr w:type="spellStart"/>
-      <w:r>
-        <w:rPr>
-          <w:rFonts w:ascii="Times New Roman" w:eastAsia="Times New Roman" w:hAnsi="Times New Roman" w:cs="Times New Roman"/>
-          <w:sz w:val="20"/>
-          <w:szCs w:val="20"/>
-          <w:lang w:val="en-US" w:eastAsia="de-DE"/>
-        </w:rPr>
-        <w:t>Bedingungen</w:t>
-      </w:r>
-      <w:proofErr w:type="spellEnd"/>
+        <w:t>Erleichtert Abfragen mit Bedingungen</w:t>
+      </w:r>
     </w:p>
     <w:p>
       <w:pPr>
@@ -8774,7 +7733,6 @@
           <w:lang w:val="en-US" w:eastAsia="de-DE"/>
         </w:rPr>
       </w:pPr>
-      <w:proofErr w:type="spellStart"/>
       <w:r>
         <w:rPr>
           <w:rFonts w:ascii="Times New Roman" w:eastAsia="Times New Roman" w:hAnsi="Times New Roman" w:cs="Times New Roman"/>
@@ -8782,17 +7740,7 @@
           <w:szCs w:val="20"/>
           <w:lang w:val="en-US" w:eastAsia="de-DE"/>
         </w:rPr>
-        <w:t>Ist</w:t>
-      </w:r>
-      <w:proofErr w:type="spellEnd"/>
-      <w:r>
-        <w:rPr>
-          <w:rFonts w:ascii="Times New Roman" w:eastAsia="Times New Roman" w:hAnsi="Times New Roman" w:cs="Times New Roman"/>
-          <w:sz w:val="20"/>
-          <w:szCs w:val="20"/>
-          <w:lang w:val="en-US" w:eastAsia="de-DE"/>
-        </w:rPr>
-        <w:t xml:space="preserve"> Schneller</w:t>
+        <w:t>Ist Schneller</w:t>
       </w:r>
     </w:p>
     <w:p>
@@ -8809,7 +7757,6 @@
           <w:lang w:val="en-US" w:eastAsia="de-DE"/>
         </w:rPr>
       </w:pPr>
-      <w:proofErr w:type="spellStart"/>
       <w:r>
         <w:rPr>
           <w:rFonts w:ascii="Times New Roman" w:eastAsia="Times New Roman" w:hAnsi="Times New Roman" w:cs="Times New Roman"/>
@@ -8817,69 +7764,8 @@
           <w:szCs w:val="20"/>
           <w:lang w:val="en-US" w:eastAsia="de-DE"/>
         </w:rPr>
-        <w:t>Verknüpfungen</w:t>
-      </w:r>
-      <w:proofErr w:type="spellEnd"/>
-      <w:r>
-        <w:rPr>
-          <w:rFonts w:ascii="Times New Roman" w:eastAsia="Times New Roman" w:hAnsi="Times New Roman" w:cs="Times New Roman"/>
-          <w:sz w:val="20"/>
-          <w:szCs w:val="20"/>
-          <w:lang w:val="en-US" w:eastAsia="de-DE"/>
-        </w:rPr>
-        <w:t xml:space="preserve"> </w:t>
-      </w:r>
-      <w:proofErr w:type="spellStart"/>
-      <w:r>
-        <w:rPr>
-          <w:rFonts w:ascii="Times New Roman" w:eastAsia="Times New Roman" w:hAnsi="Times New Roman" w:cs="Times New Roman"/>
-          <w:sz w:val="20"/>
-          <w:szCs w:val="20"/>
-          <w:lang w:val="en-US" w:eastAsia="de-DE"/>
-        </w:rPr>
-        <w:t>zw</w:t>
-      </w:r>
-      <w:proofErr w:type="spellEnd"/>
-      <w:r>
-        <w:rPr>
-          <w:rFonts w:ascii="Times New Roman" w:eastAsia="Times New Roman" w:hAnsi="Times New Roman" w:cs="Times New Roman"/>
-          <w:sz w:val="20"/>
-          <w:szCs w:val="20"/>
-          <w:lang w:val="en-US" w:eastAsia="de-DE"/>
-        </w:rPr>
-        <w:t xml:space="preserve">. </w:t>
-      </w:r>
-      <w:proofErr w:type="spellStart"/>
-      <w:r>
-        <w:rPr>
-          <w:rFonts w:ascii="Times New Roman" w:eastAsia="Times New Roman" w:hAnsi="Times New Roman" w:cs="Times New Roman"/>
-          <w:sz w:val="20"/>
-          <w:szCs w:val="20"/>
-          <w:lang w:val="en-US" w:eastAsia="de-DE"/>
-        </w:rPr>
-        <w:t>Datenbanken</w:t>
-      </w:r>
-      <w:proofErr w:type="spellEnd"/>
-      <w:r>
-        <w:rPr>
-          <w:rFonts w:ascii="Times New Roman" w:eastAsia="Times New Roman" w:hAnsi="Times New Roman" w:cs="Times New Roman"/>
-          <w:sz w:val="20"/>
-          <w:szCs w:val="20"/>
-          <w:lang w:val="en-US" w:eastAsia="de-DE"/>
-        </w:rPr>
-        <w:t xml:space="preserve"> </w:t>
-      </w:r>
-      <w:proofErr w:type="spellStart"/>
-      <w:r>
-        <w:rPr>
-          <w:rFonts w:ascii="Times New Roman" w:eastAsia="Times New Roman" w:hAnsi="Times New Roman" w:cs="Times New Roman"/>
-          <w:sz w:val="20"/>
-          <w:szCs w:val="20"/>
-          <w:lang w:val="en-US" w:eastAsia="de-DE"/>
-        </w:rPr>
-        <w:t>leicht</w:t>
-      </w:r>
-      <w:proofErr w:type="spellEnd"/>
+        <w:t>Verknüpfungen zw. Datenbanken leicht</w:t>
+      </w:r>
     </w:p>
     <w:p>
       <w:pPr>
@@ -8953,19 +7839,8 @@
           <w:szCs w:val="20"/>
           <w:lang w:val="en-US" w:eastAsia="de-DE"/>
         </w:rPr>
-        <w:t xml:space="preserve">Sind </w:t>
-      </w:r>
-      <w:proofErr w:type="spellStart"/>
-      <w:r>
-        <w:rPr>
-          <w:rFonts w:ascii="Times New Roman" w:eastAsia="Times New Roman" w:hAnsi="Times New Roman" w:cs="Times New Roman"/>
-          <w:sz w:val="20"/>
-          <w:szCs w:val="20"/>
-          <w:lang w:val="en-US" w:eastAsia="de-DE"/>
-        </w:rPr>
-        <w:t>skalierbar</w:t>
-      </w:r>
-      <w:proofErr w:type="spellEnd"/>
+        <w:t>Sind skalierbar</w:t>
+      </w:r>
     </w:p>
     <w:p>
       <w:pPr>
@@ -9516,7 +8391,15 @@
                 <w:sz w:val="24"/>
                 <w:szCs w:val="24"/>
               </w:rPr>
-              <w:t>2h</w:t>
+              <w:t>1</w:t>
+            </w:r>
+            <w:r>
+              <w:rPr>
+                <w:rFonts w:ascii="Times New Roman" w:hAnsi="Times New Roman" w:cs="Times New Roman"/>
+                <w:sz w:val="24"/>
+                <w:szCs w:val="24"/>
+              </w:rPr>
+              <w:t>h</w:t>
             </w:r>
           </w:p>
         </w:tc>
@@ -9538,7 +8421,15 @@
                 <w:sz w:val="24"/>
                 <w:szCs w:val="24"/>
               </w:rPr>
-              <w:t>2h</w:t>
+              <w:t>1</w:t>
+            </w:r>
+            <w:r>
+              <w:rPr>
+                <w:rFonts w:ascii="Times New Roman" w:hAnsi="Times New Roman" w:cs="Times New Roman"/>
+                <w:sz w:val="24"/>
+                <w:szCs w:val="24"/>
+              </w:rPr>
+              <w:t>h</w:t>
             </w:r>
           </w:p>
         </w:tc>
@@ -10106,7 +8997,7 @@
           <w:rFonts w:ascii="Times New Roman" w:eastAsia="Times New Roman" w:hAnsi="Times New Roman" w:cs="Times New Roman"/>
           <w:sz w:val="20"/>
           <w:szCs w:val="20"/>
-          <w:lang w:val="en-US" w:eastAsia="de-DE"/>
+          <w:lang w:eastAsia="de-DE"/>
         </w:rPr>
       </w:pPr>
     </w:p>
@@ -10116,7 +9007,7 @@
           <w:rFonts w:ascii="Times New Roman" w:eastAsia="Times New Roman" w:hAnsi="Times New Roman" w:cs="Times New Roman"/>
           <w:sz w:val="20"/>
           <w:szCs w:val="20"/>
-          <w:lang w:val="en-US" w:eastAsia="de-DE"/>
+          <w:lang w:eastAsia="de-DE"/>
         </w:rPr>
       </w:pPr>
       <w:r>
@@ -10124,7 +9015,7 @@
           <w:rFonts w:ascii="Times New Roman" w:eastAsia="Times New Roman" w:hAnsi="Times New Roman" w:cs="Times New Roman"/>
           <w:sz w:val="20"/>
           <w:szCs w:val="20"/>
-          <w:lang w:val="en-US" w:eastAsia="de-DE"/>
+          <w:lang w:eastAsia="de-DE"/>
         </w:rPr>
         <w:t>Aufgabe 2:</w:t>
       </w:r>
@@ -10135,35 +9026,116 @@
           <w:rFonts w:ascii="Times New Roman" w:eastAsia="Times New Roman" w:hAnsi="Times New Roman" w:cs="Times New Roman"/>
           <w:sz w:val="20"/>
           <w:szCs w:val="20"/>
-          <w:lang w:val="en-US" w:eastAsia="de-DE"/>
-        </w:rPr>
-      </w:pPr>
-    </w:p>
-    <w:p>
-      <w:pPr>
+          <w:lang w:eastAsia="de-DE"/>
+        </w:rPr>
+      </w:pPr>
+      <w:r>
         <w:rPr>
           <w:rFonts w:ascii="Times New Roman" w:eastAsia="Times New Roman" w:hAnsi="Times New Roman" w:cs="Times New Roman"/>
           <w:sz w:val="20"/>
           <w:szCs w:val="20"/>
-          <w:lang w:val="en-US" w:eastAsia="de-DE"/>
-        </w:rPr>
-      </w:pPr>
-    </w:p>
-    <w:p>
-      <w:pPr>
+          <w:lang w:eastAsia="de-DE"/>
+        </w:rPr>
+        <w:t xml:space="preserve">Um </w:t>
+      </w:r>
+      <w:r>
         <w:rPr>
           <w:rFonts w:ascii="Times New Roman" w:eastAsia="Times New Roman" w:hAnsi="Times New Roman" w:cs="Times New Roman"/>
           <w:sz w:val="20"/>
           <w:szCs w:val="20"/>
-          <w:lang w:val="en-US" w:eastAsia="de-DE"/>
-        </w:rPr>
-      </w:pPr>
+          <w:lang w:eastAsia="de-DE"/>
+        </w:rPr>
+        <w:t>für</w:t>
+      </w:r>
       <w:r>
         <w:rPr>
           <w:rFonts w:ascii="Times New Roman" w:eastAsia="Times New Roman" w:hAnsi="Times New Roman" w:cs="Times New Roman"/>
           <w:sz w:val="20"/>
           <w:szCs w:val="20"/>
-          <w:lang w:val="en-US" w:eastAsia="de-DE"/>
+          <w:lang w:eastAsia="de-DE"/>
+        </w:rPr>
+        <w:t xml:space="preserve"> </w:t>
+      </w:r>
+      <w:r>
+        <w:rPr>
+          <w:rFonts w:ascii="Times New Roman" w:eastAsia="Times New Roman" w:hAnsi="Times New Roman" w:cs="Times New Roman"/>
+          <w:sz w:val="20"/>
+          <w:szCs w:val="20"/>
+          <w:lang w:eastAsia="de-DE"/>
+        </w:rPr>
+        <w:t>XSS und SQL-Injection</w:t>
+      </w:r>
+      <w:r>
+        <w:rPr>
+          <w:rFonts w:ascii="Times New Roman" w:eastAsia="Times New Roman" w:hAnsi="Times New Roman" w:cs="Times New Roman"/>
+          <w:sz w:val="20"/>
+          <w:szCs w:val="20"/>
+          <w:lang w:eastAsia="de-DE"/>
+        </w:rPr>
+        <w:t xml:space="preserve"> vorzubeugen haben wir die commands </w:t>
+      </w:r>
+      <w:r>
+        <w:rPr>
+          <w:rFonts w:ascii="Times New Roman" w:eastAsia="Times New Roman" w:hAnsi="Times New Roman" w:cs="Times New Roman"/>
+          <w:sz w:val="20"/>
+          <w:szCs w:val="20"/>
+          <w:lang w:eastAsia="de-DE"/>
+        </w:rPr>
+        <w:t>htmlspecialchars</w:t>
+      </w:r>
+      <w:r>
+        <w:rPr>
+          <w:rFonts w:ascii="Times New Roman" w:eastAsia="Times New Roman" w:hAnsi="Times New Roman" w:cs="Times New Roman"/>
+          <w:sz w:val="20"/>
+          <w:szCs w:val="20"/>
+          <w:lang w:eastAsia="de-DE"/>
+        </w:rPr>
+        <w:t xml:space="preserve">() und </w:t>
+      </w:r>
+      <w:r>
+        <w:rPr>
+          <w:rFonts w:ascii="Times New Roman" w:eastAsia="Times New Roman" w:hAnsi="Times New Roman" w:cs="Times New Roman"/>
+          <w:sz w:val="20"/>
+          <w:szCs w:val="20"/>
+          <w:lang w:eastAsia="de-DE"/>
+        </w:rPr>
+        <w:t>mysqli_real_escape_string</w:t>
+      </w:r>
+      <w:r>
+        <w:rPr>
+          <w:rFonts w:ascii="Times New Roman" w:eastAsia="Times New Roman" w:hAnsi="Times New Roman" w:cs="Times New Roman"/>
+          <w:sz w:val="20"/>
+          <w:szCs w:val="20"/>
+          <w:lang w:eastAsia="de-DE"/>
+        </w:rPr>
+        <w:t>() bei allen Variablen, die über Post-Requests reinkommen, angewendet.</w:t>
+      </w:r>
+    </w:p>
+    <w:p>
+      <w:pPr>
+        <w:rPr>
+          <w:rFonts w:ascii="Times New Roman" w:eastAsia="Times New Roman" w:hAnsi="Times New Roman" w:cs="Times New Roman"/>
+          <w:sz w:val="20"/>
+          <w:szCs w:val="20"/>
+          <w:lang w:eastAsia="de-DE"/>
+        </w:rPr>
+      </w:pPr>
+    </w:p>
+    <w:p>
+      <w:pPr>
+        <w:rPr>
+          <w:rFonts w:ascii="Times New Roman" w:eastAsia="Times New Roman" w:hAnsi="Times New Roman" w:cs="Times New Roman"/>
+          <w:sz w:val="20"/>
+          <w:szCs w:val="20"/>
+          <w:lang w:eastAsia="de-DE"/>
+        </w:rPr>
+      </w:pPr>
+      <w:r>
+        <w:rPr>
+          <w:rFonts w:ascii="Times New Roman" w:eastAsia="Times New Roman" w:hAnsi="Times New Roman" w:cs="Times New Roman"/>
+          <w:sz w:val="20"/>
+          <w:szCs w:val="20"/>
+          <w:lang w:eastAsia="de-DE"/>
         </w:rPr>
         <w:t>Aufgabe 4:</w:t>
       </w:r>
@@ -10174,7 +9146,7 @@
           <w:rFonts w:ascii="Times New Roman" w:eastAsia="Times New Roman" w:hAnsi="Times New Roman" w:cs="Times New Roman"/>
           <w:sz w:val="20"/>
           <w:szCs w:val="20"/>
-          <w:lang w:val="en-US" w:eastAsia="de-DE"/>
+          <w:lang w:eastAsia="de-DE"/>
         </w:rPr>
       </w:pPr>
       <w:r>
@@ -10182,10 +9154,20 @@
           <w:rFonts w:ascii="Times New Roman" w:eastAsia="Times New Roman" w:hAnsi="Times New Roman" w:cs="Times New Roman"/>
           <w:sz w:val="20"/>
           <w:szCs w:val="20"/>
-          <w:lang w:val="en-US" w:eastAsia="de-DE"/>
+          <w:lang w:eastAsia="de-DE"/>
         </w:rPr>
         <w:t>1)</w:t>
       </w:r>
+    </w:p>
+    <w:p>
+      <w:pPr>
+        <w:rPr>
+          <w:rFonts w:ascii="Times New Roman" w:eastAsia="Times New Roman" w:hAnsi="Times New Roman" w:cs="Times New Roman"/>
+          <w:sz w:val="20"/>
+          <w:szCs w:val="20"/>
+          <w:lang w:eastAsia="de-DE"/>
+        </w:rPr>
+      </w:pPr>
       <w:r>
         <w:rPr>
           <w:rFonts w:ascii="Times New Roman" w:eastAsia="Times New Roman" w:hAnsi="Times New Roman" w:cs="Times New Roman"/>
@@ -10195,9 +9177,9 @@
           <w:lang w:val="en-US" w:eastAsia="de-DE"/>
         </w:rPr>
         <w:drawing>
-          <wp:inline distT="0" distB="0" distL="0" distR="0" wp14:anchorId="5408A234" wp14:editId="66FBBD1A">
-            <wp:extent cx="5760720" cy="501650"/>
-            <wp:effectExtent l="0" t="0" r="5080" b="6350"/>
+          <wp:inline distT="0" distB="0" distL="0" distR="0" wp14:anchorId="5408A234" wp14:editId="207AF586">
+            <wp:extent cx="4739833" cy="412750"/>
+            <wp:effectExtent l="0" t="0" r="3810" b="6350"/>
             <wp:docPr id="22" name="Grafik 22"/>
             <wp:cNvGraphicFramePr>
               <a:graphicFrameLocks xmlns:a="http://schemas.openxmlformats.org/drawingml/2006/main" noChangeAspect="1"/>
@@ -10218,7 +9200,7 @@
                   <pic:spPr>
                     <a:xfrm>
                       <a:off x="0" y="0"/>
-                      <a:ext cx="5760720" cy="501650"/>
+                      <a:ext cx="4840646" cy="421529"/>
                     </a:xfrm>
                     <a:prstGeom prst="rect">
                       <a:avLst/>
@@ -10237,7 +9219,7 @@
           <w:rFonts w:ascii="Times New Roman" w:eastAsia="Times New Roman" w:hAnsi="Times New Roman" w:cs="Times New Roman"/>
           <w:sz w:val="20"/>
           <w:szCs w:val="20"/>
-          <w:lang w:val="en-US" w:eastAsia="de-DE"/>
+          <w:lang w:eastAsia="de-DE"/>
         </w:rPr>
       </w:pPr>
       <w:r>
@@ -10245,7 +9227,7 @@
           <w:rFonts w:ascii="Times New Roman" w:eastAsia="Times New Roman" w:hAnsi="Times New Roman" w:cs="Times New Roman"/>
           <w:sz w:val="20"/>
           <w:szCs w:val="20"/>
-          <w:lang w:val="en-US" w:eastAsia="de-DE"/>
+          <w:lang w:eastAsia="de-DE"/>
         </w:rPr>
         <w:t>2)</w:t>
       </w:r>
@@ -10268,9 +9250,9 @@
           <w:lang w:val="en-US" w:eastAsia="de-DE"/>
         </w:rPr>
         <w:drawing>
-          <wp:inline distT="0" distB="0" distL="0" distR="0" wp14:anchorId="4E314556" wp14:editId="49B46E8A">
-            <wp:extent cx="1912562" cy="615752"/>
-            <wp:effectExtent l="0" t="0" r="0" b="0"/>
+          <wp:inline distT="0" distB="0" distL="0" distR="0" wp14:anchorId="4E314556" wp14:editId="3BC77597">
+            <wp:extent cx="1466850" cy="472254"/>
+            <wp:effectExtent l="0" t="0" r="0" b="4445"/>
             <wp:docPr id="23" name="Grafik 23"/>
             <wp:cNvGraphicFramePr>
               <a:graphicFrameLocks xmlns:a="http://schemas.openxmlformats.org/drawingml/2006/main" noChangeAspect="1"/>
@@ -10291,7 +9273,7 @@
                   <pic:spPr>
                     <a:xfrm>
                       <a:off x="0" y="0"/>
-                      <a:ext cx="1931050" cy="621704"/>
+                      <a:ext cx="1526145" cy="491344"/>
                     </a:xfrm>
                     <a:prstGeom prst="rect">
                       <a:avLst/>
@@ -10335,6 +9317,7 @@
       <w:r>
         <w:rPr>
           <w:rFonts w:ascii="Times New Roman" w:eastAsia="Times New Roman" w:hAnsi="Times New Roman" w:cs="Times New Roman"/>
+          <w:noProof/>
           <w:sz w:val="20"/>
           <w:szCs w:val="20"/>
           <w:lang w:val="en-US" w:eastAsia="de-DE"/>
@@ -10411,6 +9394,59 @@
           <w:szCs w:val="20"/>
           <w:lang w:val="en-US" w:eastAsia="de-DE"/>
         </w:rPr>
+        <w:drawing>
+          <wp:inline distT="0" distB="0" distL="0" distR="0" wp14:anchorId="22B8B46E" wp14:editId="15E4C437">
+            <wp:extent cx="5029200" cy="422981"/>
+            <wp:effectExtent l="0" t="0" r="0" b="0"/>
+            <wp:docPr id="26" name="Grafik 26"/>
+            <wp:cNvGraphicFramePr>
+              <a:graphicFrameLocks xmlns:a="http://schemas.openxmlformats.org/drawingml/2006/main" noChangeAspect="1"/>
+            </wp:cNvGraphicFramePr>
+            <a:graphic xmlns:a="http://schemas.openxmlformats.org/drawingml/2006/main">
+              <a:graphicData uri="http://schemas.openxmlformats.org/drawingml/2006/picture">
+                <pic:pic xmlns:pic="http://schemas.openxmlformats.org/drawingml/2006/picture">
+                  <pic:nvPicPr>
+                    <pic:cNvPr id="1" name=""/>
+                    <pic:cNvPicPr/>
+                  </pic:nvPicPr>
+                  <pic:blipFill>
+                    <a:blip r:embed="rId32"/>
+                    <a:stretch>
+                      <a:fillRect/>
+                    </a:stretch>
+                  </pic:blipFill>
+                  <pic:spPr>
+                    <a:xfrm>
+                      <a:off x="0" y="0"/>
+                      <a:ext cx="5159535" cy="433943"/>
+                    </a:xfrm>
+                    <a:prstGeom prst="rect">
+                      <a:avLst/>
+                    </a:prstGeom>
+                  </pic:spPr>
+                </pic:pic>
+              </a:graphicData>
+            </a:graphic>
+          </wp:inline>
+        </w:drawing>
+      </w:r>
+    </w:p>
+    <w:p>
+      <w:pPr>
+        <w:rPr>
+          <w:rFonts w:ascii="Times New Roman" w:eastAsia="Times New Roman" w:hAnsi="Times New Roman" w:cs="Times New Roman"/>
+          <w:sz w:val="20"/>
+          <w:szCs w:val="20"/>
+          <w:lang w:val="en-US" w:eastAsia="de-DE"/>
+        </w:rPr>
+      </w:pPr>
+      <w:r>
+        <w:rPr>
+          <w:rFonts w:ascii="Times New Roman" w:eastAsia="Times New Roman" w:hAnsi="Times New Roman" w:cs="Times New Roman"/>
+          <w:sz w:val="20"/>
+          <w:szCs w:val="20"/>
+          <w:lang w:val="en-US" w:eastAsia="de-DE"/>
+        </w:rPr>
         <w:t>5)</w:t>
       </w:r>
     </w:p>
@@ -10423,24 +9459,120 @@
           <w:lang w:val="en-US" w:eastAsia="de-DE"/>
         </w:rPr>
       </w:pPr>
-    </w:p>
-    <w:p>
-      <w:pPr>
+      <w:r>
         <w:rPr>
           <w:rFonts w:ascii="Times New Roman" w:eastAsia="Times New Roman" w:hAnsi="Times New Roman" w:cs="Times New Roman"/>
           <w:sz w:val="20"/>
           <w:szCs w:val="20"/>
           <w:lang w:val="en-US" w:eastAsia="de-DE"/>
         </w:rPr>
-      </w:pPr>
-      <w:r>
+        <w:drawing>
+          <wp:inline distT="0" distB="0" distL="0" distR="0" wp14:anchorId="482CFC70" wp14:editId="7297EA18">
+            <wp:extent cx="5760720" cy="497205"/>
+            <wp:effectExtent l="0" t="0" r="0" b="0"/>
+            <wp:docPr id="27" name="Grafik 27"/>
+            <wp:cNvGraphicFramePr>
+              <a:graphicFrameLocks xmlns:a="http://schemas.openxmlformats.org/drawingml/2006/main" noChangeAspect="1"/>
+            </wp:cNvGraphicFramePr>
+            <a:graphic xmlns:a="http://schemas.openxmlformats.org/drawingml/2006/main">
+              <a:graphicData uri="http://schemas.openxmlformats.org/drawingml/2006/picture">
+                <pic:pic xmlns:pic="http://schemas.openxmlformats.org/drawingml/2006/picture">
+                  <pic:nvPicPr>
+                    <pic:cNvPr id="1" name=""/>
+                    <pic:cNvPicPr/>
+                  </pic:nvPicPr>
+                  <pic:blipFill>
+                    <a:blip r:embed="rId33"/>
+                    <a:stretch>
+                      <a:fillRect/>
+                    </a:stretch>
+                  </pic:blipFill>
+                  <pic:spPr>
+                    <a:xfrm>
+                      <a:off x="0" y="0"/>
+                      <a:ext cx="5760720" cy="497205"/>
+                    </a:xfrm>
+                    <a:prstGeom prst="rect">
+                      <a:avLst/>
+                    </a:prstGeom>
+                  </pic:spPr>
+                </pic:pic>
+              </a:graphicData>
+            </a:graphic>
+          </wp:inline>
+        </w:drawing>
+      </w:r>
+    </w:p>
+    <w:p>
+      <w:pPr>
         <w:rPr>
           <w:rFonts w:ascii="Times New Roman" w:eastAsia="Times New Roman" w:hAnsi="Times New Roman" w:cs="Times New Roman"/>
           <w:sz w:val="20"/>
           <w:szCs w:val="20"/>
           <w:lang w:val="en-US" w:eastAsia="de-DE"/>
         </w:rPr>
+      </w:pPr>
+      <w:r>
+        <w:rPr>
+          <w:rFonts w:ascii="Times New Roman" w:eastAsia="Times New Roman" w:hAnsi="Times New Roman" w:cs="Times New Roman"/>
+          <w:sz w:val="20"/>
+          <w:szCs w:val="20"/>
+          <w:lang w:val="en-US" w:eastAsia="de-DE"/>
+        </w:rPr>
         <w:t>6)</w:t>
+      </w:r>
+    </w:p>
+    <w:p>
+      <w:pPr>
+        <w:rPr>
+          <w:rFonts w:ascii="Times New Roman" w:eastAsia="Times New Roman" w:hAnsi="Times New Roman" w:cs="Times New Roman"/>
+          <w:sz w:val="20"/>
+          <w:szCs w:val="20"/>
+          <w:lang w:val="en-US" w:eastAsia="de-DE"/>
+        </w:rPr>
+      </w:pPr>
+      <w:r>
+        <w:rPr>
+          <w:rFonts w:ascii="Times New Roman" w:eastAsia="Times New Roman" w:hAnsi="Times New Roman" w:cs="Times New Roman"/>
+          <w:sz w:val="20"/>
+          <w:szCs w:val="20"/>
+          <w:lang w:val="en-US" w:eastAsia="de-DE"/>
+        </w:rPr>
+        <w:drawing>
+          <wp:inline distT="0" distB="0" distL="0" distR="0" wp14:anchorId="009B3F0E" wp14:editId="7AAABC0E">
+            <wp:extent cx="5760720" cy="487045"/>
+            <wp:effectExtent l="0" t="0" r="0" b="8255"/>
+            <wp:docPr id="28" name="Grafik 28"/>
+            <wp:cNvGraphicFramePr>
+              <a:graphicFrameLocks xmlns:a="http://schemas.openxmlformats.org/drawingml/2006/main" noChangeAspect="1"/>
+            </wp:cNvGraphicFramePr>
+            <a:graphic xmlns:a="http://schemas.openxmlformats.org/drawingml/2006/main">
+              <a:graphicData uri="http://schemas.openxmlformats.org/drawingml/2006/picture">
+                <pic:pic xmlns:pic="http://schemas.openxmlformats.org/drawingml/2006/picture">
+                  <pic:nvPicPr>
+                    <pic:cNvPr id="1" name=""/>
+                    <pic:cNvPicPr/>
+                  </pic:nvPicPr>
+                  <pic:blipFill>
+                    <a:blip r:embed="rId34"/>
+                    <a:stretch>
+                      <a:fillRect/>
+                    </a:stretch>
+                  </pic:blipFill>
+                  <pic:spPr>
+                    <a:xfrm>
+                      <a:off x="0" y="0"/>
+                      <a:ext cx="5760720" cy="487045"/>
+                    </a:xfrm>
+                    <a:prstGeom prst="rect">
+                      <a:avLst/>
+                    </a:prstGeom>
+                  </pic:spPr>
+                </pic:pic>
+              </a:graphicData>
+            </a:graphic>
+          </wp:inline>
+        </w:drawing>
       </w:r>
     </w:p>
     <w:sectPr>

</xml_diff>

<commit_message>
Praktikum 5 fertig (Luis)
</commit_message>
<xml_diff>
--- a/dossier.docx
+++ b/dossier.docx
@@ -10813,17 +10813,619 @@
       <w:pPr>
         <w:rPr>
           <w:rFonts w:ascii="Times New Roman" w:eastAsia="Times New Roman" w:hAnsi="Times New Roman" w:cs="Times New Roman"/>
-          <w:sz w:val="20"/>
-          <w:szCs w:val="20"/>
+          <w:sz w:val="24"/>
+          <w:szCs w:val="24"/>
+          <w:u w:val="single"/>
           <w:lang w:val="en-US" w:eastAsia="de-DE"/>
         </w:rPr>
       </w:pPr>
+      <w:proofErr w:type="spellStart"/>
       <w:r>
         <w:rPr>
           <w:rFonts w:ascii="Times New Roman" w:eastAsia="Times New Roman" w:hAnsi="Times New Roman" w:cs="Times New Roman"/>
-          <w:sz w:val="20"/>
-          <w:szCs w:val="20"/>
+          <w:sz w:val="24"/>
+          <w:szCs w:val="24"/>
+          <w:u w:val="single"/>
           <w:lang w:val="en-US" w:eastAsia="de-DE"/>
+        </w:rPr>
+        <w:t>Meilenstein</w:t>
+      </w:r>
+      <w:proofErr w:type="spellEnd"/>
+      <w:r>
+        <w:rPr>
+          <w:rFonts w:ascii="Times New Roman" w:eastAsia="Times New Roman" w:hAnsi="Times New Roman" w:cs="Times New Roman"/>
+          <w:sz w:val="24"/>
+          <w:szCs w:val="24"/>
+          <w:u w:val="single"/>
+          <w:lang w:val="en-US" w:eastAsia="de-DE"/>
+        </w:rPr>
+        <w:t xml:space="preserve"> 5:</w:t>
+      </w:r>
+    </w:p>
+    <w:tbl>
+      <w:tblPr>
+        <w:tblStyle w:val="Tabellenraster"/>
+        <w:tblW w:w="0" w:type="auto"/>
+        <w:tblLook w:val="04A0" w:firstRow="1" w:lastRow="0" w:firstColumn="1" w:lastColumn="0" w:noHBand="0" w:noVBand="1"/>
+      </w:tblPr>
+      <w:tblGrid>
+        <w:gridCol w:w="1123"/>
+        <w:gridCol w:w="1551"/>
+        <w:gridCol w:w="1550"/>
+        <w:gridCol w:w="4788"/>
+      </w:tblGrid>
+      <w:tr>
+        <w:trPr>
+          <w:trHeight w:val="608"/>
+        </w:trPr>
+        <w:tc>
+          <w:tcPr>
+            <w:tcW w:w="1123" w:type="dxa"/>
+          </w:tcPr>
+          <w:p>
+            <w:pPr>
+              <w:rPr>
+                <w:rFonts w:ascii="Times New Roman" w:hAnsi="Times New Roman" w:cs="Times New Roman"/>
+                <w:sz w:val="24"/>
+                <w:szCs w:val="24"/>
+              </w:rPr>
+            </w:pPr>
+            <w:r>
+              <w:rPr>
+                <w:rFonts w:ascii="Times New Roman" w:hAnsi="Times New Roman" w:cs="Times New Roman"/>
+                <w:sz w:val="24"/>
+                <w:szCs w:val="24"/>
+              </w:rPr>
+              <w:t>Aufgabe</w:t>
+            </w:r>
+          </w:p>
+        </w:tc>
+        <w:tc>
+          <w:tcPr>
+            <w:tcW w:w="1551" w:type="dxa"/>
+          </w:tcPr>
+          <w:p>
+            <w:pPr>
+              <w:rPr>
+                <w:rFonts w:ascii="Times New Roman" w:hAnsi="Times New Roman" w:cs="Times New Roman"/>
+                <w:sz w:val="24"/>
+                <w:szCs w:val="24"/>
+              </w:rPr>
+            </w:pPr>
+            <w:r>
+              <w:rPr>
+                <w:rFonts w:ascii="Times New Roman" w:hAnsi="Times New Roman" w:cs="Times New Roman"/>
+                <w:sz w:val="24"/>
+                <w:szCs w:val="24"/>
+              </w:rPr>
+              <w:t>Zeitaufwand geplant</w:t>
+            </w:r>
+          </w:p>
+        </w:tc>
+        <w:tc>
+          <w:tcPr>
+            <w:tcW w:w="1550" w:type="dxa"/>
+          </w:tcPr>
+          <w:p>
+            <w:pPr>
+              <w:rPr>
+                <w:rFonts w:ascii="Times New Roman" w:hAnsi="Times New Roman" w:cs="Times New Roman"/>
+                <w:sz w:val="24"/>
+                <w:szCs w:val="24"/>
+              </w:rPr>
+            </w:pPr>
+            <w:r>
+              <w:rPr>
+                <w:rFonts w:ascii="Times New Roman" w:hAnsi="Times New Roman" w:cs="Times New Roman"/>
+                <w:sz w:val="24"/>
+                <w:szCs w:val="24"/>
+              </w:rPr>
+              <w:t>Zeitaufwand tatsächlich</w:t>
+            </w:r>
+          </w:p>
+        </w:tc>
+        <w:tc>
+          <w:tcPr>
+            <w:tcW w:w="4788" w:type="dxa"/>
+          </w:tcPr>
+          <w:p>
+            <w:pPr>
+              <w:rPr>
+                <w:rFonts w:ascii="Times New Roman" w:hAnsi="Times New Roman" w:cs="Times New Roman"/>
+                <w:sz w:val="24"/>
+                <w:szCs w:val="24"/>
+              </w:rPr>
+            </w:pPr>
+            <w:r>
+              <w:rPr>
+                <w:rFonts w:ascii="Times New Roman" w:hAnsi="Times New Roman" w:cs="Times New Roman"/>
+                <w:sz w:val="24"/>
+                <w:szCs w:val="24"/>
+              </w:rPr>
+              <w:t>Grund für Abweichung</w:t>
+            </w:r>
+          </w:p>
+        </w:tc>
+      </w:tr>
+      <w:tr>
+        <w:trPr>
+          <w:trHeight w:val="304"/>
+        </w:trPr>
+        <w:tc>
+          <w:tcPr>
+            <w:tcW w:w="1123" w:type="dxa"/>
+          </w:tcPr>
+          <w:p>
+            <w:pPr>
+              <w:rPr>
+                <w:rFonts w:ascii="Times New Roman" w:hAnsi="Times New Roman" w:cs="Times New Roman"/>
+                <w:sz w:val="24"/>
+                <w:szCs w:val="24"/>
+              </w:rPr>
+            </w:pPr>
+            <w:r>
+              <w:rPr>
+                <w:rFonts w:ascii="Times New Roman" w:hAnsi="Times New Roman" w:cs="Times New Roman"/>
+                <w:sz w:val="24"/>
+                <w:szCs w:val="24"/>
+              </w:rPr>
+              <w:t>1</w:t>
+            </w:r>
+          </w:p>
+        </w:tc>
+        <w:tc>
+          <w:tcPr>
+            <w:tcW w:w="1551" w:type="dxa"/>
+          </w:tcPr>
+          <w:p>
+            <w:pPr>
+              <w:rPr>
+                <w:rFonts w:ascii="Times New Roman" w:hAnsi="Times New Roman" w:cs="Times New Roman"/>
+                <w:sz w:val="24"/>
+                <w:szCs w:val="24"/>
+              </w:rPr>
+            </w:pPr>
+            <w:r>
+              <w:rPr>
+                <w:rFonts w:ascii="Times New Roman" w:hAnsi="Times New Roman" w:cs="Times New Roman"/>
+                <w:sz w:val="24"/>
+                <w:szCs w:val="24"/>
+              </w:rPr>
+              <w:t>3h</w:t>
+            </w:r>
+          </w:p>
+        </w:tc>
+        <w:tc>
+          <w:tcPr>
+            <w:tcW w:w="1550" w:type="dxa"/>
+          </w:tcPr>
+          <w:p>
+            <w:pPr>
+              <w:rPr>
+                <w:rFonts w:ascii="Times New Roman" w:hAnsi="Times New Roman" w:cs="Times New Roman"/>
+                <w:sz w:val="24"/>
+                <w:szCs w:val="24"/>
+              </w:rPr>
+            </w:pPr>
+            <w:r>
+              <w:rPr>
+                <w:rFonts w:ascii="Times New Roman" w:hAnsi="Times New Roman" w:cs="Times New Roman"/>
+                <w:sz w:val="24"/>
+                <w:szCs w:val="24"/>
+              </w:rPr>
+              <w:t>5h</w:t>
+            </w:r>
+          </w:p>
+        </w:tc>
+        <w:tc>
+          <w:tcPr>
+            <w:tcW w:w="4788" w:type="dxa"/>
+          </w:tcPr>
+          <w:p>
+            <w:pPr>
+              <w:rPr>
+                <w:rFonts w:ascii="Times New Roman" w:hAnsi="Times New Roman" w:cs="Times New Roman"/>
+                <w:sz w:val="24"/>
+                <w:szCs w:val="24"/>
+              </w:rPr>
+            </w:pPr>
+            <w:r>
+              <w:rPr>
+                <w:rFonts w:ascii="Times New Roman" w:hAnsi="Times New Roman" w:cs="Times New Roman"/>
+                <w:sz w:val="24"/>
+                <w:szCs w:val="24"/>
+              </w:rPr>
+              <w:t>Mussten uns mehr einlesen / Folien nochmal angucken</w:t>
+            </w:r>
+          </w:p>
+        </w:tc>
+      </w:tr>
+      <w:tr>
+        <w:trPr>
+          <w:trHeight w:val="304"/>
+        </w:trPr>
+        <w:tc>
+          <w:tcPr>
+            <w:tcW w:w="1123" w:type="dxa"/>
+          </w:tcPr>
+          <w:p>
+            <w:pPr>
+              <w:rPr>
+                <w:rFonts w:ascii="Times New Roman" w:hAnsi="Times New Roman" w:cs="Times New Roman"/>
+                <w:sz w:val="24"/>
+                <w:szCs w:val="24"/>
+              </w:rPr>
+            </w:pPr>
+            <w:r>
+              <w:rPr>
+                <w:rFonts w:ascii="Times New Roman" w:hAnsi="Times New Roman" w:cs="Times New Roman"/>
+                <w:sz w:val="24"/>
+                <w:szCs w:val="24"/>
+              </w:rPr>
+              <w:t>2</w:t>
+            </w:r>
+          </w:p>
+        </w:tc>
+        <w:tc>
+          <w:tcPr>
+            <w:tcW w:w="1551" w:type="dxa"/>
+          </w:tcPr>
+          <w:p>
+            <w:pPr>
+              <w:rPr>
+                <w:rFonts w:ascii="Times New Roman" w:hAnsi="Times New Roman" w:cs="Times New Roman"/>
+                <w:sz w:val="24"/>
+                <w:szCs w:val="24"/>
+              </w:rPr>
+            </w:pPr>
+            <w:r>
+              <w:rPr>
+                <w:rFonts w:ascii="Times New Roman" w:hAnsi="Times New Roman" w:cs="Times New Roman"/>
+                <w:sz w:val="24"/>
+                <w:szCs w:val="24"/>
+              </w:rPr>
+              <w:t>1,5h</w:t>
+            </w:r>
+          </w:p>
+        </w:tc>
+        <w:tc>
+          <w:tcPr>
+            <w:tcW w:w="1550" w:type="dxa"/>
+          </w:tcPr>
+          <w:p>
+            <w:pPr>
+              <w:rPr>
+                <w:rFonts w:ascii="Times New Roman" w:hAnsi="Times New Roman" w:cs="Times New Roman"/>
+                <w:sz w:val="24"/>
+                <w:szCs w:val="24"/>
+              </w:rPr>
+            </w:pPr>
+            <w:r>
+              <w:rPr>
+                <w:rFonts w:ascii="Times New Roman" w:hAnsi="Times New Roman" w:cs="Times New Roman"/>
+                <w:sz w:val="24"/>
+                <w:szCs w:val="24"/>
+              </w:rPr>
+              <w:t>1,5h</w:t>
+            </w:r>
+          </w:p>
+        </w:tc>
+        <w:tc>
+          <w:tcPr>
+            <w:tcW w:w="4788" w:type="dxa"/>
+          </w:tcPr>
+          <w:p>
+            <w:pPr>
+              <w:rPr>
+                <w:rFonts w:ascii="Times New Roman" w:hAnsi="Times New Roman" w:cs="Times New Roman"/>
+                <w:sz w:val="24"/>
+                <w:szCs w:val="24"/>
+              </w:rPr>
+            </w:pPr>
+          </w:p>
+        </w:tc>
+      </w:tr>
+      <w:tr>
+        <w:trPr>
+          <w:trHeight w:val="304"/>
+        </w:trPr>
+        <w:tc>
+          <w:tcPr>
+            <w:tcW w:w="1123" w:type="dxa"/>
+          </w:tcPr>
+          <w:p>
+            <w:pPr>
+              <w:rPr>
+                <w:rFonts w:ascii="Times New Roman" w:hAnsi="Times New Roman" w:cs="Times New Roman"/>
+                <w:sz w:val="24"/>
+                <w:szCs w:val="24"/>
+              </w:rPr>
+            </w:pPr>
+            <w:r>
+              <w:rPr>
+                <w:rFonts w:ascii="Times New Roman" w:hAnsi="Times New Roman" w:cs="Times New Roman"/>
+                <w:sz w:val="24"/>
+                <w:szCs w:val="24"/>
+              </w:rPr>
+              <w:t>3</w:t>
+            </w:r>
+          </w:p>
+        </w:tc>
+        <w:tc>
+          <w:tcPr>
+            <w:tcW w:w="1551" w:type="dxa"/>
+          </w:tcPr>
+          <w:p>
+            <w:pPr>
+              <w:rPr>
+                <w:rFonts w:ascii="Times New Roman" w:hAnsi="Times New Roman" w:cs="Times New Roman"/>
+                <w:sz w:val="24"/>
+                <w:szCs w:val="24"/>
+              </w:rPr>
+            </w:pPr>
+            <w:r>
+              <w:rPr>
+                <w:rFonts w:ascii="Times New Roman" w:hAnsi="Times New Roman" w:cs="Times New Roman"/>
+                <w:sz w:val="24"/>
+                <w:szCs w:val="24"/>
+              </w:rPr>
+              <w:t>1h</w:t>
+            </w:r>
+          </w:p>
+        </w:tc>
+        <w:tc>
+          <w:tcPr>
+            <w:tcW w:w="1550" w:type="dxa"/>
+          </w:tcPr>
+          <w:p>
+            <w:pPr>
+              <w:rPr>
+                <w:rFonts w:ascii="Times New Roman" w:hAnsi="Times New Roman" w:cs="Times New Roman"/>
+                <w:sz w:val="24"/>
+                <w:szCs w:val="24"/>
+              </w:rPr>
+            </w:pPr>
+            <w:r>
+              <w:rPr>
+                <w:rFonts w:ascii="Times New Roman" w:hAnsi="Times New Roman" w:cs="Times New Roman"/>
+                <w:sz w:val="24"/>
+                <w:szCs w:val="24"/>
+              </w:rPr>
+              <w:t>1h</w:t>
+            </w:r>
+          </w:p>
+        </w:tc>
+        <w:tc>
+          <w:tcPr>
+            <w:tcW w:w="4788" w:type="dxa"/>
+          </w:tcPr>
+          <w:p>
+            <w:pPr>
+              <w:rPr>
+                <w:rFonts w:ascii="Times New Roman" w:hAnsi="Times New Roman" w:cs="Times New Roman"/>
+                <w:sz w:val="24"/>
+                <w:szCs w:val="24"/>
+              </w:rPr>
+            </w:pPr>
+          </w:p>
+        </w:tc>
+      </w:tr>
+      <w:tr>
+        <w:trPr>
+          <w:trHeight w:val="304"/>
+        </w:trPr>
+        <w:tc>
+          <w:tcPr>
+            <w:tcW w:w="1123" w:type="dxa"/>
+          </w:tcPr>
+          <w:p>
+            <w:pPr>
+              <w:rPr>
+                <w:rFonts w:ascii="Times New Roman" w:hAnsi="Times New Roman" w:cs="Times New Roman"/>
+                <w:sz w:val="24"/>
+                <w:szCs w:val="24"/>
+              </w:rPr>
+            </w:pPr>
+            <w:r>
+              <w:rPr>
+                <w:rFonts w:ascii="Times New Roman" w:hAnsi="Times New Roman" w:cs="Times New Roman"/>
+                <w:sz w:val="24"/>
+                <w:szCs w:val="24"/>
+              </w:rPr>
+              <w:t>4</w:t>
+            </w:r>
+          </w:p>
+        </w:tc>
+        <w:tc>
+          <w:tcPr>
+            <w:tcW w:w="1551" w:type="dxa"/>
+          </w:tcPr>
+          <w:p>
+            <w:pPr>
+              <w:rPr>
+                <w:rFonts w:ascii="Times New Roman" w:hAnsi="Times New Roman" w:cs="Times New Roman"/>
+                <w:sz w:val="24"/>
+                <w:szCs w:val="24"/>
+              </w:rPr>
+            </w:pPr>
+            <w:r>
+              <w:rPr>
+                <w:rFonts w:ascii="Times New Roman" w:hAnsi="Times New Roman" w:cs="Times New Roman"/>
+                <w:sz w:val="24"/>
+                <w:szCs w:val="24"/>
+              </w:rPr>
+              <w:t>1h</w:t>
+            </w:r>
+          </w:p>
+        </w:tc>
+        <w:tc>
+          <w:tcPr>
+            <w:tcW w:w="1550" w:type="dxa"/>
+          </w:tcPr>
+          <w:p>
+            <w:pPr>
+              <w:rPr>
+                <w:rFonts w:ascii="Times New Roman" w:hAnsi="Times New Roman" w:cs="Times New Roman"/>
+                <w:sz w:val="24"/>
+                <w:szCs w:val="24"/>
+              </w:rPr>
+            </w:pPr>
+            <w:r>
+              <w:rPr>
+                <w:rFonts w:ascii="Times New Roman" w:hAnsi="Times New Roman" w:cs="Times New Roman"/>
+                <w:sz w:val="24"/>
+                <w:szCs w:val="24"/>
+              </w:rPr>
+              <w:t>1h</w:t>
+            </w:r>
+          </w:p>
+        </w:tc>
+        <w:tc>
+          <w:tcPr>
+            <w:tcW w:w="4788" w:type="dxa"/>
+          </w:tcPr>
+          <w:p>
+            <w:pPr>
+              <w:rPr>
+                <w:rFonts w:ascii="Times New Roman" w:hAnsi="Times New Roman" w:cs="Times New Roman"/>
+                <w:sz w:val="24"/>
+                <w:szCs w:val="24"/>
+              </w:rPr>
+            </w:pPr>
+          </w:p>
+        </w:tc>
+      </w:tr>
+      <w:tr>
+        <w:trPr>
+          <w:trHeight w:val="304"/>
+        </w:trPr>
+        <w:tc>
+          <w:tcPr>
+            <w:tcW w:w="1123" w:type="dxa"/>
+          </w:tcPr>
+          <w:p>
+            <w:pPr>
+              <w:rPr>
+                <w:rFonts w:ascii="Times New Roman" w:hAnsi="Times New Roman" w:cs="Times New Roman"/>
+                <w:sz w:val="24"/>
+                <w:szCs w:val="24"/>
+              </w:rPr>
+            </w:pPr>
+            <w:r>
+              <w:rPr>
+                <w:rFonts w:ascii="Times New Roman" w:hAnsi="Times New Roman" w:cs="Times New Roman"/>
+                <w:sz w:val="24"/>
+                <w:szCs w:val="24"/>
+              </w:rPr>
+              <w:t>5</w:t>
+            </w:r>
+          </w:p>
+        </w:tc>
+        <w:tc>
+          <w:tcPr>
+            <w:tcW w:w="1551" w:type="dxa"/>
+          </w:tcPr>
+          <w:p>
+            <w:pPr>
+              <w:rPr>
+                <w:rFonts w:ascii="Times New Roman" w:hAnsi="Times New Roman" w:cs="Times New Roman"/>
+                <w:sz w:val="24"/>
+                <w:szCs w:val="24"/>
+              </w:rPr>
+            </w:pPr>
+            <w:r>
+              <w:rPr>
+                <w:rFonts w:ascii="Times New Roman" w:hAnsi="Times New Roman" w:cs="Times New Roman"/>
+                <w:sz w:val="24"/>
+                <w:szCs w:val="24"/>
+              </w:rPr>
+              <w:t>1h</w:t>
+            </w:r>
+          </w:p>
+        </w:tc>
+        <w:tc>
+          <w:tcPr>
+            <w:tcW w:w="1550" w:type="dxa"/>
+          </w:tcPr>
+          <w:p>
+            <w:pPr>
+              <w:rPr>
+                <w:rFonts w:ascii="Times New Roman" w:hAnsi="Times New Roman" w:cs="Times New Roman"/>
+                <w:sz w:val="24"/>
+                <w:szCs w:val="24"/>
+              </w:rPr>
+            </w:pPr>
+            <w:r>
+              <w:rPr>
+                <w:rFonts w:ascii="Times New Roman" w:hAnsi="Times New Roman" w:cs="Times New Roman"/>
+                <w:sz w:val="24"/>
+                <w:szCs w:val="24"/>
+              </w:rPr>
+              <w:t>1h</w:t>
+            </w:r>
+          </w:p>
+        </w:tc>
+        <w:tc>
+          <w:tcPr>
+            <w:tcW w:w="4788" w:type="dxa"/>
+          </w:tcPr>
+          <w:p>
+            <w:pPr>
+              <w:rPr>
+                <w:rFonts w:ascii="Times New Roman" w:hAnsi="Times New Roman" w:cs="Times New Roman"/>
+                <w:sz w:val="24"/>
+                <w:szCs w:val="24"/>
+              </w:rPr>
+            </w:pPr>
+          </w:p>
+        </w:tc>
+      </w:tr>
+    </w:tbl>
+    <w:p>
+      <w:pPr>
+        <w:rPr>
+          <w:rFonts w:ascii="Times New Roman" w:eastAsia="Times New Roman" w:hAnsi="Times New Roman" w:cs="Times New Roman"/>
+          <w:sz w:val="20"/>
+          <w:szCs w:val="20"/>
+          <w:lang w:eastAsia="de-DE"/>
+        </w:rPr>
+      </w:pPr>
+    </w:p>
+    <w:p>
+      <w:pPr>
+        <w:rPr>
+          <w:rFonts w:ascii="Times New Roman" w:eastAsia="Times New Roman" w:hAnsi="Times New Roman" w:cs="Times New Roman"/>
+          <w:sz w:val="20"/>
+          <w:szCs w:val="20"/>
+          <w:lang w:eastAsia="de-DE"/>
+        </w:rPr>
+      </w:pPr>
+    </w:p>
+    <w:p>
+      <w:pPr>
+        <w:rPr>
+          <w:rFonts w:ascii="Times New Roman" w:eastAsia="Times New Roman" w:hAnsi="Times New Roman" w:cs="Times New Roman"/>
+          <w:sz w:val="20"/>
+          <w:szCs w:val="20"/>
+          <w:lang w:eastAsia="de-DE"/>
+        </w:rPr>
+      </w:pPr>
+    </w:p>
+    <w:p>
+      <w:pPr>
+        <w:rPr>
+          <w:rFonts w:ascii="Times New Roman" w:eastAsia="Times New Roman" w:hAnsi="Times New Roman" w:cs="Times New Roman"/>
+          <w:sz w:val="20"/>
+          <w:szCs w:val="20"/>
+          <w:lang w:eastAsia="de-DE"/>
+        </w:rPr>
+      </w:pPr>
+      <w:r>
+        <w:rPr>
+          <w:rFonts w:ascii="Times New Roman" w:eastAsia="Times New Roman" w:hAnsi="Times New Roman" w:cs="Times New Roman"/>
+          <w:sz w:val="20"/>
+          <w:szCs w:val="20"/>
+          <w:lang w:eastAsia="de-DE"/>
         </w:rPr>
         <w:br w:type="page"/>
       </w:r>

</xml_diff>